<commit_message>
add export to word
</commit_message>
<xml_diff>
--- a/word_automation/hmke.docx
+++ b/word_automation/hmke.docx
@@ -91,7 +91,15 @@
         <w:rPr>
           <w:sz w:val="36"/>
         </w:rPr>
-        <w:t>felhasználási helyen létesítendő háztartási méretű kiserőmű csatlakozási dokumentációja.</w:t>
+        <w:t>felhasználási helyen l</w:t>
+      </w:r>
+      <w:bookmarkStart w:id="0" w:name="_GoBack"/>
+      <w:bookmarkEnd w:id="0"/>
+      <w:r>
+        <w:rPr>
+          <w:sz w:val="36"/>
+        </w:rPr>
+        <w:t>étesítendő háztartási méretű kiserőmű csatlakozási dokumentációja.</w:t>
       </w:r>
     </w:p>
     <w:p>
@@ -293,8 +301,6 @@
         </w:rPr>
         <w:t>em</w:t>
       </w:r>
-      <w:bookmarkStart w:id="0" w:name="_GoBack"/>
-      <w:bookmarkEnd w:id="0"/>
       <w:proofErr w:type="spellEnd"/>
       <w:r>
         <w:rPr>
@@ -763,7 +769,7 @@
               </wp:inline>
             </w:drawing>
           </mc:Choice>
-          <mc:Fallback xmlns:a="http://schemas.openxmlformats.org/drawingml/2006/main" xmlns:w16se="http://schemas.microsoft.com/office/word/2015/wordml/symex" xmlns:w16sdtdh="http://schemas.microsoft.com/office/word/2020/wordml/sdtdatahash" xmlns:w16="http://schemas.microsoft.com/office/word/2018/wordml" xmlns:w16cid="http://schemas.microsoft.com/office/word/2016/wordml/cid" xmlns:w16cex="http://schemas.microsoft.com/office/word/2018/wordml/cex" xmlns:am3d="http://schemas.microsoft.com/office/drawing/2017/model3d" xmlns:aink="http://schemas.microsoft.com/office/drawing/2016/ink" xmlns:cx8="http://schemas.microsoft.com/office/drawing/2016/5/14/chartex" xmlns:cx7="http://schemas.microsoft.com/office/drawing/2016/5/13/chartex" xmlns:cx6="http://schemas.microsoft.com/office/drawing/2016/5/12/chartex" xmlns:cx5="http://schemas.microsoft.com/office/drawing/2016/5/11/chartex" xmlns:cx4="http://schemas.microsoft.com/office/drawing/2016/5/10/chartex" xmlns:cx3="http://schemas.microsoft.com/office/drawing/2016/5/9/chartex" xmlns:cx2="http://schemas.microsoft.com/office/drawing/2015/10/21/chartex" xmlns:cx1="http://schemas.microsoft.com/office/drawing/2015/9/8/chartex" xmlns:cx="http://schemas.microsoft.com/office/drawing/2014/chartex">
+          <mc:Fallback xmlns:cx="http://schemas.microsoft.com/office/drawing/2014/chartex" xmlns:cx1="http://schemas.microsoft.com/office/drawing/2015/9/8/chartex" xmlns:cx2="http://schemas.microsoft.com/office/drawing/2015/10/21/chartex" xmlns:cx3="http://schemas.microsoft.com/office/drawing/2016/5/9/chartex" xmlns:cx4="http://schemas.microsoft.com/office/drawing/2016/5/10/chartex" xmlns:cx5="http://schemas.microsoft.com/office/drawing/2016/5/11/chartex" xmlns:cx6="http://schemas.microsoft.com/office/drawing/2016/5/12/chartex" xmlns:cx7="http://schemas.microsoft.com/office/drawing/2016/5/13/chartex" xmlns:cx8="http://schemas.microsoft.com/office/drawing/2016/5/14/chartex" xmlns:aink="http://schemas.microsoft.com/office/drawing/2016/ink" xmlns:am3d="http://schemas.microsoft.com/office/drawing/2017/model3d" xmlns:w16cex="http://schemas.microsoft.com/office/word/2018/wordml/cex" xmlns:w16cid="http://schemas.microsoft.com/office/word/2016/wordml/cid" xmlns:w16="http://schemas.microsoft.com/office/word/2018/wordml" xmlns:w16sdtdh="http://schemas.microsoft.com/office/word/2020/wordml/sdtdatahash" xmlns:w16se="http://schemas.microsoft.com/office/word/2015/wordml/symex" xmlns:a="http://schemas.openxmlformats.org/drawingml/2006/main">
             <w:pict>
               <v:group id="Group 4791" style="width:394.402pt;height:1.875pt;mso-position-horizontal-relative:char;mso-position-vertical-relative:line" coordsize="50089,238">
                 <v:shape id="Shape 52" style="position:absolute;width:50089;height:0;left:0;top:0;" coordsize="5008906,0" path="m0,0l5008906,0">
@@ -885,7 +891,7 @@
               </wp:inline>
             </w:drawing>
           </mc:Choice>
-          <mc:Fallback xmlns:a="http://schemas.openxmlformats.org/drawingml/2006/main" xmlns:w16se="http://schemas.microsoft.com/office/word/2015/wordml/symex" xmlns:w16sdtdh="http://schemas.microsoft.com/office/word/2020/wordml/sdtdatahash" xmlns:w16="http://schemas.microsoft.com/office/word/2018/wordml" xmlns:w16cid="http://schemas.microsoft.com/office/word/2016/wordml/cid" xmlns:w16cex="http://schemas.microsoft.com/office/word/2018/wordml/cex" xmlns:am3d="http://schemas.microsoft.com/office/drawing/2017/model3d" xmlns:aink="http://schemas.microsoft.com/office/drawing/2016/ink" xmlns:cx8="http://schemas.microsoft.com/office/drawing/2016/5/14/chartex" xmlns:cx7="http://schemas.microsoft.com/office/drawing/2016/5/13/chartex" xmlns:cx6="http://schemas.microsoft.com/office/drawing/2016/5/12/chartex" xmlns:cx5="http://schemas.microsoft.com/office/drawing/2016/5/11/chartex" xmlns:cx4="http://schemas.microsoft.com/office/drawing/2016/5/10/chartex" xmlns:cx3="http://schemas.microsoft.com/office/drawing/2016/5/9/chartex" xmlns:cx2="http://schemas.microsoft.com/office/drawing/2015/10/21/chartex" xmlns:cx1="http://schemas.microsoft.com/office/drawing/2015/9/8/chartex" xmlns:cx="http://schemas.microsoft.com/office/drawing/2014/chartex">
+          <mc:Fallback xmlns:cx="http://schemas.microsoft.com/office/drawing/2014/chartex" xmlns:cx1="http://schemas.microsoft.com/office/drawing/2015/9/8/chartex" xmlns:cx2="http://schemas.microsoft.com/office/drawing/2015/10/21/chartex" xmlns:cx3="http://schemas.microsoft.com/office/drawing/2016/5/9/chartex" xmlns:cx4="http://schemas.microsoft.com/office/drawing/2016/5/10/chartex" xmlns:cx5="http://schemas.microsoft.com/office/drawing/2016/5/11/chartex" xmlns:cx6="http://schemas.microsoft.com/office/drawing/2016/5/12/chartex" xmlns:cx7="http://schemas.microsoft.com/office/drawing/2016/5/13/chartex" xmlns:cx8="http://schemas.microsoft.com/office/drawing/2016/5/14/chartex" xmlns:aink="http://schemas.microsoft.com/office/drawing/2016/ink" xmlns:am3d="http://schemas.microsoft.com/office/drawing/2017/model3d" xmlns:w16cex="http://schemas.microsoft.com/office/word/2018/wordml/cex" xmlns:w16cid="http://schemas.microsoft.com/office/word/2016/wordml/cid" xmlns:w16="http://schemas.microsoft.com/office/word/2018/wordml" xmlns:w16sdtdh="http://schemas.microsoft.com/office/word/2020/wordml/sdtdatahash" xmlns:w16se="http://schemas.microsoft.com/office/word/2015/wordml/symex" xmlns:a="http://schemas.openxmlformats.org/drawingml/2006/main">
             <w:pict>
               <v:group id="Group 4792" style="width:80.968pt;height:1.875pt;mso-position-horizontal-relative:char;mso-position-vertical-relative:line" coordsize="10282,238">
                 <v:shape id="Shape 55" style="position:absolute;width:10282;height:0;left:0;top:0;" coordsize="1028294,0" path="m0,0l1028294,0">
@@ -1004,7 +1010,7 @@
               </wp:inline>
             </w:drawing>
           </mc:Choice>
-          <mc:Fallback xmlns:a="http://schemas.openxmlformats.org/drawingml/2006/main" xmlns:w16se="http://schemas.microsoft.com/office/word/2015/wordml/symex" xmlns:w16sdtdh="http://schemas.microsoft.com/office/word/2020/wordml/sdtdatahash" xmlns:w16="http://schemas.microsoft.com/office/word/2018/wordml" xmlns:w16cid="http://schemas.microsoft.com/office/word/2016/wordml/cid" xmlns:w16cex="http://schemas.microsoft.com/office/word/2018/wordml/cex" xmlns:am3d="http://schemas.microsoft.com/office/drawing/2017/model3d" xmlns:aink="http://schemas.microsoft.com/office/drawing/2016/ink" xmlns:cx8="http://schemas.microsoft.com/office/drawing/2016/5/14/chartex" xmlns:cx7="http://schemas.microsoft.com/office/drawing/2016/5/13/chartex" xmlns:cx6="http://schemas.microsoft.com/office/drawing/2016/5/12/chartex" xmlns:cx5="http://schemas.microsoft.com/office/drawing/2016/5/11/chartex" xmlns:cx4="http://schemas.microsoft.com/office/drawing/2016/5/10/chartex" xmlns:cx3="http://schemas.microsoft.com/office/drawing/2016/5/9/chartex" xmlns:cx2="http://schemas.microsoft.com/office/drawing/2015/10/21/chartex" xmlns:cx1="http://schemas.microsoft.com/office/drawing/2015/9/8/chartex" xmlns:cx="http://schemas.microsoft.com/office/drawing/2014/chartex">
+          <mc:Fallback xmlns:cx="http://schemas.microsoft.com/office/drawing/2014/chartex" xmlns:cx1="http://schemas.microsoft.com/office/drawing/2015/9/8/chartex" xmlns:cx2="http://schemas.microsoft.com/office/drawing/2015/10/21/chartex" xmlns:cx3="http://schemas.microsoft.com/office/drawing/2016/5/9/chartex" xmlns:cx4="http://schemas.microsoft.com/office/drawing/2016/5/10/chartex" xmlns:cx5="http://schemas.microsoft.com/office/drawing/2016/5/11/chartex" xmlns:cx6="http://schemas.microsoft.com/office/drawing/2016/5/12/chartex" xmlns:cx7="http://schemas.microsoft.com/office/drawing/2016/5/13/chartex" xmlns:cx8="http://schemas.microsoft.com/office/drawing/2016/5/14/chartex" xmlns:aink="http://schemas.microsoft.com/office/drawing/2016/ink" xmlns:am3d="http://schemas.microsoft.com/office/drawing/2017/model3d" xmlns:w16cex="http://schemas.microsoft.com/office/word/2018/wordml/cex" xmlns:w16cid="http://schemas.microsoft.com/office/word/2016/wordml/cid" xmlns:w16="http://schemas.microsoft.com/office/word/2018/wordml" xmlns:w16sdtdh="http://schemas.microsoft.com/office/word/2020/wordml/sdtdatahash" xmlns:w16se="http://schemas.microsoft.com/office/word/2015/wordml/symex" xmlns:a="http://schemas.openxmlformats.org/drawingml/2006/main">
             <w:pict>
               <v:group id="Group 4793" style="width:72.436pt;height:1.875pt;mso-position-horizontal-relative:char;mso-position-vertical-relative:line" coordsize="9199,238">
                 <v:shape id="Shape 58" style="position:absolute;width:9199;height:0;left:0;top:0;" coordsize="919937,0" path="m0,0l919937,0">
@@ -1123,7 +1129,7 @@
               </wp:inline>
             </w:drawing>
           </mc:Choice>
-          <mc:Fallback xmlns:a="http://schemas.openxmlformats.org/drawingml/2006/main" xmlns:w16se="http://schemas.microsoft.com/office/word/2015/wordml/symex" xmlns:w16sdtdh="http://schemas.microsoft.com/office/word/2020/wordml/sdtdatahash" xmlns:w16="http://schemas.microsoft.com/office/word/2018/wordml" xmlns:w16cid="http://schemas.microsoft.com/office/word/2016/wordml/cid" xmlns:w16cex="http://schemas.microsoft.com/office/word/2018/wordml/cex" xmlns:am3d="http://schemas.microsoft.com/office/drawing/2017/model3d" xmlns:aink="http://schemas.microsoft.com/office/drawing/2016/ink" xmlns:cx8="http://schemas.microsoft.com/office/drawing/2016/5/14/chartex" xmlns:cx7="http://schemas.microsoft.com/office/drawing/2016/5/13/chartex" xmlns:cx6="http://schemas.microsoft.com/office/drawing/2016/5/12/chartex" xmlns:cx5="http://schemas.microsoft.com/office/drawing/2016/5/11/chartex" xmlns:cx4="http://schemas.microsoft.com/office/drawing/2016/5/10/chartex" xmlns:cx3="http://schemas.microsoft.com/office/drawing/2016/5/9/chartex" xmlns:cx2="http://schemas.microsoft.com/office/drawing/2015/10/21/chartex" xmlns:cx1="http://schemas.microsoft.com/office/drawing/2015/9/8/chartex" xmlns:cx="http://schemas.microsoft.com/office/drawing/2014/chartex">
+          <mc:Fallback xmlns:cx="http://schemas.microsoft.com/office/drawing/2014/chartex" xmlns:cx1="http://schemas.microsoft.com/office/drawing/2015/9/8/chartex" xmlns:cx2="http://schemas.microsoft.com/office/drawing/2015/10/21/chartex" xmlns:cx3="http://schemas.microsoft.com/office/drawing/2016/5/9/chartex" xmlns:cx4="http://schemas.microsoft.com/office/drawing/2016/5/10/chartex" xmlns:cx5="http://schemas.microsoft.com/office/drawing/2016/5/11/chartex" xmlns:cx6="http://schemas.microsoft.com/office/drawing/2016/5/12/chartex" xmlns:cx7="http://schemas.microsoft.com/office/drawing/2016/5/13/chartex" xmlns:cx8="http://schemas.microsoft.com/office/drawing/2016/5/14/chartex" xmlns:aink="http://schemas.microsoft.com/office/drawing/2016/ink" xmlns:am3d="http://schemas.microsoft.com/office/drawing/2017/model3d" xmlns:w16cex="http://schemas.microsoft.com/office/word/2018/wordml/cex" xmlns:w16cid="http://schemas.microsoft.com/office/word/2016/wordml/cid" xmlns:w16="http://schemas.microsoft.com/office/word/2018/wordml" xmlns:w16sdtdh="http://schemas.microsoft.com/office/word/2020/wordml/sdtdatahash" xmlns:w16se="http://schemas.microsoft.com/office/word/2015/wordml/symex" xmlns:a="http://schemas.openxmlformats.org/drawingml/2006/main">
             <w:pict>
               <v:group id="Group 4794" style="width:141.646pt;height:1.875pt;mso-position-horizontal-relative:char;mso-position-vertical-relative:line" coordsize="17989,238">
                 <v:shape id="Shape 61" style="position:absolute;width:17989;height:0;left:0;top:0;" coordsize="1798904,0" path="m0,0l1798904,0">
@@ -1245,7 +1251,7 @@
               </wp:inline>
             </w:drawing>
           </mc:Choice>
-          <mc:Fallback xmlns:a="http://schemas.openxmlformats.org/drawingml/2006/main" xmlns:w16se="http://schemas.microsoft.com/office/word/2015/wordml/symex" xmlns:w16sdtdh="http://schemas.microsoft.com/office/word/2020/wordml/sdtdatahash" xmlns:w16="http://schemas.microsoft.com/office/word/2018/wordml" xmlns:w16cid="http://schemas.microsoft.com/office/word/2016/wordml/cid" xmlns:w16cex="http://schemas.microsoft.com/office/word/2018/wordml/cex" xmlns:am3d="http://schemas.microsoft.com/office/drawing/2017/model3d" xmlns:aink="http://schemas.microsoft.com/office/drawing/2016/ink" xmlns:cx8="http://schemas.microsoft.com/office/drawing/2016/5/14/chartex" xmlns:cx7="http://schemas.microsoft.com/office/drawing/2016/5/13/chartex" xmlns:cx6="http://schemas.microsoft.com/office/drawing/2016/5/12/chartex" xmlns:cx5="http://schemas.microsoft.com/office/drawing/2016/5/11/chartex" xmlns:cx4="http://schemas.microsoft.com/office/drawing/2016/5/10/chartex" xmlns:cx3="http://schemas.microsoft.com/office/drawing/2016/5/9/chartex" xmlns:cx2="http://schemas.microsoft.com/office/drawing/2015/10/21/chartex" xmlns:cx1="http://schemas.microsoft.com/office/drawing/2015/9/8/chartex" xmlns:cx="http://schemas.microsoft.com/office/drawing/2014/chartex">
+          <mc:Fallback xmlns:cx="http://schemas.microsoft.com/office/drawing/2014/chartex" xmlns:cx1="http://schemas.microsoft.com/office/drawing/2015/9/8/chartex" xmlns:cx2="http://schemas.microsoft.com/office/drawing/2015/10/21/chartex" xmlns:cx3="http://schemas.microsoft.com/office/drawing/2016/5/9/chartex" xmlns:cx4="http://schemas.microsoft.com/office/drawing/2016/5/10/chartex" xmlns:cx5="http://schemas.microsoft.com/office/drawing/2016/5/11/chartex" xmlns:cx6="http://schemas.microsoft.com/office/drawing/2016/5/12/chartex" xmlns:cx7="http://schemas.microsoft.com/office/drawing/2016/5/13/chartex" xmlns:cx8="http://schemas.microsoft.com/office/drawing/2016/5/14/chartex" xmlns:aink="http://schemas.microsoft.com/office/drawing/2016/ink" xmlns:am3d="http://schemas.microsoft.com/office/drawing/2017/model3d" xmlns:w16cex="http://schemas.microsoft.com/office/word/2018/wordml/cex" xmlns:w16cid="http://schemas.microsoft.com/office/word/2016/wordml/cid" xmlns:w16="http://schemas.microsoft.com/office/word/2018/wordml" xmlns:w16sdtdh="http://schemas.microsoft.com/office/word/2020/wordml/sdtdatahash" xmlns:w16se="http://schemas.microsoft.com/office/word/2015/wordml/symex" xmlns:a="http://schemas.openxmlformats.org/drawingml/2006/main">
             <w:pict>
               <v:group id="Group 4795" style="width:130.738pt;height:1.875pt;mso-position-horizontal-relative:char;mso-position-vertical-relative:line" coordsize="16603,238">
                 <v:shape id="Shape 64" style="position:absolute;width:16603;height:0;left:0;top:0;" coordsize="1660373,0" path="m0,0l1660373,0">
@@ -1367,7 +1373,7 @@
               </wp:inline>
             </w:drawing>
           </mc:Choice>
-          <mc:Fallback xmlns:a="http://schemas.openxmlformats.org/drawingml/2006/main" xmlns:w16se="http://schemas.microsoft.com/office/word/2015/wordml/symex" xmlns:w16sdtdh="http://schemas.microsoft.com/office/word/2020/wordml/sdtdatahash" xmlns:w16="http://schemas.microsoft.com/office/word/2018/wordml" xmlns:w16cid="http://schemas.microsoft.com/office/word/2016/wordml/cid" xmlns:w16cex="http://schemas.microsoft.com/office/word/2018/wordml/cex" xmlns:am3d="http://schemas.microsoft.com/office/drawing/2017/model3d" xmlns:aink="http://schemas.microsoft.com/office/drawing/2016/ink" xmlns:cx8="http://schemas.microsoft.com/office/drawing/2016/5/14/chartex" xmlns:cx7="http://schemas.microsoft.com/office/drawing/2016/5/13/chartex" xmlns:cx6="http://schemas.microsoft.com/office/drawing/2016/5/12/chartex" xmlns:cx5="http://schemas.microsoft.com/office/drawing/2016/5/11/chartex" xmlns:cx4="http://schemas.microsoft.com/office/drawing/2016/5/10/chartex" xmlns:cx3="http://schemas.microsoft.com/office/drawing/2016/5/9/chartex" xmlns:cx2="http://schemas.microsoft.com/office/drawing/2015/10/21/chartex" xmlns:cx1="http://schemas.microsoft.com/office/drawing/2015/9/8/chartex" xmlns:cx="http://schemas.microsoft.com/office/drawing/2014/chartex">
+          <mc:Fallback xmlns:cx="http://schemas.microsoft.com/office/drawing/2014/chartex" xmlns:cx1="http://schemas.microsoft.com/office/drawing/2015/9/8/chartex" xmlns:cx2="http://schemas.microsoft.com/office/drawing/2015/10/21/chartex" xmlns:cx3="http://schemas.microsoft.com/office/drawing/2016/5/9/chartex" xmlns:cx4="http://schemas.microsoft.com/office/drawing/2016/5/10/chartex" xmlns:cx5="http://schemas.microsoft.com/office/drawing/2016/5/11/chartex" xmlns:cx6="http://schemas.microsoft.com/office/drawing/2016/5/12/chartex" xmlns:cx7="http://schemas.microsoft.com/office/drawing/2016/5/13/chartex" xmlns:cx8="http://schemas.microsoft.com/office/drawing/2016/5/14/chartex" xmlns:aink="http://schemas.microsoft.com/office/drawing/2016/ink" xmlns:am3d="http://schemas.microsoft.com/office/drawing/2017/model3d" xmlns:w16cex="http://schemas.microsoft.com/office/word/2018/wordml/cex" xmlns:w16cid="http://schemas.microsoft.com/office/word/2016/wordml/cid" xmlns:w16="http://schemas.microsoft.com/office/word/2018/wordml" xmlns:w16sdtdh="http://schemas.microsoft.com/office/word/2020/wordml/sdtdatahash" xmlns:w16se="http://schemas.microsoft.com/office/word/2015/wordml/symex" xmlns:a="http://schemas.openxmlformats.org/drawingml/2006/main">
             <w:pict>
               <v:group id="Group 4796" style="width:172.768pt;height:1.875pt;mso-position-horizontal-relative:char;mso-position-vertical-relative:line" coordsize="21941,238">
                 <v:shape id="Shape 67" style="position:absolute;width:21941;height:0;left:0;top:0;" coordsize="2194154,0" path="m0,0l2194154,0">
@@ -1489,7 +1495,7 @@
               </wp:inline>
             </w:drawing>
           </mc:Choice>
-          <mc:Fallback xmlns:a="http://schemas.openxmlformats.org/drawingml/2006/main" xmlns:w16se="http://schemas.microsoft.com/office/word/2015/wordml/symex" xmlns:w16sdtdh="http://schemas.microsoft.com/office/word/2020/wordml/sdtdatahash" xmlns:w16="http://schemas.microsoft.com/office/word/2018/wordml" xmlns:w16cid="http://schemas.microsoft.com/office/word/2016/wordml/cid" xmlns:w16cex="http://schemas.microsoft.com/office/word/2018/wordml/cex" xmlns:am3d="http://schemas.microsoft.com/office/drawing/2017/model3d" xmlns:aink="http://schemas.microsoft.com/office/drawing/2016/ink" xmlns:cx8="http://schemas.microsoft.com/office/drawing/2016/5/14/chartex" xmlns:cx7="http://schemas.microsoft.com/office/drawing/2016/5/13/chartex" xmlns:cx6="http://schemas.microsoft.com/office/drawing/2016/5/12/chartex" xmlns:cx5="http://schemas.microsoft.com/office/drawing/2016/5/11/chartex" xmlns:cx4="http://schemas.microsoft.com/office/drawing/2016/5/10/chartex" xmlns:cx3="http://schemas.microsoft.com/office/drawing/2016/5/9/chartex" xmlns:cx2="http://schemas.microsoft.com/office/drawing/2015/10/21/chartex" xmlns:cx1="http://schemas.microsoft.com/office/drawing/2015/9/8/chartex" xmlns:cx="http://schemas.microsoft.com/office/drawing/2014/chartex">
+          <mc:Fallback xmlns:cx="http://schemas.microsoft.com/office/drawing/2014/chartex" xmlns:cx1="http://schemas.microsoft.com/office/drawing/2015/9/8/chartex" xmlns:cx2="http://schemas.microsoft.com/office/drawing/2015/10/21/chartex" xmlns:cx3="http://schemas.microsoft.com/office/drawing/2016/5/9/chartex" xmlns:cx4="http://schemas.microsoft.com/office/drawing/2016/5/10/chartex" xmlns:cx5="http://schemas.microsoft.com/office/drawing/2016/5/11/chartex" xmlns:cx6="http://schemas.microsoft.com/office/drawing/2016/5/12/chartex" xmlns:cx7="http://schemas.microsoft.com/office/drawing/2016/5/13/chartex" xmlns:cx8="http://schemas.microsoft.com/office/drawing/2016/5/14/chartex" xmlns:aink="http://schemas.microsoft.com/office/drawing/2016/ink" xmlns:am3d="http://schemas.microsoft.com/office/drawing/2017/model3d" xmlns:w16cex="http://schemas.microsoft.com/office/word/2018/wordml/cex" xmlns:w16cid="http://schemas.microsoft.com/office/word/2016/wordml/cid" xmlns:w16="http://schemas.microsoft.com/office/word/2018/wordml" xmlns:w16sdtdh="http://schemas.microsoft.com/office/word/2020/wordml/sdtdatahash" xmlns:w16se="http://schemas.microsoft.com/office/word/2015/wordml/symex" xmlns:a="http://schemas.openxmlformats.org/drawingml/2006/main">
             <w:pict>
               <v:group id="Group 4797" style="width:87.358pt;height:1.875pt;mso-position-horizontal-relative:char;mso-position-vertical-relative:line" coordsize="11094,238">
                 <v:shape id="Shape 70" style="position:absolute;width:11094;height:0;left:0;top:0;" coordsize="1109447,0" path="m0,0l1109447,0">
@@ -1611,7 +1617,7 @@
               </wp:inline>
             </w:drawing>
           </mc:Choice>
-          <mc:Fallback xmlns:a="http://schemas.openxmlformats.org/drawingml/2006/main" xmlns:w16se="http://schemas.microsoft.com/office/word/2015/wordml/symex" xmlns:w16sdtdh="http://schemas.microsoft.com/office/word/2020/wordml/sdtdatahash" xmlns:w16="http://schemas.microsoft.com/office/word/2018/wordml" xmlns:w16cid="http://schemas.microsoft.com/office/word/2016/wordml/cid" xmlns:w16cex="http://schemas.microsoft.com/office/word/2018/wordml/cex" xmlns:am3d="http://schemas.microsoft.com/office/drawing/2017/model3d" xmlns:aink="http://schemas.microsoft.com/office/drawing/2016/ink" xmlns:cx8="http://schemas.microsoft.com/office/drawing/2016/5/14/chartex" xmlns:cx7="http://schemas.microsoft.com/office/drawing/2016/5/13/chartex" xmlns:cx6="http://schemas.microsoft.com/office/drawing/2016/5/12/chartex" xmlns:cx5="http://schemas.microsoft.com/office/drawing/2016/5/11/chartex" xmlns:cx4="http://schemas.microsoft.com/office/drawing/2016/5/10/chartex" xmlns:cx3="http://schemas.microsoft.com/office/drawing/2016/5/9/chartex" xmlns:cx2="http://schemas.microsoft.com/office/drawing/2015/10/21/chartex" xmlns:cx1="http://schemas.microsoft.com/office/drawing/2015/9/8/chartex" xmlns:cx="http://schemas.microsoft.com/office/drawing/2014/chartex">
+          <mc:Fallback xmlns:cx="http://schemas.microsoft.com/office/drawing/2014/chartex" xmlns:cx1="http://schemas.microsoft.com/office/drawing/2015/9/8/chartex" xmlns:cx2="http://schemas.microsoft.com/office/drawing/2015/10/21/chartex" xmlns:cx3="http://schemas.microsoft.com/office/drawing/2016/5/9/chartex" xmlns:cx4="http://schemas.microsoft.com/office/drawing/2016/5/10/chartex" xmlns:cx5="http://schemas.microsoft.com/office/drawing/2016/5/11/chartex" xmlns:cx6="http://schemas.microsoft.com/office/drawing/2016/5/12/chartex" xmlns:cx7="http://schemas.microsoft.com/office/drawing/2016/5/13/chartex" xmlns:cx8="http://schemas.microsoft.com/office/drawing/2016/5/14/chartex" xmlns:aink="http://schemas.microsoft.com/office/drawing/2016/ink" xmlns:am3d="http://schemas.microsoft.com/office/drawing/2017/model3d" xmlns:w16cex="http://schemas.microsoft.com/office/word/2018/wordml/cex" xmlns:w16cid="http://schemas.microsoft.com/office/word/2016/wordml/cid" xmlns:w16="http://schemas.microsoft.com/office/word/2018/wordml" xmlns:w16sdtdh="http://schemas.microsoft.com/office/word/2020/wordml/sdtdatahash" xmlns:w16se="http://schemas.microsoft.com/office/word/2015/wordml/symex" xmlns:a="http://schemas.openxmlformats.org/drawingml/2006/main">
             <w:pict>
               <v:group id="Group 4798" style="width:151.456pt;height:1.875pt;mso-position-horizontal-relative:char;mso-position-vertical-relative:line" coordsize="19234,238">
                 <v:shape id="Shape 73" style="position:absolute;width:19234;height:0;left:0;top:0;" coordsize="1923492,0" path="m0,0l1923492,0">
@@ -1733,7 +1739,7 @@
               </wp:inline>
             </w:drawing>
           </mc:Choice>
-          <mc:Fallback xmlns:a="http://schemas.openxmlformats.org/drawingml/2006/main" xmlns:w16se="http://schemas.microsoft.com/office/word/2015/wordml/symex" xmlns:w16sdtdh="http://schemas.microsoft.com/office/word/2020/wordml/sdtdatahash" xmlns:w16="http://schemas.microsoft.com/office/word/2018/wordml" xmlns:w16cid="http://schemas.microsoft.com/office/word/2016/wordml/cid" xmlns:w16cex="http://schemas.microsoft.com/office/word/2018/wordml/cex" xmlns:am3d="http://schemas.microsoft.com/office/drawing/2017/model3d" xmlns:aink="http://schemas.microsoft.com/office/drawing/2016/ink" xmlns:cx8="http://schemas.microsoft.com/office/drawing/2016/5/14/chartex" xmlns:cx7="http://schemas.microsoft.com/office/drawing/2016/5/13/chartex" xmlns:cx6="http://schemas.microsoft.com/office/drawing/2016/5/12/chartex" xmlns:cx5="http://schemas.microsoft.com/office/drawing/2016/5/11/chartex" xmlns:cx4="http://schemas.microsoft.com/office/drawing/2016/5/10/chartex" xmlns:cx3="http://schemas.microsoft.com/office/drawing/2016/5/9/chartex" xmlns:cx2="http://schemas.microsoft.com/office/drawing/2015/10/21/chartex" xmlns:cx1="http://schemas.microsoft.com/office/drawing/2015/9/8/chartex" xmlns:cx="http://schemas.microsoft.com/office/drawing/2014/chartex">
+          <mc:Fallback xmlns:cx="http://schemas.microsoft.com/office/drawing/2014/chartex" xmlns:cx1="http://schemas.microsoft.com/office/drawing/2015/9/8/chartex" xmlns:cx2="http://schemas.microsoft.com/office/drawing/2015/10/21/chartex" xmlns:cx3="http://schemas.microsoft.com/office/drawing/2016/5/9/chartex" xmlns:cx4="http://schemas.microsoft.com/office/drawing/2016/5/10/chartex" xmlns:cx5="http://schemas.microsoft.com/office/drawing/2016/5/11/chartex" xmlns:cx6="http://schemas.microsoft.com/office/drawing/2016/5/12/chartex" xmlns:cx7="http://schemas.microsoft.com/office/drawing/2016/5/13/chartex" xmlns:cx8="http://schemas.microsoft.com/office/drawing/2016/5/14/chartex" xmlns:aink="http://schemas.microsoft.com/office/drawing/2016/ink" xmlns:am3d="http://schemas.microsoft.com/office/drawing/2017/model3d" xmlns:w16cex="http://schemas.microsoft.com/office/word/2018/wordml/cex" xmlns:w16cid="http://schemas.microsoft.com/office/word/2016/wordml/cid" xmlns:w16="http://schemas.microsoft.com/office/word/2018/wordml" xmlns:w16sdtdh="http://schemas.microsoft.com/office/word/2020/wordml/sdtdatahash" xmlns:w16se="http://schemas.microsoft.com/office/word/2015/wordml/symex" xmlns:a="http://schemas.openxmlformats.org/drawingml/2006/main">
             <w:pict>
               <v:group id="Group 4799" style="width:158.71pt;height:1.875pt;mso-position-horizontal-relative:char;mso-position-vertical-relative:line" coordsize="20156,238">
                 <v:shape id="Shape 76" style="position:absolute;width:20156;height:0;left:0;top:0;" coordsize="2015617,0" path="m0,0l2015617,0">
@@ -1855,7 +1861,7 @@
               </wp:inline>
             </w:drawing>
           </mc:Choice>
-          <mc:Fallback xmlns:a="http://schemas.openxmlformats.org/drawingml/2006/main" xmlns:w16se="http://schemas.microsoft.com/office/word/2015/wordml/symex" xmlns:w16sdtdh="http://schemas.microsoft.com/office/word/2020/wordml/sdtdatahash" xmlns:w16="http://schemas.microsoft.com/office/word/2018/wordml" xmlns:w16cid="http://schemas.microsoft.com/office/word/2016/wordml/cid" xmlns:w16cex="http://schemas.microsoft.com/office/word/2018/wordml/cex" xmlns:am3d="http://schemas.microsoft.com/office/drawing/2017/model3d" xmlns:aink="http://schemas.microsoft.com/office/drawing/2016/ink" xmlns:cx8="http://schemas.microsoft.com/office/drawing/2016/5/14/chartex" xmlns:cx7="http://schemas.microsoft.com/office/drawing/2016/5/13/chartex" xmlns:cx6="http://schemas.microsoft.com/office/drawing/2016/5/12/chartex" xmlns:cx5="http://schemas.microsoft.com/office/drawing/2016/5/11/chartex" xmlns:cx4="http://schemas.microsoft.com/office/drawing/2016/5/10/chartex" xmlns:cx3="http://schemas.microsoft.com/office/drawing/2016/5/9/chartex" xmlns:cx2="http://schemas.microsoft.com/office/drawing/2015/10/21/chartex" xmlns:cx1="http://schemas.microsoft.com/office/drawing/2015/9/8/chartex" xmlns:cx="http://schemas.microsoft.com/office/drawing/2014/chartex">
+          <mc:Fallback xmlns:cx="http://schemas.microsoft.com/office/drawing/2014/chartex" xmlns:cx1="http://schemas.microsoft.com/office/drawing/2015/9/8/chartex" xmlns:cx2="http://schemas.microsoft.com/office/drawing/2015/10/21/chartex" xmlns:cx3="http://schemas.microsoft.com/office/drawing/2016/5/9/chartex" xmlns:cx4="http://schemas.microsoft.com/office/drawing/2016/5/10/chartex" xmlns:cx5="http://schemas.microsoft.com/office/drawing/2016/5/11/chartex" xmlns:cx6="http://schemas.microsoft.com/office/drawing/2016/5/12/chartex" xmlns:cx7="http://schemas.microsoft.com/office/drawing/2016/5/13/chartex" xmlns:cx8="http://schemas.microsoft.com/office/drawing/2016/5/14/chartex" xmlns:aink="http://schemas.microsoft.com/office/drawing/2016/ink" xmlns:am3d="http://schemas.microsoft.com/office/drawing/2017/model3d" xmlns:w16cex="http://schemas.microsoft.com/office/word/2018/wordml/cex" xmlns:w16cid="http://schemas.microsoft.com/office/word/2016/wordml/cid" xmlns:w16="http://schemas.microsoft.com/office/word/2018/wordml" xmlns:w16sdtdh="http://schemas.microsoft.com/office/word/2020/wordml/sdtdatahash" xmlns:w16se="http://schemas.microsoft.com/office/word/2015/wordml/symex" xmlns:a="http://schemas.openxmlformats.org/drawingml/2006/main">
             <w:pict>
               <v:group id="Group 4800" style="width:35.446pt;height:1.875pt;mso-position-horizontal-relative:char;mso-position-vertical-relative:line" coordsize="4501,238">
                 <v:shape id="Shape 79" style="position:absolute;width:4501;height:0;left:0;top:0;" coordsize="450164,0" path="m0,0l450164,0">
@@ -1977,7 +1983,7 @@
               </wp:inline>
             </w:drawing>
           </mc:Choice>
-          <mc:Fallback xmlns:a="http://schemas.openxmlformats.org/drawingml/2006/main" xmlns:w16se="http://schemas.microsoft.com/office/word/2015/wordml/symex" xmlns:w16sdtdh="http://schemas.microsoft.com/office/word/2020/wordml/sdtdatahash" xmlns:w16="http://schemas.microsoft.com/office/word/2018/wordml" xmlns:w16cid="http://schemas.microsoft.com/office/word/2016/wordml/cid" xmlns:w16cex="http://schemas.microsoft.com/office/word/2018/wordml/cex" xmlns:am3d="http://schemas.microsoft.com/office/drawing/2017/model3d" xmlns:aink="http://schemas.microsoft.com/office/drawing/2016/ink" xmlns:cx8="http://schemas.microsoft.com/office/drawing/2016/5/14/chartex" xmlns:cx7="http://schemas.microsoft.com/office/drawing/2016/5/13/chartex" xmlns:cx6="http://schemas.microsoft.com/office/drawing/2016/5/12/chartex" xmlns:cx5="http://schemas.microsoft.com/office/drawing/2016/5/11/chartex" xmlns:cx4="http://schemas.microsoft.com/office/drawing/2016/5/10/chartex" xmlns:cx3="http://schemas.microsoft.com/office/drawing/2016/5/9/chartex" xmlns:cx2="http://schemas.microsoft.com/office/drawing/2015/10/21/chartex" xmlns:cx1="http://schemas.microsoft.com/office/drawing/2015/9/8/chartex" xmlns:cx="http://schemas.microsoft.com/office/drawing/2014/chartex">
+          <mc:Fallback xmlns:cx="http://schemas.microsoft.com/office/drawing/2014/chartex" xmlns:cx1="http://schemas.microsoft.com/office/drawing/2015/9/8/chartex" xmlns:cx2="http://schemas.microsoft.com/office/drawing/2015/10/21/chartex" xmlns:cx3="http://schemas.microsoft.com/office/drawing/2016/5/9/chartex" xmlns:cx4="http://schemas.microsoft.com/office/drawing/2016/5/10/chartex" xmlns:cx5="http://schemas.microsoft.com/office/drawing/2016/5/11/chartex" xmlns:cx6="http://schemas.microsoft.com/office/drawing/2016/5/12/chartex" xmlns:cx7="http://schemas.microsoft.com/office/drawing/2016/5/13/chartex" xmlns:cx8="http://schemas.microsoft.com/office/drawing/2016/5/14/chartex" xmlns:aink="http://schemas.microsoft.com/office/drawing/2016/ink" xmlns:am3d="http://schemas.microsoft.com/office/drawing/2017/model3d" xmlns:w16cex="http://schemas.microsoft.com/office/word/2018/wordml/cex" xmlns:w16cid="http://schemas.microsoft.com/office/word/2016/wordml/cid" xmlns:w16="http://schemas.microsoft.com/office/word/2018/wordml" xmlns:w16sdtdh="http://schemas.microsoft.com/office/word/2020/wordml/sdtdatahash" xmlns:w16se="http://schemas.microsoft.com/office/word/2015/wordml/symex" xmlns:a="http://schemas.openxmlformats.org/drawingml/2006/main">
             <w:pict>
               <v:group id="Group 4801" style="width:184.108pt;height:1.875pt;mso-position-horizontal-relative:char;mso-position-vertical-relative:line" coordsize="23381,238">
                 <v:shape id="Shape 82" style="position:absolute;width:23381;height:0;left:0;top:0;" coordsize="2338172,0" path="m0,0l2338172,0">
@@ -2096,7 +2102,7 @@
               </wp:inline>
             </w:drawing>
           </mc:Choice>
-          <mc:Fallback xmlns:a="http://schemas.openxmlformats.org/drawingml/2006/main" xmlns:w16se="http://schemas.microsoft.com/office/word/2015/wordml/symex" xmlns:w16sdtdh="http://schemas.microsoft.com/office/word/2020/wordml/sdtdatahash" xmlns:w16="http://schemas.microsoft.com/office/word/2018/wordml" xmlns:w16cid="http://schemas.microsoft.com/office/word/2016/wordml/cid" xmlns:w16cex="http://schemas.microsoft.com/office/word/2018/wordml/cex" xmlns:am3d="http://schemas.microsoft.com/office/drawing/2017/model3d" xmlns:aink="http://schemas.microsoft.com/office/drawing/2016/ink" xmlns:cx8="http://schemas.microsoft.com/office/drawing/2016/5/14/chartex" xmlns:cx7="http://schemas.microsoft.com/office/drawing/2016/5/13/chartex" xmlns:cx6="http://schemas.microsoft.com/office/drawing/2016/5/12/chartex" xmlns:cx5="http://schemas.microsoft.com/office/drawing/2016/5/11/chartex" xmlns:cx4="http://schemas.microsoft.com/office/drawing/2016/5/10/chartex" xmlns:cx3="http://schemas.microsoft.com/office/drawing/2016/5/9/chartex" xmlns:cx2="http://schemas.microsoft.com/office/drawing/2015/10/21/chartex" xmlns:cx1="http://schemas.microsoft.com/office/drawing/2015/9/8/chartex" xmlns:cx="http://schemas.microsoft.com/office/drawing/2014/chartex">
+          <mc:Fallback xmlns:cx="http://schemas.microsoft.com/office/drawing/2014/chartex" xmlns:cx1="http://schemas.microsoft.com/office/drawing/2015/9/8/chartex" xmlns:cx2="http://schemas.microsoft.com/office/drawing/2015/10/21/chartex" xmlns:cx3="http://schemas.microsoft.com/office/drawing/2016/5/9/chartex" xmlns:cx4="http://schemas.microsoft.com/office/drawing/2016/5/10/chartex" xmlns:cx5="http://schemas.microsoft.com/office/drawing/2016/5/11/chartex" xmlns:cx6="http://schemas.microsoft.com/office/drawing/2016/5/12/chartex" xmlns:cx7="http://schemas.microsoft.com/office/drawing/2016/5/13/chartex" xmlns:cx8="http://schemas.microsoft.com/office/drawing/2016/5/14/chartex" xmlns:aink="http://schemas.microsoft.com/office/drawing/2016/ink" xmlns:am3d="http://schemas.microsoft.com/office/drawing/2017/model3d" xmlns:w16cex="http://schemas.microsoft.com/office/word/2018/wordml/cex" xmlns:w16cid="http://schemas.microsoft.com/office/word/2016/wordml/cid" xmlns:w16="http://schemas.microsoft.com/office/word/2018/wordml" xmlns:w16sdtdh="http://schemas.microsoft.com/office/word/2020/wordml/sdtdatahash" xmlns:w16se="http://schemas.microsoft.com/office/word/2015/wordml/symex" xmlns:a="http://schemas.openxmlformats.org/drawingml/2006/main">
             <w:pict>
               <v:group id="Group 4802" style="width:276.016pt;height:1.875pt;mso-position-horizontal-relative:char;mso-position-vertical-relative:line" coordsize="35054,238">
                 <v:shape id="Shape 85" style="position:absolute;width:35054;height:0;left:0;top:0;" coordsize="3505404,0" path="m0,0l3505404,0">
@@ -4699,7 +4705,7 @@
               </wp:inline>
             </w:drawing>
           </mc:Choice>
-          <mc:Fallback xmlns:a="http://schemas.openxmlformats.org/drawingml/2006/main" xmlns:w16se="http://schemas.microsoft.com/office/word/2015/wordml/symex" xmlns:w16sdtdh="http://schemas.microsoft.com/office/word/2020/wordml/sdtdatahash" xmlns:w16="http://schemas.microsoft.com/office/word/2018/wordml" xmlns:w16cid="http://schemas.microsoft.com/office/word/2016/wordml/cid" xmlns:w16cex="http://schemas.microsoft.com/office/word/2018/wordml/cex" xmlns:am3d="http://schemas.microsoft.com/office/drawing/2017/model3d" xmlns:aink="http://schemas.microsoft.com/office/drawing/2016/ink" xmlns:cx8="http://schemas.microsoft.com/office/drawing/2016/5/14/chartex" xmlns:cx7="http://schemas.microsoft.com/office/drawing/2016/5/13/chartex" xmlns:cx6="http://schemas.microsoft.com/office/drawing/2016/5/12/chartex" xmlns:cx5="http://schemas.microsoft.com/office/drawing/2016/5/11/chartex" xmlns:cx4="http://schemas.microsoft.com/office/drawing/2016/5/10/chartex" xmlns:cx3="http://schemas.microsoft.com/office/drawing/2016/5/9/chartex" xmlns:cx2="http://schemas.microsoft.com/office/drawing/2015/10/21/chartex" xmlns:cx1="http://schemas.microsoft.com/office/drawing/2015/9/8/chartex" xmlns:cx="http://schemas.microsoft.com/office/drawing/2014/chartex">
+          <mc:Fallback xmlns:cx="http://schemas.microsoft.com/office/drawing/2014/chartex" xmlns:cx1="http://schemas.microsoft.com/office/drawing/2015/9/8/chartex" xmlns:cx2="http://schemas.microsoft.com/office/drawing/2015/10/21/chartex" xmlns:cx3="http://schemas.microsoft.com/office/drawing/2016/5/9/chartex" xmlns:cx4="http://schemas.microsoft.com/office/drawing/2016/5/10/chartex" xmlns:cx5="http://schemas.microsoft.com/office/drawing/2016/5/11/chartex" xmlns:cx6="http://schemas.microsoft.com/office/drawing/2016/5/12/chartex" xmlns:cx7="http://schemas.microsoft.com/office/drawing/2016/5/13/chartex" xmlns:cx8="http://schemas.microsoft.com/office/drawing/2016/5/14/chartex" xmlns:aink="http://schemas.microsoft.com/office/drawing/2016/ink" xmlns:am3d="http://schemas.microsoft.com/office/drawing/2017/model3d" xmlns:w16cex="http://schemas.microsoft.com/office/word/2018/wordml/cex" xmlns:w16cid="http://schemas.microsoft.com/office/word/2016/wordml/cid" xmlns:w16="http://schemas.microsoft.com/office/word/2018/wordml" xmlns:w16sdtdh="http://schemas.microsoft.com/office/word/2020/wordml/sdtdatahash" xmlns:w16se="http://schemas.microsoft.com/office/word/2015/wordml/symex" xmlns:a="http://schemas.openxmlformats.org/drawingml/2006/main">
             <w:pict>
               <v:group id="Group 5097" style="width:3.85pt;height:3.85004pt;mso-position-horizontal-relative:char;mso-position-vertical-relative:line" coordsize="488,488">
                 <v:shape id="Shape 6487" style="position:absolute;width:488;height:488;left:0;top:0;" coordsize="48895,48895" path="m0,0l48895,0l48895,48895l0,48895l0,0">
@@ -4815,7 +4821,7 @@
               </wp:inline>
             </w:drawing>
           </mc:Choice>
-          <mc:Fallback xmlns:a="http://schemas.openxmlformats.org/drawingml/2006/main" xmlns:w16se="http://schemas.microsoft.com/office/word/2015/wordml/symex" xmlns:w16sdtdh="http://schemas.microsoft.com/office/word/2020/wordml/sdtdatahash" xmlns:w16="http://schemas.microsoft.com/office/word/2018/wordml" xmlns:w16cid="http://schemas.microsoft.com/office/word/2016/wordml/cid" xmlns:w16cex="http://schemas.microsoft.com/office/word/2018/wordml/cex" xmlns:am3d="http://schemas.microsoft.com/office/drawing/2017/model3d" xmlns:aink="http://schemas.microsoft.com/office/drawing/2016/ink" xmlns:cx8="http://schemas.microsoft.com/office/drawing/2016/5/14/chartex" xmlns:cx7="http://schemas.microsoft.com/office/drawing/2016/5/13/chartex" xmlns:cx6="http://schemas.microsoft.com/office/drawing/2016/5/12/chartex" xmlns:cx5="http://schemas.microsoft.com/office/drawing/2016/5/11/chartex" xmlns:cx4="http://schemas.microsoft.com/office/drawing/2016/5/10/chartex" xmlns:cx3="http://schemas.microsoft.com/office/drawing/2016/5/9/chartex" xmlns:cx2="http://schemas.microsoft.com/office/drawing/2015/10/21/chartex" xmlns:cx1="http://schemas.microsoft.com/office/drawing/2015/9/8/chartex" xmlns:cx="http://schemas.microsoft.com/office/drawing/2014/chartex">
+          <mc:Fallback xmlns:cx="http://schemas.microsoft.com/office/drawing/2014/chartex" xmlns:cx1="http://schemas.microsoft.com/office/drawing/2015/9/8/chartex" xmlns:cx2="http://schemas.microsoft.com/office/drawing/2015/10/21/chartex" xmlns:cx3="http://schemas.microsoft.com/office/drawing/2016/5/9/chartex" xmlns:cx4="http://schemas.microsoft.com/office/drawing/2016/5/10/chartex" xmlns:cx5="http://schemas.microsoft.com/office/drawing/2016/5/11/chartex" xmlns:cx6="http://schemas.microsoft.com/office/drawing/2016/5/12/chartex" xmlns:cx7="http://schemas.microsoft.com/office/drawing/2016/5/13/chartex" xmlns:cx8="http://schemas.microsoft.com/office/drawing/2016/5/14/chartex" xmlns:aink="http://schemas.microsoft.com/office/drawing/2016/ink" xmlns:am3d="http://schemas.microsoft.com/office/drawing/2017/model3d" xmlns:w16cex="http://schemas.microsoft.com/office/word/2018/wordml/cex" xmlns:w16cid="http://schemas.microsoft.com/office/word/2016/wordml/cid" xmlns:w16="http://schemas.microsoft.com/office/word/2018/wordml" xmlns:w16sdtdh="http://schemas.microsoft.com/office/word/2020/wordml/sdtdatahash" xmlns:w16se="http://schemas.microsoft.com/office/word/2015/wordml/symex" xmlns:a="http://schemas.openxmlformats.org/drawingml/2006/main">
             <w:pict>
               <v:group id="Group 5561" style="width:3.85pt;height:3.84998pt;mso-position-horizontal-relative:char;mso-position-vertical-relative:line" coordsize="488,488">
                 <v:shape id="Shape 6489" style="position:absolute;width:488;height:488;left:0;top:0;" coordsize="48895,48895" path="m0,0l48895,0l48895,48895l0,48895l0,0">
@@ -4930,7 +4936,7 @@
               </wp:inline>
             </w:drawing>
           </mc:Choice>
-          <mc:Fallback xmlns:a="http://schemas.openxmlformats.org/drawingml/2006/main" xmlns:w16se="http://schemas.microsoft.com/office/word/2015/wordml/symex" xmlns:w16sdtdh="http://schemas.microsoft.com/office/word/2020/wordml/sdtdatahash" xmlns:w16="http://schemas.microsoft.com/office/word/2018/wordml" xmlns:w16cid="http://schemas.microsoft.com/office/word/2016/wordml/cid" xmlns:w16cex="http://schemas.microsoft.com/office/word/2018/wordml/cex" xmlns:am3d="http://schemas.microsoft.com/office/drawing/2017/model3d" xmlns:aink="http://schemas.microsoft.com/office/drawing/2016/ink" xmlns:cx8="http://schemas.microsoft.com/office/drawing/2016/5/14/chartex" xmlns:cx7="http://schemas.microsoft.com/office/drawing/2016/5/13/chartex" xmlns:cx6="http://schemas.microsoft.com/office/drawing/2016/5/12/chartex" xmlns:cx5="http://schemas.microsoft.com/office/drawing/2016/5/11/chartex" xmlns:cx4="http://schemas.microsoft.com/office/drawing/2016/5/10/chartex" xmlns:cx3="http://schemas.microsoft.com/office/drawing/2016/5/9/chartex" xmlns:cx2="http://schemas.microsoft.com/office/drawing/2015/10/21/chartex" xmlns:cx1="http://schemas.microsoft.com/office/drawing/2015/9/8/chartex" xmlns:cx="http://schemas.microsoft.com/office/drawing/2014/chartex">
+          <mc:Fallback xmlns:cx="http://schemas.microsoft.com/office/drawing/2014/chartex" xmlns:cx1="http://schemas.microsoft.com/office/drawing/2015/9/8/chartex" xmlns:cx2="http://schemas.microsoft.com/office/drawing/2015/10/21/chartex" xmlns:cx3="http://schemas.microsoft.com/office/drawing/2016/5/9/chartex" xmlns:cx4="http://schemas.microsoft.com/office/drawing/2016/5/10/chartex" xmlns:cx5="http://schemas.microsoft.com/office/drawing/2016/5/11/chartex" xmlns:cx6="http://schemas.microsoft.com/office/drawing/2016/5/12/chartex" xmlns:cx7="http://schemas.microsoft.com/office/drawing/2016/5/13/chartex" xmlns:cx8="http://schemas.microsoft.com/office/drawing/2016/5/14/chartex" xmlns:aink="http://schemas.microsoft.com/office/drawing/2016/ink" xmlns:am3d="http://schemas.microsoft.com/office/drawing/2017/model3d" xmlns:w16cex="http://schemas.microsoft.com/office/word/2018/wordml/cex" xmlns:w16cid="http://schemas.microsoft.com/office/word/2016/wordml/cid" xmlns:w16="http://schemas.microsoft.com/office/word/2018/wordml" xmlns:w16sdtdh="http://schemas.microsoft.com/office/word/2020/wordml/sdtdatahash" xmlns:w16se="http://schemas.microsoft.com/office/word/2015/wordml/symex" xmlns:a="http://schemas.openxmlformats.org/drawingml/2006/main">
             <w:pict>
               <v:group id="Group 5562" style="width:3.85pt;height:3.84998pt;mso-position-horizontal-relative:char;mso-position-vertical-relative:line" coordsize="488,488">
                 <v:shape id="Shape 6491" style="position:absolute;width:488;height:488;left:0;top:0;" coordsize="48895,48895" path="m0,0l48895,0l48895,48895l0,48895l0,0">
@@ -5044,7 +5050,7 @@
               </wp:inline>
             </w:drawing>
           </mc:Choice>
-          <mc:Fallback xmlns:a="http://schemas.openxmlformats.org/drawingml/2006/main" xmlns:w16se="http://schemas.microsoft.com/office/word/2015/wordml/symex" xmlns:w16sdtdh="http://schemas.microsoft.com/office/word/2020/wordml/sdtdatahash" xmlns:w16="http://schemas.microsoft.com/office/word/2018/wordml" xmlns:w16cid="http://schemas.microsoft.com/office/word/2016/wordml/cid" xmlns:w16cex="http://schemas.microsoft.com/office/word/2018/wordml/cex" xmlns:am3d="http://schemas.microsoft.com/office/drawing/2017/model3d" xmlns:aink="http://schemas.microsoft.com/office/drawing/2016/ink" xmlns:cx8="http://schemas.microsoft.com/office/drawing/2016/5/14/chartex" xmlns:cx7="http://schemas.microsoft.com/office/drawing/2016/5/13/chartex" xmlns:cx6="http://schemas.microsoft.com/office/drawing/2016/5/12/chartex" xmlns:cx5="http://schemas.microsoft.com/office/drawing/2016/5/11/chartex" xmlns:cx4="http://schemas.microsoft.com/office/drawing/2016/5/10/chartex" xmlns:cx3="http://schemas.microsoft.com/office/drawing/2016/5/9/chartex" xmlns:cx2="http://schemas.microsoft.com/office/drawing/2015/10/21/chartex" xmlns:cx1="http://schemas.microsoft.com/office/drawing/2015/9/8/chartex" xmlns:cx="http://schemas.microsoft.com/office/drawing/2014/chartex">
+          <mc:Fallback xmlns:cx="http://schemas.microsoft.com/office/drawing/2014/chartex" xmlns:cx1="http://schemas.microsoft.com/office/drawing/2015/9/8/chartex" xmlns:cx2="http://schemas.microsoft.com/office/drawing/2015/10/21/chartex" xmlns:cx3="http://schemas.microsoft.com/office/drawing/2016/5/9/chartex" xmlns:cx4="http://schemas.microsoft.com/office/drawing/2016/5/10/chartex" xmlns:cx5="http://schemas.microsoft.com/office/drawing/2016/5/11/chartex" xmlns:cx6="http://schemas.microsoft.com/office/drawing/2016/5/12/chartex" xmlns:cx7="http://schemas.microsoft.com/office/drawing/2016/5/13/chartex" xmlns:cx8="http://schemas.microsoft.com/office/drawing/2016/5/14/chartex" xmlns:aink="http://schemas.microsoft.com/office/drawing/2016/ink" xmlns:am3d="http://schemas.microsoft.com/office/drawing/2017/model3d" xmlns:w16cex="http://schemas.microsoft.com/office/word/2018/wordml/cex" xmlns:w16cid="http://schemas.microsoft.com/office/word/2016/wordml/cid" xmlns:w16="http://schemas.microsoft.com/office/word/2018/wordml" xmlns:w16sdtdh="http://schemas.microsoft.com/office/word/2020/wordml/sdtdatahash" xmlns:w16se="http://schemas.microsoft.com/office/word/2015/wordml/symex" xmlns:a="http://schemas.openxmlformats.org/drawingml/2006/main">
             <w:pict>
               <v:group id="Group 5563" style="width:3.85pt;height:3.84998pt;mso-position-horizontal-relative:char;mso-position-vertical-relative:line" coordsize="488,488">
                 <v:shape id="Shape 6493" style="position:absolute;width:488;height:488;left:0;top:0;" coordsize="48895,48895" path="m0,0l48895,0l48895,48895l0,48895l0,0">
@@ -5517,7 +5523,7 @@
             </wp:anchor>
           </w:drawing>
         </mc:Choice>
-        <mc:Fallback xmlns:a="http://schemas.openxmlformats.org/drawingml/2006/main" xmlns:w16se="http://schemas.microsoft.com/office/word/2015/wordml/symex" xmlns:w16sdtdh="http://schemas.microsoft.com/office/word/2020/wordml/sdtdatahash" xmlns:w16="http://schemas.microsoft.com/office/word/2018/wordml" xmlns:w16cid="http://schemas.microsoft.com/office/word/2016/wordml/cid" xmlns:w16cex="http://schemas.microsoft.com/office/word/2018/wordml/cex" xmlns:am3d="http://schemas.microsoft.com/office/drawing/2017/model3d" xmlns:aink="http://schemas.microsoft.com/office/drawing/2016/ink" xmlns:cx8="http://schemas.microsoft.com/office/drawing/2016/5/14/chartex" xmlns:cx7="http://schemas.microsoft.com/office/drawing/2016/5/13/chartex" xmlns:cx6="http://schemas.microsoft.com/office/drawing/2016/5/12/chartex" xmlns:cx5="http://schemas.microsoft.com/office/drawing/2016/5/11/chartex" xmlns:cx4="http://schemas.microsoft.com/office/drawing/2016/5/10/chartex" xmlns:cx3="http://schemas.microsoft.com/office/drawing/2016/5/9/chartex" xmlns:cx2="http://schemas.microsoft.com/office/drawing/2015/10/21/chartex" xmlns:cx1="http://schemas.microsoft.com/office/drawing/2015/9/8/chartex" xmlns:cx="http://schemas.microsoft.com/office/drawing/2014/chartex">
+        <mc:Fallback xmlns:cx="http://schemas.microsoft.com/office/drawing/2014/chartex" xmlns:cx1="http://schemas.microsoft.com/office/drawing/2015/9/8/chartex" xmlns:cx2="http://schemas.microsoft.com/office/drawing/2015/10/21/chartex" xmlns:cx3="http://schemas.microsoft.com/office/drawing/2016/5/9/chartex" xmlns:cx4="http://schemas.microsoft.com/office/drawing/2016/5/10/chartex" xmlns:cx5="http://schemas.microsoft.com/office/drawing/2016/5/11/chartex" xmlns:cx6="http://schemas.microsoft.com/office/drawing/2016/5/12/chartex" xmlns:cx7="http://schemas.microsoft.com/office/drawing/2016/5/13/chartex" xmlns:cx8="http://schemas.microsoft.com/office/drawing/2016/5/14/chartex" xmlns:aink="http://schemas.microsoft.com/office/drawing/2016/ink" xmlns:am3d="http://schemas.microsoft.com/office/drawing/2017/model3d" xmlns:w16cex="http://schemas.microsoft.com/office/word/2018/wordml/cex" xmlns:w16cid="http://schemas.microsoft.com/office/word/2016/wordml/cid" xmlns:w16="http://schemas.microsoft.com/office/word/2018/wordml" xmlns:w16sdtdh="http://schemas.microsoft.com/office/word/2020/wordml/sdtdatahash" xmlns:w16se="http://schemas.microsoft.com/office/word/2015/wordml/symex" xmlns:a="http://schemas.openxmlformats.org/drawingml/2006/main">
           <w:pict>
             <v:group id="Group 6050" style="width:510.24pt;height:0.75pt;position:absolute;mso-position-horizontal-relative:page;mso-position-horizontal:absolute;margin-left:42.52pt;mso-position-vertical-relative:page;margin-top:813.544pt;" coordsize="64800,95">
               <v:shape id="Shape 6511" style="position:absolute;width:64800;height:95;left:0;top:0;" coordsize="6480049,9525" path="m0,0l6480049,0l6480049,9525l0,9525l0,0">
@@ -5544,7 +5550,7 @@
         <w:b/>
         <w:noProof/>
       </w:rPr>
-      <w:t>4</w:t>
+      <w:t>2</w:t>
     </w:r>
     <w:r>
       <w:rPr>
@@ -5657,7 +5663,7 @@
             </wp:anchor>
           </w:drawing>
         </mc:Choice>
-        <mc:Fallback xmlns:a="http://schemas.openxmlformats.org/drawingml/2006/main" xmlns:w16se="http://schemas.microsoft.com/office/word/2015/wordml/symex" xmlns:w16sdtdh="http://schemas.microsoft.com/office/word/2020/wordml/sdtdatahash" xmlns:w16="http://schemas.microsoft.com/office/word/2018/wordml" xmlns:w16cid="http://schemas.microsoft.com/office/word/2016/wordml/cid" xmlns:w16cex="http://schemas.microsoft.com/office/word/2018/wordml/cex" xmlns:am3d="http://schemas.microsoft.com/office/drawing/2017/model3d" xmlns:aink="http://schemas.microsoft.com/office/drawing/2016/ink" xmlns:cx8="http://schemas.microsoft.com/office/drawing/2016/5/14/chartex" xmlns:cx7="http://schemas.microsoft.com/office/drawing/2016/5/13/chartex" xmlns:cx6="http://schemas.microsoft.com/office/drawing/2016/5/12/chartex" xmlns:cx5="http://schemas.microsoft.com/office/drawing/2016/5/11/chartex" xmlns:cx4="http://schemas.microsoft.com/office/drawing/2016/5/10/chartex" xmlns:cx3="http://schemas.microsoft.com/office/drawing/2016/5/9/chartex" xmlns:cx2="http://schemas.microsoft.com/office/drawing/2015/10/21/chartex" xmlns:cx1="http://schemas.microsoft.com/office/drawing/2015/9/8/chartex" xmlns:cx="http://schemas.microsoft.com/office/drawing/2014/chartex">
+        <mc:Fallback xmlns:cx="http://schemas.microsoft.com/office/drawing/2014/chartex" xmlns:cx1="http://schemas.microsoft.com/office/drawing/2015/9/8/chartex" xmlns:cx2="http://schemas.microsoft.com/office/drawing/2015/10/21/chartex" xmlns:cx3="http://schemas.microsoft.com/office/drawing/2016/5/9/chartex" xmlns:cx4="http://schemas.microsoft.com/office/drawing/2016/5/10/chartex" xmlns:cx5="http://schemas.microsoft.com/office/drawing/2016/5/11/chartex" xmlns:cx6="http://schemas.microsoft.com/office/drawing/2016/5/12/chartex" xmlns:cx7="http://schemas.microsoft.com/office/drawing/2016/5/13/chartex" xmlns:cx8="http://schemas.microsoft.com/office/drawing/2016/5/14/chartex" xmlns:aink="http://schemas.microsoft.com/office/drawing/2016/ink" xmlns:am3d="http://schemas.microsoft.com/office/drawing/2017/model3d" xmlns:w16cex="http://schemas.microsoft.com/office/word/2018/wordml/cex" xmlns:w16cid="http://schemas.microsoft.com/office/word/2016/wordml/cid" xmlns:w16="http://schemas.microsoft.com/office/word/2018/wordml" xmlns:w16sdtdh="http://schemas.microsoft.com/office/word/2020/wordml/sdtdatahash" xmlns:w16se="http://schemas.microsoft.com/office/word/2015/wordml/symex" xmlns:a="http://schemas.openxmlformats.org/drawingml/2006/main">
           <w:pict>
             <v:group id="Group 6034" style="width:510.24pt;height:0.75pt;position:absolute;mso-position-horizontal-relative:page;mso-position-horizontal:absolute;margin-left:42.52pt;mso-position-vertical-relative:page;margin-top:813.544pt;" coordsize="64800,95">
               <v:shape id="Shape 6509" style="position:absolute;width:64800;height:95;left:0;top:0;" coordsize="6480049,9525" path="m0,0l6480049,0l6480049,9525l0,9525l0,0">
@@ -5684,7 +5690,7 @@
         <w:b/>
         <w:noProof/>
       </w:rPr>
-      <w:t>5</w:t>
+      <w:t>1</w:t>
     </w:r>
     <w:r>
       <w:rPr>
@@ -5797,7 +5803,7 @@
             </wp:anchor>
           </w:drawing>
         </mc:Choice>
-        <mc:Fallback xmlns:a="http://schemas.openxmlformats.org/drawingml/2006/main" xmlns:w16se="http://schemas.microsoft.com/office/word/2015/wordml/symex" xmlns:w16sdtdh="http://schemas.microsoft.com/office/word/2020/wordml/sdtdatahash" xmlns:w16="http://schemas.microsoft.com/office/word/2018/wordml" xmlns:w16cid="http://schemas.microsoft.com/office/word/2016/wordml/cid" xmlns:w16cex="http://schemas.microsoft.com/office/word/2018/wordml/cex" xmlns:am3d="http://schemas.microsoft.com/office/drawing/2017/model3d" xmlns:aink="http://schemas.microsoft.com/office/drawing/2016/ink" xmlns:cx8="http://schemas.microsoft.com/office/drawing/2016/5/14/chartex" xmlns:cx7="http://schemas.microsoft.com/office/drawing/2016/5/13/chartex" xmlns:cx6="http://schemas.microsoft.com/office/drawing/2016/5/12/chartex" xmlns:cx5="http://schemas.microsoft.com/office/drawing/2016/5/11/chartex" xmlns:cx4="http://schemas.microsoft.com/office/drawing/2016/5/10/chartex" xmlns:cx3="http://schemas.microsoft.com/office/drawing/2016/5/9/chartex" xmlns:cx2="http://schemas.microsoft.com/office/drawing/2015/10/21/chartex" xmlns:cx1="http://schemas.microsoft.com/office/drawing/2015/9/8/chartex" xmlns:cx="http://schemas.microsoft.com/office/drawing/2014/chartex">
+        <mc:Fallback xmlns:cx="http://schemas.microsoft.com/office/drawing/2014/chartex" xmlns:cx1="http://schemas.microsoft.com/office/drawing/2015/9/8/chartex" xmlns:cx2="http://schemas.microsoft.com/office/drawing/2015/10/21/chartex" xmlns:cx3="http://schemas.microsoft.com/office/drawing/2016/5/9/chartex" xmlns:cx4="http://schemas.microsoft.com/office/drawing/2016/5/10/chartex" xmlns:cx5="http://schemas.microsoft.com/office/drawing/2016/5/11/chartex" xmlns:cx6="http://schemas.microsoft.com/office/drawing/2016/5/12/chartex" xmlns:cx7="http://schemas.microsoft.com/office/drawing/2016/5/13/chartex" xmlns:cx8="http://schemas.microsoft.com/office/drawing/2016/5/14/chartex" xmlns:aink="http://schemas.microsoft.com/office/drawing/2016/ink" xmlns:am3d="http://schemas.microsoft.com/office/drawing/2017/model3d" xmlns:w16cex="http://schemas.microsoft.com/office/word/2018/wordml/cex" xmlns:w16cid="http://schemas.microsoft.com/office/word/2016/wordml/cid" xmlns:w16="http://schemas.microsoft.com/office/word/2018/wordml" xmlns:w16sdtdh="http://schemas.microsoft.com/office/word/2020/wordml/sdtdatahash" xmlns:w16se="http://schemas.microsoft.com/office/word/2015/wordml/symex" xmlns:a="http://schemas.openxmlformats.org/drawingml/2006/main">
           <w:pict>
             <v:group id="Group 6020" style="width:510.24pt;height:0.75pt;position:absolute;mso-position-horizontal-relative:page;mso-position-horizontal:absolute;margin-left:42.52pt;mso-position-vertical-relative:page;margin-top:813.544pt;" coordsize="64800,95">
               <v:shape id="Shape 6507" style="position:absolute;width:64800;height:95;left:0;top:0;" coordsize="6480049,9525" path="m0,0l6480049,0l6480049,9525l0,9525l0,0">
@@ -5936,7 +5942,7 @@
             </wp:anchor>
           </w:drawing>
         </mc:Choice>
-        <mc:Fallback xmlns:a="http://schemas.openxmlformats.org/drawingml/2006/main" xmlns:w16se="http://schemas.microsoft.com/office/word/2015/wordml/symex" xmlns:w16sdtdh="http://schemas.microsoft.com/office/word/2020/wordml/sdtdatahash" xmlns:w16="http://schemas.microsoft.com/office/word/2018/wordml" xmlns:w16cid="http://schemas.microsoft.com/office/word/2016/wordml/cid" xmlns:w16cex="http://schemas.microsoft.com/office/word/2018/wordml/cex" xmlns:am3d="http://schemas.microsoft.com/office/drawing/2017/model3d" xmlns:aink="http://schemas.microsoft.com/office/drawing/2016/ink" xmlns:cx8="http://schemas.microsoft.com/office/drawing/2016/5/14/chartex" xmlns:cx7="http://schemas.microsoft.com/office/drawing/2016/5/13/chartex" xmlns:cx6="http://schemas.microsoft.com/office/drawing/2016/5/12/chartex" xmlns:cx5="http://schemas.microsoft.com/office/drawing/2016/5/11/chartex" xmlns:cx4="http://schemas.microsoft.com/office/drawing/2016/5/10/chartex" xmlns:cx3="http://schemas.microsoft.com/office/drawing/2016/5/9/chartex" xmlns:cx2="http://schemas.microsoft.com/office/drawing/2015/10/21/chartex" xmlns:cx1="http://schemas.microsoft.com/office/drawing/2015/9/8/chartex" xmlns:cx="http://schemas.microsoft.com/office/drawing/2014/chartex">
+        <mc:Fallback xmlns:cx="http://schemas.microsoft.com/office/drawing/2014/chartex" xmlns:cx1="http://schemas.microsoft.com/office/drawing/2015/9/8/chartex" xmlns:cx2="http://schemas.microsoft.com/office/drawing/2015/10/21/chartex" xmlns:cx3="http://schemas.microsoft.com/office/drawing/2016/5/9/chartex" xmlns:cx4="http://schemas.microsoft.com/office/drawing/2016/5/10/chartex" xmlns:cx5="http://schemas.microsoft.com/office/drawing/2016/5/11/chartex" xmlns:cx6="http://schemas.microsoft.com/office/drawing/2016/5/12/chartex" xmlns:cx7="http://schemas.microsoft.com/office/drawing/2016/5/13/chartex" xmlns:cx8="http://schemas.microsoft.com/office/drawing/2016/5/14/chartex" xmlns:aink="http://schemas.microsoft.com/office/drawing/2016/ink" xmlns:am3d="http://schemas.microsoft.com/office/drawing/2017/model3d" xmlns:w16cex="http://schemas.microsoft.com/office/word/2018/wordml/cex" xmlns:w16cid="http://schemas.microsoft.com/office/word/2016/wordml/cid" xmlns:w16="http://schemas.microsoft.com/office/word/2018/wordml" xmlns:w16sdtdh="http://schemas.microsoft.com/office/word/2020/wordml/sdtdatahash" xmlns:w16se="http://schemas.microsoft.com/office/word/2015/wordml/symex" xmlns:a="http://schemas.openxmlformats.org/drawingml/2006/main">
           <w:pict>
             <v:group id="Group 6105" style="width:510.24pt;height:0.75pt;position:absolute;mso-position-horizontal-relative:page;mso-position-horizontal:absolute;margin-left:42.52pt;mso-position-vertical-relative:page;margin-top:813.544pt;" coordsize="64800,95">
               <v:shape id="Shape 6517" style="position:absolute;width:64800;height:95;left:0;top:0;" coordsize="6480049,9525" path="m0,0l6480049,0l6480049,9525l0,9525l0,0">
@@ -6076,7 +6082,7 @@
             </wp:anchor>
           </w:drawing>
         </mc:Choice>
-        <mc:Fallback xmlns:a="http://schemas.openxmlformats.org/drawingml/2006/main" xmlns:w16se="http://schemas.microsoft.com/office/word/2015/wordml/symex" xmlns:w16sdtdh="http://schemas.microsoft.com/office/word/2020/wordml/sdtdatahash" xmlns:w16="http://schemas.microsoft.com/office/word/2018/wordml" xmlns:w16cid="http://schemas.microsoft.com/office/word/2016/wordml/cid" xmlns:w16cex="http://schemas.microsoft.com/office/word/2018/wordml/cex" xmlns:am3d="http://schemas.microsoft.com/office/drawing/2017/model3d" xmlns:aink="http://schemas.microsoft.com/office/drawing/2016/ink" xmlns:cx8="http://schemas.microsoft.com/office/drawing/2016/5/14/chartex" xmlns:cx7="http://schemas.microsoft.com/office/drawing/2016/5/13/chartex" xmlns:cx6="http://schemas.microsoft.com/office/drawing/2016/5/12/chartex" xmlns:cx5="http://schemas.microsoft.com/office/drawing/2016/5/11/chartex" xmlns:cx4="http://schemas.microsoft.com/office/drawing/2016/5/10/chartex" xmlns:cx3="http://schemas.microsoft.com/office/drawing/2016/5/9/chartex" xmlns:cx2="http://schemas.microsoft.com/office/drawing/2015/10/21/chartex" xmlns:cx1="http://schemas.microsoft.com/office/drawing/2015/9/8/chartex" xmlns:cx="http://schemas.microsoft.com/office/drawing/2014/chartex">
+        <mc:Fallback xmlns:cx="http://schemas.microsoft.com/office/drawing/2014/chartex" xmlns:cx1="http://schemas.microsoft.com/office/drawing/2015/9/8/chartex" xmlns:cx2="http://schemas.microsoft.com/office/drawing/2015/10/21/chartex" xmlns:cx3="http://schemas.microsoft.com/office/drawing/2016/5/9/chartex" xmlns:cx4="http://schemas.microsoft.com/office/drawing/2016/5/10/chartex" xmlns:cx5="http://schemas.microsoft.com/office/drawing/2016/5/11/chartex" xmlns:cx6="http://schemas.microsoft.com/office/drawing/2016/5/12/chartex" xmlns:cx7="http://schemas.microsoft.com/office/drawing/2016/5/13/chartex" xmlns:cx8="http://schemas.microsoft.com/office/drawing/2016/5/14/chartex" xmlns:aink="http://schemas.microsoft.com/office/drawing/2016/ink" xmlns:am3d="http://schemas.microsoft.com/office/drawing/2017/model3d" xmlns:w16cex="http://schemas.microsoft.com/office/word/2018/wordml/cex" xmlns:w16cid="http://schemas.microsoft.com/office/word/2016/wordml/cid" xmlns:w16="http://schemas.microsoft.com/office/word/2018/wordml" xmlns:w16sdtdh="http://schemas.microsoft.com/office/word/2020/wordml/sdtdatahash" xmlns:w16se="http://schemas.microsoft.com/office/word/2015/wordml/symex" xmlns:a="http://schemas.openxmlformats.org/drawingml/2006/main">
           <w:pict>
             <v:group id="Group 6087" style="width:510.24pt;height:0.75pt;position:absolute;mso-position-horizontal-relative:page;mso-position-horizontal:absolute;margin-left:42.52pt;mso-position-vertical-relative:page;margin-top:813.544pt;" coordsize="64800,95">
               <v:shape id="Shape 6515" style="position:absolute;width:64800;height:95;left:0;top:0;" coordsize="6480049,9525" path="m0,0l6480049,0l6480049,9525l0,9525l0,0">
@@ -6216,7 +6222,7 @@
             </wp:anchor>
           </w:drawing>
         </mc:Choice>
-        <mc:Fallback xmlns:a="http://schemas.openxmlformats.org/drawingml/2006/main" xmlns:w16se="http://schemas.microsoft.com/office/word/2015/wordml/symex" xmlns:w16sdtdh="http://schemas.microsoft.com/office/word/2020/wordml/sdtdatahash" xmlns:w16="http://schemas.microsoft.com/office/word/2018/wordml" xmlns:w16cid="http://schemas.microsoft.com/office/word/2016/wordml/cid" xmlns:w16cex="http://schemas.microsoft.com/office/word/2018/wordml/cex" xmlns:am3d="http://schemas.microsoft.com/office/drawing/2017/model3d" xmlns:aink="http://schemas.microsoft.com/office/drawing/2016/ink" xmlns:cx8="http://schemas.microsoft.com/office/drawing/2016/5/14/chartex" xmlns:cx7="http://schemas.microsoft.com/office/drawing/2016/5/13/chartex" xmlns:cx6="http://schemas.microsoft.com/office/drawing/2016/5/12/chartex" xmlns:cx5="http://schemas.microsoft.com/office/drawing/2016/5/11/chartex" xmlns:cx4="http://schemas.microsoft.com/office/drawing/2016/5/10/chartex" xmlns:cx3="http://schemas.microsoft.com/office/drawing/2016/5/9/chartex" xmlns:cx2="http://schemas.microsoft.com/office/drawing/2015/10/21/chartex" xmlns:cx1="http://schemas.microsoft.com/office/drawing/2015/9/8/chartex" xmlns:cx="http://schemas.microsoft.com/office/drawing/2014/chartex">
+        <mc:Fallback xmlns:cx="http://schemas.microsoft.com/office/drawing/2014/chartex" xmlns:cx1="http://schemas.microsoft.com/office/drawing/2015/9/8/chartex" xmlns:cx2="http://schemas.microsoft.com/office/drawing/2015/10/21/chartex" xmlns:cx3="http://schemas.microsoft.com/office/drawing/2016/5/9/chartex" xmlns:cx4="http://schemas.microsoft.com/office/drawing/2016/5/10/chartex" xmlns:cx5="http://schemas.microsoft.com/office/drawing/2016/5/11/chartex" xmlns:cx6="http://schemas.microsoft.com/office/drawing/2016/5/12/chartex" xmlns:cx7="http://schemas.microsoft.com/office/drawing/2016/5/13/chartex" xmlns:cx8="http://schemas.microsoft.com/office/drawing/2016/5/14/chartex" xmlns:aink="http://schemas.microsoft.com/office/drawing/2016/ink" xmlns:am3d="http://schemas.microsoft.com/office/drawing/2017/model3d" xmlns:w16cex="http://schemas.microsoft.com/office/word/2018/wordml/cex" xmlns:w16cid="http://schemas.microsoft.com/office/word/2016/wordml/cid" xmlns:w16="http://schemas.microsoft.com/office/word/2018/wordml" xmlns:w16sdtdh="http://schemas.microsoft.com/office/word/2020/wordml/sdtdatahash" xmlns:w16se="http://schemas.microsoft.com/office/word/2015/wordml/symex" xmlns:a="http://schemas.openxmlformats.org/drawingml/2006/main">
           <w:pict>
             <v:group id="Group 6069" style="width:510.24pt;height:0.75pt;position:absolute;mso-position-horizontal-relative:page;mso-position-horizontal:absolute;margin-left:42.52pt;mso-position-vertical-relative:page;margin-top:813.544pt;" coordsize="64800,95">
               <v:shape id="Shape 6513" style="position:absolute;width:64800;height:95;left:0;top:0;" coordsize="6480049,9525" path="m0,0l6480049,0l6480049,9525l0,9525l0,0">
@@ -6295,7 +6301,6 @@
       </w:rPr>
       <w:t>{</w:t>
     </w:r>
-    <w:proofErr w:type="gramStart"/>
     <w:r>
       <w:rPr>
         <w:b/>
@@ -6312,15 +6317,15 @@
       </w:rPr>
       <w:t xml:space="preserve"> </w:t>
     </w:r>
+    <w:proofErr w:type="gramStart"/>
     <w:r>
       <w:rPr>
         <w:b/>
         <w:color w:val="0000FF"/>
         <w:sz w:val="21"/>
       </w:rPr>
-      <w:t>iktatószám</w:t>
+      <w:t>IKTATÓ</w:t>
     </w:r>
-    <w:proofErr w:type="gramEnd"/>
     <w:r>
       <w:rPr>
         <w:b/>
@@ -6337,6 +6342,7 @@
       </w:rPr>
       <w:t>}</w:t>
     </w:r>
+    <w:proofErr w:type="gramEnd"/>
     <w:r>
       <w:rPr>
         <w:b/>
@@ -6462,7 +6468,7 @@
             </wp:anchor>
           </w:drawing>
         </mc:Choice>
-        <mc:Fallback xmlns:a="http://schemas.openxmlformats.org/drawingml/2006/main" xmlns:w16se="http://schemas.microsoft.com/office/word/2015/wordml/symex" xmlns:w16sdtdh="http://schemas.microsoft.com/office/word/2020/wordml/sdtdatahash" xmlns:w16="http://schemas.microsoft.com/office/word/2018/wordml" xmlns:w16cid="http://schemas.microsoft.com/office/word/2016/wordml/cid" xmlns:w16cex="http://schemas.microsoft.com/office/word/2018/wordml/cex" xmlns:am3d="http://schemas.microsoft.com/office/drawing/2017/model3d" xmlns:aink="http://schemas.microsoft.com/office/drawing/2016/ink" xmlns:cx8="http://schemas.microsoft.com/office/drawing/2016/5/14/chartex" xmlns:cx7="http://schemas.microsoft.com/office/drawing/2016/5/13/chartex" xmlns:cx6="http://schemas.microsoft.com/office/drawing/2016/5/12/chartex" xmlns:cx5="http://schemas.microsoft.com/office/drawing/2016/5/11/chartex" xmlns:cx4="http://schemas.microsoft.com/office/drawing/2016/5/10/chartex" xmlns:cx3="http://schemas.microsoft.com/office/drawing/2016/5/9/chartex" xmlns:cx2="http://schemas.microsoft.com/office/drawing/2015/10/21/chartex" xmlns:cx1="http://schemas.microsoft.com/office/drawing/2015/9/8/chartex" xmlns:cx="http://schemas.microsoft.com/office/drawing/2014/chartex">
+        <mc:Fallback xmlns:cx="http://schemas.microsoft.com/office/drawing/2014/chartex" xmlns:cx1="http://schemas.microsoft.com/office/drawing/2015/9/8/chartex" xmlns:cx2="http://schemas.microsoft.com/office/drawing/2015/10/21/chartex" xmlns:cx3="http://schemas.microsoft.com/office/drawing/2016/5/9/chartex" xmlns:cx4="http://schemas.microsoft.com/office/drawing/2016/5/10/chartex" xmlns:cx5="http://schemas.microsoft.com/office/drawing/2016/5/11/chartex" xmlns:cx6="http://schemas.microsoft.com/office/drawing/2016/5/12/chartex" xmlns:cx7="http://schemas.microsoft.com/office/drawing/2016/5/13/chartex" xmlns:cx8="http://schemas.microsoft.com/office/drawing/2016/5/14/chartex" xmlns:aink="http://schemas.microsoft.com/office/drawing/2016/ink" xmlns:am3d="http://schemas.microsoft.com/office/drawing/2017/model3d" xmlns:w16cex="http://schemas.microsoft.com/office/word/2018/wordml/cex" xmlns:w16cid="http://schemas.microsoft.com/office/word/2016/wordml/cid" xmlns:w16="http://schemas.microsoft.com/office/word/2018/wordml" xmlns:w16sdtdh="http://schemas.microsoft.com/office/word/2020/wordml/sdtdatahash" xmlns:w16se="http://schemas.microsoft.com/office/word/2015/wordml/symex" xmlns:a="http://schemas.openxmlformats.org/drawingml/2006/main">
           <w:pict>
             <v:group id="Group 6042" style="width:510.24pt;height:0.75pt;position:absolute;mso-position-horizontal-relative:page;mso-position-horizontal:absolute;margin-left:42.52pt;mso-position-vertical-relative:page;margin-top:45.768pt;" coordsize="64800,95">
               <v:shape id="Shape 6499" style="position:absolute;width:64800;height:95;left:0;top:0;" coordsize="6480049,9525" path="m0,0l6480049,0l6480049,9525l0,9525l0,0">
@@ -6502,7 +6508,6 @@
       </w:rPr>
       <w:t>{</w:t>
     </w:r>
-    <w:proofErr w:type="gramStart"/>
     <w:r>
       <w:rPr>
         <w:b/>
@@ -6519,15 +6524,15 @@
       </w:rPr>
       <w:t xml:space="preserve"> </w:t>
     </w:r>
+    <w:proofErr w:type="gramStart"/>
     <w:r>
       <w:rPr>
         <w:b/>
         <w:color w:val="0000FF"/>
         <w:sz w:val="21"/>
       </w:rPr>
-      <w:t>iktatószám</w:t>
+      <w:t>IKTATÓ</w:t>
     </w:r>
-    <w:proofErr w:type="gramEnd"/>
     <w:r>
       <w:rPr>
         <w:b/>
@@ -6544,6 +6549,7 @@
       </w:rPr>
       <w:t>}</w:t>
     </w:r>
+    <w:proofErr w:type="gramEnd"/>
     <w:r>
       <w:rPr>
         <w:b/>
@@ -6672,7 +6678,7 @@
             </wp:anchor>
           </w:drawing>
         </mc:Choice>
-        <mc:Fallback xmlns:a="http://schemas.openxmlformats.org/drawingml/2006/main" xmlns:w16se="http://schemas.microsoft.com/office/word/2015/wordml/symex" xmlns:w16sdtdh="http://schemas.microsoft.com/office/word/2020/wordml/sdtdatahash" xmlns:w16="http://schemas.microsoft.com/office/word/2018/wordml" xmlns:w16cid="http://schemas.microsoft.com/office/word/2016/wordml/cid" xmlns:w16cex="http://schemas.microsoft.com/office/word/2018/wordml/cex" xmlns:am3d="http://schemas.microsoft.com/office/drawing/2017/model3d" xmlns:aink="http://schemas.microsoft.com/office/drawing/2016/ink" xmlns:cx8="http://schemas.microsoft.com/office/drawing/2016/5/14/chartex" xmlns:cx7="http://schemas.microsoft.com/office/drawing/2016/5/13/chartex" xmlns:cx6="http://schemas.microsoft.com/office/drawing/2016/5/12/chartex" xmlns:cx5="http://schemas.microsoft.com/office/drawing/2016/5/11/chartex" xmlns:cx4="http://schemas.microsoft.com/office/drawing/2016/5/10/chartex" xmlns:cx3="http://schemas.microsoft.com/office/drawing/2016/5/9/chartex" xmlns:cx2="http://schemas.microsoft.com/office/drawing/2015/10/21/chartex" xmlns:cx1="http://schemas.microsoft.com/office/drawing/2015/9/8/chartex" xmlns:cx="http://schemas.microsoft.com/office/drawing/2014/chartex">
+        <mc:Fallback xmlns:cx="http://schemas.microsoft.com/office/drawing/2014/chartex" xmlns:cx1="http://schemas.microsoft.com/office/drawing/2015/9/8/chartex" xmlns:cx2="http://schemas.microsoft.com/office/drawing/2015/10/21/chartex" xmlns:cx3="http://schemas.microsoft.com/office/drawing/2016/5/9/chartex" xmlns:cx4="http://schemas.microsoft.com/office/drawing/2016/5/10/chartex" xmlns:cx5="http://schemas.microsoft.com/office/drawing/2016/5/11/chartex" xmlns:cx6="http://schemas.microsoft.com/office/drawing/2016/5/12/chartex" xmlns:cx7="http://schemas.microsoft.com/office/drawing/2016/5/13/chartex" xmlns:cx8="http://schemas.microsoft.com/office/drawing/2016/5/14/chartex" xmlns:aink="http://schemas.microsoft.com/office/drawing/2016/ink" xmlns:am3d="http://schemas.microsoft.com/office/drawing/2017/model3d" xmlns:w16cex="http://schemas.microsoft.com/office/word/2018/wordml/cex" xmlns:w16cid="http://schemas.microsoft.com/office/word/2016/wordml/cid" xmlns:w16="http://schemas.microsoft.com/office/word/2018/wordml" xmlns:w16sdtdh="http://schemas.microsoft.com/office/word/2020/wordml/sdtdatahash" xmlns:w16se="http://schemas.microsoft.com/office/word/2015/wordml/symex" xmlns:a="http://schemas.openxmlformats.org/drawingml/2006/main">
           <w:pict>
             <v:group id="Group 6026" style="width:510.24pt;height:0.75pt;position:absolute;mso-position-horizontal-relative:page;mso-position-horizontal:absolute;margin-left:42.52pt;mso-position-vertical-relative:page;margin-top:45.768pt;" coordsize="64800,95">
               <v:shape id="Shape 6497" style="position:absolute;width:64800;height:95;left:0;top:0;" coordsize="6480049,9525" path="m0,0l6480049,0l6480049,9525l0,9525l0,0">
@@ -6789,7 +6795,7 @@
             </wp:anchor>
           </w:drawing>
         </mc:Choice>
-        <mc:Fallback xmlns:a="http://schemas.openxmlformats.org/drawingml/2006/main" xmlns:w16se="http://schemas.microsoft.com/office/word/2015/wordml/symex" xmlns:w16sdtdh="http://schemas.microsoft.com/office/word/2020/wordml/sdtdatahash" xmlns:w16="http://schemas.microsoft.com/office/word/2018/wordml" xmlns:w16cid="http://schemas.microsoft.com/office/word/2016/wordml/cid" xmlns:w16cex="http://schemas.microsoft.com/office/word/2018/wordml/cex" xmlns:am3d="http://schemas.microsoft.com/office/drawing/2017/model3d" xmlns:aink="http://schemas.microsoft.com/office/drawing/2016/ink" xmlns:cx8="http://schemas.microsoft.com/office/drawing/2016/5/14/chartex" xmlns:cx7="http://schemas.microsoft.com/office/drawing/2016/5/13/chartex" xmlns:cx6="http://schemas.microsoft.com/office/drawing/2016/5/12/chartex" xmlns:cx5="http://schemas.microsoft.com/office/drawing/2016/5/11/chartex" xmlns:cx4="http://schemas.microsoft.com/office/drawing/2016/5/10/chartex" xmlns:cx3="http://schemas.microsoft.com/office/drawing/2016/5/9/chartex" xmlns:cx2="http://schemas.microsoft.com/office/drawing/2015/10/21/chartex" xmlns:cx1="http://schemas.microsoft.com/office/drawing/2015/9/8/chartex" xmlns:cx="http://schemas.microsoft.com/office/drawing/2014/chartex">
+        <mc:Fallback xmlns:cx="http://schemas.microsoft.com/office/drawing/2014/chartex" xmlns:cx1="http://schemas.microsoft.com/office/drawing/2015/9/8/chartex" xmlns:cx2="http://schemas.microsoft.com/office/drawing/2015/10/21/chartex" xmlns:cx3="http://schemas.microsoft.com/office/drawing/2016/5/9/chartex" xmlns:cx4="http://schemas.microsoft.com/office/drawing/2016/5/10/chartex" xmlns:cx5="http://schemas.microsoft.com/office/drawing/2016/5/11/chartex" xmlns:cx6="http://schemas.microsoft.com/office/drawing/2016/5/12/chartex" xmlns:cx7="http://schemas.microsoft.com/office/drawing/2016/5/13/chartex" xmlns:cx8="http://schemas.microsoft.com/office/drawing/2016/5/14/chartex" xmlns:aink="http://schemas.microsoft.com/office/drawing/2016/ink" xmlns:am3d="http://schemas.microsoft.com/office/drawing/2017/model3d" xmlns:w16cex="http://schemas.microsoft.com/office/word/2018/wordml/cex" xmlns:w16cid="http://schemas.microsoft.com/office/word/2016/wordml/cid" xmlns:w16="http://schemas.microsoft.com/office/word/2018/wordml" xmlns:w16sdtdh="http://schemas.microsoft.com/office/word/2020/wordml/sdtdatahash" xmlns:w16se="http://schemas.microsoft.com/office/word/2015/wordml/symex" xmlns:a="http://schemas.openxmlformats.org/drawingml/2006/main">
           <w:pict>
             <v:group id="Group 6012" style="width:510.24pt;height:0.75pt;position:absolute;mso-position-horizontal-relative:page;mso-position-horizontal:absolute;margin-left:42.52pt;mso-position-vertical-relative:page;margin-top:45.768pt;" coordsize="64800,95">
               <v:shape id="Shape 6495" style="position:absolute;width:64800;height:95;left:0;top:0;" coordsize="6480049,9525" path="m0,0l6480049,0l6480049,9525l0,9525l0,0">
@@ -7046,7 +7052,7 @@
             </wp:anchor>
           </w:drawing>
         </mc:Choice>
-        <mc:Fallback xmlns:a="http://schemas.openxmlformats.org/drawingml/2006/main" xmlns:w16se="http://schemas.microsoft.com/office/word/2015/wordml/symex" xmlns:w16sdtdh="http://schemas.microsoft.com/office/word/2020/wordml/sdtdatahash" xmlns:w16="http://schemas.microsoft.com/office/word/2018/wordml" xmlns:w16cid="http://schemas.microsoft.com/office/word/2016/wordml/cid" xmlns:w16cex="http://schemas.microsoft.com/office/word/2018/wordml/cex" xmlns:am3d="http://schemas.microsoft.com/office/drawing/2017/model3d" xmlns:aink="http://schemas.microsoft.com/office/drawing/2016/ink" xmlns:cx8="http://schemas.microsoft.com/office/drawing/2016/5/14/chartex" xmlns:cx7="http://schemas.microsoft.com/office/drawing/2016/5/13/chartex" xmlns:cx6="http://schemas.microsoft.com/office/drawing/2016/5/12/chartex" xmlns:cx5="http://schemas.microsoft.com/office/drawing/2016/5/11/chartex" xmlns:cx4="http://schemas.microsoft.com/office/drawing/2016/5/10/chartex" xmlns:cx3="http://schemas.microsoft.com/office/drawing/2016/5/9/chartex" xmlns:cx2="http://schemas.microsoft.com/office/drawing/2015/10/21/chartex" xmlns:cx1="http://schemas.microsoft.com/office/drawing/2015/9/8/chartex" xmlns:cx="http://schemas.microsoft.com/office/drawing/2014/chartex">
+        <mc:Fallback xmlns:cx="http://schemas.microsoft.com/office/drawing/2014/chartex" xmlns:cx1="http://schemas.microsoft.com/office/drawing/2015/9/8/chartex" xmlns:cx2="http://schemas.microsoft.com/office/drawing/2015/10/21/chartex" xmlns:cx3="http://schemas.microsoft.com/office/drawing/2016/5/9/chartex" xmlns:cx4="http://schemas.microsoft.com/office/drawing/2016/5/10/chartex" xmlns:cx5="http://schemas.microsoft.com/office/drawing/2016/5/11/chartex" xmlns:cx6="http://schemas.microsoft.com/office/drawing/2016/5/12/chartex" xmlns:cx7="http://schemas.microsoft.com/office/drawing/2016/5/13/chartex" xmlns:cx8="http://schemas.microsoft.com/office/drawing/2016/5/14/chartex" xmlns:aink="http://schemas.microsoft.com/office/drawing/2016/ink" xmlns:am3d="http://schemas.microsoft.com/office/drawing/2017/model3d" xmlns:w16cex="http://schemas.microsoft.com/office/word/2018/wordml/cex" xmlns:w16cid="http://schemas.microsoft.com/office/word/2016/wordml/cid" xmlns:w16="http://schemas.microsoft.com/office/word/2018/wordml" xmlns:w16sdtdh="http://schemas.microsoft.com/office/word/2020/wordml/sdtdatahash" xmlns:w16se="http://schemas.microsoft.com/office/word/2015/wordml/symex" xmlns:a="http://schemas.openxmlformats.org/drawingml/2006/main">
           <w:pict>
             <v:group id="Group 6075" style="width:510.241pt;height:31.163pt;position:absolute;mso-position-horizontal-relative:page;mso-position-horizontal:absolute;margin-left:42.52pt;mso-position-vertical-relative:page;margin-top:15.355pt;" coordsize="64800,3957">
               <v:shape id="Shape 6503" style="position:absolute;width:64800;height:95;left:0;top:3862;" coordsize="6480049,9525" path="m0,0l6480049,0l6480049,9525l0,9525l0,0">
@@ -7355,7 +7361,7 @@
             </wp:anchor>
           </w:drawing>
         </mc:Choice>
-        <mc:Fallback xmlns:a="http://schemas.openxmlformats.org/drawingml/2006/main" xmlns:w16se="http://schemas.microsoft.com/office/word/2015/wordml/symex" xmlns:w16sdtdh="http://schemas.microsoft.com/office/word/2020/wordml/sdtdatahash" xmlns:w16="http://schemas.microsoft.com/office/word/2018/wordml" xmlns:w16cid="http://schemas.microsoft.com/office/word/2016/wordml/cid" xmlns:w16cex="http://schemas.microsoft.com/office/word/2018/wordml/cex" xmlns:am3d="http://schemas.microsoft.com/office/drawing/2017/model3d" xmlns:aink="http://schemas.microsoft.com/office/drawing/2016/ink" xmlns:cx8="http://schemas.microsoft.com/office/drawing/2016/5/14/chartex" xmlns:cx7="http://schemas.microsoft.com/office/drawing/2016/5/13/chartex" xmlns:cx6="http://schemas.microsoft.com/office/drawing/2016/5/12/chartex" xmlns:cx5="http://schemas.microsoft.com/office/drawing/2016/5/11/chartex" xmlns:cx4="http://schemas.microsoft.com/office/drawing/2016/5/10/chartex" xmlns:cx3="http://schemas.microsoft.com/office/drawing/2016/5/9/chartex" xmlns:cx2="http://schemas.microsoft.com/office/drawing/2015/10/21/chartex" xmlns:cx1="http://schemas.microsoft.com/office/drawing/2015/9/8/chartex" xmlns:cx="http://schemas.microsoft.com/office/drawing/2014/chartex">
+        <mc:Fallback xmlns:cx="http://schemas.microsoft.com/office/drawing/2014/chartex" xmlns:cx1="http://schemas.microsoft.com/office/drawing/2015/9/8/chartex" xmlns:cx2="http://schemas.microsoft.com/office/drawing/2015/10/21/chartex" xmlns:cx3="http://schemas.microsoft.com/office/drawing/2016/5/9/chartex" xmlns:cx4="http://schemas.microsoft.com/office/drawing/2016/5/10/chartex" xmlns:cx5="http://schemas.microsoft.com/office/drawing/2016/5/11/chartex" xmlns:cx6="http://schemas.microsoft.com/office/drawing/2016/5/12/chartex" xmlns:cx7="http://schemas.microsoft.com/office/drawing/2016/5/13/chartex" xmlns:cx8="http://schemas.microsoft.com/office/drawing/2016/5/14/chartex" xmlns:aink="http://schemas.microsoft.com/office/drawing/2016/ink" xmlns:am3d="http://schemas.microsoft.com/office/drawing/2017/model3d" xmlns:w16cex="http://schemas.microsoft.com/office/word/2018/wordml/cex" xmlns:w16cid="http://schemas.microsoft.com/office/word/2016/wordml/cid" xmlns:w16="http://schemas.microsoft.com/office/word/2018/wordml" xmlns:w16sdtdh="http://schemas.microsoft.com/office/word/2020/wordml/sdtdatahash" xmlns:w16se="http://schemas.microsoft.com/office/word/2015/wordml/symex" xmlns:a="http://schemas.openxmlformats.org/drawingml/2006/main">
           <w:pict>
             <v:group id="Group 6057" style="width:510.241pt;height:31.163pt;position:absolute;mso-position-horizontal-relative:page;mso-position-horizontal:absolute;margin-left:42.52pt;mso-position-vertical-relative:page;margin-top:15.355pt;" coordsize="64800,3957">
               <v:shape id="Shape 6501" style="position:absolute;width:64800;height:95;left:0;top:3862;" coordsize="6480049,9525" path="m0,0l6480049,0l6480049,9525l0,9525l0,0">

</xml_diff>

<commit_message>
make export to word work
</commit_message>
<xml_diff>
--- a/word_automation/hmke.docx
+++ b/word_automation/hmke.docx
@@ -38,14 +38,13 @@
         </w:rPr>
         <w:t>{</w:t>
       </w:r>
-      <w:proofErr w:type="gramStart"/>
       <w:r>
         <w:rPr>
           <w:b/>
           <w:color w:val="0000FF"/>
           <w:sz w:val="36"/>
         </w:rPr>
-        <w:t xml:space="preserve">{ </w:t>
+        <w:t>{</w:t>
       </w:r>
       <w:r>
         <w:rPr>
@@ -53,16 +52,15 @@
           <w:color w:val="0000FF"/>
           <w:sz w:val="36"/>
         </w:rPr>
-        <w:t>FELHASZNÁLÁSI</w:t>
-      </w:r>
-      <w:proofErr w:type="gramEnd"/>
+        <w:t>FELHASZNÁLÁSI_HELY_</w:t>
+      </w:r>
       <w:r>
         <w:rPr>
           <w:b/>
           <w:color w:val="0000FF"/>
           <w:sz w:val="36"/>
         </w:rPr>
-        <w:t xml:space="preserve"> HELY CÍME</w:t>
+        <w:t>CÍME</w:t>
       </w:r>
       <w:r>
         <w:rPr>
@@ -70,7 +68,7 @@
           <w:color w:val="0000FF"/>
           <w:sz w:val="36"/>
         </w:rPr>
-        <w:t xml:space="preserve"> }</w:t>
+        <w:t>}</w:t>
       </w:r>
       <w:r>
         <w:rPr>
@@ -91,15 +89,7 @@
         <w:rPr>
           <w:sz w:val="36"/>
         </w:rPr>
-        <w:t>felhasználási helyen l</w:t>
-      </w:r>
-      <w:bookmarkStart w:id="0" w:name="_GoBack"/>
-      <w:bookmarkEnd w:id="0"/>
-      <w:r>
-        <w:rPr>
-          <w:sz w:val="36"/>
-        </w:rPr>
-        <w:t>étesítendő háztartási méretű kiserőmű csatlakozási dokumentációja.</w:t>
+        <w:t>felhasználási helyen létesítendő háztartási méretű kiserőmű csatlakozási dokumentációja.</w:t>
       </w:r>
     </w:p>
     <w:p>
@@ -146,15 +136,15 @@
         </w:rPr>
         <w:t>{</w:t>
       </w:r>
-      <w:proofErr w:type="gramStart"/>
       <w:r>
         <w:rPr>
           <w:b/>
           <w:color w:val="0000FF"/>
           <w:sz w:val="36"/>
         </w:rPr>
-        <w:t xml:space="preserve">{ </w:t>
-      </w:r>
+        <w:t>{</w:t>
+      </w:r>
+      <w:proofErr w:type="spellStart"/>
       <w:r>
         <w:rPr>
           <w:b/>
@@ -163,14 +153,14 @@
         </w:rPr>
         <w:t>RENDSZERHASZNÁLÓ</w:t>
       </w:r>
-      <w:proofErr w:type="gramEnd"/>
+      <w:proofErr w:type="spellEnd"/>
       <w:r>
         <w:rPr>
           <w:b/>
           <w:color w:val="0000FF"/>
           <w:sz w:val="36"/>
         </w:rPr>
-        <w:t xml:space="preserve"> NEVE</w:t>
+        <w:t>_</w:t>
       </w:r>
       <w:r>
         <w:rPr>
@@ -178,7 +168,15 @@
           <w:color w:val="0000FF"/>
           <w:sz w:val="36"/>
         </w:rPr>
-        <w:t xml:space="preserve"> }</w:t>
+        <w:t>NEVE</w:t>
+      </w:r>
+      <w:r>
+        <w:rPr>
+          <w:b/>
+          <w:color w:val="0000FF"/>
+          <w:sz w:val="36"/>
+        </w:rPr>
+        <w:t>}</w:t>
       </w:r>
       <w:r>
         <w:rPr>
@@ -381,25 +379,7 @@
           <w:color w:val="0000FF"/>
           <w:sz w:val="36"/>
         </w:rPr>
-        <w:t>{</w:t>
-      </w:r>
-      <w:proofErr w:type="gramStart"/>
-      <w:r>
-        <w:rPr>
-          <w:b/>
-          <w:color w:val="0000FF"/>
-          <w:sz w:val="36"/>
-        </w:rPr>
-        <w:t>{ RENDSZERHASZNÁLÓ</w:t>
-      </w:r>
-      <w:proofErr w:type="gramEnd"/>
-      <w:r>
-        <w:rPr>
-          <w:b/>
-          <w:color w:val="0000FF"/>
-          <w:sz w:val="36"/>
-        </w:rPr>
-        <w:t xml:space="preserve"> NEVE }}</w:t>
+        <w:t>{{RENDSZERHASZNÁLÓ_NEVE}}</w:t>
       </w:r>
     </w:p>
     <w:p>
@@ -428,16 +408,27 @@
           <w:color w:val="0000FF"/>
           <w:sz w:val="36"/>
         </w:rPr>
-        <w:t>{</w:t>
-      </w:r>
-      <w:proofErr w:type="gramStart"/>
+        <w:t>{{FELHASZNÁLÁSI_HELY_CÍME}}</w:t>
+      </w:r>
       <w:r>
         <w:rPr>
           <w:b/>
           <w:color w:val="0000FF"/>
           <w:sz w:val="36"/>
         </w:rPr>
-        <w:t xml:space="preserve">{ </w:t>
+        <w:br/>
+      </w:r>
+      <w:r>
+        <w:rPr>
+          <w:sz w:val="36"/>
+        </w:rPr>
+        <w:t>Elosztói engedélyes:</w:t>
+      </w:r>
+      <w:r>
+        <w:rPr>
+          <w:sz w:val="36"/>
+        </w:rPr>
+        <w:tab/>
       </w:r>
       <w:r>
         <w:rPr>
@@ -445,16 +436,16 @@
           <w:color w:val="0000FF"/>
           <w:sz w:val="36"/>
         </w:rPr>
-        <w:t>FELHASZNÁLÁSI</w:t>
-      </w:r>
-      <w:proofErr w:type="gramEnd"/>
+        <w:t>{</w:t>
+      </w:r>
+      <w:proofErr w:type="gramStart"/>
       <w:r>
         <w:rPr>
           <w:b/>
           <w:color w:val="0000FF"/>
           <w:sz w:val="36"/>
         </w:rPr>
-        <w:t xml:space="preserve"> HELY CÍME</w:t>
+        <w:t xml:space="preserve">{ </w:t>
       </w:r>
       <w:r>
         <w:rPr>
@@ -462,59 +453,16 @@
           <w:color w:val="0000FF"/>
           <w:sz w:val="36"/>
         </w:rPr>
-        <w:t xml:space="preserve"> }</w:t>
-      </w:r>
+        <w:t>ELOSZTÓI</w:t>
+      </w:r>
+      <w:proofErr w:type="gramEnd"/>
       <w:r>
         <w:rPr>
           <w:b/>
           <w:color w:val="0000FF"/>
           <w:sz w:val="36"/>
         </w:rPr>
-        <w:t>}</w:t>
-      </w:r>
-      <w:r>
-        <w:rPr>
-          <w:b/>
-          <w:color w:val="0000FF"/>
-          <w:sz w:val="36"/>
-        </w:rPr>
-        <w:br/>
-      </w:r>
-      <w:r>
-        <w:rPr>
-          <w:sz w:val="36"/>
-        </w:rPr>
-        <w:t>Elosztói engedélyes:</w:t>
-      </w:r>
-      <w:r>
-        <w:rPr>
-          <w:sz w:val="36"/>
-        </w:rPr>
-        <w:tab/>
-      </w:r>
-      <w:r>
-        <w:rPr>
-          <w:b/>
-          <w:color w:val="0000FF"/>
-          <w:sz w:val="36"/>
-        </w:rPr>
-        <w:t>{</w:t>
-      </w:r>
-      <w:r>
-        <w:rPr>
-          <w:b/>
-          <w:color w:val="0000FF"/>
-          <w:sz w:val="36"/>
-        </w:rPr>
-        <w:t xml:space="preserve">{ </w:t>
-      </w:r>
-      <w:r>
-        <w:rPr>
-          <w:b/>
-          <w:color w:val="0000FF"/>
-          <w:sz w:val="36"/>
-        </w:rPr>
-        <w:t>KELL RÁ ÚJ OSZLOP EXCELBEN</w:t>
+        <w:t>_ENGEDÉLYES</w:t>
       </w:r>
       <w:r>
         <w:rPr>
@@ -606,23 +554,14 @@
           <w:color w:val="70AD47" w:themeColor="accent6"/>
           <w:sz w:val="36"/>
         </w:rPr>
-        <w:t>{</w:t>
-      </w:r>
-      <w:proofErr w:type="gramStart"/>
+        <w:t>{{</w:t>
+      </w:r>
       <w:r>
         <w:rPr>
           <w:color w:val="70AD47" w:themeColor="accent6"/>
           <w:sz w:val="36"/>
         </w:rPr>
-        <w:t>{ MA</w:t>
-      </w:r>
-      <w:proofErr w:type="gramEnd"/>
-      <w:r>
-        <w:rPr>
-          <w:color w:val="70AD47" w:themeColor="accent6"/>
-          <w:sz w:val="36"/>
-        </w:rPr>
-        <w:t xml:space="preserve"> }}</w:t>
+        <w:t>MA}}</w:t>
       </w:r>
     </w:p>
     <w:p>
@@ -693,7 +632,7 @@
       <w:r>
         <w:rPr>
           <w:noProof/>
-          <w:lang w:val="en-US" w:eastAsia="en-US"/>
+          <w:lang w:val="en-GB" w:eastAsia="en-GB"/>
         </w:rPr>
         <mc:AlternateContent>
           <mc:Choice Requires="wpg">
@@ -769,7 +708,7 @@
               </wp:inline>
             </w:drawing>
           </mc:Choice>
-          <mc:Fallback xmlns:cx="http://schemas.microsoft.com/office/drawing/2014/chartex" xmlns:cx1="http://schemas.microsoft.com/office/drawing/2015/9/8/chartex" xmlns:cx2="http://schemas.microsoft.com/office/drawing/2015/10/21/chartex" xmlns:cx3="http://schemas.microsoft.com/office/drawing/2016/5/9/chartex" xmlns:cx4="http://schemas.microsoft.com/office/drawing/2016/5/10/chartex" xmlns:cx5="http://schemas.microsoft.com/office/drawing/2016/5/11/chartex" xmlns:cx6="http://schemas.microsoft.com/office/drawing/2016/5/12/chartex" xmlns:cx7="http://schemas.microsoft.com/office/drawing/2016/5/13/chartex" xmlns:cx8="http://schemas.microsoft.com/office/drawing/2016/5/14/chartex" xmlns:aink="http://schemas.microsoft.com/office/drawing/2016/ink" xmlns:am3d="http://schemas.microsoft.com/office/drawing/2017/model3d" xmlns:w16cex="http://schemas.microsoft.com/office/word/2018/wordml/cex" xmlns:w16cid="http://schemas.microsoft.com/office/word/2016/wordml/cid" xmlns:w16="http://schemas.microsoft.com/office/word/2018/wordml" xmlns:w16sdtdh="http://schemas.microsoft.com/office/word/2020/wordml/sdtdatahash" xmlns:w16se="http://schemas.microsoft.com/office/word/2015/wordml/symex" xmlns:a="http://schemas.openxmlformats.org/drawingml/2006/main">
+          <mc:Fallback xmlns:a="http://schemas.openxmlformats.org/drawingml/2006/main" xmlns:w16se="http://schemas.microsoft.com/office/word/2015/wordml/symex" xmlns:w16sdtdh="http://schemas.microsoft.com/office/word/2020/wordml/sdtdatahash" xmlns:w16="http://schemas.microsoft.com/office/word/2018/wordml" xmlns:w16cid="http://schemas.microsoft.com/office/word/2016/wordml/cid" xmlns:w16cex="http://schemas.microsoft.com/office/word/2018/wordml/cex" xmlns:am3d="http://schemas.microsoft.com/office/drawing/2017/model3d" xmlns:aink="http://schemas.microsoft.com/office/drawing/2016/ink" xmlns:cx8="http://schemas.microsoft.com/office/drawing/2016/5/14/chartex" xmlns:cx7="http://schemas.microsoft.com/office/drawing/2016/5/13/chartex" xmlns:cx6="http://schemas.microsoft.com/office/drawing/2016/5/12/chartex" xmlns:cx5="http://schemas.microsoft.com/office/drawing/2016/5/11/chartex" xmlns:cx4="http://schemas.microsoft.com/office/drawing/2016/5/10/chartex" xmlns:cx3="http://schemas.microsoft.com/office/drawing/2016/5/9/chartex" xmlns:cx2="http://schemas.microsoft.com/office/drawing/2015/10/21/chartex" xmlns:cx1="http://schemas.microsoft.com/office/drawing/2015/9/8/chartex" xmlns:cx="http://schemas.microsoft.com/office/drawing/2014/chartex">
             <w:pict>
               <v:group id="Group 4791" style="width:394.402pt;height:1.875pt;mso-position-horizontal-relative:char;mso-position-vertical-relative:line" coordsize="50089,238">
                 <v:shape id="Shape 52" style="position:absolute;width:50089;height:0;left:0;top:0;" coordsize="5008906,0" path="m0,0l5008906,0">
@@ -815,7 +754,7 @@
       <w:r>
         <w:rPr>
           <w:noProof/>
-          <w:lang w:val="en-US" w:eastAsia="en-US"/>
+          <w:lang w:val="en-GB" w:eastAsia="en-GB"/>
         </w:rPr>
         <mc:AlternateContent>
           <mc:Choice Requires="wpg">
@@ -891,7 +830,7 @@
               </wp:inline>
             </w:drawing>
           </mc:Choice>
-          <mc:Fallback xmlns:cx="http://schemas.microsoft.com/office/drawing/2014/chartex" xmlns:cx1="http://schemas.microsoft.com/office/drawing/2015/9/8/chartex" xmlns:cx2="http://schemas.microsoft.com/office/drawing/2015/10/21/chartex" xmlns:cx3="http://schemas.microsoft.com/office/drawing/2016/5/9/chartex" xmlns:cx4="http://schemas.microsoft.com/office/drawing/2016/5/10/chartex" xmlns:cx5="http://schemas.microsoft.com/office/drawing/2016/5/11/chartex" xmlns:cx6="http://schemas.microsoft.com/office/drawing/2016/5/12/chartex" xmlns:cx7="http://schemas.microsoft.com/office/drawing/2016/5/13/chartex" xmlns:cx8="http://schemas.microsoft.com/office/drawing/2016/5/14/chartex" xmlns:aink="http://schemas.microsoft.com/office/drawing/2016/ink" xmlns:am3d="http://schemas.microsoft.com/office/drawing/2017/model3d" xmlns:w16cex="http://schemas.microsoft.com/office/word/2018/wordml/cex" xmlns:w16cid="http://schemas.microsoft.com/office/word/2016/wordml/cid" xmlns:w16="http://schemas.microsoft.com/office/word/2018/wordml" xmlns:w16sdtdh="http://schemas.microsoft.com/office/word/2020/wordml/sdtdatahash" xmlns:w16se="http://schemas.microsoft.com/office/word/2015/wordml/symex" xmlns:a="http://schemas.openxmlformats.org/drawingml/2006/main">
+          <mc:Fallback xmlns:a="http://schemas.openxmlformats.org/drawingml/2006/main" xmlns:w16se="http://schemas.microsoft.com/office/word/2015/wordml/symex" xmlns:w16sdtdh="http://schemas.microsoft.com/office/word/2020/wordml/sdtdatahash" xmlns:w16="http://schemas.microsoft.com/office/word/2018/wordml" xmlns:w16cid="http://schemas.microsoft.com/office/word/2016/wordml/cid" xmlns:w16cex="http://schemas.microsoft.com/office/word/2018/wordml/cex" xmlns:am3d="http://schemas.microsoft.com/office/drawing/2017/model3d" xmlns:aink="http://schemas.microsoft.com/office/drawing/2016/ink" xmlns:cx8="http://schemas.microsoft.com/office/drawing/2016/5/14/chartex" xmlns:cx7="http://schemas.microsoft.com/office/drawing/2016/5/13/chartex" xmlns:cx6="http://schemas.microsoft.com/office/drawing/2016/5/12/chartex" xmlns:cx5="http://schemas.microsoft.com/office/drawing/2016/5/11/chartex" xmlns:cx4="http://schemas.microsoft.com/office/drawing/2016/5/10/chartex" xmlns:cx3="http://schemas.microsoft.com/office/drawing/2016/5/9/chartex" xmlns:cx2="http://schemas.microsoft.com/office/drawing/2015/10/21/chartex" xmlns:cx1="http://schemas.microsoft.com/office/drawing/2015/9/8/chartex" xmlns:cx="http://schemas.microsoft.com/office/drawing/2014/chartex">
             <w:pict>
               <v:group id="Group 4792" style="width:80.968pt;height:1.875pt;mso-position-horizontal-relative:char;mso-position-vertical-relative:line" coordsize="10282,238">
                 <v:shape id="Shape 55" style="position:absolute;width:10282;height:0;left:0;top:0;" coordsize="1028294,0" path="m0,0l1028294,0">
@@ -934,7 +873,7 @@
       <w:r>
         <w:rPr>
           <w:noProof/>
-          <w:lang w:val="en-US" w:eastAsia="en-US"/>
+          <w:lang w:val="en-GB" w:eastAsia="en-GB"/>
         </w:rPr>
         <mc:AlternateContent>
           <mc:Choice Requires="wpg">
@@ -1010,7 +949,7 @@
               </wp:inline>
             </w:drawing>
           </mc:Choice>
-          <mc:Fallback xmlns:cx="http://schemas.microsoft.com/office/drawing/2014/chartex" xmlns:cx1="http://schemas.microsoft.com/office/drawing/2015/9/8/chartex" xmlns:cx2="http://schemas.microsoft.com/office/drawing/2015/10/21/chartex" xmlns:cx3="http://schemas.microsoft.com/office/drawing/2016/5/9/chartex" xmlns:cx4="http://schemas.microsoft.com/office/drawing/2016/5/10/chartex" xmlns:cx5="http://schemas.microsoft.com/office/drawing/2016/5/11/chartex" xmlns:cx6="http://schemas.microsoft.com/office/drawing/2016/5/12/chartex" xmlns:cx7="http://schemas.microsoft.com/office/drawing/2016/5/13/chartex" xmlns:cx8="http://schemas.microsoft.com/office/drawing/2016/5/14/chartex" xmlns:aink="http://schemas.microsoft.com/office/drawing/2016/ink" xmlns:am3d="http://schemas.microsoft.com/office/drawing/2017/model3d" xmlns:w16cex="http://schemas.microsoft.com/office/word/2018/wordml/cex" xmlns:w16cid="http://schemas.microsoft.com/office/word/2016/wordml/cid" xmlns:w16="http://schemas.microsoft.com/office/word/2018/wordml" xmlns:w16sdtdh="http://schemas.microsoft.com/office/word/2020/wordml/sdtdatahash" xmlns:w16se="http://schemas.microsoft.com/office/word/2015/wordml/symex" xmlns:a="http://schemas.openxmlformats.org/drawingml/2006/main">
+          <mc:Fallback xmlns:a="http://schemas.openxmlformats.org/drawingml/2006/main" xmlns:w16se="http://schemas.microsoft.com/office/word/2015/wordml/symex" xmlns:w16sdtdh="http://schemas.microsoft.com/office/word/2020/wordml/sdtdatahash" xmlns:w16="http://schemas.microsoft.com/office/word/2018/wordml" xmlns:w16cid="http://schemas.microsoft.com/office/word/2016/wordml/cid" xmlns:w16cex="http://schemas.microsoft.com/office/word/2018/wordml/cex" xmlns:am3d="http://schemas.microsoft.com/office/drawing/2017/model3d" xmlns:aink="http://schemas.microsoft.com/office/drawing/2016/ink" xmlns:cx8="http://schemas.microsoft.com/office/drawing/2016/5/14/chartex" xmlns:cx7="http://schemas.microsoft.com/office/drawing/2016/5/13/chartex" xmlns:cx6="http://schemas.microsoft.com/office/drawing/2016/5/12/chartex" xmlns:cx5="http://schemas.microsoft.com/office/drawing/2016/5/11/chartex" xmlns:cx4="http://schemas.microsoft.com/office/drawing/2016/5/10/chartex" xmlns:cx3="http://schemas.microsoft.com/office/drawing/2016/5/9/chartex" xmlns:cx2="http://schemas.microsoft.com/office/drawing/2015/10/21/chartex" xmlns:cx1="http://schemas.microsoft.com/office/drawing/2015/9/8/chartex" xmlns:cx="http://schemas.microsoft.com/office/drawing/2014/chartex">
             <w:pict>
               <v:group id="Group 4793" style="width:72.436pt;height:1.875pt;mso-position-horizontal-relative:char;mso-position-vertical-relative:line" coordsize="9199,238">
                 <v:shape id="Shape 58" style="position:absolute;width:9199;height:0;left:0;top:0;" coordsize="919937,0" path="m0,0l919937,0">
@@ -1053,7 +992,7 @@
       <w:r>
         <w:rPr>
           <w:noProof/>
-          <w:lang w:val="en-US" w:eastAsia="en-US"/>
+          <w:lang w:val="en-GB" w:eastAsia="en-GB"/>
         </w:rPr>
         <mc:AlternateContent>
           <mc:Choice Requires="wpg">
@@ -1129,7 +1068,7 @@
               </wp:inline>
             </w:drawing>
           </mc:Choice>
-          <mc:Fallback xmlns:cx="http://schemas.microsoft.com/office/drawing/2014/chartex" xmlns:cx1="http://schemas.microsoft.com/office/drawing/2015/9/8/chartex" xmlns:cx2="http://schemas.microsoft.com/office/drawing/2015/10/21/chartex" xmlns:cx3="http://schemas.microsoft.com/office/drawing/2016/5/9/chartex" xmlns:cx4="http://schemas.microsoft.com/office/drawing/2016/5/10/chartex" xmlns:cx5="http://schemas.microsoft.com/office/drawing/2016/5/11/chartex" xmlns:cx6="http://schemas.microsoft.com/office/drawing/2016/5/12/chartex" xmlns:cx7="http://schemas.microsoft.com/office/drawing/2016/5/13/chartex" xmlns:cx8="http://schemas.microsoft.com/office/drawing/2016/5/14/chartex" xmlns:aink="http://schemas.microsoft.com/office/drawing/2016/ink" xmlns:am3d="http://schemas.microsoft.com/office/drawing/2017/model3d" xmlns:w16cex="http://schemas.microsoft.com/office/word/2018/wordml/cex" xmlns:w16cid="http://schemas.microsoft.com/office/word/2016/wordml/cid" xmlns:w16="http://schemas.microsoft.com/office/word/2018/wordml" xmlns:w16sdtdh="http://schemas.microsoft.com/office/word/2020/wordml/sdtdatahash" xmlns:w16se="http://schemas.microsoft.com/office/word/2015/wordml/symex" xmlns:a="http://schemas.openxmlformats.org/drawingml/2006/main">
+          <mc:Fallback xmlns:a="http://schemas.openxmlformats.org/drawingml/2006/main" xmlns:w16se="http://schemas.microsoft.com/office/word/2015/wordml/symex" xmlns:w16sdtdh="http://schemas.microsoft.com/office/word/2020/wordml/sdtdatahash" xmlns:w16="http://schemas.microsoft.com/office/word/2018/wordml" xmlns:w16cid="http://schemas.microsoft.com/office/word/2016/wordml/cid" xmlns:w16cex="http://schemas.microsoft.com/office/word/2018/wordml/cex" xmlns:am3d="http://schemas.microsoft.com/office/drawing/2017/model3d" xmlns:aink="http://schemas.microsoft.com/office/drawing/2016/ink" xmlns:cx8="http://schemas.microsoft.com/office/drawing/2016/5/14/chartex" xmlns:cx7="http://schemas.microsoft.com/office/drawing/2016/5/13/chartex" xmlns:cx6="http://schemas.microsoft.com/office/drawing/2016/5/12/chartex" xmlns:cx5="http://schemas.microsoft.com/office/drawing/2016/5/11/chartex" xmlns:cx4="http://schemas.microsoft.com/office/drawing/2016/5/10/chartex" xmlns:cx3="http://schemas.microsoft.com/office/drawing/2016/5/9/chartex" xmlns:cx2="http://schemas.microsoft.com/office/drawing/2015/10/21/chartex" xmlns:cx1="http://schemas.microsoft.com/office/drawing/2015/9/8/chartex" xmlns:cx="http://schemas.microsoft.com/office/drawing/2014/chartex">
             <w:pict>
               <v:group id="Group 4794" style="width:141.646pt;height:1.875pt;mso-position-horizontal-relative:char;mso-position-vertical-relative:line" coordsize="17989,238">
                 <v:shape id="Shape 61" style="position:absolute;width:17989;height:0;left:0;top:0;" coordsize="1798904,0" path="m0,0l1798904,0">
@@ -1175,7 +1114,7 @@
       <w:r>
         <w:rPr>
           <w:noProof/>
-          <w:lang w:val="en-US" w:eastAsia="en-US"/>
+          <w:lang w:val="en-GB" w:eastAsia="en-GB"/>
         </w:rPr>
         <mc:AlternateContent>
           <mc:Choice Requires="wpg">
@@ -1251,7 +1190,7 @@
               </wp:inline>
             </w:drawing>
           </mc:Choice>
-          <mc:Fallback xmlns:cx="http://schemas.microsoft.com/office/drawing/2014/chartex" xmlns:cx1="http://schemas.microsoft.com/office/drawing/2015/9/8/chartex" xmlns:cx2="http://schemas.microsoft.com/office/drawing/2015/10/21/chartex" xmlns:cx3="http://schemas.microsoft.com/office/drawing/2016/5/9/chartex" xmlns:cx4="http://schemas.microsoft.com/office/drawing/2016/5/10/chartex" xmlns:cx5="http://schemas.microsoft.com/office/drawing/2016/5/11/chartex" xmlns:cx6="http://schemas.microsoft.com/office/drawing/2016/5/12/chartex" xmlns:cx7="http://schemas.microsoft.com/office/drawing/2016/5/13/chartex" xmlns:cx8="http://schemas.microsoft.com/office/drawing/2016/5/14/chartex" xmlns:aink="http://schemas.microsoft.com/office/drawing/2016/ink" xmlns:am3d="http://schemas.microsoft.com/office/drawing/2017/model3d" xmlns:w16cex="http://schemas.microsoft.com/office/word/2018/wordml/cex" xmlns:w16cid="http://schemas.microsoft.com/office/word/2016/wordml/cid" xmlns:w16="http://schemas.microsoft.com/office/word/2018/wordml" xmlns:w16sdtdh="http://schemas.microsoft.com/office/word/2020/wordml/sdtdatahash" xmlns:w16se="http://schemas.microsoft.com/office/word/2015/wordml/symex" xmlns:a="http://schemas.openxmlformats.org/drawingml/2006/main">
+          <mc:Fallback xmlns:a="http://schemas.openxmlformats.org/drawingml/2006/main" xmlns:w16se="http://schemas.microsoft.com/office/word/2015/wordml/symex" xmlns:w16sdtdh="http://schemas.microsoft.com/office/word/2020/wordml/sdtdatahash" xmlns:w16="http://schemas.microsoft.com/office/word/2018/wordml" xmlns:w16cid="http://schemas.microsoft.com/office/word/2016/wordml/cid" xmlns:w16cex="http://schemas.microsoft.com/office/word/2018/wordml/cex" xmlns:am3d="http://schemas.microsoft.com/office/drawing/2017/model3d" xmlns:aink="http://schemas.microsoft.com/office/drawing/2016/ink" xmlns:cx8="http://schemas.microsoft.com/office/drawing/2016/5/14/chartex" xmlns:cx7="http://schemas.microsoft.com/office/drawing/2016/5/13/chartex" xmlns:cx6="http://schemas.microsoft.com/office/drawing/2016/5/12/chartex" xmlns:cx5="http://schemas.microsoft.com/office/drawing/2016/5/11/chartex" xmlns:cx4="http://schemas.microsoft.com/office/drawing/2016/5/10/chartex" xmlns:cx3="http://schemas.microsoft.com/office/drawing/2016/5/9/chartex" xmlns:cx2="http://schemas.microsoft.com/office/drawing/2015/10/21/chartex" xmlns:cx1="http://schemas.microsoft.com/office/drawing/2015/9/8/chartex" xmlns:cx="http://schemas.microsoft.com/office/drawing/2014/chartex">
             <w:pict>
               <v:group id="Group 4795" style="width:130.738pt;height:1.875pt;mso-position-horizontal-relative:char;mso-position-vertical-relative:line" coordsize="16603,238">
                 <v:shape id="Shape 64" style="position:absolute;width:16603;height:0;left:0;top:0;" coordsize="1660373,0" path="m0,0l1660373,0">
@@ -1297,7 +1236,7 @@
       <w:r>
         <w:rPr>
           <w:noProof/>
-          <w:lang w:val="en-US" w:eastAsia="en-US"/>
+          <w:lang w:val="en-GB" w:eastAsia="en-GB"/>
         </w:rPr>
         <mc:AlternateContent>
           <mc:Choice Requires="wpg">
@@ -1373,7 +1312,7 @@
               </wp:inline>
             </w:drawing>
           </mc:Choice>
-          <mc:Fallback xmlns:cx="http://schemas.microsoft.com/office/drawing/2014/chartex" xmlns:cx1="http://schemas.microsoft.com/office/drawing/2015/9/8/chartex" xmlns:cx2="http://schemas.microsoft.com/office/drawing/2015/10/21/chartex" xmlns:cx3="http://schemas.microsoft.com/office/drawing/2016/5/9/chartex" xmlns:cx4="http://schemas.microsoft.com/office/drawing/2016/5/10/chartex" xmlns:cx5="http://schemas.microsoft.com/office/drawing/2016/5/11/chartex" xmlns:cx6="http://schemas.microsoft.com/office/drawing/2016/5/12/chartex" xmlns:cx7="http://schemas.microsoft.com/office/drawing/2016/5/13/chartex" xmlns:cx8="http://schemas.microsoft.com/office/drawing/2016/5/14/chartex" xmlns:aink="http://schemas.microsoft.com/office/drawing/2016/ink" xmlns:am3d="http://schemas.microsoft.com/office/drawing/2017/model3d" xmlns:w16cex="http://schemas.microsoft.com/office/word/2018/wordml/cex" xmlns:w16cid="http://schemas.microsoft.com/office/word/2016/wordml/cid" xmlns:w16="http://schemas.microsoft.com/office/word/2018/wordml" xmlns:w16sdtdh="http://schemas.microsoft.com/office/word/2020/wordml/sdtdatahash" xmlns:w16se="http://schemas.microsoft.com/office/word/2015/wordml/symex" xmlns:a="http://schemas.openxmlformats.org/drawingml/2006/main">
+          <mc:Fallback xmlns:a="http://schemas.openxmlformats.org/drawingml/2006/main" xmlns:w16se="http://schemas.microsoft.com/office/word/2015/wordml/symex" xmlns:w16sdtdh="http://schemas.microsoft.com/office/word/2020/wordml/sdtdatahash" xmlns:w16="http://schemas.microsoft.com/office/word/2018/wordml" xmlns:w16cid="http://schemas.microsoft.com/office/word/2016/wordml/cid" xmlns:w16cex="http://schemas.microsoft.com/office/word/2018/wordml/cex" xmlns:am3d="http://schemas.microsoft.com/office/drawing/2017/model3d" xmlns:aink="http://schemas.microsoft.com/office/drawing/2016/ink" xmlns:cx8="http://schemas.microsoft.com/office/drawing/2016/5/14/chartex" xmlns:cx7="http://schemas.microsoft.com/office/drawing/2016/5/13/chartex" xmlns:cx6="http://schemas.microsoft.com/office/drawing/2016/5/12/chartex" xmlns:cx5="http://schemas.microsoft.com/office/drawing/2016/5/11/chartex" xmlns:cx4="http://schemas.microsoft.com/office/drawing/2016/5/10/chartex" xmlns:cx3="http://schemas.microsoft.com/office/drawing/2016/5/9/chartex" xmlns:cx2="http://schemas.microsoft.com/office/drawing/2015/10/21/chartex" xmlns:cx1="http://schemas.microsoft.com/office/drawing/2015/9/8/chartex" xmlns:cx="http://schemas.microsoft.com/office/drawing/2014/chartex">
             <w:pict>
               <v:group id="Group 4796" style="width:172.768pt;height:1.875pt;mso-position-horizontal-relative:char;mso-position-vertical-relative:line" coordsize="21941,238">
                 <v:shape id="Shape 67" style="position:absolute;width:21941;height:0;left:0;top:0;" coordsize="2194154,0" path="m0,0l2194154,0">
@@ -1419,7 +1358,7 @@
       <w:r>
         <w:rPr>
           <w:noProof/>
-          <w:lang w:val="en-US" w:eastAsia="en-US"/>
+          <w:lang w:val="en-GB" w:eastAsia="en-GB"/>
         </w:rPr>
         <mc:AlternateContent>
           <mc:Choice Requires="wpg">
@@ -1495,7 +1434,7 @@
               </wp:inline>
             </w:drawing>
           </mc:Choice>
-          <mc:Fallback xmlns:cx="http://schemas.microsoft.com/office/drawing/2014/chartex" xmlns:cx1="http://schemas.microsoft.com/office/drawing/2015/9/8/chartex" xmlns:cx2="http://schemas.microsoft.com/office/drawing/2015/10/21/chartex" xmlns:cx3="http://schemas.microsoft.com/office/drawing/2016/5/9/chartex" xmlns:cx4="http://schemas.microsoft.com/office/drawing/2016/5/10/chartex" xmlns:cx5="http://schemas.microsoft.com/office/drawing/2016/5/11/chartex" xmlns:cx6="http://schemas.microsoft.com/office/drawing/2016/5/12/chartex" xmlns:cx7="http://schemas.microsoft.com/office/drawing/2016/5/13/chartex" xmlns:cx8="http://schemas.microsoft.com/office/drawing/2016/5/14/chartex" xmlns:aink="http://schemas.microsoft.com/office/drawing/2016/ink" xmlns:am3d="http://schemas.microsoft.com/office/drawing/2017/model3d" xmlns:w16cex="http://schemas.microsoft.com/office/word/2018/wordml/cex" xmlns:w16cid="http://schemas.microsoft.com/office/word/2016/wordml/cid" xmlns:w16="http://schemas.microsoft.com/office/word/2018/wordml" xmlns:w16sdtdh="http://schemas.microsoft.com/office/word/2020/wordml/sdtdatahash" xmlns:w16se="http://schemas.microsoft.com/office/word/2015/wordml/symex" xmlns:a="http://schemas.openxmlformats.org/drawingml/2006/main">
+          <mc:Fallback xmlns:a="http://schemas.openxmlformats.org/drawingml/2006/main" xmlns:w16se="http://schemas.microsoft.com/office/word/2015/wordml/symex" xmlns:w16sdtdh="http://schemas.microsoft.com/office/word/2020/wordml/sdtdatahash" xmlns:w16="http://schemas.microsoft.com/office/word/2018/wordml" xmlns:w16cid="http://schemas.microsoft.com/office/word/2016/wordml/cid" xmlns:w16cex="http://schemas.microsoft.com/office/word/2018/wordml/cex" xmlns:am3d="http://schemas.microsoft.com/office/drawing/2017/model3d" xmlns:aink="http://schemas.microsoft.com/office/drawing/2016/ink" xmlns:cx8="http://schemas.microsoft.com/office/drawing/2016/5/14/chartex" xmlns:cx7="http://schemas.microsoft.com/office/drawing/2016/5/13/chartex" xmlns:cx6="http://schemas.microsoft.com/office/drawing/2016/5/12/chartex" xmlns:cx5="http://schemas.microsoft.com/office/drawing/2016/5/11/chartex" xmlns:cx4="http://schemas.microsoft.com/office/drawing/2016/5/10/chartex" xmlns:cx3="http://schemas.microsoft.com/office/drawing/2016/5/9/chartex" xmlns:cx2="http://schemas.microsoft.com/office/drawing/2015/10/21/chartex" xmlns:cx1="http://schemas.microsoft.com/office/drawing/2015/9/8/chartex" xmlns:cx="http://schemas.microsoft.com/office/drawing/2014/chartex">
             <w:pict>
               <v:group id="Group 4797" style="width:87.358pt;height:1.875pt;mso-position-horizontal-relative:char;mso-position-vertical-relative:line" coordsize="11094,238">
                 <v:shape id="Shape 70" style="position:absolute;width:11094;height:0;left:0;top:0;" coordsize="1109447,0" path="m0,0l1109447,0">
@@ -1541,7 +1480,7 @@
       <w:r>
         <w:rPr>
           <w:noProof/>
-          <w:lang w:val="en-US" w:eastAsia="en-US"/>
+          <w:lang w:val="en-GB" w:eastAsia="en-GB"/>
         </w:rPr>
         <mc:AlternateContent>
           <mc:Choice Requires="wpg">
@@ -1617,7 +1556,7 @@
               </wp:inline>
             </w:drawing>
           </mc:Choice>
-          <mc:Fallback xmlns:cx="http://schemas.microsoft.com/office/drawing/2014/chartex" xmlns:cx1="http://schemas.microsoft.com/office/drawing/2015/9/8/chartex" xmlns:cx2="http://schemas.microsoft.com/office/drawing/2015/10/21/chartex" xmlns:cx3="http://schemas.microsoft.com/office/drawing/2016/5/9/chartex" xmlns:cx4="http://schemas.microsoft.com/office/drawing/2016/5/10/chartex" xmlns:cx5="http://schemas.microsoft.com/office/drawing/2016/5/11/chartex" xmlns:cx6="http://schemas.microsoft.com/office/drawing/2016/5/12/chartex" xmlns:cx7="http://schemas.microsoft.com/office/drawing/2016/5/13/chartex" xmlns:cx8="http://schemas.microsoft.com/office/drawing/2016/5/14/chartex" xmlns:aink="http://schemas.microsoft.com/office/drawing/2016/ink" xmlns:am3d="http://schemas.microsoft.com/office/drawing/2017/model3d" xmlns:w16cex="http://schemas.microsoft.com/office/word/2018/wordml/cex" xmlns:w16cid="http://schemas.microsoft.com/office/word/2016/wordml/cid" xmlns:w16="http://schemas.microsoft.com/office/word/2018/wordml" xmlns:w16sdtdh="http://schemas.microsoft.com/office/word/2020/wordml/sdtdatahash" xmlns:w16se="http://schemas.microsoft.com/office/word/2015/wordml/symex" xmlns:a="http://schemas.openxmlformats.org/drawingml/2006/main">
+          <mc:Fallback xmlns:a="http://schemas.openxmlformats.org/drawingml/2006/main" xmlns:w16se="http://schemas.microsoft.com/office/word/2015/wordml/symex" xmlns:w16sdtdh="http://schemas.microsoft.com/office/word/2020/wordml/sdtdatahash" xmlns:w16="http://schemas.microsoft.com/office/word/2018/wordml" xmlns:w16cid="http://schemas.microsoft.com/office/word/2016/wordml/cid" xmlns:w16cex="http://schemas.microsoft.com/office/word/2018/wordml/cex" xmlns:am3d="http://schemas.microsoft.com/office/drawing/2017/model3d" xmlns:aink="http://schemas.microsoft.com/office/drawing/2016/ink" xmlns:cx8="http://schemas.microsoft.com/office/drawing/2016/5/14/chartex" xmlns:cx7="http://schemas.microsoft.com/office/drawing/2016/5/13/chartex" xmlns:cx6="http://schemas.microsoft.com/office/drawing/2016/5/12/chartex" xmlns:cx5="http://schemas.microsoft.com/office/drawing/2016/5/11/chartex" xmlns:cx4="http://schemas.microsoft.com/office/drawing/2016/5/10/chartex" xmlns:cx3="http://schemas.microsoft.com/office/drawing/2016/5/9/chartex" xmlns:cx2="http://schemas.microsoft.com/office/drawing/2015/10/21/chartex" xmlns:cx1="http://schemas.microsoft.com/office/drawing/2015/9/8/chartex" xmlns:cx="http://schemas.microsoft.com/office/drawing/2014/chartex">
             <w:pict>
               <v:group id="Group 4798" style="width:151.456pt;height:1.875pt;mso-position-horizontal-relative:char;mso-position-vertical-relative:line" coordsize="19234,238">
                 <v:shape id="Shape 73" style="position:absolute;width:19234;height:0;left:0;top:0;" coordsize="1923492,0" path="m0,0l1923492,0">
@@ -1663,7 +1602,7 @@
       <w:r>
         <w:rPr>
           <w:noProof/>
-          <w:lang w:val="en-US" w:eastAsia="en-US"/>
+          <w:lang w:val="en-GB" w:eastAsia="en-GB"/>
         </w:rPr>
         <mc:AlternateContent>
           <mc:Choice Requires="wpg">
@@ -1739,7 +1678,7 @@
               </wp:inline>
             </w:drawing>
           </mc:Choice>
-          <mc:Fallback xmlns:cx="http://schemas.microsoft.com/office/drawing/2014/chartex" xmlns:cx1="http://schemas.microsoft.com/office/drawing/2015/9/8/chartex" xmlns:cx2="http://schemas.microsoft.com/office/drawing/2015/10/21/chartex" xmlns:cx3="http://schemas.microsoft.com/office/drawing/2016/5/9/chartex" xmlns:cx4="http://schemas.microsoft.com/office/drawing/2016/5/10/chartex" xmlns:cx5="http://schemas.microsoft.com/office/drawing/2016/5/11/chartex" xmlns:cx6="http://schemas.microsoft.com/office/drawing/2016/5/12/chartex" xmlns:cx7="http://schemas.microsoft.com/office/drawing/2016/5/13/chartex" xmlns:cx8="http://schemas.microsoft.com/office/drawing/2016/5/14/chartex" xmlns:aink="http://schemas.microsoft.com/office/drawing/2016/ink" xmlns:am3d="http://schemas.microsoft.com/office/drawing/2017/model3d" xmlns:w16cex="http://schemas.microsoft.com/office/word/2018/wordml/cex" xmlns:w16cid="http://schemas.microsoft.com/office/word/2016/wordml/cid" xmlns:w16="http://schemas.microsoft.com/office/word/2018/wordml" xmlns:w16sdtdh="http://schemas.microsoft.com/office/word/2020/wordml/sdtdatahash" xmlns:w16se="http://schemas.microsoft.com/office/word/2015/wordml/symex" xmlns:a="http://schemas.openxmlformats.org/drawingml/2006/main">
+          <mc:Fallback xmlns:a="http://schemas.openxmlformats.org/drawingml/2006/main" xmlns:w16se="http://schemas.microsoft.com/office/word/2015/wordml/symex" xmlns:w16sdtdh="http://schemas.microsoft.com/office/word/2020/wordml/sdtdatahash" xmlns:w16="http://schemas.microsoft.com/office/word/2018/wordml" xmlns:w16cid="http://schemas.microsoft.com/office/word/2016/wordml/cid" xmlns:w16cex="http://schemas.microsoft.com/office/word/2018/wordml/cex" xmlns:am3d="http://schemas.microsoft.com/office/drawing/2017/model3d" xmlns:aink="http://schemas.microsoft.com/office/drawing/2016/ink" xmlns:cx8="http://schemas.microsoft.com/office/drawing/2016/5/14/chartex" xmlns:cx7="http://schemas.microsoft.com/office/drawing/2016/5/13/chartex" xmlns:cx6="http://schemas.microsoft.com/office/drawing/2016/5/12/chartex" xmlns:cx5="http://schemas.microsoft.com/office/drawing/2016/5/11/chartex" xmlns:cx4="http://schemas.microsoft.com/office/drawing/2016/5/10/chartex" xmlns:cx3="http://schemas.microsoft.com/office/drawing/2016/5/9/chartex" xmlns:cx2="http://schemas.microsoft.com/office/drawing/2015/10/21/chartex" xmlns:cx1="http://schemas.microsoft.com/office/drawing/2015/9/8/chartex" xmlns:cx="http://schemas.microsoft.com/office/drawing/2014/chartex">
             <w:pict>
               <v:group id="Group 4799" style="width:158.71pt;height:1.875pt;mso-position-horizontal-relative:char;mso-position-vertical-relative:line" coordsize="20156,238">
                 <v:shape id="Shape 76" style="position:absolute;width:20156;height:0;left:0;top:0;" coordsize="2015617,0" path="m0,0l2015617,0">
@@ -1785,7 +1724,7 @@
       <w:r>
         <w:rPr>
           <w:noProof/>
-          <w:lang w:val="en-US" w:eastAsia="en-US"/>
+          <w:lang w:val="en-GB" w:eastAsia="en-GB"/>
         </w:rPr>
         <mc:AlternateContent>
           <mc:Choice Requires="wpg">
@@ -1861,7 +1800,7 @@
               </wp:inline>
             </w:drawing>
           </mc:Choice>
-          <mc:Fallback xmlns:cx="http://schemas.microsoft.com/office/drawing/2014/chartex" xmlns:cx1="http://schemas.microsoft.com/office/drawing/2015/9/8/chartex" xmlns:cx2="http://schemas.microsoft.com/office/drawing/2015/10/21/chartex" xmlns:cx3="http://schemas.microsoft.com/office/drawing/2016/5/9/chartex" xmlns:cx4="http://schemas.microsoft.com/office/drawing/2016/5/10/chartex" xmlns:cx5="http://schemas.microsoft.com/office/drawing/2016/5/11/chartex" xmlns:cx6="http://schemas.microsoft.com/office/drawing/2016/5/12/chartex" xmlns:cx7="http://schemas.microsoft.com/office/drawing/2016/5/13/chartex" xmlns:cx8="http://schemas.microsoft.com/office/drawing/2016/5/14/chartex" xmlns:aink="http://schemas.microsoft.com/office/drawing/2016/ink" xmlns:am3d="http://schemas.microsoft.com/office/drawing/2017/model3d" xmlns:w16cex="http://schemas.microsoft.com/office/word/2018/wordml/cex" xmlns:w16cid="http://schemas.microsoft.com/office/word/2016/wordml/cid" xmlns:w16="http://schemas.microsoft.com/office/word/2018/wordml" xmlns:w16sdtdh="http://schemas.microsoft.com/office/word/2020/wordml/sdtdatahash" xmlns:w16se="http://schemas.microsoft.com/office/word/2015/wordml/symex" xmlns:a="http://schemas.openxmlformats.org/drawingml/2006/main">
+          <mc:Fallback xmlns:a="http://schemas.openxmlformats.org/drawingml/2006/main" xmlns:w16se="http://schemas.microsoft.com/office/word/2015/wordml/symex" xmlns:w16sdtdh="http://schemas.microsoft.com/office/word/2020/wordml/sdtdatahash" xmlns:w16="http://schemas.microsoft.com/office/word/2018/wordml" xmlns:w16cid="http://schemas.microsoft.com/office/word/2016/wordml/cid" xmlns:w16cex="http://schemas.microsoft.com/office/word/2018/wordml/cex" xmlns:am3d="http://schemas.microsoft.com/office/drawing/2017/model3d" xmlns:aink="http://schemas.microsoft.com/office/drawing/2016/ink" xmlns:cx8="http://schemas.microsoft.com/office/drawing/2016/5/14/chartex" xmlns:cx7="http://schemas.microsoft.com/office/drawing/2016/5/13/chartex" xmlns:cx6="http://schemas.microsoft.com/office/drawing/2016/5/12/chartex" xmlns:cx5="http://schemas.microsoft.com/office/drawing/2016/5/11/chartex" xmlns:cx4="http://schemas.microsoft.com/office/drawing/2016/5/10/chartex" xmlns:cx3="http://schemas.microsoft.com/office/drawing/2016/5/9/chartex" xmlns:cx2="http://schemas.microsoft.com/office/drawing/2015/10/21/chartex" xmlns:cx1="http://schemas.microsoft.com/office/drawing/2015/9/8/chartex" xmlns:cx="http://schemas.microsoft.com/office/drawing/2014/chartex">
             <w:pict>
               <v:group id="Group 4800" style="width:35.446pt;height:1.875pt;mso-position-horizontal-relative:char;mso-position-vertical-relative:line" coordsize="4501,238">
                 <v:shape id="Shape 79" style="position:absolute;width:4501;height:0;left:0;top:0;" coordsize="450164,0" path="m0,0l450164,0">
@@ -1907,7 +1846,7 @@
       <w:r>
         <w:rPr>
           <w:noProof/>
-          <w:lang w:val="en-US" w:eastAsia="en-US"/>
+          <w:lang w:val="en-GB" w:eastAsia="en-GB"/>
         </w:rPr>
         <mc:AlternateContent>
           <mc:Choice Requires="wpg">
@@ -1983,7 +1922,7 @@
               </wp:inline>
             </w:drawing>
           </mc:Choice>
-          <mc:Fallback xmlns:cx="http://schemas.microsoft.com/office/drawing/2014/chartex" xmlns:cx1="http://schemas.microsoft.com/office/drawing/2015/9/8/chartex" xmlns:cx2="http://schemas.microsoft.com/office/drawing/2015/10/21/chartex" xmlns:cx3="http://schemas.microsoft.com/office/drawing/2016/5/9/chartex" xmlns:cx4="http://schemas.microsoft.com/office/drawing/2016/5/10/chartex" xmlns:cx5="http://schemas.microsoft.com/office/drawing/2016/5/11/chartex" xmlns:cx6="http://schemas.microsoft.com/office/drawing/2016/5/12/chartex" xmlns:cx7="http://schemas.microsoft.com/office/drawing/2016/5/13/chartex" xmlns:cx8="http://schemas.microsoft.com/office/drawing/2016/5/14/chartex" xmlns:aink="http://schemas.microsoft.com/office/drawing/2016/ink" xmlns:am3d="http://schemas.microsoft.com/office/drawing/2017/model3d" xmlns:w16cex="http://schemas.microsoft.com/office/word/2018/wordml/cex" xmlns:w16cid="http://schemas.microsoft.com/office/word/2016/wordml/cid" xmlns:w16="http://schemas.microsoft.com/office/word/2018/wordml" xmlns:w16sdtdh="http://schemas.microsoft.com/office/word/2020/wordml/sdtdatahash" xmlns:w16se="http://schemas.microsoft.com/office/word/2015/wordml/symex" xmlns:a="http://schemas.openxmlformats.org/drawingml/2006/main">
+          <mc:Fallback xmlns:a="http://schemas.openxmlformats.org/drawingml/2006/main" xmlns:w16se="http://schemas.microsoft.com/office/word/2015/wordml/symex" xmlns:w16sdtdh="http://schemas.microsoft.com/office/word/2020/wordml/sdtdatahash" xmlns:w16="http://schemas.microsoft.com/office/word/2018/wordml" xmlns:w16cid="http://schemas.microsoft.com/office/word/2016/wordml/cid" xmlns:w16cex="http://schemas.microsoft.com/office/word/2018/wordml/cex" xmlns:am3d="http://schemas.microsoft.com/office/drawing/2017/model3d" xmlns:aink="http://schemas.microsoft.com/office/drawing/2016/ink" xmlns:cx8="http://schemas.microsoft.com/office/drawing/2016/5/14/chartex" xmlns:cx7="http://schemas.microsoft.com/office/drawing/2016/5/13/chartex" xmlns:cx6="http://schemas.microsoft.com/office/drawing/2016/5/12/chartex" xmlns:cx5="http://schemas.microsoft.com/office/drawing/2016/5/11/chartex" xmlns:cx4="http://schemas.microsoft.com/office/drawing/2016/5/10/chartex" xmlns:cx3="http://schemas.microsoft.com/office/drawing/2016/5/9/chartex" xmlns:cx2="http://schemas.microsoft.com/office/drawing/2015/10/21/chartex" xmlns:cx1="http://schemas.microsoft.com/office/drawing/2015/9/8/chartex" xmlns:cx="http://schemas.microsoft.com/office/drawing/2014/chartex">
             <w:pict>
               <v:group id="Group 4801" style="width:184.108pt;height:1.875pt;mso-position-horizontal-relative:char;mso-position-vertical-relative:line" coordsize="23381,238">
                 <v:shape id="Shape 82" style="position:absolute;width:23381;height:0;left:0;top:0;" coordsize="2338172,0" path="m0,0l2338172,0">
@@ -2026,7 +1965,7 @@
       <w:r>
         <w:rPr>
           <w:noProof/>
-          <w:lang w:val="en-US" w:eastAsia="en-US"/>
+          <w:lang w:val="en-GB" w:eastAsia="en-GB"/>
         </w:rPr>
         <mc:AlternateContent>
           <mc:Choice Requires="wpg">
@@ -2102,7 +2041,7 @@
               </wp:inline>
             </w:drawing>
           </mc:Choice>
-          <mc:Fallback xmlns:cx="http://schemas.microsoft.com/office/drawing/2014/chartex" xmlns:cx1="http://schemas.microsoft.com/office/drawing/2015/9/8/chartex" xmlns:cx2="http://schemas.microsoft.com/office/drawing/2015/10/21/chartex" xmlns:cx3="http://schemas.microsoft.com/office/drawing/2016/5/9/chartex" xmlns:cx4="http://schemas.microsoft.com/office/drawing/2016/5/10/chartex" xmlns:cx5="http://schemas.microsoft.com/office/drawing/2016/5/11/chartex" xmlns:cx6="http://schemas.microsoft.com/office/drawing/2016/5/12/chartex" xmlns:cx7="http://schemas.microsoft.com/office/drawing/2016/5/13/chartex" xmlns:cx8="http://schemas.microsoft.com/office/drawing/2016/5/14/chartex" xmlns:aink="http://schemas.microsoft.com/office/drawing/2016/ink" xmlns:am3d="http://schemas.microsoft.com/office/drawing/2017/model3d" xmlns:w16cex="http://schemas.microsoft.com/office/word/2018/wordml/cex" xmlns:w16cid="http://schemas.microsoft.com/office/word/2016/wordml/cid" xmlns:w16="http://schemas.microsoft.com/office/word/2018/wordml" xmlns:w16sdtdh="http://schemas.microsoft.com/office/word/2020/wordml/sdtdatahash" xmlns:w16se="http://schemas.microsoft.com/office/word/2015/wordml/symex" xmlns:a="http://schemas.openxmlformats.org/drawingml/2006/main">
+          <mc:Fallback xmlns:a="http://schemas.openxmlformats.org/drawingml/2006/main" xmlns:w16se="http://schemas.microsoft.com/office/word/2015/wordml/symex" xmlns:w16sdtdh="http://schemas.microsoft.com/office/word/2020/wordml/sdtdatahash" xmlns:w16="http://schemas.microsoft.com/office/word/2018/wordml" xmlns:w16cid="http://schemas.microsoft.com/office/word/2016/wordml/cid" xmlns:w16cex="http://schemas.microsoft.com/office/word/2018/wordml/cex" xmlns:am3d="http://schemas.microsoft.com/office/drawing/2017/model3d" xmlns:aink="http://schemas.microsoft.com/office/drawing/2016/ink" xmlns:cx8="http://schemas.microsoft.com/office/drawing/2016/5/14/chartex" xmlns:cx7="http://schemas.microsoft.com/office/drawing/2016/5/13/chartex" xmlns:cx6="http://schemas.microsoft.com/office/drawing/2016/5/12/chartex" xmlns:cx5="http://schemas.microsoft.com/office/drawing/2016/5/11/chartex" xmlns:cx4="http://schemas.microsoft.com/office/drawing/2016/5/10/chartex" xmlns:cx3="http://schemas.microsoft.com/office/drawing/2016/5/9/chartex" xmlns:cx2="http://schemas.microsoft.com/office/drawing/2015/10/21/chartex" xmlns:cx1="http://schemas.microsoft.com/office/drawing/2015/9/8/chartex" xmlns:cx="http://schemas.microsoft.com/office/drawing/2014/chartex">
             <w:pict>
               <v:group id="Group 4802" style="width:276.016pt;height:1.875pt;mso-position-horizontal-relative:char;mso-position-vertical-relative:line" coordsize="35054,238">
                 <v:shape id="Shape 85" style="position:absolute;width:35054;height:0;left:0;top:0;" coordsize="3505404,0" path="m0,0l3505404,0">
@@ -2307,7 +2246,7 @@
               <w:rPr>
                 <w:color w:val="4472C4" w:themeColor="accent1"/>
               </w:rPr>
-              <w:t xml:space="preserve">{ Felhasználási hely </w:t>
+              <w:t>{ Felhasználási_hely_</w:t>
             </w:r>
             <w:proofErr w:type="gramStart"/>
             <w:r>
@@ -2390,7 +2329,7 @@
               <w:rPr>
                 <w:color w:val="4472C4" w:themeColor="accent1"/>
               </w:rPr>
-              <w:t xml:space="preserve">Felhasználási hely </w:t>
+              <w:t>Felhasználási_hely_</w:t>
             </w:r>
             <w:proofErr w:type="gramStart"/>
             <w:r>
@@ -2482,7 +2421,19 @@
               <w:rPr>
                 <w:color w:val="4472C4" w:themeColor="accent1"/>
               </w:rPr>
-              <w:t xml:space="preserve">Érintett elszámolási mérő gyári </w:t>
+              <w:t>Érintett_</w:t>
+            </w:r>
+            <w:r>
+              <w:rPr>
+                <w:color w:val="4472C4" w:themeColor="accent1"/>
+              </w:rPr>
+              <w:t>elszámolási</w:t>
+            </w:r>
+            <w:r>
+              <w:rPr>
+                <w:color w:val="4472C4" w:themeColor="accent1"/>
+              </w:rPr>
+              <w:t>_mérő_gyári_</w:t>
             </w:r>
             <w:proofErr w:type="gramStart"/>
             <w:r>
@@ -2495,7 +2446,13 @@
               <w:rPr>
                 <w:color w:val="4472C4" w:themeColor="accent1"/>
               </w:rPr>
-              <w:t xml:space="preserve"> }</w:t>
+              <w:t xml:space="preserve"> </w:t>
+            </w:r>
+            <w:r>
+              <w:rPr>
+                <w:color w:val="4472C4" w:themeColor="accent1"/>
+              </w:rPr>
+              <w:t>}</w:t>
             </w:r>
             <w:proofErr w:type="gramEnd"/>
             <w:r>
@@ -2547,42 +2504,7 @@
               <w:ind w:left="23" w:firstLine="0"/>
             </w:pPr>
             <w:r>
-              <w:rPr>
-                <w:color w:val="4472C4" w:themeColor="accent1"/>
-              </w:rPr>
-              <w:t>{</w:t>
-            </w:r>
-            <w:r>
-              <w:rPr>
-                <w:color w:val="4472C4" w:themeColor="accent1"/>
-              </w:rPr>
-              <w:t xml:space="preserve">{ </w:t>
-            </w:r>
-            <w:r>
-              <w:rPr>
-                <w:color w:val="4472C4" w:themeColor="accent1"/>
-              </w:rPr>
-              <w:t xml:space="preserve">Rendszerhasználó </w:t>
-            </w:r>
-            <w:proofErr w:type="gramStart"/>
-            <w:r>
-              <w:rPr>
-                <w:color w:val="4472C4" w:themeColor="accent1"/>
-              </w:rPr>
-              <w:t>neve</w:t>
-            </w:r>
-            <w:r>
-              <w:rPr>
-                <w:color w:val="4472C4" w:themeColor="accent1"/>
-              </w:rPr>
-              <w:t xml:space="preserve"> }</w:t>
-            </w:r>
-            <w:proofErr w:type="gramEnd"/>
-            <w:r>
-              <w:rPr>
-                <w:color w:val="4472C4" w:themeColor="accent1"/>
-              </w:rPr>
-              <w:t>}</w:t>
+              <w:t>{{RENDSZERHASZNÁLÓ_NEVE}}</w:t>
             </w:r>
           </w:p>
         </w:tc>
@@ -2646,7 +2568,7 @@
                 <w:rFonts w:ascii="Arial" w:hAnsi="Arial" w:cs="Arial"/>
                 <w:color w:val="4472C4" w:themeColor="accent1"/>
               </w:rPr>
-              <w:t xml:space="preserve">Születési </w:t>
+              <w:t>Születési_</w:t>
             </w:r>
             <w:proofErr w:type="gramStart"/>
             <w:r>
@@ -2732,7 +2654,7 @@
                 <w:rFonts w:ascii="Arial" w:hAnsi="Arial" w:cs="Arial"/>
                 <w:color w:val="4472C4" w:themeColor="accent1"/>
               </w:rPr>
-              <w:t xml:space="preserve">Anyja </w:t>
+              <w:t>Anyja_</w:t>
             </w:r>
             <w:proofErr w:type="gramStart"/>
             <w:r>
@@ -2818,7 +2740,28 @@
                 <w:rFonts w:ascii="Arial" w:hAnsi="Arial" w:cs="Arial"/>
                 <w:color w:val="4472C4" w:themeColor="accent1"/>
               </w:rPr>
-              <w:t xml:space="preserve">Születési hely, </w:t>
+              <w:t>Születési</w:t>
+            </w:r>
+            <w:r>
+              <w:rPr>
+                <w:rFonts w:ascii="Arial" w:hAnsi="Arial" w:cs="Arial"/>
+                <w:color w:val="4472C4" w:themeColor="accent1"/>
+              </w:rPr>
+              <w:t>_</w:t>
+            </w:r>
+            <w:r>
+              <w:rPr>
+                <w:rFonts w:ascii="Arial" w:hAnsi="Arial" w:cs="Arial"/>
+                <w:color w:val="4472C4" w:themeColor="accent1"/>
+              </w:rPr>
+              <w:t>hely</w:t>
+            </w:r>
+            <w:r>
+              <w:rPr>
+                <w:rFonts w:ascii="Arial" w:hAnsi="Arial" w:cs="Arial"/>
+                <w:color w:val="4472C4" w:themeColor="accent1"/>
+              </w:rPr>
+              <w:t>_</w:t>
             </w:r>
             <w:proofErr w:type="gramStart"/>
             <w:r>
@@ -2920,17 +2863,15 @@
                 <w:rFonts w:ascii="Arial" w:hAnsi="Arial" w:cs="Arial"/>
                 <w:color w:val="4472C4" w:themeColor="accent1"/>
               </w:rPr>
-              <w:t xml:space="preserve"> elérhetősége (tel. / e-mail</w:t>
-            </w:r>
-            <w:proofErr w:type="gramStart"/>
+              <w:t xml:space="preserve">_elérhetősége_tel </w:t>
+            </w:r>
             <w:r>
               <w:rPr>
                 <w:rFonts w:ascii="Arial" w:hAnsi="Arial" w:cs="Arial"/>
                 <w:color w:val="4472C4" w:themeColor="accent1"/>
               </w:rPr>
-              <w:t>) }</w:t>
-            </w:r>
-            <w:proofErr w:type="gramEnd"/>
+              <w:t>}</w:t>
+            </w:r>
             <w:r>
               <w:rPr>
                 <w:rFonts w:ascii="Arial" w:hAnsi="Arial" w:cs="Arial"/>
@@ -2949,9 +2890,59 @@
             </w:r>
             <w:r>
               <w:rPr>
-                <w:color w:val="FF0000"/>
-              </w:rPr>
-              <w:t>{kell egy új oszlop e-mail}</w:t>
+                <w:color w:val="4472C4" w:themeColor="accent1"/>
+              </w:rPr>
+              <w:t>{</w:t>
+            </w:r>
+            <w:proofErr w:type="gramStart"/>
+            <w:r>
+              <w:rPr>
+                <w:color w:val="4472C4" w:themeColor="accent1"/>
+              </w:rPr>
+              <w:t xml:space="preserve">{ </w:t>
+            </w:r>
+            <w:r>
+              <w:rPr>
+                <w:rFonts w:ascii="Arial" w:hAnsi="Arial" w:cs="Arial"/>
+                <w:color w:val="4472C4" w:themeColor="accent1"/>
+              </w:rPr>
+              <w:t>Felhaszn</w:t>
+            </w:r>
+            <w:r>
+              <w:rPr>
+                <w:rFonts w:ascii="Arial" w:hAnsi="Arial" w:cs="Arial"/>
+                <w:color w:val="4472C4" w:themeColor="accent1"/>
+              </w:rPr>
+              <w:t>áló</w:t>
+            </w:r>
+            <w:proofErr w:type="gramEnd"/>
+            <w:r>
+              <w:rPr>
+                <w:rFonts w:ascii="Arial" w:hAnsi="Arial" w:cs="Arial"/>
+                <w:color w:val="4472C4" w:themeColor="accent1"/>
+              </w:rPr>
+              <w:t>_elérhetősége_</w:t>
+            </w:r>
+            <w:r>
+              <w:rPr>
+                <w:rFonts w:ascii="Arial" w:hAnsi="Arial" w:cs="Arial"/>
+                <w:color w:val="4472C4" w:themeColor="accent1"/>
+              </w:rPr>
+              <w:t>mail</w:t>
+            </w:r>
+            <w:r>
+              <w:rPr>
+                <w:rFonts w:ascii="Arial" w:hAnsi="Arial" w:cs="Arial"/>
+                <w:color w:val="4472C4" w:themeColor="accent1"/>
+              </w:rPr>
+              <w:t xml:space="preserve"> }</w:t>
+            </w:r>
+            <w:r>
+              <w:rPr>
+                <w:rFonts w:ascii="Arial" w:hAnsi="Arial" w:cs="Arial"/>
+                <w:color w:val="4472C4" w:themeColor="accent1"/>
+              </w:rPr>
+              <w:t>}</w:t>
             </w:r>
           </w:p>
         </w:tc>
@@ -3005,7 +2996,25 @@
               <w:rPr>
                 <w:color w:val="4472C4" w:themeColor="accent1"/>
               </w:rPr>
-              <w:t xml:space="preserve">{ Felhasználási hely </w:t>
+              <w:t>{ Felhasználási</w:t>
+            </w:r>
+            <w:r>
+              <w:rPr>
+                <w:color w:val="4472C4" w:themeColor="accent1"/>
+              </w:rPr>
+              <w:t>_</w:t>
+            </w:r>
+            <w:r>
+              <w:rPr>
+                <w:color w:val="4472C4" w:themeColor="accent1"/>
+              </w:rPr>
+              <w:t>hely</w:t>
+            </w:r>
+            <w:r>
+              <w:rPr>
+                <w:color w:val="4472C4" w:themeColor="accent1"/>
+              </w:rPr>
+              <w:t>_</w:t>
             </w:r>
             <w:proofErr w:type="gramStart"/>
             <w:r>
@@ -3127,15 +3136,24 @@
                 <w:bCs/>
                 <w:color w:val="4472C4" w:themeColor="accent1"/>
               </w:rPr>
-              <w:t>Termelői kapacitás csatlakoztatása</w:t>
-            </w:r>
+              <w:t>Termelői_kapacitás_</w:t>
+            </w:r>
+            <w:proofErr w:type="gramStart"/>
             <w:r>
               <w:rPr>
                 <w:bCs/>
                 <w:color w:val="4472C4" w:themeColor="accent1"/>
               </w:rPr>
+              <w:t>csatlakoztatása</w:t>
+            </w:r>
+            <w:r>
+              <w:rPr>
+                <w:bCs/>
+                <w:color w:val="4472C4" w:themeColor="accent1"/>
+              </w:rPr>
               <w:t xml:space="preserve"> }</w:t>
             </w:r>
+            <w:proofErr w:type="gramEnd"/>
             <w:r>
               <w:rPr>
                 <w:bCs/>
@@ -3204,14 +3222,20 @@
               <w:rPr>
                 <w:color w:val="4472C4" w:themeColor="accent1"/>
               </w:rPr>
-              <w:t>Felhasználási helyen rendelkezésre álló teljesítmény: (pl. 3x32A, vagy 1x32 A</w:t>
+              <w:t>Felhasználási</w:t>
+            </w:r>
+            <w:r>
+              <w:rPr>
+                <w:color w:val="4472C4" w:themeColor="accent1"/>
+              </w:rPr>
+              <w:t>_helyen_rendelkezésre_álló_</w:t>
             </w:r>
             <w:proofErr w:type="gramStart"/>
             <w:r>
               <w:rPr>
                 <w:color w:val="4472C4" w:themeColor="accent1"/>
               </w:rPr>
-              <w:t>)</w:t>
+              <w:t>teljesítmény</w:t>
             </w:r>
             <w:r>
               <w:rPr>
@@ -3456,6 +3480,10 @@
               <w:t xml:space="preserve"> db </w:t>
             </w:r>
             <w:r>
+              <w:rPr>
+                <w:b/>
+                <w:color w:val="4472C4" w:themeColor="accent1"/>
+              </w:rPr>
               <w:t>{</w:t>
             </w:r>
             <w:proofErr w:type="gramStart"/>
@@ -4272,23 +4300,25 @@
           <w:bCs/>
           <w:color w:val="4472C4" w:themeColor="accent1"/>
         </w:rPr>
-        <w:t xml:space="preserve"> termelői kapacitás kW-ban</w:t>
-      </w:r>
+        <w:t>_termelői_kapacitás_kW_</w:t>
+      </w:r>
+      <w:proofErr w:type="spellStart"/>
       <w:r>
         <w:rPr>
           <w:b/>
           <w:bCs/>
           <w:color w:val="4472C4" w:themeColor="accent1"/>
         </w:rPr>
-        <w:t xml:space="preserve"> }</w:t>
-      </w:r>
+        <w:t>ban</w:t>
+      </w:r>
+      <w:proofErr w:type="spellEnd"/>
       <w:r>
         <w:rPr>
           <w:b/>
           <w:bCs/>
           <w:color w:val="4472C4" w:themeColor="accent1"/>
         </w:rPr>
-        <w:t>}</w:t>
+        <w:t xml:space="preserve"> }</w:t>
       </w:r>
       <w:r>
         <w:rPr>
@@ -4296,6 +4326,14 @@
           <w:bCs/>
           <w:color w:val="4472C4" w:themeColor="accent1"/>
         </w:rPr>
+        <w:t>}</w:t>
+      </w:r>
+      <w:r>
+        <w:rPr>
+          <w:b/>
+          <w:bCs/>
+          <w:color w:val="4472C4" w:themeColor="accent1"/>
+        </w:rPr>
         <w:t xml:space="preserve"> </w:t>
       </w:r>
       <w:proofErr w:type="spellStart"/>
@@ -4336,7 +4374,14 @@
           <w:b/>
           <w:color w:val="4472C4" w:themeColor="accent1"/>
         </w:rPr>
-        <w:t>DC oldali villamos teljesítménye</w:t>
+        <w:t>DC_oldali_villamos_</w:t>
+      </w:r>
+      <w:r>
+        <w:rPr>
+          <w:b/>
+          <w:color w:val="4472C4" w:themeColor="accent1"/>
+        </w:rPr>
+        <w:t>teljesítménye</w:t>
       </w:r>
       <w:r>
         <w:rPr>
@@ -4524,7 +4569,12 @@
         <w:t xml:space="preserve"> </w:t>
       </w:r>
       <w:r>
-        <w:t xml:space="preserve">típusú elemek alkalmazásával készültek. A napelem DC oldali csatlakozódoboz az előírásoknak megfelelő, a dobozon figyelmeztető felirat és piktogram található, jelezve, hogy az aktív vezetők az </w:t>
+        <w:t>típusú elemek alkalmazásával készültek. A napelem DC oldali csatlakozódoboz az előírásoknak megfelelő, a dobozon figyelmeztető felirat és pikto</w:t>
+      </w:r>
+      <w:bookmarkStart w:id="0" w:name="_GoBack"/>
+      <w:bookmarkEnd w:id="0"/>
+      <w:r>
+        <w:t xml:space="preserve">gram található, jelezve, hogy az aktív vezetők az </w:t>
       </w:r>
       <w:proofErr w:type="spellStart"/>
       <w:r>
@@ -4623,7 +4673,7 @@
       <w:r>
         <w:rPr>
           <w:noProof/>
-          <w:lang w:val="en-US" w:eastAsia="en-US"/>
+          <w:lang w:val="en-GB" w:eastAsia="en-GB"/>
         </w:rPr>
         <mc:AlternateContent>
           <mc:Choice Requires="wpg">
@@ -4705,7 +4755,7 @@
               </wp:inline>
             </w:drawing>
           </mc:Choice>
-          <mc:Fallback xmlns:cx="http://schemas.microsoft.com/office/drawing/2014/chartex" xmlns:cx1="http://schemas.microsoft.com/office/drawing/2015/9/8/chartex" xmlns:cx2="http://schemas.microsoft.com/office/drawing/2015/10/21/chartex" xmlns:cx3="http://schemas.microsoft.com/office/drawing/2016/5/9/chartex" xmlns:cx4="http://schemas.microsoft.com/office/drawing/2016/5/10/chartex" xmlns:cx5="http://schemas.microsoft.com/office/drawing/2016/5/11/chartex" xmlns:cx6="http://schemas.microsoft.com/office/drawing/2016/5/12/chartex" xmlns:cx7="http://schemas.microsoft.com/office/drawing/2016/5/13/chartex" xmlns:cx8="http://schemas.microsoft.com/office/drawing/2016/5/14/chartex" xmlns:aink="http://schemas.microsoft.com/office/drawing/2016/ink" xmlns:am3d="http://schemas.microsoft.com/office/drawing/2017/model3d" xmlns:w16cex="http://schemas.microsoft.com/office/word/2018/wordml/cex" xmlns:w16cid="http://schemas.microsoft.com/office/word/2016/wordml/cid" xmlns:w16="http://schemas.microsoft.com/office/word/2018/wordml" xmlns:w16sdtdh="http://schemas.microsoft.com/office/word/2020/wordml/sdtdatahash" xmlns:w16se="http://schemas.microsoft.com/office/word/2015/wordml/symex" xmlns:a="http://schemas.openxmlformats.org/drawingml/2006/main">
+          <mc:Fallback xmlns:a="http://schemas.openxmlformats.org/drawingml/2006/main" xmlns:w16se="http://schemas.microsoft.com/office/word/2015/wordml/symex" xmlns:w16sdtdh="http://schemas.microsoft.com/office/word/2020/wordml/sdtdatahash" xmlns:w16="http://schemas.microsoft.com/office/word/2018/wordml" xmlns:w16cid="http://schemas.microsoft.com/office/word/2016/wordml/cid" xmlns:w16cex="http://schemas.microsoft.com/office/word/2018/wordml/cex" xmlns:am3d="http://schemas.microsoft.com/office/drawing/2017/model3d" xmlns:aink="http://schemas.microsoft.com/office/drawing/2016/ink" xmlns:cx8="http://schemas.microsoft.com/office/drawing/2016/5/14/chartex" xmlns:cx7="http://schemas.microsoft.com/office/drawing/2016/5/13/chartex" xmlns:cx6="http://schemas.microsoft.com/office/drawing/2016/5/12/chartex" xmlns:cx5="http://schemas.microsoft.com/office/drawing/2016/5/11/chartex" xmlns:cx4="http://schemas.microsoft.com/office/drawing/2016/5/10/chartex" xmlns:cx3="http://schemas.microsoft.com/office/drawing/2016/5/9/chartex" xmlns:cx2="http://schemas.microsoft.com/office/drawing/2015/10/21/chartex" xmlns:cx1="http://schemas.microsoft.com/office/drawing/2015/9/8/chartex" xmlns:cx="http://schemas.microsoft.com/office/drawing/2014/chartex">
             <w:pict>
               <v:group id="Group 5097" style="width:3.85pt;height:3.85004pt;mso-position-horizontal-relative:char;mso-position-vertical-relative:line" coordsize="488,488">
                 <v:shape id="Shape 6487" style="position:absolute;width:488;height:488;left:0;top:0;" coordsize="48895,48895" path="m0,0l48895,0l48895,48895l0,48895l0,0">
@@ -4738,7 +4788,7 @@
       <w:r>
         <w:rPr>
           <w:noProof/>
-          <w:lang w:val="en-US" w:eastAsia="en-US"/>
+          <w:lang w:val="en-GB" w:eastAsia="en-GB"/>
         </w:rPr>
         <w:lastRenderedPageBreak/>
         <mc:AlternateContent>
@@ -4821,7 +4871,7 @@
               </wp:inline>
             </w:drawing>
           </mc:Choice>
-          <mc:Fallback xmlns:cx="http://schemas.microsoft.com/office/drawing/2014/chartex" xmlns:cx1="http://schemas.microsoft.com/office/drawing/2015/9/8/chartex" xmlns:cx2="http://schemas.microsoft.com/office/drawing/2015/10/21/chartex" xmlns:cx3="http://schemas.microsoft.com/office/drawing/2016/5/9/chartex" xmlns:cx4="http://schemas.microsoft.com/office/drawing/2016/5/10/chartex" xmlns:cx5="http://schemas.microsoft.com/office/drawing/2016/5/11/chartex" xmlns:cx6="http://schemas.microsoft.com/office/drawing/2016/5/12/chartex" xmlns:cx7="http://schemas.microsoft.com/office/drawing/2016/5/13/chartex" xmlns:cx8="http://schemas.microsoft.com/office/drawing/2016/5/14/chartex" xmlns:aink="http://schemas.microsoft.com/office/drawing/2016/ink" xmlns:am3d="http://schemas.microsoft.com/office/drawing/2017/model3d" xmlns:w16cex="http://schemas.microsoft.com/office/word/2018/wordml/cex" xmlns:w16cid="http://schemas.microsoft.com/office/word/2016/wordml/cid" xmlns:w16="http://schemas.microsoft.com/office/word/2018/wordml" xmlns:w16sdtdh="http://schemas.microsoft.com/office/word/2020/wordml/sdtdatahash" xmlns:w16se="http://schemas.microsoft.com/office/word/2015/wordml/symex" xmlns:a="http://schemas.openxmlformats.org/drawingml/2006/main">
+          <mc:Fallback xmlns:a="http://schemas.openxmlformats.org/drawingml/2006/main" xmlns:w16se="http://schemas.microsoft.com/office/word/2015/wordml/symex" xmlns:w16sdtdh="http://schemas.microsoft.com/office/word/2020/wordml/sdtdatahash" xmlns:w16="http://schemas.microsoft.com/office/word/2018/wordml" xmlns:w16cid="http://schemas.microsoft.com/office/word/2016/wordml/cid" xmlns:w16cex="http://schemas.microsoft.com/office/word/2018/wordml/cex" xmlns:am3d="http://schemas.microsoft.com/office/drawing/2017/model3d" xmlns:aink="http://schemas.microsoft.com/office/drawing/2016/ink" xmlns:cx8="http://schemas.microsoft.com/office/drawing/2016/5/14/chartex" xmlns:cx7="http://schemas.microsoft.com/office/drawing/2016/5/13/chartex" xmlns:cx6="http://schemas.microsoft.com/office/drawing/2016/5/12/chartex" xmlns:cx5="http://schemas.microsoft.com/office/drawing/2016/5/11/chartex" xmlns:cx4="http://schemas.microsoft.com/office/drawing/2016/5/10/chartex" xmlns:cx3="http://schemas.microsoft.com/office/drawing/2016/5/9/chartex" xmlns:cx2="http://schemas.microsoft.com/office/drawing/2015/10/21/chartex" xmlns:cx1="http://schemas.microsoft.com/office/drawing/2015/9/8/chartex" xmlns:cx="http://schemas.microsoft.com/office/drawing/2014/chartex">
             <w:pict>
               <v:group id="Group 5561" style="width:3.85pt;height:3.84998pt;mso-position-horizontal-relative:char;mso-position-vertical-relative:line" coordsize="488,488">
                 <v:shape id="Shape 6489" style="position:absolute;width:488;height:488;left:0;top:0;" coordsize="48895,48895" path="m0,0l48895,0l48895,48895l0,48895l0,0">
@@ -4854,7 +4904,7 @@
       <w:r>
         <w:rPr>
           <w:noProof/>
-          <w:lang w:val="en-US" w:eastAsia="en-US"/>
+          <w:lang w:val="en-GB" w:eastAsia="en-GB"/>
         </w:rPr>
         <mc:AlternateContent>
           <mc:Choice Requires="wpg">
@@ -4936,7 +4986,7 @@
               </wp:inline>
             </w:drawing>
           </mc:Choice>
-          <mc:Fallback xmlns:cx="http://schemas.microsoft.com/office/drawing/2014/chartex" xmlns:cx1="http://schemas.microsoft.com/office/drawing/2015/9/8/chartex" xmlns:cx2="http://schemas.microsoft.com/office/drawing/2015/10/21/chartex" xmlns:cx3="http://schemas.microsoft.com/office/drawing/2016/5/9/chartex" xmlns:cx4="http://schemas.microsoft.com/office/drawing/2016/5/10/chartex" xmlns:cx5="http://schemas.microsoft.com/office/drawing/2016/5/11/chartex" xmlns:cx6="http://schemas.microsoft.com/office/drawing/2016/5/12/chartex" xmlns:cx7="http://schemas.microsoft.com/office/drawing/2016/5/13/chartex" xmlns:cx8="http://schemas.microsoft.com/office/drawing/2016/5/14/chartex" xmlns:aink="http://schemas.microsoft.com/office/drawing/2016/ink" xmlns:am3d="http://schemas.microsoft.com/office/drawing/2017/model3d" xmlns:w16cex="http://schemas.microsoft.com/office/word/2018/wordml/cex" xmlns:w16cid="http://schemas.microsoft.com/office/word/2016/wordml/cid" xmlns:w16="http://schemas.microsoft.com/office/word/2018/wordml" xmlns:w16sdtdh="http://schemas.microsoft.com/office/word/2020/wordml/sdtdatahash" xmlns:w16se="http://schemas.microsoft.com/office/word/2015/wordml/symex" xmlns:a="http://schemas.openxmlformats.org/drawingml/2006/main">
+          <mc:Fallback xmlns:a="http://schemas.openxmlformats.org/drawingml/2006/main" xmlns:w16se="http://schemas.microsoft.com/office/word/2015/wordml/symex" xmlns:w16sdtdh="http://schemas.microsoft.com/office/word/2020/wordml/sdtdatahash" xmlns:w16="http://schemas.microsoft.com/office/word/2018/wordml" xmlns:w16cid="http://schemas.microsoft.com/office/word/2016/wordml/cid" xmlns:w16cex="http://schemas.microsoft.com/office/word/2018/wordml/cex" xmlns:am3d="http://schemas.microsoft.com/office/drawing/2017/model3d" xmlns:aink="http://schemas.microsoft.com/office/drawing/2016/ink" xmlns:cx8="http://schemas.microsoft.com/office/drawing/2016/5/14/chartex" xmlns:cx7="http://schemas.microsoft.com/office/drawing/2016/5/13/chartex" xmlns:cx6="http://schemas.microsoft.com/office/drawing/2016/5/12/chartex" xmlns:cx5="http://schemas.microsoft.com/office/drawing/2016/5/11/chartex" xmlns:cx4="http://schemas.microsoft.com/office/drawing/2016/5/10/chartex" xmlns:cx3="http://schemas.microsoft.com/office/drawing/2016/5/9/chartex" xmlns:cx2="http://schemas.microsoft.com/office/drawing/2015/10/21/chartex" xmlns:cx1="http://schemas.microsoft.com/office/drawing/2015/9/8/chartex" xmlns:cx="http://schemas.microsoft.com/office/drawing/2014/chartex">
             <w:pict>
               <v:group id="Group 5562" style="width:3.85pt;height:3.84998pt;mso-position-horizontal-relative:char;mso-position-vertical-relative:line" coordsize="488,488">
                 <v:shape id="Shape 6491" style="position:absolute;width:488;height:488;left:0;top:0;" coordsize="48895,48895" path="m0,0l48895,0l48895,48895l0,48895l0,0">
@@ -4968,7 +5018,7 @@
       <w:r>
         <w:rPr>
           <w:noProof/>
-          <w:lang w:val="en-US" w:eastAsia="en-US"/>
+          <w:lang w:val="en-GB" w:eastAsia="en-GB"/>
         </w:rPr>
         <mc:AlternateContent>
           <mc:Choice Requires="wpg">
@@ -5050,7 +5100,7 @@
               </wp:inline>
             </w:drawing>
           </mc:Choice>
-          <mc:Fallback xmlns:cx="http://schemas.microsoft.com/office/drawing/2014/chartex" xmlns:cx1="http://schemas.microsoft.com/office/drawing/2015/9/8/chartex" xmlns:cx2="http://schemas.microsoft.com/office/drawing/2015/10/21/chartex" xmlns:cx3="http://schemas.microsoft.com/office/drawing/2016/5/9/chartex" xmlns:cx4="http://schemas.microsoft.com/office/drawing/2016/5/10/chartex" xmlns:cx5="http://schemas.microsoft.com/office/drawing/2016/5/11/chartex" xmlns:cx6="http://schemas.microsoft.com/office/drawing/2016/5/12/chartex" xmlns:cx7="http://schemas.microsoft.com/office/drawing/2016/5/13/chartex" xmlns:cx8="http://schemas.microsoft.com/office/drawing/2016/5/14/chartex" xmlns:aink="http://schemas.microsoft.com/office/drawing/2016/ink" xmlns:am3d="http://schemas.microsoft.com/office/drawing/2017/model3d" xmlns:w16cex="http://schemas.microsoft.com/office/word/2018/wordml/cex" xmlns:w16cid="http://schemas.microsoft.com/office/word/2016/wordml/cid" xmlns:w16="http://schemas.microsoft.com/office/word/2018/wordml" xmlns:w16sdtdh="http://schemas.microsoft.com/office/word/2020/wordml/sdtdatahash" xmlns:w16se="http://schemas.microsoft.com/office/word/2015/wordml/symex" xmlns:a="http://schemas.openxmlformats.org/drawingml/2006/main">
+          <mc:Fallback xmlns:a="http://schemas.openxmlformats.org/drawingml/2006/main" xmlns:w16se="http://schemas.microsoft.com/office/word/2015/wordml/symex" xmlns:w16sdtdh="http://schemas.microsoft.com/office/word/2020/wordml/sdtdatahash" xmlns:w16="http://schemas.microsoft.com/office/word/2018/wordml" xmlns:w16cid="http://schemas.microsoft.com/office/word/2016/wordml/cid" xmlns:w16cex="http://schemas.microsoft.com/office/word/2018/wordml/cex" xmlns:am3d="http://schemas.microsoft.com/office/drawing/2017/model3d" xmlns:aink="http://schemas.microsoft.com/office/drawing/2016/ink" xmlns:cx8="http://schemas.microsoft.com/office/drawing/2016/5/14/chartex" xmlns:cx7="http://schemas.microsoft.com/office/drawing/2016/5/13/chartex" xmlns:cx6="http://schemas.microsoft.com/office/drawing/2016/5/12/chartex" xmlns:cx5="http://schemas.microsoft.com/office/drawing/2016/5/11/chartex" xmlns:cx4="http://schemas.microsoft.com/office/drawing/2016/5/10/chartex" xmlns:cx3="http://schemas.microsoft.com/office/drawing/2016/5/9/chartex" xmlns:cx2="http://schemas.microsoft.com/office/drawing/2015/10/21/chartex" xmlns:cx1="http://schemas.microsoft.com/office/drawing/2015/9/8/chartex" xmlns:cx="http://schemas.microsoft.com/office/drawing/2014/chartex">
             <w:pict>
               <v:group id="Group 5563" style="width:3.85pt;height:3.84998pt;mso-position-horizontal-relative:char;mso-position-vertical-relative:line" coordsize="488,488">
                 <v:shape id="Shape 6493" style="position:absolute;width:488;height:488;left:0;top:0;" coordsize="48895,48895" path="m0,0l48895,0l48895,48895l0,48895l0,0">
@@ -5433,7 +5483,7 @@
     <w:r>
       <w:rPr>
         <w:noProof/>
-        <w:lang w:val="en-US" w:eastAsia="en-US"/>
+        <w:lang w:val="en-GB" w:eastAsia="en-GB"/>
       </w:rPr>
       <mc:AlternateContent>
         <mc:Choice Requires="wpg">
@@ -5523,7 +5573,7 @@
             </wp:anchor>
           </w:drawing>
         </mc:Choice>
-        <mc:Fallback xmlns:cx="http://schemas.microsoft.com/office/drawing/2014/chartex" xmlns:cx1="http://schemas.microsoft.com/office/drawing/2015/9/8/chartex" xmlns:cx2="http://schemas.microsoft.com/office/drawing/2015/10/21/chartex" xmlns:cx3="http://schemas.microsoft.com/office/drawing/2016/5/9/chartex" xmlns:cx4="http://schemas.microsoft.com/office/drawing/2016/5/10/chartex" xmlns:cx5="http://schemas.microsoft.com/office/drawing/2016/5/11/chartex" xmlns:cx6="http://schemas.microsoft.com/office/drawing/2016/5/12/chartex" xmlns:cx7="http://schemas.microsoft.com/office/drawing/2016/5/13/chartex" xmlns:cx8="http://schemas.microsoft.com/office/drawing/2016/5/14/chartex" xmlns:aink="http://schemas.microsoft.com/office/drawing/2016/ink" xmlns:am3d="http://schemas.microsoft.com/office/drawing/2017/model3d" xmlns:w16cex="http://schemas.microsoft.com/office/word/2018/wordml/cex" xmlns:w16cid="http://schemas.microsoft.com/office/word/2016/wordml/cid" xmlns:w16="http://schemas.microsoft.com/office/word/2018/wordml" xmlns:w16sdtdh="http://schemas.microsoft.com/office/word/2020/wordml/sdtdatahash" xmlns:w16se="http://schemas.microsoft.com/office/word/2015/wordml/symex" xmlns:a="http://schemas.openxmlformats.org/drawingml/2006/main">
+        <mc:Fallback xmlns:a="http://schemas.openxmlformats.org/drawingml/2006/main" xmlns:w16se="http://schemas.microsoft.com/office/word/2015/wordml/symex" xmlns:w16sdtdh="http://schemas.microsoft.com/office/word/2020/wordml/sdtdatahash" xmlns:w16="http://schemas.microsoft.com/office/word/2018/wordml" xmlns:w16cid="http://schemas.microsoft.com/office/word/2016/wordml/cid" xmlns:w16cex="http://schemas.microsoft.com/office/word/2018/wordml/cex" xmlns:am3d="http://schemas.microsoft.com/office/drawing/2017/model3d" xmlns:aink="http://schemas.microsoft.com/office/drawing/2016/ink" xmlns:cx8="http://schemas.microsoft.com/office/drawing/2016/5/14/chartex" xmlns:cx7="http://schemas.microsoft.com/office/drawing/2016/5/13/chartex" xmlns:cx6="http://schemas.microsoft.com/office/drawing/2016/5/12/chartex" xmlns:cx5="http://schemas.microsoft.com/office/drawing/2016/5/11/chartex" xmlns:cx4="http://schemas.microsoft.com/office/drawing/2016/5/10/chartex" xmlns:cx3="http://schemas.microsoft.com/office/drawing/2016/5/9/chartex" xmlns:cx2="http://schemas.microsoft.com/office/drawing/2015/10/21/chartex" xmlns:cx1="http://schemas.microsoft.com/office/drawing/2015/9/8/chartex" xmlns:cx="http://schemas.microsoft.com/office/drawing/2014/chartex">
           <w:pict>
             <v:group id="Group 6050" style="width:510.24pt;height:0.75pt;position:absolute;mso-position-horizontal-relative:page;mso-position-horizontal:absolute;margin-left:42.52pt;mso-position-vertical-relative:page;margin-top:813.544pt;" coordsize="64800,95">
               <v:shape id="Shape 6511" style="position:absolute;width:64800;height:95;left:0;top:0;" coordsize="6480049,9525" path="m0,0l6480049,0l6480049,9525l0,9525l0,0">
@@ -5550,7 +5600,7 @@
         <w:b/>
         <w:noProof/>
       </w:rPr>
-      <w:t>2</w:t>
+      <w:t>4</w:t>
     </w:r>
     <w:r>
       <w:rPr>
@@ -5573,7 +5623,7 @@
     <w:r>
       <w:rPr>
         <w:noProof/>
-        <w:lang w:val="en-US" w:eastAsia="en-US"/>
+        <w:lang w:val="en-GB" w:eastAsia="en-GB"/>
       </w:rPr>
       <mc:AlternateContent>
         <mc:Choice Requires="wpg">
@@ -5663,7 +5713,7 @@
             </wp:anchor>
           </w:drawing>
         </mc:Choice>
-        <mc:Fallback xmlns:cx="http://schemas.microsoft.com/office/drawing/2014/chartex" xmlns:cx1="http://schemas.microsoft.com/office/drawing/2015/9/8/chartex" xmlns:cx2="http://schemas.microsoft.com/office/drawing/2015/10/21/chartex" xmlns:cx3="http://schemas.microsoft.com/office/drawing/2016/5/9/chartex" xmlns:cx4="http://schemas.microsoft.com/office/drawing/2016/5/10/chartex" xmlns:cx5="http://schemas.microsoft.com/office/drawing/2016/5/11/chartex" xmlns:cx6="http://schemas.microsoft.com/office/drawing/2016/5/12/chartex" xmlns:cx7="http://schemas.microsoft.com/office/drawing/2016/5/13/chartex" xmlns:cx8="http://schemas.microsoft.com/office/drawing/2016/5/14/chartex" xmlns:aink="http://schemas.microsoft.com/office/drawing/2016/ink" xmlns:am3d="http://schemas.microsoft.com/office/drawing/2017/model3d" xmlns:w16cex="http://schemas.microsoft.com/office/word/2018/wordml/cex" xmlns:w16cid="http://schemas.microsoft.com/office/word/2016/wordml/cid" xmlns:w16="http://schemas.microsoft.com/office/word/2018/wordml" xmlns:w16sdtdh="http://schemas.microsoft.com/office/word/2020/wordml/sdtdatahash" xmlns:w16se="http://schemas.microsoft.com/office/word/2015/wordml/symex" xmlns:a="http://schemas.openxmlformats.org/drawingml/2006/main">
+        <mc:Fallback xmlns:a="http://schemas.openxmlformats.org/drawingml/2006/main" xmlns:w16se="http://schemas.microsoft.com/office/word/2015/wordml/symex" xmlns:w16sdtdh="http://schemas.microsoft.com/office/word/2020/wordml/sdtdatahash" xmlns:w16="http://schemas.microsoft.com/office/word/2018/wordml" xmlns:w16cid="http://schemas.microsoft.com/office/word/2016/wordml/cid" xmlns:w16cex="http://schemas.microsoft.com/office/word/2018/wordml/cex" xmlns:am3d="http://schemas.microsoft.com/office/drawing/2017/model3d" xmlns:aink="http://schemas.microsoft.com/office/drawing/2016/ink" xmlns:cx8="http://schemas.microsoft.com/office/drawing/2016/5/14/chartex" xmlns:cx7="http://schemas.microsoft.com/office/drawing/2016/5/13/chartex" xmlns:cx6="http://schemas.microsoft.com/office/drawing/2016/5/12/chartex" xmlns:cx5="http://schemas.microsoft.com/office/drawing/2016/5/11/chartex" xmlns:cx4="http://schemas.microsoft.com/office/drawing/2016/5/10/chartex" xmlns:cx3="http://schemas.microsoft.com/office/drawing/2016/5/9/chartex" xmlns:cx2="http://schemas.microsoft.com/office/drawing/2015/10/21/chartex" xmlns:cx1="http://schemas.microsoft.com/office/drawing/2015/9/8/chartex" xmlns:cx="http://schemas.microsoft.com/office/drawing/2014/chartex">
           <w:pict>
             <v:group id="Group 6034" style="width:510.24pt;height:0.75pt;position:absolute;mso-position-horizontal-relative:page;mso-position-horizontal:absolute;margin-left:42.52pt;mso-position-vertical-relative:page;margin-top:813.544pt;" coordsize="64800,95">
               <v:shape id="Shape 6509" style="position:absolute;width:64800;height:95;left:0;top:0;" coordsize="6480049,9525" path="m0,0l6480049,0l6480049,9525l0,9525l0,0">
@@ -5690,7 +5740,7 @@
         <w:b/>
         <w:noProof/>
       </w:rPr>
-      <w:t>1</w:t>
+      <w:t>5</w:t>
     </w:r>
     <w:r>
       <w:rPr>
@@ -5713,7 +5763,7 @@
     <w:r>
       <w:rPr>
         <w:noProof/>
-        <w:lang w:val="en-US" w:eastAsia="en-US"/>
+        <w:lang w:val="en-GB" w:eastAsia="en-GB"/>
       </w:rPr>
       <mc:AlternateContent>
         <mc:Choice Requires="wpg">
@@ -5803,7 +5853,7 @@
             </wp:anchor>
           </w:drawing>
         </mc:Choice>
-        <mc:Fallback xmlns:cx="http://schemas.microsoft.com/office/drawing/2014/chartex" xmlns:cx1="http://schemas.microsoft.com/office/drawing/2015/9/8/chartex" xmlns:cx2="http://schemas.microsoft.com/office/drawing/2015/10/21/chartex" xmlns:cx3="http://schemas.microsoft.com/office/drawing/2016/5/9/chartex" xmlns:cx4="http://schemas.microsoft.com/office/drawing/2016/5/10/chartex" xmlns:cx5="http://schemas.microsoft.com/office/drawing/2016/5/11/chartex" xmlns:cx6="http://schemas.microsoft.com/office/drawing/2016/5/12/chartex" xmlns:cx7="http://schemas.microsoft.com/office/drawing/2016/5/13/chartex" xmlns:cx8="http://schemas.microsoft.com/office/drawing/2016/5/14/chartex" xmlns:aink="http://schemas.microsoft.com/office/drawing/2016/ink" xmlns:am3d="http://schemas.microsoft.com/office/drawing/2017/model3d" xmlns:w16cex="http://schemas.microsoft.com/office/word/2018/wordml/cex" xmlns:w16cid="http://schemas.microsoft.com/office/word/2016/wordml/cid" xmlns:w16="http://schemas.microsoft.com/office/word/2018/wordml" xmlns:w16sdtdh="http://schemas.microsoft.com/office/word/2020/wordml/sdtdatahash" xmlns:w16se="http://schemas.microsoft.com/office/word/2015/wordml/symex" xmlns:a="http://schemas.openxmlformats.org/drawingml/2006/main">
+        <mc:Fallback xmlns:a="http://schemas.openxmlformats.org/drawingml/2006/main" xmlns:w16se="http://schemas.microsoft.com/office/word/2015/wordml/symex" xmlns:w16sdtdh="http://schemas.microsoft.com/office/word/2020/wordml/sdtdatahash" xmlns:w16="http://schemas.microsoft.com/office/word/2018/wordml" xmlns:w16cid="http://schemas.microsoft.com/office/word/2016/wordml/cid" xmlns:w16cex="http://schemas.microsoft.com/office/word/2018/wordml/cex" xmlns:am3d="http://schemas.microsoft.com/office/drawing/2017/model3d" xmlns:aink="http://schemas.microsoft.com/office/drawing/2016/ink" xmlns:cx8="http://schemas.microsoft.com/office/drawing/2016/5/14/chartex" xmlns:cx7="http://schemas.microsoft.com/office/drawing/2016/5/13/chartex" xmlns:cx6="http://schemas.microsoft.com/office/drawing/2016/5/12/chartex" xmlns:cx5="http://schemas.microsoft.com/office/drawing/2016/5/11/chartex" xmlns:cx4="http://schemas.microsoft.com/office/drawing/2016/5/10/chartex" xmlns:cx3="http://schemas.microsoft.com/office/drawing/2016/5/9/chartex" xmlns:cx2="http://schemas.microsoft.com/office/drawing/2015/10/21/chartex" xmlns:cx1="http://schemas.microsoft.com/office/drawing/2015/9/8/chartex" xmlns:cx="http://schemas.microsoft.com/office/drawing/2014/chartex">
           <w:pict>
             <v:group id="Group 6020" style="width:510.24pt;height:0.75pt;position:absolute;mso-position-horizontal-relative:page;mso-position-horizontal:absolute;margin-left:42.52pt;mso-position-vertical-relative:page;margin-top:813.544pt;" coordsize="64800,95">
               <v:shape id="Shape 6507" style="position:absolute;width:64800;height:95;left:0;top:0;" coordsize="6480049,9525" path="m0,0l6480049,0l6480049,9525l0,9525l0,0">
@@ -5852,7 +5902,7 @@
     <w:r>
       <w:rPr>
         <w:noProof/>
-        <w:lang w:val="en-US" w:eastAsia="en-US"/>
+        <w:lang w:val="en-GB" w:eastAsia="en-GB"/>
       </w:rPr>
       <mc:AlternateContent>
         <mc:Choice Requires="wpg">
@@ -5942,7 +5992,7 @@
             </wp:anchor>
           </w:drawing>
         </mc:Choice>
-        <mc:Fallback xmlns:cx="http://schemas.microsoft.com/office/drawing/2014/chartex" xmlns:cx1="http://schemas.microsoft.com/office/drawing/2015/9/8/chartex" xmlns:cx2="http://schemas.microsoft.com/office/drawing/2015/10/21/chartex" xmlns:cx3="http://schemas.microsoft.com/office/drawing/2016/5/9/chartex" xmlns:cx4="http://schemas.microsoft.com/office/drawing/2016/5/10/chartex" xmlns:cx5="http://schemas.microsoft.com/office/drawing/2016/5/11/chartex" xmlns:cx6="http://schemas.microsoft.com/office/drawing/2016/5/12/chartex" xmlns:cx7="http://schemas.microsoft.com/office/drawing/2016/5/13/chartex" xmlns:cx8="http://schemas.microsoft.com/office/drawing/2016/5/14/chartex" xmlns:aink="http://schemas.microsoft.com/office/drawing/2016/ink" xmlns:am3d="http://schemas.microsoft.com/office/drawing/2017/model3d" xmlns:w16cex="http://schemas.microsoft.com/office/word/2018/wordml/cex" xmlns:w16cid="http://schemas.microsoft.com/office/word/2016/wordml/cid" xmlns:w16="http://schemas.microsoft.com/office/word/2018/wordml" xmlns:w16sdtdh="http://schemas.microsoft.com/office/word/2020/wordml/sdtdatahash" xmlns:w16se="http://schemas.microsoft.com/office/word/2015/wordml/symex" xmlns:a="http://schemas.openxmlformats.org/drawingml/2006/main">
+        <mc:Fallback xmlns:a="http://schemas.openxmlformats.org/drawingml/2006/main" xmlns:w16se="http://schemas.microsoft.com/office/word/2015/wordml/symex" xmlns:w16sdtdh="http://schemas.microsoft.com/office/word/2020/wordml/sdtdatahash" xmlns:w16="http://schemas.microsoft.com/office/word/2018/wordml" xmlns:w16cid="http://schemas.microsoft.com/office/word/2016/wordml/cid" xmlns:w16cex="http://schemas.microsoft.com/office/word/2018/wordml/cex" xmlns:am3d="http://schemas.microsoft.com/office/drawing/2017/model3d" xmlns:aink="http://schemas.microsoft.com/office/drawing/2016/ink" xmlns:cx8="http://schemas.microsoft.com/office/drawing/2016/5/14/chartex" xmlns:cx7="http://schemas.microsoft.com/office/drawing/2016/5/13/chartex" xmlns:cx6="http://schemas.microsoft.com/office/drawing/2016/5/12/chartex" xmlns:cx5="http://schemas.microsoft.com/office/drawing/2016/5/11/chartex" xmlns:cx4="http://schemas.microsoft.com/office/drawing/2016/5/10/chartex" xmlns:cx3="http://schemas.microsoft.com/office/drawing/2016/5/9/chartex" xmlns:cx2="http://schemas.microsoft.com/office/drawing/2015/10/21/chartex" xmlns:cx1="http://schemas.microsoft.com/office/drawing/2015/9/8/chartex" xmlns:cx="http://schemas.microsoft.com/office/drawing/2014/chartex">
           <w:pict>
             <v:group id="Group 6105" style="width:510.24pt;height:0.75pt;position:absolute;mso-position-horizontal-relative:page;mso-position-horizontal:absolute;margin-left:42.52pt;mso-position-vertical-relative:page;margin-top:813.544pt;" coordsize="64800,95">
               <v:shape id="Shape 6517" style="position:absolute;width:64800;height:95;left:0;top:0;" coordsize="6480049,9525" path="m0,0l6480049,0l6480049,9525l0,9525l0,0">
@@ -5969,7 +6019,7 @@
         <w:b/>
         <w:noProof/>
       </w:rPr>
-      <w:t>8</w:t>
+      <w:t>6</w:t>
     </w:r>
     <w:r>
       <w:rPr>
@@ -5992,7 +6042,7 @@
     <w:r>
       <w:rPr>
         <w:noProof/>
-        <w:lang w:val="en-US" w:eastAsia="en-US"/>
+        <w:lang w:val="en-GB" w:eastAsia="en-GB"/>
       </w:rPr>
       <mc:AlternateContent>
         <mc:Choice Requires="wpg">
@@ -6082,7 +6132,7 @@
             </wp:anchor>
           </w:drawing>
         </mc:Choice>
-        <mc:Fallback xmlns:cx="http://schemas.microsoft.com/office/drawing/2014/chartex" xmlns:cx1="http://schemas.microsoft.com/office/drawing/2015/9/8/chartex" xmlns:cx2="http://schemas.microsoft.com/office/drawing/2015/10/21/chartex" xmlns:cx3="http://schemas.microsoft.com/office/drawing/2016/5/9/chartex" xmlns:cx4="http://schemas.microsoft.com/office/drawing/2016/5/10/chartex" xmlns:cx5="http://schemas.microsoft.com/office/drawing/2016/5/11/chartex" xmlns:cx6="http://schemas.microsoft.com/office/drawing/2016/5/12/chartex" xmlns:cx7="http://schemas.microsoft.com/office/drawing/2016/5/13/chartex" xmlns:cx8="http://schemas.microsoft.com/office/drawing/2016/5/14/chartex" xmlns:aink="http://schemas.microsoft.com/office/drawing/2016/ink" xmlns:am3d="http://schemas.microsoft.com/office/drawing/2017/model3d" xmlns:w16cex="http://schemas.microsoft.com/office/word/2018/wordml/cex" xmlns:w16cid="http://schemas.microsoft.com/office/word/2016/wordml/cid" xmlns:w16="http://schemas.microsoft.com/office/word/2018/wordml" xmlns:w16sdtdh="http://schemas.microsoft.com/office/word/2020/wordml/sdtdatahash" xmlns:w16se="http://schemas.microsoft.com/office/word/2015/wordml/symex" xmlns:a="http://schemas.openxmlformats.org/drawingml/2006/main">
+        <mc:Fallback xmlns:a="http://schemas.openxmlformats.org/drawingml/2006/main" xmlns:w16se="http://schemas.microsoft.com/office/word/2015/wordml/symex" xmlns:w16sdtdh="http://schemas.microsoft.com/office/word/2020/wordml/sdtdatahash" xmlns:w16="http://schemas.microsoft.com/office/word/2018/wordml" xmlns:w16cid="http://schemas.microsoft.com/office/word/2016/wordml/cid" xmlns:w16cex="http://schemas.microsoft.com/office/word/2018/wordml/cex" xmlns:am3d="http://schemas.microsoft.com/office/drawing/2017/model3d" xmlns:aink="http://schemas.microsoft.com/office/drawing/2016/ink" xmlns:cx8="http://schemas.microsoft.com/office/drawing/2016/5/14/chartex" xmlns:cx7="http://schemas.microsoft.com/office/drawing/2016/5/13/chartex" xmlns:cx6="http://schemas.microsoft.com/office/drawing/2016/5/12/chartex" xmlns:cx5="http://schemas.microsoft.com/office/drawing/2016/5/11/chartex" xmlns:cx4="http://schemas.microsoft.com/office/drawing/2016/5/10/chartex" xmlns:cx3="http://schemas.microsoft.com/office/drawing/2016/5/9/chartex" xmlns:cx2="http://schemas.microsoft.com/office/drawing/2015/10/21/chartex" xmlns:cx1="http://schemas.microsoft.com/office/drawing/2015/9/8/chartex" xmlns:cx="http://schemas.microsoft.com/office/drawing/2014/chartex">
           <w:pict>
             <v:group id="Group 6087" style="width:510.24pt;height:0.75pt;position:absolute;mso-position-horizontal-relative:page;mso-position-horizontal:absolute;margin-left:42.52pt;mso-position-vertical-relative:page;margin-top:813.544pt;" coordsize="64800,95">
               <v:shape id="Shape 6515" style="position:absolute;width:64800;height:95;left:0;top:0;" coordsize="6480049,9525" path="m0,0l6480049,0l6480049,9525l0,9525l0,0">
@@ -6132,7 +6182,7 @@
     <w:r>
       <w:rPr>
         <w:noProof/>
-        <w:lang w:val="en-US" w:eastAsia="en-US"/>
+        <w:lang w:val="en-GB" w:eastAsia="en-GB"/>
       </w:rPr>
       <mc:AlternateContent>
         <mc:Choice Requires="wpg">
@@ -6222,7 +6272,7 @@
             </wp:anchor>
           </w:drawing>
         </mc:Choice>
-        <mc:Fallback xmlns:cx="http://schemas.microsoft.com/office/drawing/2014/chartex" xmlns:cx1="http://schemas.microsoft.com/office/drawing/2015/9/8/chartex" xmlns:cx2="http://schemas.microsoft.com/office/drawing/2015/10/21/chartex" xmlns:cx3="http://schemas.microsoft.com/office/drawing/2016/5/9/chartex" xmlns:cx4="http://schemas.microsoft.com/office/drawing/2016/5/10/chartex" xmlns:cx5="http://schemas.microsoft.com/office/drawing/2016/5/11/chartex" xmlns:cx6="http://schemas.microsoft.com/office/drawing/2016/5/12/chartex" xmlns:cx7="http://schemas.microsoft.com/office/drawing/2016/5/13/chartex" xmlns:cx8="http://schemas.microsoft.com/office/drawing/2016/5/14/chartex" xmlns:aink="http://schemas.microsoft.com/office/drawing/2016/ink" xmlns:am3d="http://schemas.microsoft.com/office/drawing/2017/model3d" xmlns:w16cex="http://schemas.microsoft.com/office/word/2018/wordml/cex" xmlns:w16cid="http://schemas.microsoft.com/office/word/2016/wordml/cid" xmlns:w16="http://schemas.microsoft.com/office/word/2018/wordml" xmlns:w16sdtdh="http://schemas.microsoft.com/office/word/2020/wordml/sdtdatahash" xmlns:w16se="http://schemas.microsoft.com/office/word/2015/wordml/symex" xmlns:a="http://schemas.openxmlformats.org/drawingml/2006/main">
+        <mc:Fallback xmlns:a="http://schemas.openxmlformats.org/drawingml/2006/main" xmlns:w16se="http://schemas.microsoft.com/office/word/2015/wordml/symex" xmlns:w16sdtdh="http://schemas.microsoft.com/office/word/2020/wordml/sdtdatahash" xmlns:w16="http://schemas.microsoft.com/office/word/2018/wordml" xmlns:w16cid="http://schemas.microsoft.com/office/word/2016/wordml/cid" xmlns:w16cex="http://schemas.microsoft.com/office/word/2018/wordml/cex" xmlns:am3d="http://schemas.microsoft.com/office/drawing/2017/model3d" xmlns:aink="http://schemas.microsoft.com/office/drawing/2016/ink" xmlns:cx8="http://schemas.microsoft.com/office/drawing/2016/5/14/chartex" xmlns:cx7="http://schemas.microsoft.com/office/drawing/2016/5/13/chartex" xmlns:cx6="http://schemas.microsoft.com/office/drawing/2016/5/12/chartex" xmlns:cx5="http://schemas.microsoft.com/office/drawing/2016/5/11/chartex" xmlns:cx4="http://schemas.microsoft.com/office/drawing/2016/5/10/chartex" xmlns:cx3="http://schemas.microsoft.com/office/drawing/2016/5/9/chartex" xmlns:cx2="http://schemas.microsoft.com/office/drawing/2015/10/21/chartex" xmlns:cx1="http://schemas.microsoft.com/office/drawing/2015/9/8/chartex" xmlns:cx="http://schemas.microsoft.com/office/drawing/2014/chartex">
           <w:pict>
             <v:group id="Group 6069" style="width:510.24pt;height:0.75pt;position:absolute;mso-position-horizontal-relative:page;mso-position-horizontal:absolute;margin-left:42.52pt;mso-position-vertical-relative:page;margin-top:813.544pt;" coordsize="64800,95">
               <v:shape id="Shape 6513" style="position:absolute;width:64800;height:95;left:0;top:0;" coordsize="6480049,9525" path="m0,0l6480049,0l6480049,9525l0,9525l0,0">
@@ -6375,7 +6425,7 @@
     <w:r>
       <w:rPr>
         <w:noProof/>
-        <w:lang w:val="en-US" w:eastAsia="en-US"/>
+        <w:lang w:val="en-GB" w:eastAsia="en-GB"/>
       </w:rPr>
       <mc:AlternateContent>
         <mc:Choice Requires="wpg">
@@ -6468,7 +6518,7 @@
             </wp:anchor>
           </w:drawing>
         </mc:Choice>
-        <mc:Fallback xmlns:cx="http://schemas.microsoft.com/office/drawing/2014/chartex" xmlns:cx1="http://schemas.microsoft.com/office/drawing/2015/9/8/chartex" xmlns:cx2="http://schemas.microsoft.com/office/drawing/2015/10/21/chartex" xmlns:cx3="http://schemas.microsoft.com/office/drawing/2016/5/9/chartex" xmlns:cx4="http://schemas.microsoft.com/office/drawing/2016/5/10/chartex" xmlns:cx5="http://schemas.microsoft.com/office/drawing/2016/5/11/chartex" xmlns:cx6="http://schemas.microsoft.com/office/drawing/2016/5/12/chartex" xmlns:cx7="http://schemas.microsoft.com/office/drawing/2016/5/13/chartex" xmlns:cx8="http://schemas.microsoft.com/office/drawing/2016/5/14/chartex" xmlns:aink="http://schemas.microsoft.com/office/drawing/2016/ink" xmlns:am3d="http://schemas.microsoft.com/office/drawing/2017/model3d" xmlns:w16cex="http://schemas.microsoft.com/office/word/2018/wordml/cex" xmlns:w16cid="http://schemas.microsoft.com/office/word/2016/wordml/cid" xmlns:w16="http://schemas.microsoft.com/office/word/2018/wordml" xmlns:w16sdtdh="http://schemas.microsoft.com/office/word/2020/wordml/sdtdatahash" xmlns:w16se="http://schemas.microsoft.com/office/word/2015/wordml/symex" xmlns:a="http://schemas.openxmlformats.org/drawingml/2006/main">
+        <mc:Fallback xmlns:a="http://schemas.openxmlformats.org/drawingml/2006/main" xmlns:w16se="http://schemas.microsoft.com/office/word/2015/wordml/symex" xmlns:w16sdtdh="http://schemas.microsoft.com/office/word/2020/wordml/sdtdatahash" xmlns:w16="http://schemas.microsoft.com/office/word/2018/wordml" xmlns:w16cid="http://schemas.microsoft.com/office/word/2016/wordml/cid" xmlns:w16cex="http://schemas.microsoft.com/office/word/2018/wordml/cex" xmlns:am3d="http://schemas.microsoft.com/office/drawing/2017/model3d" xmlns:aink="http://schemas.microsoft.com/office/drawing/2016/ink" xmlns:cx8="http://schemas.microsoft.com/office/drawing/2016/5/14/chartex" xmlns:cx7="http://schemas.microsoft.com/office/drawing/2016/5/13/chartex" xmlns:cx6="http://schemas.microsoft.com/office/drawing/2016/5/12/chartex" xmlns:cx5="http://schemas.microsoft.com/office/drawing/2016/5/11/chartex" xmlns:cx4="http://schemas.microsoft.com/office/drawing/2016/5/10/chartex" xmlns:cx3="http://schemas.microsoft.com/office/drawing/2016/5/9/chartex" xmlns:cx2="http://schemas.microsoft.com/office/drawing/2015/10/21/chartex" xmlns:cx1="http://schemas.microsoft.com/office/drawing/2015/9/8/chartex" xmlns:cx="http://schemas.microsoft.com/office/drawing/2014/chartex">
           <w:pict>
             <v:group id="Group 6042" style="width:510.24pt;height:0.75pt;position:absolute;mso-position-horizontal-relative:page;mso-position-horizontal:absolute;margin-left:42.52pt;mso-position-vertical-relative:page;margin-top:45.768pt;" coordsize="64800,95">
               <v:shape id="Shape 6499" style="position:absolute;width:64800;height:95;left:0;top:0;" coordsize="6480049,9525" path="m0,0l6480049,0l6480049,9525l0,9525l0,0">
@@ -6588,7 +6638,7 @@
     <w:r>
       <w:rPr>
         <w:noProof/>
-        <w:lang w:val="en-US" w:eastAsia="en-US"/>
+        <w:lang w:val="en-GB" w:eastAsia="en-GB"/>
       </w:rPr>
       <mc:AlternateContent>
         <mc:Choice Requires="wpg">
@@ -6678,7 +6728,7 @@
             </wp:anchor>
           </w:drawing>
         </mc:Choice>
-        <mc:Fallback xmlns:cx="http://schemas.microsoft.com/office/drawing/2014/chartex" xmlns:cx1="http://schemas.microsoft.com/office/drawing/2015/9/8/chartex" xmlns:cx2="http://schemas.microsoft.com/office/drawing/2015/10/21/chartex" xmlns:cx3="http://schemas.microsoft.com/office/drawing/2016/5/9/chartex" xmlns:cx4="http://schemas.microsoft.com/office/drawing/2016/5/10/chartex" xmlns:cx5="http://schemas.microsoft.com/office/drawing/2016/5/11/chartex" xmlns:cx6="http://schemas.microsoft.com/office/drawing/2016/5/12/chartex" xmlns:cx7="http://schemas.microsoft.com/office/drawing/2016/5/13/chartex" xmlns:cx8="http://schemas.microsoft.com/office/drawing/2016/5/14/chartex" xmlns:aink="http://schemas.microsoft.com/office/drawing/2016/ink" xmlns:am3d="http://schemas.microsoft.com/office/drawing/2017/model3d" xmlns:w16cex="http://schemas.microsoft.com/office/word/2018/wordml/cex" xmlns:w16cid="http://schemas.microsoft.com/office/word/2016/wordml/cid" xmlns:w16="http://schemas.microsoft.com/office/word/2018/wordml" xmlns:w16sdtdh="http://schemas.microsoft.com/office/word/2020/wordml/sdtdatahash" xmlns:w16se="http://schemas.microsoft.com/office/word/2015/wordml/symex" xmlns:a="http://schemas.openxmlformats.org/drawingml/2006/main">
+        <mc:Fallback xmlns:a="http://schemas.openxmlformats.org/drawingml/2006/main" xmlns:w16se="http://schemas.microsoft.com/office/word/2015/wordml/symex" xmlns:w16sdtdh="http://schemas.microsoft.com/office/word/2020/wordml/sdtdatahash" xmlns:w16="http://schemas.microsoft.com/office/word/2018/wordml" xmlns:w16cid="http://schemas.microsoft.com/office/word/2016/wordml/cid" xmlns:w16cex="http://schemas.microsoft.com/office/word/2018/wordml/cex" xmlns:am3d="http://schemas.microsoft.com/office/drawing/2017/model3d" xmlns:aink="http://schemas.microsoft.com/office/drawing/2016/ink" xmlns:cx8="http://schemas.microsoft.com/office/drawing/2016/5/14/chartex" xmlns:cx7="http://schemas.microsoft.com/office/drawing/2016/5/13/chartex" xmlns:cx6="http://schemas.microsoft.com/office/drawing/2016/5/12/chartex" xmlns:cx5="http://schemas.microsoft.com/office/drawing/2016/5/11/chartex" xmlns:cx4="http://schemas.microsoft.com/office/drawing/2016/5/10/chartex" xmlns:cx3="http://schemas.microsoft.com/office/drawing/2016/5/9/chartex" xmlns:cx2="http://schemas.microsoft.com/office/drawing/2015/10/21/chartex" xmlns:cx1="http://schemas.microsoft.com/office/drawing/2015/9/8/chartex" xmlns:cx="http://schemas.microsoft.com/office/drawing/2014/chartex">
           <w:pict>
             <v:group id="Group 6026" style="width:510.24pt;height:0.75pt;position:absolute;mso-position-horizontal-relative:page;mso-position-horizontal:absolute;margin-left:42.52pt;mso-position-vertical-relative:page;margin-top:45.768pt;" coordsize="64800,95">
               <v:shape id="Shape 6497" style="position:absolute;width:64800;height:95;left:0;top:0;" coordsize="6480049,9525" path="m0,0l6480049,0l6480049,9525l0,9525l0,0">
@@ -6705,7 +6755,7 @@
     <w:r>
       <w:rPr>
         <w:noProof/>
-        <w:lang w:val="en-US" w:eastAsia="en-US"/>
+        <w:lang w:val="en-GB" w:eastAsia="en-GB"/>
       </w:rPr>
       <mc:AlternateContent>
         <mc:Choice Requires="wpg">
@@ -6795,7 +6845,7 @@
             </wp:anchor>
           </w:drawing>
         </mc:Choice>
-        <mc:Fallback xmlns:cx="http://schemas.microsoft.com/office/drawing/2014/chartex" xmlns:cx1="http://schemas.microsoft.com/office/drawing/2015/9/8/chartex" xmlns:cx2="http://schemas.microsoft.com/office/drawing/2015/10/21/chartex" xmlns:cx3="http://schemas.microsoft.com/office/drawing/2016/5/9/chartex" xmlns:cx4="http://schemas.microsoft.com/office/drawing/2016/5/10/chartex" xmlns:cx5="http://schemas.microsoft.com/office/drawing/2016/5/11/chartex" xmlns:cx6="http://schemas.microsoft.com/office/drawing/2016/5/12/chartex" xmlns:cx7="http://schemas.microsoft.com/office/drawing/2016/5/13/chartex" xmlns:cx8="http://schemas.microsoft.com/office/drawing/2016/5/14/chartex" xmlns:aink="http://schemas.microsoft.com/office/drawing/2016/ink" xmlns:am3d="http://schemas.microsoft.com/office/drawing/2017/model3d" xmlns:w16cex="http://schemas.microsoft.com/office/word/2018/wordml/cex" xmlns:w16cid="http://schemas.microsoft.com/office/word/2016/wordml/cid" xmlns:w16="http://schemas.microsoft.com/office/word/2018/wordml" xmlns:w16sdtdh="http://schemas.microsoft.com/office/word/2020/wordml/sdtdatahash" xmlns:w16se="http://schemas.microsoft.com/office/word/2015/wordml/symex" xmlns:a="http://schemas.openxmlformats.org/drawingml/2006/main">
+        <mc:Fallback xmlns:a="http://schemas.openxmlformats.org/drawingml/2006/main" xmlns:w16se="http://schemas.microsoft.com/office/word/2015/wordml/symex" xmlns:w16sdtdh="http://schemas.microsoft.com/office/word/2020/wordml/sdtdatahash" xmlns:w16="http://schemas.microsoft.com/office/word/2018/wordml" xmlns:w16cid="http://schemas.microsoft.com/office/word/2016/wordml/cid" xmlns:w16cex="http://schemas.microsoft.com/office/word/2018/wordml/cex" xmlns:am3d="http://schemas.microsoft.com/office/drawing/2017/model3d" xmlns:aink="http://schemas.microsoft.com/office/drawing/2016/ink" xmlns:cx8="http://schemas.microsoft.com/office/drawing/2016/5/14/chartex" xmlns:cx7="http://schemas.microsoft.com/office/drawing/2016/5/13/chartex" xmlns:cx6="http://schemas.microsoft.com/office/drawing/2016/5/12/chartex" xmlns:cx5="http://schemas.microsoft.com/office/drawing/2016/5/11/chartex" xmlns:cx4="http://schemas.microsoft.com/office/drawing/2016/5/10/chartex" xmlns:cx3="http://schemas.microsoft.com/office/drawing/2016/5/9/chartex" xmlns:cx2="http://schemas.microsoft.com/office/drawing/2015/10/21/chartex" xmlns:cx1="http://schemas.microsoft.com/office/drawing/2015/9/8/chartex" xmlns:cx="http://schemas.microsoft.com/office/drawing/2014/chartex">
           <w:pict>
             <v:group id="Group 6012" style="width:510.24pt;height:0.75pt;position:absolute;mso-position-horizontal-relative:page;mso-position-horizontal:absolute;margin-left:42.52pt;mso-position-vertical-relative:page;margin-top:45.768pt;" coordsize="64800,95">
               <v:shape id="Shape 6495" style="position:absolute;width:64800;height:95;left:0;top:0;" coordsize="6480049,9525" path="m0,0l6480049,0l6480049,9525l0,9525l0,0">
@@ -6833,7 +6883,7 @@
     <w:r>
       <w:rPr>
         <w:noProof/>
-        <w:lang w:val="en-US" w:eastAsia="en-US"/>
+        <w:lang w:val="en-GB" w:eastAsia="en-GB"/>
       </w:rPr>
       <mc:AlternateContent>
         <mc:Choice Requires="wpg">
@@ -7052,7 +7102,7 @@
             </wp:anchor>
           </w:drawing>
         </mc:Choice>
-        <mc:Fallback xmlns:cx="http://schemas.microsoft.com/office/drawing/2014/chartex" xmlns:cx1="http://schemas.microsoft.com/office/drawing/2015/9/8/chartex" xmlns:cx2="http://schemas.microsoft.com/office/drawing/2015/10/21/chartex" xmlns:cx3="http://schemas.microsoft.com/office/drawing/2016/5/9/chartex" xmlns:cx4="http://schemas.microsoft.com/office/drawing/2016/5/10/chartex" xmlns:cx5="http://schemas.microsoft.com/office/drawing/2016/5/11/chartex" xmlns:cx6="http://schemas.microsoft.com/office/drawing/2016/5/12/chartex" xmlns:cx7="http://schemas.microsoft.com/office/drawing/2016/5/13/chartex" xmlns:cx8="http://schemas.microsoft.com/office/drawing/2016/5/14/chartex" xmlns:aink="http://schemas.microsoft.com/office/drawing/2016/ink" xmlns:am3d="http://schemas.microsoft.com/office/drawing/2017/model3d" xmlns:w16cex="http://schemas.microsoft.com/office/word/2018/wordml/cex" xmlns:w16cid="http://schemas.microsoft.com/office/word/2016/wordml/cid" xmlns:w16="http://schemas.microsoft.com/office/word/2018/wordml" xmlns:w16sdtdh="http://schemas.microsoft.com/office/word/2020/wordml/sdtdatahash" xmlns:w16se="http://schemas.microsoft.com/office/word/2015/wordml/symex" xmlns:a="http://schemas.openxmlformats.org/drawingml/2006/main">
+        <mc:Fallback xmlns:a="http://schemas.openxmlformats.org/drawingml/2006/main" xmlns:w16se="http://schemas.microsoft.com/office/word/2015/wordml/symex" xmlns:w16sdtdh="http://schemas.microsoft.com/office/word/2020/wordml/sdtdatahash" xmlns:w16="http://schemas.microsoft.com/office/word/2018/wordml" xmlns:w16cid="http://schemas.microsoft.com/office/word/2016/wordml/cid" xmlns:w16cex="http://schemas.microsoft.com/office/word/2018/wordml/cex" xmlns:am3d="http://schemas.microsoft.com/office/drawing/2017/model3d" xmlns:aink="http://schemas.microsoft.com/office/drawing/2016/ink" xmlns:cx8="http://schemas.microsoft.com/office/drawing/2016/5/14/chartex" xmlns:cx7="http://schemas.microsoft.com/office/drawing/2016/5/13/chartex" xmlns:cx6="http://schemas.microsoft.com/office/drawing/2016/5/12/chartex" xmlns:cx5="http://schemas.microsoft.com/office/drawing/2016/5/11/chartex" xmlns:cx4="http://schemas.microsoft.com/office/drawing/2016/5/10/chartex" xmlns:cx3="http://schemas.microsoft.com/office/drawing/2016/5/9/chartex" xmlns:cx2="http://schemas.microsoft.com/office/drawing/2015/10/21/chartex" xmlns:cx1="http://schemas.microsoft.com/office/drawing/2015/9/8/chartex" xmlns:cx="http://schemas.microsoft.com/office/drawing/2014/chartex">
           <w:pict>
             <v:group id="Group 6075" style="width:510.241pt;height:31.163pt;position:absolute;mso-position-horizontal-relative:page;mso-position-horizontal:absolute;margin-left:42.52pt;mso-position-vertical-relative:page;margin-top:15.355pt;" coordsize="64800,3957">
               <v:shape id="Shape 6503" style="position:absolute;width:64800;height:95;left:0;top:3862;" coordsize="6480049,9525" path="m0,0l6480049,0l6480049,9525l0,9525l0,0">
@@ -7142,7 +7192,7 @@
     <w:r>
       <w:rPr>
         <w:noProof/>
-        <w:lang w:val="en-US" w:eastAsia="en-US"/>
+        <w:lang w:val="en-GB" w:eastAsia="en-GB"/>
       </w:rPr>
       <mc:AlternateContent>
         <mc:Choice Requires="wpg">
@@ -7361,7 +7411,7 @@
             </wp:anchor>
           </w:drawing>
         </mc:Choice>
-        <mc:Fallback xmlns:cx="http://schemas.microsoft.com/office/drawing/2014/chartex" xmlns:cx1="http://schemas.microsoft.com/office/drawing/2015/9/8/chartex" xmlns:cx2="http://schemas.microsoft.com/office/drawing/2015/10/21/chartex" xmlns:cx3="http://schemas.microsoft.com/office/drawing/2016/5/9/chartex" xmlns:cx4="http://schemas.microsoft.com/office/drawing/2016/5/10/chartex" xmlns:cx5="http://schemas.microsoft.com/office/drawing/2016/5/11/chartex" xmlns:cx6="http://schemas.microsoft.com/office/drawing/2016/5/12/chartex" xmlns:cx7="http://schemas.microsoft.com/office/drawing/2016/5/13/chartex" xmlns:cx8="http://schemas.microsoft.com/office/drawing/2016/5/14/chartex" xmlns:aink="http://schemas.microsoft.com/office/drawing/2016/ink" xmlns:am3d="http://schemas.microsoft.com/office/drawing/2017/model3d" xmlns:w16cex="http://schemas.microsoft.com/office/word/2018/wordml/cex" xmlns:w16cid="http://schemas.microsoft.com/office/word/2016/wordml/cid" xmlns:w16="http://schemas.microsoft.com/office/word/2018/wordml" xmlns:w16sdtdh="http://schemas.microsoft.com/office/word/2020/wordml/sdtdatahash" xmlns:w16se="http://schemas.microsoft.com/office/word/2015/wordml/symex" xmlns:a="http://schemas.openxmlformats.org/drawingml/2006/main">
+        <mc:Fallback xmlns:a="http://schemas.openxmlformats.org/drawingml/2006/main" xmlns:w16se="http://schemas.microsoft.com/office/word/2015/wordml/symex" xmlns:w16sdtdh="http://schemas.microsoft.com/office/word/2020/wordml/sdtdatahash" xmlns:w16="http://schemas.microsoft.com/office/word/2018/wordml" xmlns:w16cid="http://schemas.microsoft.com/office/word/2016/wordml/cid" xmlns:w16cex="http://schemas.microsoft.com/office/word/2018/wordml/cex" xmlns:am3d="http://schemas.microsoft.com/office/drawing/2017/model3d" xmlns:aink="http://schemas.microsoft.com/office/drawing/2016/ink" xmlns:cx8="http://schemas.microsoft.com/office/drawing/2016/5/14/chartex" xmlns:cx7="http://schemas.microsoft.com/office/drawing/2016/5/13/chartex" xmlns:cx6="http://schemas.microsoft.com/office/drawing/2016/5/12/chartex" xmlns:cx5="http://schemas.microsoft.com/office/drawing/2016/5/11/chartex" xmlns:cx4="http://schemas.microsoft.com/office/drawing/2016/5/10/chartex" xmlns:cx3="http://schemas.microsoft.com/office/drawing/2016/5/9/chartex" xmlns:cx2="http://schemas.microsoft.com/office/drawing/2015/10/21/chartex" xmlns:cx1="http://schemas.microsoft.com/office/drawing/2015/9/8/chartex" xmlns:cx="http://schemas.microsoft.com/office/drawing/2014/chartex">
           <w:pict>
             <v:group id="Group 6057" style="width:510.241pt;height:31.163pt;position:absolute;mso-position-horizontal-relative:page;mso-position-horizontal:absolute;margin-left:42.52pt;mso-position-vertical-relative:page;margin-top:15.355pt;" coordsize="64800,3957">
               <v:shape id="Shape 6501" style="position:absolute;width:64800;height:95;left:0;top:3862;" coordsize="6480049,9525" path="m0,0l6480049,0l6480049,9525l0,9525l0,0">

</xml_diff>

<commit_message>
Fix placeholders in word template
</commit_message>
<xml_diff>
--- a/word_automation/hmke.docx
+++ b/word_automation/hmke.docx
@@ -1,10 +1,10 @@
 
 <file path=word/document.xml><?xml version="1.0" encoding="utf-8"?>
-<w:document xmlns:wpc="http://schemas.microsoft.com/office/word/2010/wordprocessingCanvas" xmlns:cx="http://schemas.microsoft.com/office/drawing/2014/chartex" xmlns:cx1="http://schemas.microsoft.com/office/drawing/2015/9/8/chartex" xmlns:cx2="http://schemas.microsoft.com/office/drawing/2015/10/21/chartex" xmlns:cx3="http://schemas.microsoft.com/office/drawing/2016/5/9/chartex" xmlns:cx4="http://schemas.microsoft.com/office/drawing/2016/5/10/chartex" xmlns:cx5="http://schemas.microsoft.com/office/drawing/2016/5/11/chartex" xmlns:cx6="http://schemas.microsoft.com/office/drawing/2016/5/12/chartex" xmlns:cx7="http://schemas.microsoft.com/office/drawing/2016/5/13/chartex" xmlns:cx8="http://schemas.microsoft.com/office/drawing/2016/5/14/chartex" xmlns:mc="http://schemas.openxmlformats.org/markup-compatibility/2006" xmlns:aink="http://schemas.microsoft.com/office/drawing/2016/ink" xmlns:am3d="http://schemas.microsoft.com/office/drawing/2017/model3d" xmlns:o="urn:schemas-microsoft-com:office:office" xmlns:oel="http://schemas.microsoft.com/office/2019/extlst" xmlns:r="http://schemas.openxmlformats.org/officeDocument/2006/relationships" xmlns:m="http://schemas.openxmlformats.org/officeDocument/2006/math" xmlns:v="urn:schemas-microsoft-com:vml" xmlns:wp14="http://schemas.microsoft.com/office/word/2010/wordprocessingDrawing" xmlns:wp="http://schemas.openxmlformats.org/drawingml/2006/wordprocessingDrawing" xmlns:w10="urn:schemas-microsoft-com:office:word" xmlns:w="http://schemas.openxmlformats.org/wordprocessingml/2006/main" xmlns:w14="http://schemas.microsoft.com/office/word/2010/wordml" xmlns:w15="http://schemas.microsoft.com/office/word/2012/wordml" xmlns:w16cex="http://schemas.microsoft.com/office/word/2018/wordml/cex" xmlns:w16cid="http://schemas.microsoft.com/office/word/2016/wordml/cid" xmlns:w16="http://schemas.microsoft.com/office/word/2018/wordml" xmlns:w16sdtdh="http://schemas.microsoft.com/office/word/2020/wordml/sdtdatahash" xmlns:w16se="http://schemas.microsoft.com/office/word/2015/wordml/symex" xmlns:wpg="http://schemas.microsoft.com/office/word/2010/wordprocessingGroup" xmlns:wpi="http://schemas.microsoft.com/office/word/2010/wordprocessingInk" xmlns:wne="http://schemas.microsoft.com/office/word/2006/wordml" xmlns:wps="http://schemas.microsoft.com/office/word/2010/wordprocessingShape" mc:Ignorable="w14 w15 w16se w16cid w16 w16cex w16sdtdh wp14">
+<w:document xmlns:wpc="http://schemas.microsoft.com/office/word/2010/wordprocessingCanvas" xmlns:mc="http://schemas.openxmlformats.org/markup-compatibility/2006" xmlns:o="urn:schemas-microsoft-com:office:office" xmlns:r="http://schemas.openxmlformats.org/officeDocument/2006/relationships" xmlns:m="http://schemas.openxmlformats.org/officeDocument/2006/math" xmlns:v="urn:schemas-microsoft-com:vml" xmlns:wp14="http://schemas.microsoft.com/office/word/2010/wordprocessingDrawing" xmlns:wp="http://schemas.openxmlformats.org/drawingml/2006/wordprocessingDrawing" xmlns:w10="urn:schemas-microsoft-com:office:word" xmlns:w="http://schemas.openxmlformats.org/wordprocessingml/2006/main" xmlns:w14="http://schemas.microsoft.com/office/word/2010/wordml" xmlns:w15="http://schemas.microsoft.com/office/word/2012/wordml" xmlns:wpg="http://schemas.microsoft.com/office/word/2010/wordprocessingGroup" xmlns:wpi="http://schemas.microsoft.com/office/word/2010/wordprocessingInk" xmlns:wne="http://schemas.microsoft.com/office/word/2006/wordml" xmlns:wps="http://schemas.microsoft.com/office/word/2010/wordprocessingShape" mc:Ignorable="w14 w15 wp14">
   <w:body>
     <w:p>
       <w:pPr>
-        <w:pStyle w:val="Heading1"/>
+        <w:pStyle w:val="Cmsor1"/>
       </w:pPr>
       <w:r>
         <w:t>„HMKE csatlakozási dokumentáció”</w:t>
@@ -34,7 +34,6 @@
       <w:r>
         <w:rPr>
           <w:b/>
-          <w:color w:val="0000FF"/>
           <w:sz w:val="36"/>
         </w:rPr>
         <w:t>{</w:t>
@@ -42,7 +41,6 @@
       <w:r>
         <w:rPr>
           <w:b/>
-          <w:color w:val="0000FF"/>
           <w:sz w:val="36"/>
         </w:rPr>
         <w:t>{</w:t>
@@ -50,23 +48,13 @@
       <w:r>
         <w:rPr>
           <w:b/>
-          <w:color w:val="0000FF"/>
-          <w:sz w:val="36"/>
-        </w:rPr>
-        <w:t>IRSZ</w:t>
-      </w:r>
-      <w:r>
-        <w:rPr>
-          <w:b/>
-          <w:color w:val="0000FF"/>
-          <w:sz w:val="36"/>
-        </w:rPr>
-        <w:t>}}</w:t>
-      </w:r>
-      <w:r>
-        <w:rPr>
-          <w:b/>
-          <w:color w:val="0000FF"/>
+          <w:sz w:val="36"/>
+        </w:rPr>
+        <w:t>IRSZ}}</w:t>
+      </w:r>
+      <w:r>
+        <w:rPr>
+          <w:b/>
           <w:sz w:val="36"/>
         </w:rPr>
         <w:t xml:space="preserve"> </w:t>
@@ -74,31 +62,13 @@
       <w:r>
         <w:rPr>
           <w:b/>
-          <w:color w:val="0000FF"/>
-          <w:sz w:val="36"/>
-        </w:rPr>
-        <w:t>{{</w:t>
-      </w:r>
-      <w:r>
-        <w:rPr>
-          <w:b/>
-          <w:color w:val="0000FF"/>
-          <w:sz w:val="36"/>
-        </w:rPr>
-        <w:t>CITY</w:t>
-      </w:r>
-      <w:r>
-        <w:rPr>
-          <w:b/>
-          <w:color w:val="0000FF"/>
-          <w:sz w:val="36"/>
-        </w:rPr>
-        <w:t>}}</w:t>
-      </w:r>
-      <w:r>
-        <w:rPr>
-          <w:b/>
-          <w:color w:val="0000FF"/>
+          <w:sz w:val="36"/>
+        </w:rPr>
+        <w:t>{{CITY}}</w:t>
+      </w:r>
+      <w:r>
+        <w:rPr>
+          <w:b/>
           <w:sz w:val="36"/>
         </w:rPr>
         <w:t xml:space="preserve"> </w:t>
@@ -106,23 +76,13 @@
       <w:r>
         <w:rPr>
           <w:b/>
-          <w:color w:val="0000FF"/>
-          <w:sz w:val="36"/>
-        </w:rPr>
-        <w:t>{{</w:t>
-      </w:r>
-      <w:r>
-        <w:rPr>
-          <w:b/>
-          <w:color w:val="0000FF"/>
-          <w:sz w:val="36"/>
-        </w:rPr>
-        <w:t>STREET</w:t>
-      </w:r>
-      <w:r>
-        <w:rPr>
-          <w:b/>
-          <w:color w:val="0000FF"/>
+          <w:sz w:val="36"/>
+        </w:rPr>
+        <w:t>{{STREET</w:t>
+      </w:r>
+      <w:r>
+        <w:rPr>
+          <w:b/>
           <w:sz w:val="36"/>
         </w:rPr>
         <w:t>}</w:t>
@@ -130,7 +90,6 @@
       <w:r>
         <w:rPr>
           <w:b/>
-          <w:color w:val="0000FF"/>
           <w:sz w:val="36"/>
         </w:rPr>
         <w:t>}</w:t>
@@ -175,7 +134,6 @@
         <w:ind w:left="4395" w:right="1021" w:hanging="3016"/>
         <w:rPr>
           <w:b/>
-          <w:color w:val="0000FF"/>
           <w:sz w:val="36"/>
         </w:rPr>
       </w:pPr>
@@ -188,7 +146,6 @@
       <w:r>
         <w:rPr>
           <w:b/>
-          <w:color w:val="0000FF"/>
           <w:sz w:val="36"/>
         </w:rPr>
         <w:t>{</w:t>
@@ -196,7 +153,6 @@
       <w:r>
         <w:rPr>
           <w:b/>
-          <w:color w:val="0000FF"/>
           <w:sz w:val="36"/>
         </w:rPr>
         <w:t>{</w:t>
@@ -204,7 +160,6 @@
       <w:r>
         <w:rPr>
           <w:b/>
-          <w:color w:val="0000FF"/>
           <w:sz w:val="36"/>
         </w:rPr>
         <w:t>USER_NAME</w:t>
@@ -212,7 +167,6 @@
       <w:r>
         <w:rPr>
           <w:b/>
-          <w:color w:val="0000FF"/>
           <w:sz w:val="36"/>
         </w:rPr>
         <w:t>}</w:t>
@@ -220,7 +174,6 @@
       <w:r>
         <w:rPr>
           <w:b/>
-          <w:color w:val="0000FF"/>
           <w:sz w:val="36"/>
         </w:rPr>
         <w:t>}</w:t>
@@ -384,6 +337,10 @@
         </w:tabs>
         <w:spacing w:after="160" w:line="259" w:lineRule="auto"/>
         <w:ind w:left="4253" w:hanging="4253"/>
+        <w:rPr>
+          <w:b/>
+          <w:sz w:val="36"/>
+        </w:rPr>
       </w:pPr>
       <w:r>
         <w:rPr>
@@ -400,7 +357,6 @@
       <w:r>
         <w:rPr>
           <w:b/>
-          <w:color w:val="0000FF"/>
           <w:sz w:val="36"/>
         </w:rPr>
         <w:t>{{</w:t>
@@ -408,7 +364,6 @@
       <w:r>
         <w:rPr>
           <w:b/>
-          <w:color w:val="0000FF"/>
           <w:sz w:val="36"/>
         </w:rPr>
         <w:t>USER_NAME</w:t>
@@ -416,7 +371,6 @@
       <w:r>
         <w:rPr>
           <w:b/>
-          <w:color w:val="0000FF"/>
           <w:sz w:val="36"/>
         </w:rPr>
         <w:t>}}</w:t>
@@ -431,7 +385,6 @@
         <w:ind w:left="0" w:firstLine="0"/>
         <w:rPr>
           <w:b/>
-          <w:color w:val="0000FF"/>
           <w:sz w:val="36"/>
         </w:rPr>
       </w:pPr>
@@ -450,7 +403,6 @@
       <w:r>
         <w:rPr>
           <w:b/>
-          <w:color w:val="0000FF"/>
           <w:sz w:val="36"/>
         </w:rPr>
         <w:t>{{</w:t>
@@ -458,7 +410,6 @@
       <w:r>
         <w:rPr>
           <w:b/>
-          <w:color w:val="0000FF"/>
           <w:sz w:val="36"/>
         </w:rPr>
         <w:t>LEVÉL_CÍM</w:t>
@@ -466,7 +417,6 @@
       <w:r>
         <w:rPr>
           <w:b/>
-          <w:color w:val="0000FF"/>
           <w:sz w:val="36"/>
         </w:rPr>
         <w:t>}}</w:t>
@@ -479,6 +429,10 @@
         </w:tabs>
         <w:spacing w:after="160" w:line="259" w:lineRule="auto"/>
         <w:ind w:left="0" w:firstLine="0"/>
+        <w:rPr>
+          <w:b/>
+          <w:sz w:val="36"/>
+        </w:rPr>
       </w:pPr>
       <w:r>
         <w:rPr>
@@ -495,7 +449,6 @@
       <w:r>
         <w:rPr>
           <w:b/>
-          <w:color w:val="0000FF"/>
           <w:sz w:val="36"/>
         </w:rPr>
         <w:t>{</w:t>
@@ -503,7 +456,6 @@
       <w:r>
         <w:rPr>
           <w:b/>
-          <w:color w:val="0000FF"/>
           <w:sz w:val="36"/>
         </w:rPr>
         <w:t xml:space="preserve">{ </w:t>
@@ -511,7 +463,6 @@
       <w:r>
         <w:rPr>
           <w:b/>
-          <w:color w:val="0000FF"/>
           <w:sz w:val="36"/>
         </w:rPr>
         <w:t>ELOSZTÓI_ENGEDÉLYES</w:t>
@@ -519,7 +470,6 @@
       <w:r>
         <w:rPr>
           <w:b/>
-          <w:color w:val="0000FF"/>
           <w:sz w:val="36"/>
         </w:rPr>
         <w:t xml:space="preserve"> }</w:t>
@@ -527,7 +477,6 @@
       <w:r>
         <w:rPr>
           <w:b/>
-          <w:color w:val="0000FF"/>
           <w:sz w:val="36"/>
         </w:rPr>
         <w:t>}</w:t>
@@ -607,14 +556,14 @@
       </w:r>
       <w:r>
         <w:rPr>
-          <w:color w:val="70AD47" w:themeColor="accent6"/>
+          <w:b/>
           <w:sz w:val="36"/>
         </w:rPr>
         <w:t>{{</w:t>
       </w:r>
       <w:r>
         <w:rPr>
-          <w:color w:val="70AD47" w:themeColor="accent6"/>
+          <w:b/>
           <w:sz w:val="36"/>
         </w:rPr>
         <w:t>MA}}</w:t>
@@ -753,7 +702,7 @@
               </wp:inline>
             </w:drawing>
           </mc:Choice>
-          <mc:Fallback xmlns:a="http://schemas.openxmlformats.org/drawingml/2006/main">
+          <mc:Fallback xmlns:a="http://schemas.openxmlformats.org/drawingml/2006/main" xmlns:w16se="http://schemas.microsoft.com/office/word/2015/wordml/symex" xmlns:w16sdtdh="http://schemas.microsoft.com/office/word/2020/wordml/sdtdatahash" xmlns:w16="http://schemas.microsoft.com/office/word/2018/wordml" xmlns:w16cid="http://schemas.microsoft.com/office/word/2016/wordml/cid" xmlns:w16cex="http://schemas.microsoft.com/office/word/2018/wordml/cex" xmlns:oel="http://schemas.microsoft.com/office/2019/extlst" xmlns:am3d="http://schemas.microsoft.com/office/drawing/2017/model3d" xmlns:aink="http://schemas.microsoft.com/office/drawing/2016/ink" xmlns:cx8="http://schemas.microsoft.com/office/drawing/2016/5/14/chartex" xmlns:cx7="http://schemas.microsoft.com/office/drawing/2016/5/13/chartex" xmlns:cx6="http://schemas.microsoft.com/office/drawing/2016/5/12/chartex" xmlns:cx5="http://schemas.microsoft.com/office/drawing/2016/5/11/chartex" xmlns:cx4="http://schemas.microsoft.com/office/drawing/2016/5/10/chartex" xmlns:cx3="http://schemas.microsoft.com/office/drawing/2016/5/9/chartex" xmlns:cx2="http://schemas.microsoft.com/office/drawing/2015/10/21/chartex" xmlns:cx1="http://schemas.microsoft.com/office/drawing/2015/9/8/chartex" xmlns:cx="http://schemas.microsoft.com/office/drawing/2014/chartex">
             <w:pict>
               <v:group id="Group 4791" style="width:394.402pt;height:1.875pt;mso-position-horizontal-relative:char;mso-position-vertical-relative:line" coordsize="50089,238">
                 <v:shape id="Shape 52" style="position:absolute;width:50089;height:0;left:0;top:0;" coordsize="5008906,0" path="m0,0l5008906,0">
@@ -875,7 +824,7 @@
               </wp:inline>
             </w:drawing>
           </mc:Choice>
-          <mc:Fallback xmlns:a="http://schemas.openxmlformats.org/drawingml/2006/main">
+          <mc:Fallback xmlns:a="http://schemas.openxmlformats.org/drawingml/2006/main" xmlns:w16se="http://schemas.microsoft.com/office/word/2015/wordml/symex" xmlns:w16sdtdh="http://schemas.microsoft.com/office/word/2020/wordml/sdtdatahash" xmlns:w16="http://schemas.microsoft.com/office/word/2018/wordml" xmlns:w16cid="http://schemas.microsoft.com/office/word/2016/wordml/cid" xmlns:w16cex="http://schemas.microsoft.com/office/word/2018/wordml/cex" xmlns:oel="http://schemas.microsoft.com/office/2019/extlst" xmlns:am3d="http://schemas.microsoft.com/office/drawing/2017/model3d" xmlns:aink="http://schemas.microsoft.com/office/drawing/2016/ink" xmlns:cx8="http://schemas.microsoft.com/office/drawing/2016/5/14/chartex" xmlns:cx7="http://schemas.microsoft.com/office/drawing/2016/5/13/chartex" xmlns:cx6="http://schemas.microsoft.com/office/drawing/2016/5/12/chartex" xmlns:cx5="http://schemas.microsoft.com/office/drawing/2016/5/11/chartex" xmlns:cx4="http://schemas.microsoft.com/office/drawing/2016/5/10/chartex" xmlns:cx3="http://schemas.microsoft.com/office/drawing/2016/5/9/chartex" xmlns:cx2="http://schemas.microsoft.com/office/drawing/2015/10/21/chartex" xmlns:cx1="http://schemas.microsoft.com/office/drawing/2015/9/8/chartex" xmlns:cx="http://schemas.microsoft.com/office/drawing/2014/chartex">
             <w:pict>
               <v:group id="Group 4792" style="width:80.968pt;height:1.875pt;mso-position-horizontal-relative:char;mso-position-vertical-relative:line" coordsize="10282,238">
                 <v:shape id="Shape 55" style="position:absolute;width:10282;height:0;left:0;top:0;" coordsize="1028294,0" path="m0,0l1028294,0">
@@ -896,7 +845,7 @@
     </w:p>
     <w:p>
       <w:pPr>
-        <w:pStyle w:val="Heading2"/>
+        <w:pStyle w:val="Cmsor2"/>
         <w:tabs>
           <w:tab w:val="center" w:pos="4563"/>
           <w:tab w:val="right" w:pos="10205"/>
@@ -994,7 +943,7 @@
               </wp:inline>
             </w:drawing>
           </mc:Choice>
-          <mc:Fallback xmlns:a="http://schemas.openxmlformats.org/drawingml/2006/main">
+          <mc:Fallback xmlns:a="http://schemas.openxmlformats.org/drawingml/2006/main" xmlns:w16se="http://schemas.microsoft.com/office/word/2015/wordml/symex" xmlns:w16sdtdh="http://schemas.microsoft.com/office/word/2020/wordml/sdtdatahash" xmlns:w16="http://schemas.microsoft.com/office/word/2018/wordml" xmlns:w16cid="http://schemas.microsoft.com/office/word/2016/wordml/cid" xmlns:w16cex="http://schemas.microsoft.com/office/word/2018/wordml/cex" xmlns:oel="http://schemas.microsoft.com/office/2019/extlst" xmlns:am3d="http://schemas.microsoft.com/office/drawing/2017/model3d" xmlns:aink="http://schemas.microsoft.com/office/drawing/2016/ink" xmlns:cx8="http://schemas.microsoft.com/office/drawing/2016/5/14/chartex" xmlns:cx7="http://schemas.microsoft.com/office/drawing/2016/5/13/chartex" xmlns:cx6="http://schemas.microsoft.com/office/drawing/2016/5/12/chartex" xmlns:cx5="http://schemas.microsoft.com/office/drawing/2016/5/11/chartex" xmlns:cx4="http://schemas.microsoft.com/office/drawing/2016/5/10/chartex" xmlns:cx3="http://schemas.microsoft.com/office/drawing/2016/5/9/chartex" xmlns:cx2="http://schemas.microsoft.com/office/drawing/2015/10/21/chartex" xmlns:cx1="http://schemas.microsoft.com/office/drawing/2015/9/8/chartex" xmlns:cx="http://schemas.microsoft.com/office/drawing/2014/chartex">
             <w:pict>
               <v:group id="Group 4793" style="width:72.436pt;height:1.875pt;mso-position-horizontal-relative:char;mso-position-vertical-relative:line" coordsize="9199,238">
                 <v:shape id="Shape 58" style="position:absolute;width:9199;height:0;left:0;top:0;" coordsize="919937,0" path="m0,0l919937,0">
@@ -1113,7 +1062,7 @@
               </wp:inline>
             </w:drawing>
           </mc:Choice>
-          <mc:Fallback xmlns:a="http://schemas.openxmlformats.org/drawingml/2006/main">
+          <mc:Fallback xmlns:a="http://schemas.openxmlformats.org/drawingml/2006/main" xmlns:w16se="http://schemas.microsoft.com/office/word/2015/wordml/symex" xmlns:w16sdtdh="http://schemas.microsoft.com/office/word/2020/wordml/sdtdatahash" xmlns:w16="http://schemas.microsoft.com/office/word/2018/wordml" xmlns:w16cid="http://schemas.microsoft.com/office/word/2016/wordml/cid" xmlns:w16cex="http://schemas.microsoft.com/office/word/2018/wordml/cex" xmlns:oel="http://schemas.microsoft.com/office/2019/extlst" xmlns:am3d="http://schemas.microsoft.com/office/drawing/2017/model3d" xmlns:aink="http://schemas.microsoft.com/office/drawing/2016/ink" xmlns:cx8="http://schemas.microsoft.com/office/drawing/2016/5/14/chartex" xmlns:cx7="http://schemas.microsoft.com/office/drawing/2016/5/13/chartex" xmlns:cx6="http://schemas.microsoft.com/office/drawing/2016/5/12/chartex" xmlns:cx5="http://schemas.microsoft.com/office/drawing/2016/5/11/chartex" xmlns:cx4="http://schemas.microsoft.com/office/drawing/2016/5/10/chartex" xmlns:cx3="http://schemas.microsoft.com/office/drawing/2016/5/9/chartex" xmlns:cx2="http://schemas.microsoft.com/office/drawing/2015/10/21/chartex" xmlns:cx1="http://schemas.microsoft.com/office/drawing/2015/9/8/chartex" xmlns:cx="http://schemas.microsoft.com/office/drawing/2014/chartex">
             <w:pict>
               <v:group id="Group 4794" style="width:141.646pt;height:1.875pt;mso-position-horizontal-relative:char;mso-position-vertical-relative:line" coordsize="17989,238">
                 <v:shape id="Shape 61" style="position:absolute;width:17989;height:0;left:0;top:0;" coordsize="1798904,0" path="m0,0l1798904,0">
@@ -1235,7 +1184,7 @@
               </wp:inline>
             </w:drawing>
           </mc:Choice>
-          <mc:Fallback xmlns:a="http://schemas.openxmlformats.org/drawingml/2006/main">
+          <mc:Fallback xmlns:a="http://schemas.openxmlformats.org/drawingml/2006/main" xmlns:w16se="http://schemas.microsoft.com/office/word/2015/wordml/symex" xmlns:w16sdtdh="http://schemas.microsoft.com/office/word/2020/wordml/sdtdatahash" xmlns:w16="http://schemas.microsoft.com/office/word/2018/wordml" xmlns:w16cid="http://schemas.microsoft.com/office/word/2016/wordml/cid" xmlns:w16cex="http://schemas.microsoft.com/office/word/2018/wordml/cex" xmlns:oel="http://schemas.microsoft.com/office/2019/extlst" xmlns:am3d="http://schemas.microsoft.com/office/drawing/2017/model3d" xmlns:aink="http://schemas.microsoft.com/office/drawing/2016/ink" xmlns:cx8="http://schemas.microsoft.com/office/drawing/2016/5/14/chartex" xmlns:cx7="http://schemas.microsoft.com/office/drawing/2016/5/13/chartex" xmlns:cx6="http://schemas.microsoft.com/office/drawing/2016/5/12/chartex" xmlns:cx5="http://schemas.microsoft.com/office/drawing/2016/5/11/chartex" xmlns:cx4="http://schemas.microsoft.com/office/drawing/2016/5/10/chartex" xmlns:cx3="http://schemas.microsoft.com/office/drawing/2016/5/9/chartex" xmlns:cx2="http://schemas.microsoft.com/office/drawing/2015/10/21/chartex" xmlns:cx1="http://schemas.microsoft.com/office/drawing/2015/9/8/chartex" xmlns:cx="http://schemas.microsoft.com/office/drawing/2014/chartex">
             <w:pict>
               <v:group id="Group 4795" style="width:130.738pt;height:1.875pt;mso-position-horizontal-relative:char;mso-position-vertical-relative:line" coordsize="16603,238">
                 <v:shape id="Shape 64" style="position:absolute;width:16603;height:0;left:0;top:0;" coordsize="1660373,0" path="m0,0l1660373,0">
@@ -1357,7 +1306,7 @@
               </wp:inline>
             </w:drawing>
           </mc:Choice>
-          <mc:Fallback xmlns:a="http://schemas.openxmlformats.org/drawingml/2006/main">
+          <mc:Fallback xmlns:a="http://schemas.openxmlformats.org/drawingml/2006/main" xmlns:w16se="http://schemas.microsoft.com/office/word/2015/wordml/symex" xmlns:w16sdtdh="http://schemas.microsoft.com/office/word/2020/wordml/sdtdatahash" xmlns:w16="http://schemas.microsoft.com/office/word/2018/wordml" xmlns:w16cid="http://schemas.microsoft.com/office/word/2016/wordml/cid" xmlns:w16cex="http://schemas.microsoft.com/office/word/2018/wordml/cex" xmlns:oel="http://schemas.microsoft.com/office/2019/extlst" xmlns:am3d="http://schemas.microsoft.com/office/drawing/2017/model3d" xmlns:aink="http://schemas.microsoft.com/office/drawing/2016/ink" xmlns:cx8="http://schemas.microsoft.com/office/drawing/2016/5/14/chartex" xmlns:cx7="http://schemas.microsoft.com/office/drawing/2016/5/13/chartex" xmlns:cx6="http://schemas.microsoft.com/office/drawing/2016/5/12/chartex" xmlns:cx5="http://schemas.microsoft.com/office/drawing/2016/5/11/chartex" xmlns:cx4="http://schemas.microsoft.com/office/drawing/2016/5/10/chartex" xmlns:cx3="http://schemas.microsoft.com/office/drawing/2016/5/9/chartex" xmlns:cx2="http://schemas.microsoft.com/office/drawing/2015/10/21/chartex" xmlns:cx1="http://schemas.microsoft.com/office/drawing/2015/9/8/chartex" xmlns:cx="http://schemas.microsoft.com/office/drawing/2014/chartex">
             <w:pict>
               <v:group id="Group 4796" style="width:172.768pt;height:1.875pt;mso-position-horizontal-relative:char;mso-position-vertical-relative:line" coordsize="21941,238">
                 <v:shape id="Shape 67" style="position:absolute;width:21941;height:0;left:0;top:0;" coordsize="2194154,0" path="m0,0l2194154,0">
@@ -1479,7 +1428,7 @@
               </wp:inline>
             </w:drawing>
           </mc:Choice>
-          <mc:Fallback xmlns:a="http://schemas.openxmlformats.org/drawingml/2006/main">
+          <mc:Fallback xmlns:a="http://schemas.openxmlformats.org/drawingml/2006/main" xmlns:w16se="http://schemas.microsoft.com/office/word/2015/wordml/symex" xmlns:w16sdtdh="http://schemas.microsoft.com/office/word/2020/wordml/sdtdatahash" xmlns:w16="http://schemas.microsoft.com/office/word/2018/wordml" xmlns:w16cid="http://schemas.microsoft.com/office/word/2016/wordml/cid" xmlns:w16cex="http://schemas.microsoft.com/office/word/2018/wordml/cex" xmlns:oel="http://schemas.microsoft.com/office/2019/extlst" xmlns:am3d="http://schemas.microsoft.com/office/drawing/2017/model3d" xmlns:aink="http://schemas.microsoft.com/office/drawing/2016/ink" xmlns:cx8="http://schemas.microsoft.com/office/drawing/2016/5/14/chartex" xmlns:cx7="http://schemas.microsoft.com/office/drawing/2016/5/13/chartex" xmlns:cx6="http://schemas.microsoft.com/office/drawing/2016/5/12/chartex" xmlns:cx5="http://schemas.microsoft.com/office/drawing/2016/5/11/chartex" xmlns:cx4="http://schemas.microsoft.com/office/drawing/2016/5/10/chartex" xmlns:cx3="http://schemas.microsoft.com/office/drawing/2016/5/9/chartex" xmlns:cx2="http://schemas.microsoft.com/office/drawing/2015/10/21/chartex" xmlns:cx1="http://schemas.microsoft.com/office/drawing/2015/9/8/chartex" xmlns:cx="http://schemas.microsoft.com/office/drawing/2014/chartex">
             <w:pict>
               <v:group id="Group 4797" style="width:87.358pt;height:1.875pt;mso-position-horizontal-relative:char;mso-position-vertical-relative:line" coordsize="11094,238">
                 <v:shape id="Shape 70" style="position:absolute;width:11094;height:0;left:0;top:0;" coordsize="1109447,0" path="m0,0l1109447,0">
@@ -1601,7 +1550,7 @@
               </wp:inline>
             </w:drawing>
           </mc:Choice>
-          <mc:Fallback xmlns:a="http://schemas.openxmlformats.org/drawingml/2006/main">
+          <mc:Fallback xmlns:a="http://schemas.openxmlformats.org/drawingml/2006/main" xmlns:w16se="http://schemas.microsoft.com/office/word/2015/wordml/symex" xmlns:w16sdtdh="http://schemas.microsoft.com/office/word/2020/wordml/sdtdatahash" xmlns:w16="http://schemas.microsoft.com/office/word/2018/wordml" xmlns:w16cid="http://schemas.microsoft.com/office/word/2016/wordml/cid" xmlns:w16cex="http://schemas.microsoft.com/office/word/2018/wordml/cex" xmlns:oel="http://schemas.microsoft.com/office/2019/extlst" xmlns:am3d="http://schemas.microsoft.com/office/drawing/2017/model3d" xmlns:aink="http://schemas.microsoft.com/office/drawing/2016/ink" xmlns:cx8="http://schemas.microsoft.com/office/drawing/2016/5/14/chartex" xmlns:cx7="http://schemas.microsoft.com/office/drawing/2016/5/13/chartex" xmlns:cx6="http://schemas.microsoft.com/office/drawing/2016/5/12/chartex" xmlns:cx5="http://schemas.microsoft.com/office/drawing/2016/5/11/chartex" xmlns:cx4="http://schemas.microsoft.com/office/drawing/2016/5/10/chartex" xmlns:cx3="http://schemas.microsoft.com/office/drawing/2016/5/9/chartex" xmlns:cx2="http://schemas.microsoft.com/office/drawing/2015/10/21/chartex" xmlns:cx1="http://schemas.microsoft.com/office/drawing/2015/9/8/chartex" xmlns:cx="http://schemas.microsoft.com/office/drawing/2014/chartex">
             <w:pict>
               <v:group id="Group 4798" style="width:151.456pt;height:1.875pt;mso-position-horizontal-relative:char;mso-position-vertical-relative:line" coordsize="19234,238">
                 <v:shape id="Shape 73" style="position:absolute;width:19234;height:0;left:0;top:0;" coordsize="1923492,0" path="m0,0l1923492,0">
@@ -1723,7 +1672,7 @@
               </wp:inline>
             </w:drawing>
           </mc:Choice>
-          <mc:Fallback xmlns:a="http://schemas.openxmlformats.org/drawingml/2006/main">
+          <mc:Fallback xmlns:a="http://schemas.openxmlformats.org/drawingml/2006/main" xmlns:w16se="http://schemas.microsoft.com/office/word/2015/wordml/symex" xmlns:w16sdtdh="http://schemas.microsoft.com/office/word/2020/wordml/sdtdatahash" xmlns:w16="http://schemas.microsoft.com/office/word/2018/wordml" xmlns:w16cid="http://schemas.microsoft.com/office/word/2016/wordml/cid" xmlns:w16cex="http://schemas.microsoft.com/office/word/2018/wordml/cex" xmlns:oel="http://schemas.microsoft.com/office/2019/extlst" xmlns:am3d="http://schemas.microsoft.com/office/drawing/2017/model3d" xmlns:aink="http://schemas.microsoft.com/office/drawing/2016/ink" xmlns:cx8="http://schemas.microsoft.com/office/drawing/2016/5/14/chartex" xmlns:cx7="http://schemas.microsoft.com/office/drawing/2016/5/13/chartex" xmlns:cx6="http://schemas.microsoft.com/office/drawing/2016/5/12/chartex" xmlns:cx5="http://schemas.microsoft.com/office/drawing/2016/5/11/chartex" xmlns:cx4="http://schemas.microsoft.com/office/drawing/2016/5/10/chartex" xmlns:cx3="http://schemas.microsoft.com/office/drawing/2016/5/9/chartex" xmlns:cx2="http://schemas.microsoft.com/office/drawing/2015/10/21/chartex" xmlns:cx1="http://schemas.microsoft.com/office/drawing/2015/9/8/chartex" xmlns:cx="http://schemas.microsoft.com/office/drawing/2014/chartex">
             <w:pict>
               <v:group id="Group 4799" style="width:158.71pt;height:1.875pt;mso-position-horizontal-relative:char;mso-position-vertical-relative:line" coordsize="20156,238">
                 <v:shape id="Shape 76" style="position:absolute;width:20156;height:0;left:0;top:0;" coordsize="2015617,0" path="m0,0l2015617,0">
@@ -1845,7 +1794,7 @@
               </wp:inline>
             </w:drawing>
           </mc:Choice>
-          <mc:Fallback xmlns:a="http://schemas.openxmlformats.org/drawingml/2006/main">
+          <mc:Fallback xmlns:a="http://schemas.openxmlformats.org/drawingml/2006/main" xmlns:w16se="http://schemas.microsoft.com/office/word/2015/wordml/symex" xmlns:w16sdtdh="http://schemas.microsoft.com/office/word/2020/wordml/sdtdatahash" xmlns:w16="http://schemas.microsoft.com/office/word/2018/wordml" xmlns:w16cid="http://schemas.microsoft.com/office/word/2016/wordml/cid" xmlns:w16cex="http://schemas.microsoft.com/office/word/2018/wordml/cex" xmlns:oel="http://schemas.microsoft.com/office/2019/extlst" xmlns:am3d="http://schemas.microsoft.com/office/drawing/2017/model3d" xmlns:aink="http://schemas.microsoft.com/office/drawing/2016/ink" xmlns:cx8="http://schemas.microsoft.com/office/drawing/2016/5/14/chartex" xmlns:cx7="http://schemas.microsoft.com/office/drawing/2016/5/13/chartex" xmlns:cx6="http://schemas.microsoft.com/office/drawing/2016/5/12/chartex" xmlns:cx5="http://schemas.microsoft.com/office/drawing/2016/5/11/chartex" xmlns:cx4="http://schemas.microsoft.com/office/drawing/2016/5/10/chartex" xmlns:cx3="http://schemas.microsoft.com/office/drawing/2016/5/9/chartex" xmlns:cx2="http://schemas.microsoft.com/office/drawing/2015/10/21/chartex" xmlns:cx1="http://schemas.microsoft.com/office/drawing/2015/9/8/chartex" xmlns:cx="http://schemas.microsoft.com/office/drawing/2014/chartex">
             <w:pict>
               <v:group id="Group 4800" style="width:35.446pt;height:1.875pt;mso-position-horizontal-relative:char;mso-position-vertical-relative:line" coordsize="4501,238">
                 <v:shape id="Shape 79" style="position:absolute;width:4501;height:0;left:0;top:0;" coordsize="450164,0" path="m0,0l450164,0">
@@ -1967,7 +1916,7 @@
               </wp:inline>
             </w:drawing>
           </mc:Choice>
-          <mc:Fallback xmlns:a="http://schemas.openxmlformats.org/drawingml/2006/main">
+          <mc:Fallback xmlns:a="http://schemas.openxmlformats.org/drawingml/2006/main" xmlns:w16se="http://schemas.microsoft.com/office/word/2015/wordml/symex" xmlns:w16sdtdh="http://schemas.microsoft.com/office/word/2020/wordml/sdtdatahash" xmlns:w16="http://schemas.microsoft.com/office/word/2018/wordml" xmlns:w16cid="http://schemas.microsoft.com/office/word/2016/wordml/cid" xmlns:w16cex="http://schemas.microsoft.com/office/word/2018/wordml/cex" xmlns:oel="http://schemas.microsoft.com/office/2019/extlst" xmlns:am3d="http://schemas.microsoft.com/office/drawing/2017/model3d" xmlns:aink="http://schemas.microsoft.com/office/drawing/2016/ink" xmlns:cx8="http://schemas.microsoft.com/office/drawing/2016/5/14/chartex" xmlns:cx7="http://schemas.microsoft.com/office/drawing/2016/5/13/chartex" xmlns:cx6="http://schemas.microsoft.com/office/drawing/2016/5/12/chartex" xmlns:cx5="http://schemas.microsoft.com/office/drawing/2016/5/11/chartex" xmlns:cx4="http://schemas.microsoft.com/office/drawing/2016/5/10/chartex" xmlns:cx3="http://schemas.microsoft.com/office/drawing/2016/5/9/chartex" xmlns:cx2="http://schemas.microsoft.com/office/drawing/2015/10/21/chartex" xmlns:cx1="http://schemas.microsoft.com/office/drawing/2015/9/8/chartex" xmlns:cx="http://schemas.microsoft.com/office/drawing/2014/chartex">
             <w:pict>
               <v:group id="Group 4801" style="width:184.108pt;height:1.875pt;mso-position-horizontal-relative:char;mso-position-vertical-relative:line" coordsize="23381,238">
                 <v:shape id="Shape 82" style="position:absolute;width:23381;height:0;left:0;top:0;" coordsize="2338172,0" path="m0,0l2338172,0">
@@ -1988,7 +1937,7 @@
     </w:p>
     <w:p>
       <w:pPr>
-        <w:pStyle w:val="Heading3"/>
+        <w:pStyle w:val="Cmsor3"/>
         <w:tabs>
           <w:tab w:val="center" w:pos="2527"/>
           <w:tab w:val="right" w:pos="10205"/>
@@ -2086,7 +2035,7 @@
               </wp:inline>
             </w:drawing>
           </mc:Choice>
-          <mc:Fallback xmlns:a="http://schemas.openxmlformats.org/drawingml/2006/main">
+          <mc:Fallback xmlns:a="http://schemas.openxmlformats.org/drawingml/2006/main" xmlns:w16se="http://schemas.microsoft.com/office/word/2015/wordml/symex" xmlns:w16sdtdh="http://schemas.microsoft.com/office/word/2020/wordml/sdtdatahash" xmlns:w16="http://schemas.microsoft.com/office/word/2018/wordml" xmlns:w16cid="http://schemas.microsoft.com/office/word/2016/wordml/cid" xmlns:w16cex="http://schemas.microsoft.com/office/word/2018/wordml/cex" xmlns:oel="http://schemas.microsoft.com/office/2019/extlst" xmlns:am3d="http://schemas.microsoft.com/office/drawing/2017/model3d" xmlns:aink="http://schemas.microsoft.com/office/drawing/2016/ink" xmlns:cx8="http://schemas.microsoft.com/office/drawing/2016/5/14/chartex" xmlns:cx7="http://schemas.microsoft.com/office/drawing/2016/5/13/chartex" xmlns:cx6="http://schemas.microsoft.com/office/drawing/2016/5/12/chartex" xmlns:cx5="http://schemas.microsoft.com/office/drawing/2016/5/11/chartex" xmlns:cx4="http://schemas.microsoft.com/office/drawing/2016/5/10/chartex" xmlns:cx3="http://schemas.microsoft.com/office/drawing/2016/5/9/chartex" xmlns:cx2="http://schemas.microsoft.com/office/drawing/2015/10/21/chartex" xmlns:cx1="http://schemas.microsoft.com/office/drawing/2015/9/8/chartex" xmlns:cx="http://schemas.microsoft.com/office/drawing/2014/chartex">
             <w:pict>
               <v:group id="Group 4802" style="width:276.016pt;height:1.875pt;mso-position-horizontal-relative:char;mso-position-vertical-relative:line" coordsize="35054,238">
                 <v:shape id="Shape 85" style="position:absolute;width:35054;height:0;left:0;top:0;" coordsize="3505404,0" path="m0,0l3505404,0">
@@ -2191,41 +2140,44 @@
           <w:p>
             <w:pPr>
               <w:spacing w:after="0" w:line="259" w:lineRule="auto"/>
-              <w:ind w:left="-40" w:firstLine="0"/>
+              <w:ind w:left="23" w:firstLine="0"/>
+              <w:rPr>
+                <w:b/>
+              </w:rPr>
             </w:pPr>
             <w:r>
               <w:rPr>
-                <w:color w:val="4472C4" w:themeColor="accent1"/>
-              </w:rPr>
-              <w:t xml:space="preserve"> {</w:t>
-            </w:r>
-            <w:r>
-              <w:rPr>
-                <w:color w:val="4472C4" w:themeColor="accent1"/>
+                <w:b/>
               </w:rPr>
               <w:t>{</w:t>
             </w:r>
             <w:r>
               <w:rPr>
-                <w:color w:val="4472C4" w:themeColor="accent1"/>
+                <w:b/>
+              </w:rPr>
+              <w:t>{</w:t>
+            </w:r>
+            <w:r>
+              <w:rPr>
+                <w:b/>
               </w:rPr>
               <w:t>PARTNER</w:t>
             </w:r>
             <w:r>
               <w:rPr>
-                <w:color w:val="4472C4" w:themeColor="accent1"/>
+                <w:b/>
               </w:rPr>
               <w:t>1</w:t>
             </w:r>
             <w:r>
               <w:rPr>
-                <w:color w:val="4472C4" w:themeColor="accent1"/>
+                <w:b/>
               </w:rPr>
               <w:t>}</w:t>
             </w:r>
             <w:r>
               <w:rPr>
-                <w:color w:val="4472C4" w:themeColor="accent1"/>
+                <w:b/>
               </w:rPr>
               <w:t>}</w:t>
             </w:r>
@@ -2271,36 +2223,36 @@
               <w:spacing w:after="0" w:line="259" w:lineRule="auto"/>
               <w:ind w:left="23" w:firstLine="0"/>
               <w:rPr>
-                <w:color w:val="4472C4" w:themeColor="accent1"/>
+                <w:b/>
               </w:rPr>
             </w:pPr>
             <w:r>
               <w:rPr>
-                <w:color w:val="4472C4" w:themeColor="accent1"/>
+                <w:b/>
               </w:rPr>
               <w:t>{</w:t>
             </w:r>
             <w:r>
               <w:rPr>
-                <w:color w:val="4472C4" w:themeColor="accent1"/>
+                <w:b/>
               </w:rPr>
               <w:t>{</w:t>
             </w:r>
             <w:r>
               <w:rPr>
-                <w:color w:val="4472C4" w:themeColor="accent1"/>
+                <w:b/>
               </w:rPr>
               <w:t>LEVÉL_CÍM</w:t>
             </w:r>
             <w:r>
               <w:rPr>
-                <w:color w:val="4472C4" w:themeColor="accent1"/>
+                <w:b/>
               </w:rPr>
               <w:t>}</w:t>
             </w:r>
             <w:r>
               <w:rPr>
-                <w:color w:val="4472C4" w:themeColor="accent1"/>
+                <w:b/>
               </w:rPr>
               <w:t>}</w:t>
             </w:r>
@@ -2346,36 +2298,30 @@
               <w:spacing w:after="0" w:line="259" w:lineRule="auto"/>
               <w:ind w:left="23" w:firstLine="0"/>
               <w:rPr>
-                <w:color w:val="4472C4" w:themeColor="accent1"/>
+                <w:b/>
               </w:rPr>
             </w:pPr>
             <w:r>
               <w:rPr>
-                <w:color w:val="4472C4" w:themeColor="accent1"/>
+                <w:b/>
               </w:rPr>
               <w:t>{</w:t>
             </w:r>
             <w:r>
               <w:rPr>
-                <w:color w:val="4472C4" w:themeColor="accent1"/>
-              </w:rPr>
-              <w:t>{</w:t>
-            </w:r>
-            <w:r>
-              <w:rPr>
-                <w:color w:val="4472C4" w:themeColor="accent1"/>
-              </w:rPr>
-              <w:t>USER_ID</w:t>
-            </w:r>
-            <w:r>
-              <w:rPr>
-                <w:color w:val="4472C4" w:themeColor="accent1"/>
+                <w:b/>
+              </w:rPr>
+              <w:t>{USER_ID</w:t>
+            </w:r>
+            <w:r>
+              <w:rPr>
+                <w:b/>
               </w:rPr>
               <w:t>}</w:t>
             </w:r>
             <w:r>
               <w:rPr>
-                <w:color w:val="4472C4" w:themeColor="accent1"/>
+                <w:b/>
               </w:rPr>
               <w:t>}</w:t>
             </w:r>
@@ -2419,29 +2365,26 @@
           <w:p>
             <w:pPr>
               <w:spacing w:after="0" w:line="259" w:lineRule="auto"/>
-              <w:ind w:left="22" w:firstLine="0"/>
+              <w:ind w:left="23" w:firstLine="0"/>
+              <w:rPr>
+                <w:b/>
+              </w:rPr>
             </w:pPr>
             <w:r>
               <w:rPr>
-                <w:color w:val="4472C4" w:themeColor="accent1"/>
-              </w:rPr>
-              <w:t>{{</w:t>
-            </w:r>
-            <w:r>
-              <w:rPr>
-                <w:color w:val="4472C4" w:themeColor="accent1"/>
-              </w:rPr>
-              <w:t>MÉRŐ_GYÁRI_SZÁM</w:t>
-            </w:r>
-            <w:r>
-              <w:rPr>
-                <w:color w:val="4472C4" w:themeColor="accent1"/>
+                <w:b/>
+              </w:rPr>
+              <w:t>{{MÉRŐ_GYÁRI_SZÁM</w:t>
+            </w:r>
+            <w:r>
+              <w:rPr>
+                <w:b/>
               </w:rPr>
               <w:t>}</w:t>
             </w:r>
             <w:r>
               <w:rPr>
-                <w:color w:val="4472C4" w:themeColor="accent1"/>
+                <w:b/>
               </w:rPr>
               <w:t>}</w:t>
             </w:r>
@@ -2485,23 +2428,26 @@
           <w:p>
             <w:pPr>
               <w:spacing w:after="0" w:line="259" w:lineRule="auto"/>
-              <w:ind w:left="22" w:firstLine="0"/>
+              <w:ind w:left="23" w:firstLine="0"/>
+              <w:rPr>
+                <w:b/>
+              </w:rPr>
             </w:pPr>
             <w:r>
               <w:rPr>
-                <w:color w:val="4472C4" w:themeColor="accent1"/>
+                <w:b/>
               </w:rPr>
               <w:t>{{</w:t>
             </w:r>
             <w:r>
               <w:rPr>
-                <w:color w:val="4472C4" w:themeColor="accent1"/>
+                <w:b/>
               </w:rPr>
               <w:t>USER_NAME</w:t>
             </w:r>
             <w:r>
               <w:rPr>
-                <w:color w:val="4472C4" w:themeColor="accent1"/>
+                <w:b/>
               </w:rPr>
               <w:t>}}</w:t>
             </w:r>
@@ -2545,33 +2491,26 @@
           <w:p>
             <w:pPr>
               <w:spacing w:after="0" w:line="259" w:lineRule="auto"/>
-              <w:ind w:left="22" w:firstLine="0"/>
-              <w:rPr>
-                <w:color w:val="4472C4" w:themeColor="accent1"/>
+              <w:ind w:left="23" w:firstLine="0"/>
+              <w:rPr>
+                <w:b/>
               </w:rPr>
             </w:pPr>
             <w:r>
               <w:rPr>
-                <w:color w:val="4472C4" w:themeColor="accent1"/>
-              </w:rPr>
-              <w:t>{{</w:t>
-            </w:r>
-            <w:r>
-              <w:rPr>
-                <w:color w:val="4472C4" w:themeColor="accent1"/>
-              </w:rPr>
-              <w:t>SZUL_NEV</w:t>
-            </w:r>
-            <w:r>
-              <w:rPr>
-                <w:rFonts w:ascii="Arial" w:hAnsi="Arial" w:cs="Arial"/>
-                <w:color w:val="4472C4" w:themeColor="accent1"/>
+                <w:b/>
+              </w:rPr>
+              <w:t>{{SZUL_NEV</w:t>
+            </w:r>
+            <w:r>
+              <w:rPr>
+                <w:b/>
               </w:rPr>
               <w:t>}</w:t>
             </w:r>
             <w:r>
               <w:rPr>
-                <w:color w:val="4472C4" w:themeColor="accent1"/>
+                <w:b/>
               </w:rPr>
               <w:t>}</w:t>
             </w:r>
@@ -2617,31 +2556,24 @@
               <w:spacing w:after="0" w:line="259" w:lineRule="auto"/>
               <w:ind w:left="23" w:firstLine="0"/>
               <w:rPr>
-                <w:color w:val="4472C4" w:themeColor="accent1"/>
+                <w:b/>
               </w:rPr>
             </w:pPr>
             <w:r>
               <w:rPr>
-                <w:color w:val="4472C4" w:themeColor="accent1"/>
-              </w:rPr>
-              <w:t>{{</w:t>
-            </w:r>
-            <w:r>
-              <w:rPr>
-                <w:color w:val="4472C4" w:themeColor="accent1"/>
-              </w:rPr>
-              <w:t>ANYJA_NEVE</w:t>
-            </w:r>
-            <w:r>
-              <w:rPr>
-                <w:rFonts w:ascii="Arial" w:hAnsi="Arial" w:cs="Arial"/>
-                <w:color w:val="4472C4" w:themeColor="accent1"/>
+                <w:b/>
+              </w:rPr>
+              <w:t>{{ANYJA_NEVE</w:t>
+            </w:r>
+            <w:r>
+              <w:rPr>
+                <w:b/>
               </w:rPr>
               <w:t>}</w:t>
             </w:r>
             <w:r>
               <w:rPr>
-                <w:color w:val="4472C4" w:themeColor="accent1"/>
+                <w:b/>
               </w:rPr>
               <w:t>}</w:t>
             </w:r>
@@ -2687,31 +2619,24 @@
               <w:spacing w:after="0" w:line="259" w:lineRule="auto"/>
               <w:ind w:left="23" w:firstLine="0"/>
               <w:rPr>
-                <w:color w:val="4472C4" w:themeColor="accent1"/>
+                <w:b/>
               </w:rPr>
             </w:pPr>
             <w:r>
               <w:rPr>
-                <w:color w:val="4472C4" w:themeColor="accent1"/>
-              </w:rPr>
-              <w:t>{{</w:t>
-            </w:r>
-            <w:r>
-              <w:rPr>
-                <w:color w:val="4472C4" w:themeColor="accent1"/>
-              </w:rPr>
-              <w:t>SZULHELY_DATUM</w:t>
-            </w:r>
-            <w:r>
-              <w:rPr>
-                <w:rFonts w:ascii="Arial" w:hAnsi="Arial" w:cs="Arial"/>
-                <w:color w:val="4472C4" w:themeColor="accent1"/>
+                <w:b/>
+              </w:rPr>
+              <w:t>{{SZULHELY_DATUM</w:t>
+            </w:r>
+            <w:r>
+              <w:rPr>
+                <w:b/>
               </w:rPr>
               <w:t>}</w:t>
             </w:r>
             <w:r>
               <w:rPr>
-                <w:color w:val="4472C4" w:themeColor="accent1"/>
+                <w:b/>
               </w:rPr>
               <w:t>}</w:t>
             </w:r>
@@ -2762,27 +2687,19 @@
             </w:r>
             <w:r>
               <w:rPr>
-                <w:color w:val="4472C4" w:themeColor="accent1"/>
-              </w:rPr>
-              <w:t>{{</w:t>
-            </w:r>
-            <w:r>
-              <w:rPr>
-                <w:color w:val="4472C4" w:themeColor="accent1"/>
-              </w:rPr>
-              <w:t>TEL</w:t>
-            </w:r>
-            <w:r>
-              <w:rPr>
-                <w:rFonts w:ascii="Arial" w:hAnsi="Arial" w:cs="Arial"/>
-                <w:color w:val="4472C4" w:themeColor="accent1"/>
+                <w:b/>
+              </w:rPr>
+              <w:t>{{TEL</w:t>
+            </w:r>
+            <w:r>
+              <w:rPr>
+                <w:b/>
               </w:rPr>
               <w:t>}</w:t>
             </w:r>
             <w:r>
               <w:rPr>
-                <w:rFonts w:ascii="Arial" w:hAnsi="Arial" w:cs="Arial"/>
-                <w:color w:val="4472C4" w:themeColor="accent1"/>
+                <w:b/>
               </w:rPr>
               <w:t>}</w:t>
             </w:r>
@@ -2797,13 +2714,13 @@
             </w:r>
             <w:r>
               <w:rPr>
-                <w:color w:val="4472C4" w:themeColor="accent1"/>
+                <w:b/>
               </w:rPr>
               <w:t>{{EMAIL</w:t>
             </w:r>
             <w:r>
               <w:rPr>
-                <w:color w:val="4472C4" w:themeColor="accent1"/>
+                <w:b/>
               </w:rPr>
               <w:t>}}</w:t>
             </w:r>
@@ -2851,33 +2768,27 @@
             </w:pPr>
             <w:r>
               <w:rPr>
-                <w:color w:val="4472C4" w:themeColor="accent1"/>
+                <w:b/>
               </w:rPr>
               <w:t>{</w:t>
             </w:r>
             <w:r>
               <w:rPr>
-                <w:color w:val="4472C4" w:themeColor="accent1"/>
+                <w:b/>
               </w:rPr>
               <w:t>{</w:t>
             </w:r>
             <w:r>
               <w:rPr>
-                <w:color w:val="4472C4" w:themeColor="accent1"/>
+                <w:b/>
               </w:rPr>
               <w:t>LEVÉL_CÍM</w:t>
             </w:r>
             <w:r>
               <w:rPr>
-                <w:color w:val="4472C4" w:themeColor="accent1"/>
-              </w:rPr>
-              <w:t>}</w:t>
-            </w:r>
-            <w:r>
-              <w:rPr>
-                <w:color w:val="4472C4" w:themeColor="accent1"/>
-              </w:rPr>
-              <w:t>}</w:t>
+                <w:b/>
+              </w:rPr>
+              <w:t>}}</w:t>
             </w:r>
           </w:p>
         </w:tc>
@@ -2933,8 +2844,11 @@
           </w:tcPr>
           <w:p>
             <w:pPr>
+              <w:tabs>
+                <w:tab w:val="left" w:pos="1785"/>
+              </w:tabs>
               <w:spacing w:after="0" w:line="259" w:lineRule="auto"/>
-              <w:ind w:left="0" w:firstLine="0"/>
+              <w:ind w:left="23" w:firstLine="0"/>
             </w:pPr>
             <w:r>
               <w:t>Felhasználási hely csatlakozási módja:</w:t>
@@ -2953,33 +2867,36 @@
           </w:tcPr>
           <w:p>
             <w:pPr>
+              <w:tabs>
+                <w:tab w:val="left" w:pos="1785"/>
+              </w:tabs>
               <w:spacing w:after="0" w:line="259" w:lineRule="auto"/>
-              <w:rPr>
-                <w:bCs/>
-                <w:color w:val="4472C4" w:themeColor="accent1"/>
+              <w:ind w:left="23" w:firstLine="0"/>
+              <w:rPr>
+                <w:b/>
               </w:rPr>
             </w:pPr>
             <w:r>
               <w:rPr>
-                <w:color w:val="4472C4" w:themeColor="accent1"/>
+                <w:b/>
               </w:rPr>
               <w:t>{{</w:t>
             </w:r>
             <w:r>
               <w:rPr>
-                <w:color w:val="4472C4" w:themeColor="accent1"/>
+                <w:b/>
               </w:rPr>
               <w:t>FÁZIS_1V3</w:t>
             </w:r>
             <w:r>
               <w:rPr>
-                <w:color w:val="4472C4" w:themeColor="accent1"/>
+                <w:b/>
               </w:rPr>
               <w:t>}</w:t>
             </w:r>
             <w:r>
               <w:rPr>
-                <w:color w:val="4472C4" w:themeColor="accent1"/>
+                <w:b/>
               </w:rPr>
               <w:t>}</w:t>
             </w:r>
@@ -3022,51 +2939,45 @@
           </w:tcPr>
           <w:p>
             <w:pPr>
-              <w:spacing w:after="5" w:line="259" w:lineRule="auto"/>
-              <w:ind w:left="0" w:firstLine="0"/>
-              <w:rPr>
-                <w:color w:val="4472C4" w:themeColor="accent1"/>
+              <w:spacing w:after="0" w:line="259" w:lineRule="auto"/>
+              <w:ind w:left="23" w:firstLine="0"/>
+              <w:rPr>
+                <w:b/>
               </w:rPr>
             </w:pPr>
             <w:r>
               <w:rPr>
-                <w:color w:val="4472C4" w:themeColor="accent1"/>
+                <w:b/>
               </w:rPr>
               <w:t>{</w:t>
             </w:r>
             <w:r>
               <w:rPr>
-                <w:color w:val="4472C4" w:themeColor="accent1"/>
+                <w:b/>
               </w:rPr>
               <w:t>{</w:t>
             </w:r>
             <w:r>
               <w:rPr>
-                <w:color w:val="4472C4" w:themeColor="accent1"/>
+                <w:b/>
               </w:rPr>
               <w:t>USER_ÁRAM_TELJESÍTMÉNY</w:t>
             </w:r>
             <w:r>
               <w:rPr>
-                <w:color w:val="4472C4" w:themeColor="accent1"/>
-              </w:rPr>
-              <w:t>)</w:t>
-            </w:r>
-            <w:r>
-              <w:rPr>
-                <w:color w:val="4472C4" w:themeColor="accent1"/>
+                <w:b/>
               </w:rPr>
               <w:t>}</w:t>
             </w:r>
             <w:r>
               <w:rPr>
-                <w:color w:val="4472C4" w:themeColor="accent1"/>
+                <w:b/>
               </w:rPr>
               <w:t>}</w:t>
             </w:r>
             <w:r>
               <w:rPr>
-                <w:color w:val="4472C4" w:themeColor="accent1"/>
+                <w:b/>
               </w:rPr>
               <w:t xml:space="preserve"> </w:t>
             </w:r>
@@ -3152,6 +3063,41 @@
               <w:rPr>
                 <w:color w:val="70AD47" w:themeColor="accent6"/>
               </w:rPr>
+              <w:t>{{</w:t>
+            </w:r>
+            <w:r>
+              <w:rPr>
+                <w:color w:val="70AD47" w:themeColor="accent6"/>
+              </w:rPr>
+              <w:t>FÁZISÁRAM</w:t>
+            </w:r>
+            <w:r>
+              <w:rPr>
+                <w:color w:val="70AD47" w:themeColor="accent6"/>
+              </w:rPr>
+              <w:t>}}</w:t>
+            </w:r>
+            <w:r>
+              <w:rPr>
+                <w:b/>
+                <w:color w:val="70AD47" w:themeColor="accent6"/>
+              </w:rPr>
+              <w:t xml:space="preserve"> </w:t>
+            </w:r>
+            <w:r>
+              <w:rPr>
+                <w:b/>
+              </w:rPr>
+              <w:t>A</w:t>
+            </w:r>
+            <w:r>
+              <w:t xml:space="preserve"> L2: </w:t>
+            </w:r>
+            <w:bookmarkStart w:id="1" w:name="_GoBack"/>
+            <w:r>
+              <w:rPr>
+                <w:color w:val="70AD47" w:themeColor="accent6"/>
+              </w:rPr>
               <w:t>#</w:t>
             </w:r>
             <w:r>
@@ -3167,34 +3113,7 @@
               </w:rPr>
               <w:t xml:space="preserve"> </w:t>
             </w:r>
-            <w:r>
-              <w:rPr>
-                <w:b/>
-              </w:rPr>
-              <w:t>A</w:t>
-            </w:r>
-            <w:r>
-              <w:t xml:space="preserve"> L2: </w:t>
-            </w:r>
-            <w:r>
-              <w:rPr>
-                <w:color w:val="70AD47" w:themeColor="accent6"/>
-              </w:rPr>
-              <w:t>#</w:t>
-            </w:r>
-            <w:r>
-              <w:rPr>
-                <w:color w:val="70AD47" w:themeColor="accent6"/>
-              </w:rPr>
-              <w:t>Névleges fázisáram</w:t>
-            </w:r>
-            <w:r>
-              <w:rPr>
-                <w:b/>
-                <w:color w:val="70AD47" w:themeColor="accent6"/>
-              </w:rPr>
-              <w:t xml:space="preserve"> </w:t>
-            </w:r>
+            <w:bookmarkEnd w:id="1"/>
             <w:r>
               <w:rPr>
                 <w:b/>
@@ -3239,13 +3158,13 @@
               <w:t xml:space="preserve">Összegzett: </w:t>
             </w:r>
             <w:r>
-              <w:t>{{</w:t>
-            </w:r>
-            <w:r>
-              <w:t>TELJESÍTMÉNY_KW</w:t>
-            </w:r>
-            <w:r>
-              <w:t xml:space="preserve">}} </w:t>
+              <w:rPr>
+                <w:b/>
+              </w:rPr>
+              <w:t>{{TELJESÍTMÉNY_KW}}</w:t>
+            </w:r>
+            <w:r>
+              <w:t xml:space="preserve"> </w:t>
             </w:r>
             <w:r>
               <w:rPr>
@@ -3309,21 +3228,54 @@
             </w:r>
             <w:r>
               <w:rPr>
-                <w:color w:val="4472C4" w:themeColor="accent1"/>
+                <w:b/>
               </w:rPr>
               <w:t>{{INVERTER</w:t>
             </w:r>
             <w:r>
               <w:rPr>
-                <w:color w:val="4472C4" w:themeColor="accent1"/>
+                <w:b/>
               </w:rPr>
               <w:t>}</w:t>
             </w:r>
             <w:r>
               <w:rPr>
-                <w:color w:val="4472C4" w:themeColor="accent1"/>
+                <w:b/>
               </w:rPr>
               <w:t>}</w:t>
+            </w:r>
+          </w:p>
+          <w:p>
+            <w:pPr>
+              <w:spacing w:after="4" w:line="259" w:lineRule="auto"/>
+              <w:ind w:left="0" w:firstLine="0"/>
+              <w:rPr>
+                <w:b/>
+              </w:rPr>
+            </w:pPr>
+            <w:r>
+              <w:rPr>
+                <w:sz w:val="20"/>
+              </w:rPr>
+              <w:t xml:space="preserve">Névleges teljesítmény: </w:t>
+            </w:r>
+            <w:r>
+              <w:rPr>
+                <w:b/>
+              </w:rPr>
+              <w:t>{{TELJESÍTMÉNY_KW}}</w:t>
+            </w:r>
+            <w:r>
+              <w:rPr>
+                <w:b/>
+              </w:rPr>
+              <w:t xml:space="preserve"> </w:t>
+            </w:r>
+            <w:r>
+              <w:rPr>
+                <w:b/>
+              </w:rPr>
+              <w:t>kW</w:t>
             </w:r>
           </w:p>
           <w:p>
@@ -3335,30 +3287,6 @@
               <w:rPr>
                 <w:sz w:val="20"/>
               </w:rPr>
-              <w:t xml:space="preserve">Névleges teljesítmény: </w:t>
-            </w:r>
-            <w:r>
-              <w:rPr>
-                <w:color w:val="70AD47" w:themeColor="accent6"/>
-              </w:rPr>
-              <w:t>#</w:t>
-            </w:r>
-            <w:r>
-              <w:rPr>
-                <w:color w:val="70AD47" w:themeColor="accent6"/>
-              </w:rPr>
-              <w:t>Névleges teljesítmény kW</w:t>
-            </w:r>
-          </w:p>
-          <w:p>
-            <w:pPr>
-              <w:spacing w:after="4" w:line="259" w:lineRule="auto"/>
-              <w:ind w:left="0" w:firstLine="0"/>
-            </w:pPr>
-            <w:r>
-              <w:rPr>
-                <w:sz w:val="20"/>
-              </w:rPr>
               <w:t xml:space="preserve">Névleges áramerősség: </w:t>
             </w:r>
             <w:r>
@@ -3393,9 +3321,21 @@
             </w:r>
             <w:r>
               <w:rPr>
-                <w:color w:val="4472C4" w:themeColor="accent1"/>
-              </w:rPr>
-              <w:t>{{Fázis_1V3}}</w:t>
+                <w:b/>
+              </w:rPr>
+              <w:t>{{</w:t>
+            </w:r>
+            <w:r>
+              <w:rPr>
+                <w:b/>
+              </w:rPr>
+              <w:t>FÁZIS_1V3</w:t>
+            </w:r>
+            <w:r>
+              <w:rPr>
+                <w:b/>
+              </w:rPr>
+              <w:t>}}</w:t>
             </w:r>
           </w:p>
           <w:p>
@@ -3510,7 +3450,7 @@
             </w:pPr>
             <w:r>
               <w:rPr>
-                <w:color w:val="4472C4" w:themeColor="accent1"/>
+                <w:b/>
               </w:rPr>
               <w:t>{{TRANSZFORMÁTOR}}</w:t>
             </w:r>
@@ -3820,20 +3760,11 @@
             <w:pPr>
               <w:spacing w:after="0" w:line="259" w:lineRule="auto"/>
               <w:ind w:left="0" w:firstLine="0"/>
-              <w:rPr>
-                <w:color w:val="70AD47" w:themeColor="accent6"/>
-              </w:rPr>
             </w:pPr>
             <w:r>
-              <w:rPr>
-                <w:color w:val="70AD47" w:themeColor="accent6"/>
-              </w:rPr>
               <w:t>Almási Gergő</w:t>
             </w:r>
             <w:r>
-              <w:rPr>
-                <w:color w:val="70AD47" w:themeColor="accent6"/>
-              </w:rPr>
               <w:t xml:space="preserve"> MMK: 01-17220</w:t>
             </w:r>
           </w:p>
@@ -3878,12 +3809,12 @@
               <w:spacing w:after="0" w:line="259" w:lineRule="auto"/>
               <w:ind w:left="0" w:firstLine="0"/>
               <w:rPr>
-                <w:color w:val="70AD47" w:themeColor="accent6"/>
+                <w:b/>
               </w:rPr>
             </w:pPr>
             <w:r>
               <w:rPr>
-                <w:color w:val="70AD47" w:themeColor="accent6"/>
+                <w:b/>
               </w:rPr>
               <w:t>{{MA}}</w:t>
             </w:r>
@@ -3926,16 +3857,10 @@
           </w:tcPr>
           <w:p>
             <w:pPr>
-              <w:spacing w:after="5" w:line="259" w:lineRule="auto"/>
+              <w:spacing w:after="0" w:line="259" w:lineRule="auto"/>
               <w:ind w:left="0" w:firstLine="0"/>
-              <w:rPr>
-                <w:color w:val="70AD47" w:themeColor="accent6"/>
-              </w:rPr>
             </w:pPr>
             <w:r>
-              <w:rPr>
-                <w:color w:val="70AD47" w:themeColor="accent6"/>
-              </w:rPr>
               <w:t>Telefon: +36308841860</w:t>
             </w:r>
           </w:p>
@@ -3943,14 +3868,8 @@
             <w:pPr>
               <w:spacing w:after="0" w:line="259" w:lineRule="auto"/>
               <w:ind w:left="0" w:firstLine="0"/>
-              <w:rPr>
-                <w:color w:val="70AD47" w:themeColor="accent6"/>
-              </w:rPr>
             </w:pPr>
             <w:r>
-              <w:rPr>
-                <w:color w:val="70AD47" w:themeColor="accent6"/>
-              </w:rPr>
               <w:t>E-mail cím: HMKE.AlmasiG@gmail.com</w:t>
             </w:r>
           </w:p>
@@ -4402,7 +4321,7 @@
               </wp:inline>
             </w:drawing>
           </mc:Choice>
-          <mc:Fallback xmlns:a="http://schemas.openxmlformats.org/drawingml/2006/main">
+          <mc:Fallback xmlns:a="http://schemas.openxmlformats.org/drawingml/2006/main" xmlns:w16se="http://schemas.microsoft.com/office/word/2015/wordml/symex" xmlns:w16sdtdh="http://schemas.microsoft.com/office/word/2020/wordml/sdtdatahash" xmlns:w16="http://schemas.microsoft.com/office/word/2018/wordml" xmlns:w16cid="http://schemas.microsoft.com/office/word/2016/wordml/cid" xmlns:w16cex="http://schemas.microsoft.com/office/word/2018/wordml/cex" xmlns:oel="http://schemas.microsoft.com/office/2019/extlst" xmlns:am3d="http://schemas.microsoft.com/office/drawing/2017/model3d" xmlns:aink="http://schemas.microsoft.com/office/drawing/2016/ink" xmlns:cx8="http://schemas.microsoft.com/office/drawing/2016/5/14/chartex" xmlns:cx7="http://schemas.microsoft.com/office/drawing/2016/5/13/chartex" xmlns:cx6="http://schemas.microsoft.com/office/drawing/2016/5/12/chartex" xmlns:cx5="http://schemas.microsoft.com/office/drawing/2016/5/11/chartex" xmlns:cx4="http://schemas.microsoft.com/office/drawing/2016/5/10/chartex" xmlns:cx3="http://schemas.microsoft.com/office/drawing/2016/5/9/chartex" xmlns:cx2="http://schemas.microsoft.com/office/drawing/2015/10/21/chartex" xmlns:cx1="http://schemas.microsoft.com/office/drawing/2015/9/8/chartex" xmlns:cx="http://schemas.microsoft.com/office/drawing/2014/chartex">
             <w:pict>
               <v:group id="Group 5097" style="width:3.85pt;height:3.85004pt;mso-position-horizontal-relative:char;mso-position-vertical-relative:line" coordsize="488,488">
                 <v:shape id="Shape 6487" style="position:absolute;width:488;height:488;left:0;top:0;" coordsize="48895,48895" path="m0,0l48895,0l48895,48895l0,48895l0,0">
@@ -4510,7 +4429,7 @@
               </wp:inline>
             </w:drawing>
           </mc:Choice>
-          <mc:Fallback xmlns:a="http://schemas.openxmlformats.org/drawingml/2006/main">
+          <mc:Fallback xmlns:a="http://schemas.openxmlformats.org/drawingml/2006/main" xmlns:w16se="http://schemas.microsoft.com/office/word/2015/wordml/symex" xmlns:w16sdtdh="http://schemas.microsoft.com/office/word/2020/wordml/sdtdatahash" xmlns:w16="http://schemas.microsoft.com/office/word/2018/wordml" xmlns:w16cid="http://schemas.microsoft.com/office/word/2016/wordml/cid" xmlns:w16cex="http://schemas.microsoft.com/office/word/2018/wordml/cex" xmlns:oel="http://schemas.microsoft.com/office/2019/extlst" xmlns:am3d="http://schemas.microsoft.com/office/drawing/2017/model3d" xmlns:aink="http://schemas.microsoft.com/office/drawing/2016/ink" xmlns:cx8="http://schemas.microsoft.com/office/drawing/2016/5/14/chartex" xmlns:cx7="http://schemas.microsoft.com/office/drawing/2016/5/13/chartex" xmlns:cx6="http://schemas.microsoft.com/office/drawing/2016/5/12/chartex" xmlns:cx5="http://schemas.microsoft.com/office/drawing/2016/5/11/chartex" xmlns:cx4="http://schemas.microsoft.com/office/drawing/2016/5/10/chartex" xmlns:cx3="http://schemas.microsoft.com/office/drawing/2016/5/9/chartex" xmlns:cx2="http://schemas.microsoft.com/office/drawing/2015/10/21/chartex" xmlns:cx1="http://schemas.microsoft.com/office/drawing/2015/9/8/chartex" xmlns:cx="http://schemas.microsoft.com/office/drawing/2014/chartex">
             <w:pict>
               <v:group id="Group 5561" style="width:3.85pt;height:3.84998pt;mso-position-horizontal-relative:char;mso-position-vertical-relative:line" coordsize="488,488">
                 <v:shape id="Shape 6489" style="position:absolute;width:488;height:488;left:0;top:0;" coordsize="48895,48895" path="m0,0l48895,0l48895,48895l0,48895l0,0">
@@ -4618,7 +4537,7 @@
               </wp:inline>
             </w:drawing>
           </mc:Choice>
-          <mc:Fallback xmlns:a="http://schemas.openxmlformats.org/drawingml/2006/main">
+          <mc:Fallback xmlns:a="http://schemas.openxmlformats.org/drawingml/2006/main" xmlns:w16se="http://schemas.microsoft.com/office/word/2015/wordml/symex" xmlns:w16sdtdh="http://schemas.microsoft.com/office/word/2020/wordml/sdtdatahash" xmlns:w16="http://schemas.microsoft.com/office/word/2018/wordml" xmlns:w16cid="http://schemas.microsoft.com/office/word/2016/wordml/cid" xmlns:w16cex="http://schemas.microsoft.com/office/word/2018/wordml/cex" xmlns:oel="http://schemas.microsoft.com/office/2019/extlst" xmlns:am3d="http://schemas.microsoft.com/office/drawing/2017/model3d" xmlns:aink="http://schemas.microsoft.com/office/drawing/2016/ink" xmlns:cx8="http://schemas.microsoft.com/office/drawing/2016/5/14/chartex" xmlns:cx7="http://schemas.microsoft.com/office/drawing/2016/5/13/chartex" xmlns:cx6="http://schemas.microsoft.com/office/drawing/2016/5/12/chartex" xmlns:cx5="http://schemas.microsoft.com/office/drawing/2016/5/11/chartex" xmlns:cx4="http://schemas.microsoft.com/office/drawing/2016/5/10/chartex" xmlns:cx3="http://schemas.microsoft.com/office/drawing/2016/5/9/chartex" xmlns:cx2="http://schemas.microsoft.com/office/drawing/2015/10/21/chartex" xmlns:cx1="http://schemas.microsoft.com/office/drawing/2015/9/8/chartex" xmlns:cx="http://schemas.microsoft.com/office/drawing/2014/chartex">
             <w:pict>
               <v:group id="Group 5562" style="width:3.85pt;height:3.84998pt;mso-position-horizontal-relative:char;mso-position-vertical-relative:line" coordsize="488,488">
                 <v:shape id="Shape 6491" style="position:absolute;width:488;height:488;left:0;top:0;" coordsize="48895,48895" path="m0,0l48895,0l48895,48895l0,48895l0,0">
@@ -4725,7 +4644,7 @@
               </wp:inline>
             </w:drawing>
           </mc:Choice>
-          <mc:Fallback xmlns:a="http://schemas.openxmlformats.org/drawingml/2006/main">
+          <mc:Fallback xmlns:a="http://schemas.openxmlformats.org/drawingml/2006/main" xmlns:w16se="http://schemas.microsoft.com/office/word/2015/wordml/symex" xmlns:w16sdtdh="http://schemas.microsoft.com/office/word/2020/wordml/sdtdatahash" xmlns:w16="http://schemas.microsoft.com/office/word/2018/wordml" xmlns:w16cid="http://schemas.microsoft.com/office/word/2016/wordml/cid" xmlns:w16cex="http://schemas.microsoft.com/office/word/2018/wordml/cex" xmlns:oel="http://schemas.microsoft.com/office/2019/extlst" xmlns:am3d="http://schemas.microsoft.com/office/drawing/2017/model3d" xmlns:aink="http://schemas.microsoft.com/office/drawing/2016/ink" xmlns:cx8="http://schemas.microsoft.com/office/drawing/2016/5/14/chartex" xmlns:cx7="http://schemas.microsoft.com/office/drawing/2016/5/13/chartex" xmlns:cx6="http://schemas.microsoft.com/office/drawing/2016/5/12/chartex" xmlns:cx5="http://schemas.microsoft.com/office/drawing/2016/5/11/chartex" xmlns:cx4="http://schemas.microsoft.com/office/drawing/2016/5/10/chartex" xmlns:cx3="http://schemas.microsoft.com/office/drawing/2016/5/9/chartex" xmlns:cx2="http://schemas.microsoft.com/office/drawing/2015/10/21/chartex" xmlns:cx1="http://schemas.microsoft.com/office/drawing/2015/9/8/chartex" xmlns:cx="http://schemas.microsoft.com/office/drawing/2014/chartex">
             <w:pict>
               <v:group id="Group 5563" style="width:3.85pt;height:3.84998pt;mso-position-horizontal-relative:char;mso-position-vertical-relative:line" coordsize="488,488">
                 <v:shape id="Shape 6493" style="position:absolute;width:488;height:488;left:0;top:0;" coordsize="48895,48895" path="m0,0l48895,0l48895,48895l0,48895l0,0">
@@ -5029,7 +4948,7 @@
 </file>
 
 <file path=word/endnotes.xml><?xml version="1.0" encoding="utf-8"?>
-<w:endnotes xmlns:wpc="http://schemas.microsoft.com/office/word/2010/wordprocessingCanvas" xmlns:cx="http://schemas.microsoft.com/office/drawing/2014/chartex" xmlns:cx1="http://schemas.microsoft.com/office/drawing/2015/9/8/chartex" xmlns:cx2="http://schemas.microsoft.com/office/drawing/2015/10/21/chartex" xmlns:cx3="http://schemas.microsoft.com/office/drawing/2016/5/9/chartex" xmlns:cx4="http://schemas.microsoft.com/office/drawing/2016/5/10/chartex" xmlns:cx5="http://schemas.microsoft.com/office/drawing/2016/5/11/chartex" xmlns:cx6="http://schemas.microsoft.com/office/drawing/2016/5/12/chartex" xmlns:cx7="http://schemas.microsoft.com/office/drawing/2016/5/13/chartex" xmlns:cx8="http://schemas.microsoft.com/office/drawing/2016/5/14/chartex" xmlns:mc="http://schemas.openxmlformats.org/markup-compatibility/2006" xmlns:aink="http://schemas.microsoft.com/office/drawing/2016/ink" xmlns:am3d="http://schemas.microsoft.com/office/drawing/2017/model3d" xmlns:o="urn:schemas-microsoft-com:office:office" xmlns:oel="http://schemas.microsoft.com/office/2019/extlst" xmlns:r="http://schemas.openxmlformats.org/officeDocument/2006/relationships" xmlns:m="http://schemas.openxmlformats.org/officeDocument/2006/math" xmlns:v="urn:schemas-microsoft-com:vml" xmlns:wp14="http://schemas.microsoft.com/office/word/2010/wordprocessingDrawing" xmlns:wp="http://schemas.openxmlformats.org/drawingml/2006/wordprocessingDrawing" xmlns:w10="urn:schemas-microsoft-com:office:word" xmlns:w="http://schemas.openxmlformats.org/wordprocessingml/2006/main" xmlns:w14="http://schemas.microsoft.com/office/word/2010/wordml" xmlns:w15="http://schemas.microsoft.com/office/word/2012/wordml" xmlns:w16cex="http://schemas.microsoft.com/office/word/2018/wordml/cex" xmlns:w16cid="http://schemas.microsoft.com/office/word/2016/wordml/cid" xmlns:w16="http://schemas.microsoft.com/office/word/2018/wordml" xmlns:w16sdtdh="http://schemas.microsoft.com/office/word/2020/wordml/sdtdatahash" xmlns:w16se="http://schemas.microsoft.com/office/word/2015/wordml/symex" xmlns:wpg="http://schemas.microsoft.com/office/word/2010/wordprocessingGroup" xmlns:wpi="http://schemas.microsoft.com/office/word/2010/wordprocessingInk" xmlns:wne="http://schemas.microsoft.com/office/word/2006/wordml" xmlns:wps="http://schemas.microsoft.com/office/word/2010/wordprocessingShape" mc:Ignorable="w14 w15 w16se w16cid w16 w16cex w16sdtdh wp14">
+<w:endnotes xmlns:wpc="http://schemas.microsoft.com/office/word/2010/wordprocessingCanvas" xmlns:mc="http://schemas.openxmlformats.org/markup-compatibility/2006" xmlns:o="urn:schemas-microsoft-com:office:office" xmlns:r="http://schemas.openxmlformats.org/officeDocument/2006/relationships" xmlns:m="http://schemas.openxmlformats.org/officeDocument/2006/math" xmlns:v="urn:schemas-microsoft-com:vml" xmlns:wp14="http://schemas.microsoft.com/office/word/2010/wordprocessingDrawing" xmlns:wp="http://schemas.openxmlformats.org/drawingml/2006/wordprocessingDrawing" xmlns:w10="urn:schemas-microsoft-com:office:word" xmlns:w="http://schemas.openxmlformats.org/wordprocessingml/2006/main" xmlns:w14="http://schemas.microsoft.com/office/word/2010/wordml" xmlns:w15="http://schemas.microsoft.com/office/word/2012/wordml" xmlns:wpg="http://schemas.microsoft.com/office/word/2010/wordprocessingGroup" xmlns:wpi="http://schemas.microsoft.com/office/word/2010/wordprocessingInk" xmlns:wne="http://schemas.microsoft.com/office/word/2006/wordml" xmlns:wps="http://schemas.microsoft.com/office/word/2010/wordprocessingShape" mc:Ignorable="w14 w15 wp14">
   <w:endnote w:type="separator" w:id="-1">
     <w:p>
       <w:pPr>
@@ -5054,7 +4973,7 @@
 </file>
 
 <file path=word/footer1.xml><?xml version="1.0" encoding="utf-8"?>
-<w:ftr xmlns:wpc="http://schemas.microsoft.com/office/word/2010/wordprocessingCanvas" xmlns:cx="http://schemas.microsoft.com/office/drawing/2014/chartex" xmlns:cx1="http://schemas.microsoft.com/office/drawing/2015/9/8/chartex" xmlns:cx2="http://schemas.microsoft.com/office/drawing/2015/10/21/chartex" xmlns:cx3="http://schemas.microsoft.com/office/drawing/2016/5/9/chartex" xmlns:cx4="http://schemas.microsoft.com/office/drawing/2016/5/10/chartex" xmlns:cx5="http://schemas.microsoft.com/office/drawing/2016/5/11/chartex" xmlns:cx6="http://schemas.microsoft.com/office/drawing/2016/5/12/chartex" xmlns:cx7="http://schemas.microsoft.com/office/drawing/2016/5/13/chartex" xmlns:cx8="http://schemas.microsoft.com/office/drawing/2016/5/14/chartex" xmlns:mc="http://schemas.openxmlformats.org/markup-compatibility/2006" xmlns:aink="http://schemas.microsoft.com/office/drawing/2016/ink" xmlns:am3d="http://schemas.microsoft.com/office/drawing/2017/model3d" xmlns:o="urn:schemas-microsoft-com:office:office" xmlns:oel="http://schemas.microsoft.com/office/2019/extlst" xmlns:r="http://schemas.openxmlformats.org/officeDocument/2006/relationships" xmlns:m="http://schemas.openxmlformats.org/officeDocument/2006/math" xmlns:v="urn:schemas-microsoft-com:vml" xmlns:wp14="http://schemas.microsoft.com/office/word/2010/wordprocessingDrawing" xmlns:wp="http://schemas.openxmlformats.org/drawingml/2006/wordprocessingDrawing" xmlns:w10="urn:schemas-microsoft-com:office:word" xmlns:w="http://schemas.openxmlformats.org/wordprocessingml/2006/main" xmlns:w14="http://schemas.microsoft.com/office/word/2010/wordml" xmlns:w15="http://schemas.microsoft.com/office/word/2012/wordml" xmlns:w16cex="http://schemas.microsoft.com/office/word/2018/wordml/cex" xmlns:w16cid="http://schemas.microsoft.com/office/word/2016/wordml/cid" xmlns:w16="http://schemas.microsoft.com/office/word/2018/wordml" xmlns:w16sdtdh="http://schemas.microsoft.com/office/word/2020/wordml/sdtdatahash" xmlns:w16se="http://schemas.microsoft.com/office/word/2015/wordml/symex" xmlns:wpg="http://schemas.microsoft.com/office/word/2010/wordprocessingGroup" xmlns:wpi="http://schemas.microsoft.com/office/word/2010/wordprocessingInk" xmlns:wne="http://schemas.microsoft.com/office/word/2006/wordml" xmlns:wps="http://schemas.microsoft.com/office/word/2010/wordprocessingShape" mc:Ignorable="w14 w15 w16se w16cid w16 w16cex w16sdtdh wp14">
+<w:ftr xmlns:wpc="http://schemas.microsoft.com/office/word/2010/wordprocessingCanvas" xmlns:mc="http://schemas.openxmlformats.org/markup-compatibility/2006" xmlns:o="urn:schemas-microsoft-com:office:office" xmlns:r="http://schemas.openxmlformats.org/officeDocument/2006/relationships" xmlns:m="http://schemas.openxmlformats.org/officeDocument/2006/math" xmlns:v="urn:schemas-microsoft-com:vml" xmlns:wp14="http://schemas.microsoft.com/office/word/2010/wordprocessingDrawing" xmlns:wp="http://schemas.openxmlformats.org/drawingml/2006/wordprocessingDrawing" xmlns:w10="urn:schemas-microsoft-com:office:word" xmlns:w="http://schemas.openxmlformats.org/wordprocessingml/2006/main" xmlns:w14="http://schemas.microsoft.com/office/word/2010/wordml" xmlns:w15="http://schemas.microsoft.com/office/word/2012/wordml" xmlns:wpg="http://schemas.microsoft.com/office/word/2010/wordprocessingGroup" xmlns:wpi="http://schemas.microsoft.com/office/word/2010/wordprocessingInk" xmlns:wne="http://schemas.microsoft.com/office/word/2006/wordml" xmlns:wps="http://schemas.microsoft.com/office/word/2010/wordprocessingShape" mc:Ignorable="w14 w15 wp14">
   <w:p>
     <w:pPr>
       <w:spacing w:after="0" w:line="259" w:lineRule="auto"/>
@@ -5154,7 +5073,7 @@
             </wp:anchor>
           </w:drawing>
         </mc:Choice>
-        <mc:Fallback>
+        <mc:Fallback xmlns:w16se="http://schemas.microsoft.com/office/word/2015/wordml/symex" xmlns:w16sdtdh="http://schemas.microsoft.com/office/word/2020/wordml/sdtdatahash" xmlns:w16="http://schemas.microsoft.com/office/word/2018/wordml" xmlns:w16cid="http://schemas.microsoft.com/office/word/2016/wordml/cid" xmlns:w16cex="http://schemas.microsoft.com/office/word/2018/wordml/cex" xmlns:oel="http://schemas.microsoft.com/office/2019/extlst" xmlns:am3d="http://schemas.microsoft.com/office/drawing/2017/model3d" xmlns:aink="http://schemas.microsoft.com/office/drawing/2016/ink" xmlns:cx8="http://schemas.microsoft.com/office/drawing/2016/5/14/chartex" xmlns:cx7="http://schemas.microsoft.com/office/drawing/2016/5/13/chartex" xmlns:cx6="http://schemas.microsoft.com/office/drawing/2016/5/12/chartex" xmlns:cx5="http://schemas.microsoft.com/office/drawing/2016/5/11/chartex" xmlns:cx4="http://schemas.microsoft.com/office/drawing/2016/5/10/chartex" xmlns:cx3="http://schemas.microsoft.com/office/drawing/2016/5/9/chartex" xmlns:cx2="http://schemas.microsoft.com/office/drawing/2015/10/21/chartex" xmlns:cx1="http://schemas.microsoft.com/office/drawing/2015/9/8/chartex" xmlns:cx="http://schemas.microsoft.com/office/drawing/2014/chartex">
           <w:pict>
             <v:group w14:anchorId="05F3D4F9" id="Group 6050" o:spid="_x0000_s1026" style="position:absolute;margin-left:42.5pt;margin-top:813.55pt;width:510.25pt;height:.75pt;z-index:251660288;mso-position-horizontal-relative:page;mso-position-vertical-relative:page" coordsize="64800,95" o:gfxdata="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">
               <v:shape id="Shape 6510" o:spid="_x0000_s1027" style="position:absolute;width:64800;height:95;visibility:visible;mso-wrap-style:square;v-text-anchor:top" coordsize="6480049,9525" o:gfxdata="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" path="m,l6480049,r,9525l,9525,,e" fillcolor="black" stroked="f" strokeweight="0">
@@ -5194,7 +5113,7 @@
 </file>
 
 <file path=word/footer2.xml><?xml version="1.0" encoding="utf-8"?>
-<w:ftr xmlns:wpc="http://schemas.microsoft.com/office/word/2010/wordprocessingCanvas" xmlns:cx="http://schemas.microsoft.com/office/drawing/2014/chartex" xmlns:cx1="http://schemas.microsoft.com/office/drawing/2015/9/8/chartex" xmlns:cx2="http://schemas.microsoft.com/office/drawing/2015/10/21/chartex" xmlns:cx3="http://schemas.microsoft.com/office/drawing/2016/5/9/chartex" xmlns:cx4="http://schemas.microsoft.com/office/drawing/2016/5/10/chartex" xmlns:cx5="http://schemas.microsoft.com/office/drawing/2016/5/11/chartex" xmlns:cx6="http://schemas.microsoft.com/office/drawing/2016/5/12/chartex" xmlns:cx7="http://schemas.microsoft.com/office/drawing/2016/5/13/chartex" xmlns:cx8="http://schemas.microsoft.com/office/drawing/2016/5/14/chartex" xmlns:mc="http://schemas.openxmlformats.org/markup-compatibility/2006" xmlns:aink="http://schemas.microsoft.com/office/drawing/2016/ink" xmlns:am3d="http://schemas.microsoft.com/office/drawing/2017/model3d" xmlns:o="urn:schemas-microsoft-com:office:office" xmlns:oel="http://schemas.microsoft.com/office/2019/extlst" xmlns:r="http://schemas.openxmlformats.org/officeDocument/2006/relationships" xmlns:m="http://schemas.openxmlformats.org/officeDocument/2006/math" xmlns:v="urn:schemas-microsoft-com:vml" xmlns:wp14="http://schemas.microsoft.com/office/word/2010/wordprocessingDrawing" xmlns:wp="http://schemas.openxmlformats.org/drawingml/2006/wordprocessingDrawing" xmlns:w10="urn:schemas-microsoft-com:office:word" xmlns:w="http://schemas.openxmlformats.org/wordprocessingml/2006/main" xmlns:w14="http://schemas.microsoft.com/office/word/2010/wordml" xmlns:w15="http://schemas.microsoft.com/office/word/2012/wordml" xmlns:w16cex="http://schemas.microsoft.com/office/word/2018/wordml/cex" xmlns:w16cid="http://schemas.microsoft.com/office/word/2016/wordml/cid" xmlns:w16="http://schemas.microsoft.com/office/word/2018/wordml" xmlns:w16sdtdh="http://schemas.microsoft.com/office/word/2020/wordml/sdtdatahash" xmlns:w16se="http://schemas.microsoft.com/office/word/2015/wordml/symex" xmlns:wpg="http://schemas.microsoft.com/office/word/2010/wordprocessingGroup" xmlns:wpi="http://schemas.microsoft.com/office/word/2010/wordprocessingInk" xmlns:wne="http://schemas.microsoft.com/office/word/2006/wordml" xmlns:wps="http://schemas.microsoft.com/office/word/2010/wordprocessingShape" mc:Ignorable="w14 w15 w16se w16cid w16 w16cex w16sdtdh wp14">
+<w:ftr xmlns:wpc="http://schemas.microsoft.com/office/word/2010/wordprocessingCanvas" xmlns:mc="http://schemas.openxmlformats.org/markup-compatibility/2006" xmlns:o="urn:schemas-microsoft-com:office:office" xmlns:r="http://schemas.openxmlformats.org/officeDocument/2006/relationships" xmlns:m="http://schemas.openxmlformats.org/officeDocument/2006/math" xmlns:v="urn:schemas-microsoft-com:vml" xmlns:wp14="http://schemas.microsoft.com/office/word/2010/wordprocessingDrawing" xmlns:wp="http://schemas.openxmlformats.org/drawingml/2006/wordprocessingDrawing" xmlns:w10="urn:schemas-microsoft-com:office:word" xmlns:w="http://schemas.openxmlformats.org/wordprocessingml/2006/main" xmlns:w14="http://schemas.microsoft.com/office/word/2010/wordml" xmlns:w15="http://schemas.microsoft.com/office/word/2012/wordml" xmlns:wpg="http://schemas.microsoft.com/office/word/2010/wordprocessingGroup" xmlns:wpi="http://schemas.microsoft.com/office/word/2010/wordprocessingInk" xmlns:wne="http://schemas.microsoft.com/office/word/2006/wordml" xmlns:wps="http://schemas.microsoft.com/office/word/2010/wordprocessingShape" mc:Ignorable="w14 w15 wp14">
   <w:p>
     <w:pPr>
       <w:spacing w:after="0" w:line="259" w:lineRule="auto"/>
@@ -5294,7 +5213,7 @@
             </wp:anchor>
           </w:drawing>
         </mc:Choice>
-        <mc:Fallback>
+        <mc:Fallback xmlns:w16se="http://schemas.microsoft.com/office/word/2015/wordml/symex" xmlns:w16sdtdh="http://schemas.microsoft.com/office/word/2020/wordml/sdtdatahash" xmlns:w16="http://schemas.microsoft.com/office/word/2018/wordml" xmlns:w16cid="http://schemas.microsoft.com/office/word/2016/wordml/cid" xmlns:w16cex="http://schemas.microsoft.com/office/word/2018/wordml/cex" xmlns:oel="http://schemas.microsoft.com/office/2019/extlst" xmlns:am3d="http://schemas.microsoft.com/office/drawing/2017/model3d" xmlns:aink="http://schemas.microsoft.com/office/drawing/2016/ink" xmlns:cx8="http://schemas.microsoft.com/office/drawing/2016/5/14/chartex" xmlns:cx7="http://schemas.microsoft.com/office/drawing/2016/5/13/chartex" xmlns:cx6="http://schemas.microsoft.com/office/drawing/2016/5/12/chartex" xmlns:cx5="http://schemas.microsoft.com/office/drawing/2016/5/11/chartex" xmlns:cx4="http://schemas.microsoft.com/office/drawing/2016/5/10/chartex" xmlns:cx3="http://schemas.microsoft.com/office/drawing/2016/5/9/chartex" xmlns:cx2="http://schemas.microsoft.com/office/drawing/2015/10/21/chartex" xmlns:cx1="http://schemas.microsoft.com/office/drawing/2015/9/8/chartex" xmlns:cx="http://schemas.microsoft.com/office/drawing/2014/chartex">
           <w:pict>
             <v:group w14:anchorId="425658EC" id="Group 6034" o:spid="_x0000_s1026" style="position:absolute;margin-left:42.5pt;margin-top:813.55pt;width:510.25pt;height:.75pt;z-index:251661312;mso-position-horizontal-relative:page;mso-position-vertical-relative:page" coordsize="64800,95" o:gfxdata="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">
               <v:shape id="Shape 6508" o:spid="_x0000_s1027" style="position:absolute;width:64800;height:95;visibility:visible;mso-wrap-style:square;v-text-anchor:top" coordsize="6480049,9525" o:gfxdata="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" path="m,l6480049,r,9525l,9525,,e" fillcolor="black" stroked="f" strokeweight="0">
@@ -5334,7 +5253,7 @@
 </file>
 
 <file path=word/footer3.xml><?xml version="1.0" encoding="utf-8"?>
-<w:ftr xmlns:wpc="http://schemas.microsoft.com/office/word/2010/wordprocessingCanvas" xmlns:cx="http://schemas.microsoft.com/office/drawing/2014/chartex" xmlns:cx1="http://schemas.microsoft.com/office/drawing/2015/9/8/chartex" xmlns:cx2="http://schemas.microsoft.com/office/drawing/2015/10/21/chartex" xmlns:cx3="http://schemas.microsoft.com/office/drawing/2016/5/9/chartex" xmlns:cx4="http://schemas.microsoft.com/office/drawing/2016/5/10/chartex" xmlns:cx5="http://schemas.microsoft.com/office/drawing/2016/5/11/chartex" xmlns:cx6="http://schemas.microsoft.com/office/drawing/2016/5/12/chartex" xmlns:cx7="http://schemas.microsoft.com/office/drawing/2016/5/13/chartex" xmlns:cx8="http://schemas.microsoft.com/office/drawing/2016/5/14/chartex" xmlns:mc="http://schemas.openxmlformats.org/markup-compatibility/2006" xmlns:aink="http://schemas.microsoft.com/office/drawing/2016/ink" xmlns:am3d="http://schemas.microsoft.com/office/drawing/2017/model3d" xmlns:o="urn:schemas-microsoft-com:office:office" xmlns:oel="http://schemas.microsoft.com/office/2019/extlst" xmlns:r="http://schemas.openxmlformats.org/officeDocument/2006/relationships" xmlns:m="http://schemas.openxmlformats.org/officeDocument/2006/math" xmlns:v="urn:schemas-microsoft-com:vml" xmlns:wp14="http://schemas.microsoft.com/office/word/2010/wordprocessingDrawing" xmlns:wp="http://schemas.openxmlformats.org/drawingml/2006/wordprocessingDrawing" xmlns:w10="urn:schemas-microsoft-com:office:word" xmlns:w="http://schemas.openxmlformats.org/wordprocessingml/2006/main" xmlns:w14="http://schemas.microsoft.com/office/word/2010/wordml" xmlns:w15="http://schemas.microsoft.com/office/word/2012/wordml" xmlns:w16cex="http://schemas.microsoft.com/office/word/2018/wordml/cex" xmlns:w16cid="http://schemas.microsoft.com/office/word/2016/wordml/cid" xmlns:w16="http://schemas.microsoft.com/office/word/2018/wordml" xmlns:w16sdtdh="http://schemas.microsoft.com/office/word/2020/wordml/sdtdatahash" xmlns:w16se="http://schemas.microsoft.com/office/word/2015/wordml/symex" xmlns:wpg="http://schemas.microsoft.com/office/word/2010/wordprocessingGroup" xmlns:wpi="http://schemas.microsoft.com/office/word/2010/wordprocessingInk" xmlns:wne="http://schemas.microsoft.com/office/word/2006/wordml" xmlns:wps="http://schemas.microsoft.com/office/word/2010/wordprocessingShape" mc:Ignorable="w14 w15 w16se w16cid w16 w16cex w16sdtdh wp14">
+<w:ftr xmlns:wpc="http://schemas.microsoft.com/office/word/2010/wordprocessingCanvas" xmlns:mc="http://schemas.openxmlformats.org/markup-compatibility/2006" xmlns:o="urn:schemas-microsoft-com:office:office" xmlns:r="http://schemas.openxmlformats.org/officeDocument/2006/relationships" xmlns:m="http://schemas.openxmlformats.org/officeDocument/2006/math" xmlns:v="urn:schemas-microsoft-com:vml" xmlns:wp14="http://schemas.microsoft.com/office/word/2010/wordprocessingDrawing" xmlns:wp="http://schemas.openxmlformats.org/drawingml/2006/wordprocessingDrawing" xmlns:w10="urn:schemas-microsoft-com:office:word" xmlns:w="http://schemas.openxmlformats.org/wordprocessingml/2006/main" xmlns:w14="http://schemas.microsoft.com/office/word/2010/wordml" xmlns:w15="http://schemas.microsoft.com/office/word/2012/wordml" xmlns:wpg="http://schemas.microsoft.com/office/word/2010/wordprocessingGroup" xmlns:wpi="http://schemas.microsoft.com/office/word/2010/wordprocessingInk" xmlns:wne="http://schemas.microsoft.com/office/word/2006/wordml" xmlns:wps="http://schemas.microsoft.com/office/word/2010/wordprocessingShape" mc:Ignorable="w14 w15 wp14">
   <w:p>
     <w:pPr>
       <w:spacing w:after="0" w:line="259" w:lineRule="auto"/>
@@ -5434,7 +5353,7 @@
             </wp:anchor>
           </w:drawing>
         </mc:Choice>
-        <mc:Fallback>
+        <mc:Fallback xmlns:w16se="http://schemas.microsoft.com/office/word/2015/wordml/symex" xmlns:w16sdtdh="http://schemas.microsoft.com/office/word/2020/wordml/sdtdatahash" xmlns:w16="http://schemas.microsoft.com/office/word/2018/wordml" xmlns:w16cid="http://schemas.microsoft.com/office/word/2016/wordml/cid" xmlns:w16cex="http://schemas.microsoft.com/office/word/2018/wordml/cex" xmlns:oel="http://schemas.microsoft.com/office/2019/extlst" xmlns:am3d="http://schemas.microsoft.com/office/drawing/2017/model3d" xmlns:aink="http://schemas.microsoft.com/office/drawing/2016/ink" xmlns:cx8="http://schemas.microsoft.com/office/drawing/2016/5/14/chartex" xmlns:cx7="http://schemas.microsoft.com/office/drawing/2016/5/13/chartex" xmlns:cx6="http://schemas.microsoft.com/office/drawing/2016/5/12/chartex" xmlns:cx5="http://schemas.microsoft.com/office/drawing/2016/5/11/chartex" xmlns:cx4="http://schemas.microsoft.com/office/drawing/2016/5/10/chartex" xmlns:cx3="http://schemas.microsoft.com/office/drawing/2016/5/9/chartex" xmlns:cx2="http://schemas.microsoft.com/office/drawing/2015/10/21/chartex" xmlns:cx1="http://schemas.microsoft.com/office/drawing/2015/9/8/chartex" xmlns:cx="http://schemas.microsoft.com/office/drawing/2014/chartex">
           <w:pict>
             <v:group w14:anchorId="184D7E26" id="Group 6020" o:spid="_x0000_s1026" style="position:absolute;margin-left:42.5pt;margin-top:813.55pt;width:510.25pt;height:.75pt;z-index:251662336;mso-position-horizontal-relative:page;mso-position-vertical-relative:page" coordsize="64800,95" o:gfxdata="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">
               <v:shape id="Shape 6506" o:spid="_x0000_s1027" style="position:absolute;width:64800;height:95;visibility:visible;mso-wrap-style:square;v-text-anchor:top" coordsize="6480049,9525" o:gfxdata="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" path="m,l6480049,r,9525l,9525,,e" fillcolor="black" stroked="f" strokeweight="0">
@@ -5473,7 +5392,7 @@
 </file>
 
 <file path=word/footer4.xml><?xml version="1.0" encoding="utf-8"?>
-<w:ftr xmlns:wpc="http://schemas.microsoft.com/office/word/2010/wordprocessingCanvas" xmlns:cx="http://schemas.microsoft.com/office/drawing/2014/chartex" xmlns:cx1="http://schemas.microsoft.com/office/drawing/2015/9/8/chartex" xmlns:cx2="http://schemas.microsoft.com/office/drawing/2015/10/21/chartex" xmlns:cx3="http://schemas.microsoft.com/office/drawing/2016/5/9/chartex" xmlns:cx4="http://schemas.microsoft.com/office/drawing/2016/5/10/chartex" xmlns:cx5="http://schemas.microsoft.com/office/drawing/2016/5/11/chartex" xmlns:cx6="http://schemas.microsoft.com/office/drawing/2016/5/12/chartex" xmlns:cx7="http://schemas.microsoft.com/office/drawing/2016/5/13/chartex" xmlns:cx8="http://schemas.microsoft.com/office/drawing/2016/5/14/chartex" xmlns:mc="http://schemas.openxmlformats.org/markup-compatibility/2006" xmlns:aink="http://schemas.microsoft.com/office/drawing/2016/ink" xmlns:am3d="http://schemas.microsoft.com/office/drawing/2017/model3d" xmlns:o="urn:schemas-microsoft-com:office:office" xmlns:oel="http://schemas.microsoft.com/office/2019/extlst" xmlns:r="http://schemas.openxmlformats.org/officeDocument/2006/relationships" xmlns:m="http://schemas.openxmlformats.org/officeDocument/2006/math" xmlns:v="urn:schemas-microsoft-com:vml" xmlns:wp14="http://schemas.microsoft.com/office/word/2010/wordprocessingDrawing" xmlns:wp="http://schemas.openxmlformats.org/drawingml/2006/wordprocessingDrawing" xmlns:w10="urn:schemas-microsoft-com:office:word" xmlns:w="http://schemas.openxmlformats.org/wordprocessingml/2006/main" xmlns:w14="http://schemas.microsoft.com/office/word/2010/wordml" xmlns:w15="http://schemas.microsoft.com/office/word/2012/wordml" xmlns:w16cex="http://schemas.microsoft.com/office/word/2018/wordml/cex" xmlns:w16cid="http://schemas.microsoft.com/office/word/2016/wordml/cid" xmlns:w16="http://schemas.microsoft.com/office/word/2018/wordml" xmlns:w16sdtdh="http://schemas.microsoft.com/office/word/2020/wordml/sdtdatahash" xmlns:w16se="http://schemas.microsoft.com/office/word/2015/wordml/symex" xmlns:wpg="http://schemas.microsoft.com/office/word/2010/wordprocessingGroup" xmlns:wpi="http://schemas.microsoft.com/office/word/2010/wordprocessingInk" xmlns:wne="http://schemas.microsoft.com/office/word/2006/wordml" xmlns:wps="http://schemas.microsoft.com/office/word/2010/wordprocessingShape" mc:Ignorable="w14 w15 w16se w16cid w16 w16cex w16sdtdh wp14">
+<w:ftr xmlns:wpc="http://schemas.microsoft.com/office/word/2010/wordprocessingCanvas" xmlns:mc="http://schemas.openxmlformats.org/markup-compatibility/2006" xmlns:o="urn:schemas-microsoft-com:office:office" xmlns:r="http://schemas.openxmlformats.org/officeDocument/2006/relationships" xmlns:m="http://schemas.openxmlformats.org/officeDocument/2006/math" xmlns:v="urn:schemas-microsoft-com:vml" xmlns:wp14="http://schemas.microsoft.com/office/word/2010/wordprocessingDrawing" xmlns:wp="http://schemas.openxmlformats.org/drawingml/2006/wordprocessingDrawing" xmlns:w10="urn:schemas-microsoft-com:office:word" xmlns:w="http://schemas.openxmlformats.org/wordprocessingml/2006/main" xmlns:w14="http://schemas.microsoft.com/office/word/2010/wordml" xmlns:w15="http://schemas.microsoft.com/office/word/2012/wordml" xmlns:wpg="http://schemas.microsoft.com/office/word/2010/wordprocessingGroup" xmlns:wpi="http://schemas.microsoft.com/office/word/2010/wordprocessingInk" xmlns:wne="http://schemas.microsoft.com/office/word/2006/wordml" xmlns:wps="http://schemas.microsoft.com/office/word/2010/wordprocessingShape" mc:Ignorable="w14 w15 wp14">
   <w:p>
     <w:pPr>
       <w:spacing w:after="0" w:line="259" w:lineRule="auto"/>
@@ -5573,7 +5492,7 @@
             </wp:anchor>
           </w:drawing>
         </mc:Choice>
-        <mc:Fallback xmlns:a="http://schemas.openxmlformats.org/drawingml/2006/main">
+        <mc:Fallback xmlns:a="http://schemas.openxmlformats.org/drawingml/2006/main" xmlns:w16se="http://schemas.microsoft.com/office/word/2015/wordml/symex" xmlns:w16sdtdh="http://schemas.microsoft.com/office/word/2020/wordml/sdtdatahash" xmlns:w16="http://schemas.microsoft.com/office/word/2018/wordml" xmlns:w16cid="http://schemas.microsoft.com/office/word/2016/wordml/cid" xmlns:w16cex="http://schemas.microsoft.com/office/word/2018/wordml/cex" xmlns:oel="http://schemas.microsoft.com/office/2019/extlst" xmlns:am3d="http://schemas.microsoft.com/office/drawing/2017/model3d" xmlns:aink="http://schemas.microsoft.com/office/drawing/2016/ink" xmlns:cx8="http://schemas.microsoft.com/office/drawing/2016/5/14/chartex" xmlns:cx7="http://schemas.microsoft.com/office/drawing/2016/5/13/chartex" xmlns:cx6="http://schemas.microsoft.com/office/drawing/2016/5/12/chartex" xmlns:cx5="http://schemas.microsoft.com/office/drawing/2016/5/11/chartex" xmlns:cx4="http://schemas.microsoft.com/office/drawing/2016/5/10/chartex" xmlns:cx3="http://schemas.microsoft.com/office/drawing/2016/5/9/chartex" xmlns:cx2="http://schemas.microsoft.com/office/drawing/2015/10/21/chartex" xmlns:cx1="http://schemas.microsoft.com/office/drawing/2015/9/8/chartex" xmlns:cx="http://schemas.microsoft.com/office/drawing/2014/chartex">
           <w:pict>
             <v:group id="Group 6105" style="width:510.24pt;height:0.75pt;position:absolute;mso-position-horizontal-relative:page;mso-position-horizontal:absolute;margin-left:42.52pt;mso-position-vertical-relative:page;margin-top:813.544pt;" coordsize="64800,95">
               <v:shape id="Shape 6517" style="position:absolute;width:64800;height:95;left:0;top:0;" coordsize="6480049,9525" path="m0,0l6480049,0l6480049,9525l0,9525l0,0">
@@ -5613,7 +5532,7 @@
 </file>
 
 <file path=word/footer5.xml><?xml version="1.0" encoding="utf-8"?>
-<w:ftr xmlns:wpc="http://schemas.microsoft.com/office/word/2010/wordprocessingCanvas" xmlns:cx="http://schemas.microsoft.com/office/drawing/2014/chartex" xmlns:cx1="http://schemas.microsoft.com/office/drawing/2015/9/8/chartex" xmlns:cx2="http://schemas.microsoft.com/office/drawing/2015/10/21/chartex" xmlns:cx3="http://schemas.microsoft.com/office/drawing/2016/5/9/chartex" xmlns:cx4="http://schemas.microsoft.com/office/drawing/2016/5/10/chartex" xmlns:cx5="http://schemas.microsoft.com/office/drawing/2016/5/11/chartex" xmlns:cx6="http://schemas.microsoft.com/office/drawing/2016/5/12/chartex" xmlns:cx7="http://schemas.microsoft.com/office/drawing/2016/5/13/chartex" xmlns:cx8="http://schemas.microsoft.com/office/drawing/2016/5/14/chartex" xmlns:mc="http://schemas.openxmlformats.org/markup-compatibility/2006" xmlns:aink="http://schemas.microsoft.com/office/drawing/2016/ink" xmlns:am3d="http://schemas.microsoft.com/office/drawing/2017/model3d" xmlns:o="urn:schemas-microsoft-com:office:office" xmlns:oel="http://schemas.microsoft.com/office/2019/extlst" xmlns:r="http://schemas.openxmlformats.org/officeDocument/2006/relationships" xmlns:m="http://schemas.openxmlformats.org/officeDocument/2006/math" xmlns:v="urn:schemas-microsoft-com:vml" xmlns:wp14="http://schemas.microsoft.com/office/word/2010/wordprocessingDrawing" xmlns:wp="http://schemas.openxmlformats.org/drawingml/2006/wordprocessingDrawing" xmlns:w10="urn:schemas-microsoft-com:office:word" xmlns:w="http://schemas.openxmlformats.org/wordprocessingml/2006/main" xmlns:w14="http://schemas.microsoft.com/office/word/2010/wordml" xmlns:w15="http://schemas.microsoft.com/office/word/2012/wordml" xmlns:w16cex="http://schemas.microsoft.com/office/word/2018/wordml/cex" xmlns:w16cid="http://schemas.microsoft.com/office/word/2016/wordml/cid" xmlns:w16="http://schemas.microsoft.com/office/word/2018/wordml" xmlns:w16sdtdh="http://schemas.microsoft.com/office/word/2020/wordml/sdtdatahash" xmlns:w16se="http://schemas.microsoft.com/office/word/2015/wordml/symex" xmlns:wpg="http://schemas.microsoft.com/office/word/2010/wordprocessingGroup" xmlns:wpi="http://schemas.microsoft.com/office/word/2010/wordprocessingInk" xmlns:wne="http://schemas.microsoft.com/office/word/2006/wordml" xmlns:wps="http://schemas.microsoft.com/office/word/2010/wordprocessingShape" mc:Ignorable="w14 w15 w16se w16cid w16 w16cex w16sdtdh wp14">
+<w:ftr xmlns:wpc="http://schemas.microsoft.com/office/word/2010/wordprocessingCanvas" xmlns:mc="http://schemas.openxmlformats.org/markup-compatibility/2006" xmlns:o="urn:schemas-microsoft-com:office:office" xmlns:r="http://schemas.openxmlformats.org/officeDocument/2006/relationships" xmlns:m="http://schemas.openxmlformats.org/officeDocument/2006/math" xmlns:v="urn:schemas-microsoft-com:vml" xmlns:wp14="http://schemas.microsoft.com/office/word/2010/wordprocessingDrawing" xmlns:wp="http://schemas.openxmlformats.org/drawingml/2006/wordprocessingDrawing" xmlns:w10="urn:schemas-microsoft-com:office:word" xmlns:w="http://schemas.openxmlformats.org/wordprocessingml/2006/main" xmlns:w14="http://schemas.microsoft.com/office/word/2010/wordml" xmlns:w15="http://schemas.microsoft.com/office/word/2012/wordml" xmlns:wpg="http://schemas.microsoft.com/office/word/2010/wordprocessingGroup" xmlns:wpi="http://schemas.microsoft.com/office/word/2010/wordprocessingInk" xmlns:wne="http://schemas.microsoft.com/office/word/2006/wordml" xmlns:wps="http://schemas.microsoft.com/office/word/2010/wordprocessingShape" mc:Ignorable="w14 w15 wp14">
   <w:p>
     <w:pPr>
       <w:spacing w:after="0" w:line="259" w:lineRule="auto"/>
@@ -5713,7 +5632,7 @@
             </wp:anchor>
           </w:drawing>
         </mc:Choice>
-        <mc:Fallback xmlns:a="http://schemas.openxmlformats.org/drawingml/2006/main">
+        <mc:Fallback xmlns:a="http://schemas.openxmlformats.org/drawingml/2006/main" xmlns:w16se="http://schemas.microsoft.com/office/word/2015/wordml/symex" xmlns:w16sdtdh="http://schemas.microsoft.com/office/word/2020/wordml/sdtdatahash" xmlns:w16="http://schemas.microsoft.com/office/word/2018/wordml" xmlns:w16cid="http://schemas.microsoft.com/office/word/2016/wordml/cid" xmlns:w16cex="http://schemas.microsoft.com/office/word/2018/wordml/cex" xmlns:oel="http://schemas.microsoft.com/office/2019/extlst" xmlns:am3d="http://schemas.microsoft.com/office/drawing/2017/model3d" xmlns:aink="http://schemas.microsoft.com/office/drawing/2016/ink" xmlns:cx8="http://schemas.microsoft.com/office/drawing/2016/5/14/chartex" xmlns:cx7="http://schemas.microsoft.com/office/drawing/2016/5/13/chartex" xmlns:cx6="http://schemas.microsoft.com/office/drawing/2016/5/12/chartex" xmlns:cx5="http://schemas.microsoft.com/office/drawing/2016/5/11/chartex" xmlns:cx4="http://schemas.microsoft.com/office/drawing/2016/5/10/chartex" xmlns:cx3="http://schemas.microsoft.com/office/drawing/2016/5/9/chartex" xmlns:cx2="http://schemas.microsoft.com/office/drawing/2015/10/21/chartex" xmlns:cx1="http://schemas.microsoft.com/office/drawing/2015/9/8/chartex" xmlns:cx="http://schemas.microsoft.com/office/drawing/2014/chartex">
           <w:pict>
             <v:group id="Group 6087" style="width:510.24pt;height:0.75pt;position:absolute;mso-position-horizontal-relative:page;mso-position-horizontal:absolute;margin-left:42.52pt;mso-position-vertical-relative:page;margin-top:813.544pt;" coordsize="64800,95">
               <v:shape id="Shape 6515" style="position:absolute;width:64800;height:95;left:0;top:0;" coordsize="6480049,9525" path="m0,0l6480049,0l6480049,9525l0,9525l0,0">
@@ -5740,7 +5659,7 @@
         <w:b/>
         <w:noProof/>
       </w:rPr>
-      <w:t>5</w:t>
+      <w:t>4</w:t>
     </w:r>
     <w:r>
       <w:rPr>
@@ -5753,7 +5672,7 @@
 </file>
 
 <file path=word/footer6.xml><?xml version="1.0" encoding="utf-8"?>
-<w:ftr xmlns:wpc="http://schemas.microsoft.com/office/word/2010/wordprocessingCanvas" xmlns:cx="http://schemas.microsoft.com/office/drawing/2014/chartex" xmlns:cx1="http://schemas.microsoft.com/office/drawing/2015/9/8/chartex" xmlns:cx2="http://schemas.microsoft.com/office/drawing/2015/10/21/chartex" xmlns:cx3="http://schemas.microsoft.com/office/drawing/2016/5/9/chartex" xmlns:cx4="http://schemas.microsoft.com/office/drawing/2016/5/10/chartex" xmlns:cx5="http://schemas.microsoft.com/office/drawing/2016/5/11/chartex" xmlns:cx6="http://schemas.microsoft.com/office/drawing/2016/5/12/chartex" xmlns:cx7="http://schemas.microsoft.com/office/drawing/2016/5/13/chartex" xmlns:cx8="http://schemas.microsoft.com/office/drawing/2016/5/14/chartex" xmlns:mc="http://schemas.openxmlformats.org/markup-compatibility/2006" xmlns:aink="http://schemas.microsoft.com/office/drawing/2016/ink" xmlns:am3d="http://schemas.microsoft.com/office/drawing/2017/model3d" xmlns:o="urn:schemas-microsoft-com:office:office" xmlns:oel="http://schemas.microsoft.com/office/2019/extlst" xmlns:r="http://schemas.openxmlformats.org/officeDocument/2006/relationships" xmlns:m="http://schemas.openxmlformats.org/officeDocument/2006/math" xmlns:v="urn:schemas-microsoft-com:vml" xmlns:wp14="http://schemas.microsoft.com/office/word/2010/wordprocessingDrawing" xmlns:wp="http://schemas.openxmlformats.org/drawingml/2006/wordprocessingDrawing" xmlns:w10="urn:schemas-microsoft-com:office:word" xmlns:w="http://schemas.openxmlformats.org/wordprocessingml/2006/main" xmlns:w14="http://schemas.microsoft.com/office/word/2010/wordml" xmlns:w15="http://schemas.microsoft.com/office/word/2012/wordml" xmlns:w16cex="http://schemas.microsoft.com/office/word/2018/wordml/cex" xmlns:w16cid="http://schemas.microsoft.com/office/word/2016/wordml/cid" xmlns:w16="http://schemas.microsoft.com/office/word/2018/wordml" xmlns:w16sdtdh="http://schemas.microsoft.com/office/word/2020/wordml/sdtdatahash" xmlns:w16se="http://schemas.microsoft.com/office/word/2015/wordml/symex" xmlns:wpg="http://schemas.microsoft.com/office/word/2010/wordprocessingGroup" xmlns:wpi="http://schemas.microsoft.com/office/word/2010/wordprocessingInk" xmlns:wne="http://schemas.microsoft.com/office/word/2006/wordml" xmlns:wps="http://schemas.microsoft.com/office/word/2010/wordprocessingShape" mc:Ignorable="w14 w15 w16se w16cid w16 w16cex w16sdtdh wp14">
+<w:ftr xmlns:wpc="http://schemas.microsoft.com/office/word/2010/wordprocessingCanvas" xmlns:mc="http://schemas.openxmlformats.org/markup-compatibility/2006" xmlns:o="urn:schemas-microsoft-com:office:office" xmlns:r="http://schemas.openxmlformats.org/officeDocument/2006/relationships" xmlns:m="http://schemas.openxmlformats.org/officeDocument/2006/math" xmlns:v="urn:schemas-microsoft-com:vml" xmlns:wp14="http://schemas.microsoft.com/office/word/2010/wordprocessingDrawing" xmlns:wp="http://schemas.openxmlformats.org/drawingml/2006/wordprocessingDrawing" xmlns:w10="urn:schemas-microsoft-com:office:word" xmlns:w="http://schemas.openxmlformats.org/wordprocessingml/2006/main" xmlns:w14="http://schemas.microsoft.com/office/word/2010/wordml" xmlns:w15="http://schemas.microsoft.com/office/word/2012/wordml" xmlns:wpg="http://schemas.microsoft.com/office/word/2010/wordprocessingGroup" xmlns:wpi="http://schemas.microsoft.com/office/word/2010/wordprocessingInk" xmlns:wne="http://schemas.microsoft.com/office/word/2006/wordml" xmlns:wps="http://schemas.microsoft.com/office/word/2010/wordprocessingShape" mc:Ignorable="w14 w15 wp14">
   <w:p>
     <w:pPr>
       <w:spacing w:after="0" w:line="259" w:lineRule="auto"/>
@@ -5853,7 +5772,7 @@
             </wp:anchor>
           </w:drawing>
         </mc:Choice>
-        <mc:Fallback xmlns:a="http://schemas.openxmlformats.org/drawingml/2006/main">
+        <mc:Fallback xmlns:a="http://schemas.openxmlformats.org/drawingml/2006/main" xmlns:w16se="http://schemas.microsoft.com/office/word/2015/wordml/symex" xmlns:w16sdtdh="http://schemas.microsoft.com/office/word/2020/wordml/sdtdatahash" xmlns:w16="http://schemas.microsoft.com/office/word/2018/wordml" xmlns:w16cid="http://schemas.microsoft.com/office/word/2016/wordml/cid" xmlns:w16cex="http://schemas.microsoft.com/office/word/2018/wordml/cex" xmlns:oel="http://schemas.microsoft.com/office/2019/extlst" xmlns:am3d="http://schemas.microsoft.com/office/drawing/2017/model3d" xmlns:aink="http://schemas.microsoft.com/office/drawing/2016/ink" xmlns:cx8="http://schemas.microsoft.com/office/drawing/2016/5/14/chartex" xmlns:cx7="http://schemas.microsoft.com/office/drawing/2016/5/13/chartex" xmlns:cx6="http://schemas.microsoft.com/office/drawing/2016/5/12/chartex" xmlns:cx5="http://schemas.microsoft.com/office/drawing/2016/5/11/chartex" xmlns:cx4="http://schemas.microsoft.com/office/drawing/2016/5/10/chartex" xmlns:cx3="http://schemas.microsoft.com/office/drawing/2016/5/9/chartex" xmlns:cx2="http://schemas.microsoft.com/office/drawing/2015/10/21/chartex" xmlns:cx1="http://schemas.microsoft.com/office/drawing/2015/9/8/chartex" xmlns:cx="http://schemas.microsoft.com/office/drawing/2014/chartex">
           <w:pict>
             <v:group id="Group 6069" style="width:510.24pt;height:0.75pt;position:absolute;mso-position-horizontal-relative:page;mso-position-horizontal:absolute;margin-left:42.52pt;mso-position-vertical-relative:page;margin-top:813.544pt;" coordsize="64800,95">
               <v:shape id="Shape 6513" style="position:absolute;width:64800;height:95;left:0;top:0;" coordsize="6480049,9525" path="m0,0l6480049,0l6480049,9525l0,9525l0,0">
@@ -5892,7 +5811,7 @@
 </file>
 
 <file path=word/footnotes.xml><?xml version="1.0" encoding="utf-8"?>
-<w:footnotes xmlns:wpc="http://schemas.microsoft.com/office/word/2010/wordprocessingCanvas" xmlns:cx="http://schemas.microsoft.com/office/drawing/2014/chartex" xmlns:cx1="http://schemas.microsoft.com/office/drawing/2015/9/8/chartex" xmlns:cx2="http://schemas.microsoft.com/office/drawing/2015/10/21/chartex" xmlns:cx3="http://schemas.microsoft.com/office/drawing/2016/5/9/chartex" xmlns:cx4="http://schemas.microsoft.com/office/drawing/2016/5/10/chartex" xmlns:cx5="http://schemas.microsoft.com/office/drawing/2016/5/11/chartex" xmlns:cx6="http://schemas.microsoft.com/office/drawing/2016/5/12/chartex" xmlns:cx7="http://schemas.microsoft.com/office/drawing/2016/5/13/chartex" xmlns:cx8="http://schemas.microsoft.com/office/drawing/2016/5/14/chartex" xmlns:mc="http://schemas.openxmlformats.org/markup-compatibility/2006" xmlns:aink="http://schemas.microsoft.com/office/drawing/2016/ink" xmlns:am3d="http://schemas.microsoft.com/office/drawing/2017/model3d" xmlns:o="urn:schemas-microsoft-com:office:office" xmlns:oel="http://schemas.microsoft.com/office/2019/extlst" xmlns:r="http://schemas.openxmlformats.org/officeDocument/2006/relationships" xmlns:m="http://schemas.openxmlformats.org/officeDocument/2006/math" xmlns:v="urn:schemas-microsoft-com:vml" xmlns:wp14="http://schemas.microsoft.com/office/word/2010/wordprocessingDrawing" xmlns:wp="http://schemas.openxmlformats.org/drawingml/2006/wordprocessingDrawing" xmlns:w10="urn:schemas-microsoft-com:office:word" xmlns:w="http://schemas.openxmlformats.org/wordprocessingml/2006/main" xmlns:w14="http://schemas.microsoft.com/office/word/2010/wordml" xmlns:w15="http://schemas.microsoft.com/office/word/2012/wordml" xmlns:w16cex="http://schemas.microsoft.com/office/word/2018/wordml/cex" xmlns:w16cid="http://schemas.microsoft.com/office/word/2016/wordml/cid" xmlns:w16="http://schemas.microsoft.com/office/word/2018/wordml" xmlns:w16sdtdh="http://schemas.microsoft.com/office/word/2020/wordml/sdtdatahash" xmlns:w16se="http://schemas.microsoft.com/office/word/2015/wordml/symex" xmlns:wpg="http://schemas.microsoft.com/office/word/2010/wordprocessingGroup" xmlns:wpi="http://schemas.microsoft.com/office/word/2010/wordprocessingInk" xmlns:wne="http://schemas.microsoft.com/office/word/2006/wordml" xmlns:wps="http://schemas.microsoft.com/office/word/2010/wordprocessingShape" mc:Ignorable="w14 w15 w16se w16cid w16 w16cex w16sdtdh wp14">
+<w:footnotes xmlns:wpc="http://schemas.microsoft.com/office/word/2010/wordprocessingCanvas" xmlns:mc="http://schemas.openxmlformats.org/markup-compatibility/2006" xmlns:o="urn:schemas-microsoft-com:office:office" xmlns:r="http://schemas.openxmlformats.org/officeDocument/2006/relationships" xmlns:m="http://schemas.openxmlformats.org/officeDocument/2006/math" xmlns:v="urn:schemas-microsoft-com:vml" xmlns:wp14="http://schemas.microsoft.com/office/word/2010/wordprocessingDrawing" xmlns:wp="http://schemas.openxmlformats.org/drawingml/2006/wordprocessingDrawing" xmlns:w10="urn:schemas-microsoft-com:office:word" xmlns:w="http://schemas.openxmlformats.org/wordprocessingml/2006/main" xmlns:w14="http://schemas.microsoft.com/office/word/2010/wordml" xmlns:w15="http://schemas.microsoft.com/office/word/2012/wordml" xmlns:wpg="http://schemas.microsoft.com/office/word/2010/wordprocessingGroup" xmlns:wpi="http://schemas.microsoft.com/office/word/2010/wordprocessingInk" xmlns:wne="http://schemas.microsoft.com/office/word/2006/wordml" xmlns:wps="http://schemas.microsoft.com/office/word/2010/wordprocessingShape" mc:Ignorable="w14 w15 wp14">
   <w:footnote w:type="separator" w:id="-1">
     <w:p>
       <w:pPr>
@@ -5917,7 +5836,7 @@
 </file>
 
 <file path=word/header1.xml><?xml version="1.0" encoding="utf-8"?>
-<w:hdr xmlns:wpc="http://schemas.microsoft.com/office/word/2010/wordprocessingCanvas" xmlns:cx="http://schemas.microsoft.com/office/drawing/2014/chartex" xmlns:cx1="http://schemas.microsoft.com/office/drawing/2015/9/8/chartex" xmlns:cx2="http://schemas.microsoft.com/office/drawing/2015/10/21/chartex" xmlns:cx3="http://schemas.microsoft.com/office/drawing/2016/5/9/chartex" xmlns:cx4="http://schemas.microsoft.com/office/drawing/2016/5/10/chartex" xmlns:cx5="http://schemas.microsoft.com/office/drawing/2016/5/11/chartex" xmlns:cx6="http://schemas.microsoft.com/office/drawing/2016/5/12/chartex" xmlns:cx7="http://schemas.microsoft.com/office/drawing/2016/5/13/chartex" xmlns:cx8="http://schemas.microsoft.com/office/drawing/2016/5/14/chartex" xmlns:mc="http://schemas.openxmlformats.org/markup-compatibility/2006" xmlns:aink="http://schemas.microsoft.com/office/drawing/2016/ink" xmlns:am3d="http://schemas.microsoft.com/office/drawing/2017/model3d" xmlns:o="urn:schemas-microsoft-com:office:office" xmlns:oel="http://schemas.microsoft.com/office/2019/extlst" xmlns:r="http://schemas.openxmlformats.org/officeDocument/2006/relationships" xmlns:m="http://schemas.openxmlformats.org/officeDocument/2006/math" xmlns:v="urn:schemas-microsoft-com:vml" xmlns:wp14="http://schemas.microsoft.com/office/word/2010/wordprocessingDrawing" xmlns:wp="http://schemas.openxmlformats.org/drawingml/2006/wordprocessingDrawing" xmlns:w10="urn:schemas-microsoft-com:office:word" xmlns:w="http://schemas.openxmlformats.org/wordprocessingml/2006/main" xmlns:w14="http://schemas.microsoft.com/office/word/2010/wordml" xmlns:w15="http://schemas.microsoft.com/office/word/2012/wordml" xmlns:w16cex="http://schemas.microsoft.com/office/word/2018/wordml/cex" xmlns:w16cid="http://schemas.microsoft.com/office/word/2016/wordml/cid" xmlns:w16="http://schemas.microsoft.com/office/word/2018/wordml" xmlns:w16sdtdh="http://schemas.microsoft.com/office/word/2020/wordml/sdtdatahash" xmlns:w16se="http://schemas.microsoft.com/office/word/2015/wordml/symex" xmlns:wpg="http://schemas.microsoft.com/office/word/2010/wordprocessingGroup" xmlns:wpi="http://schemas.microsoft.com/office/word/2010/wordprocessingInk" xmlns:wne="http://schemas.microsoft.com/office/word/2006/wordml" xmlns:wps="http://schemas.microsoft.com/office/word/2010/wordprocessingShape" mc:Ignorable="w14 w15 w16se w16cid w16 w16cex w16sdtdh wp14">
+<w:hdr xmlns:wpc="http://schemas.microsoft.com/office/word/2010/wordprocessingCanvas" xmlns:mc="http://schemas.openxmlformats.org/markup-compatibility/2006" xmlns:o="urn:schemas-microsoft-com:office:office" xmlns:r="http://schemas.openxmlformats.org/officeDocument/2006/relationships" xmlns:m="http://schemas.openxmlformats.org/officeDocument/2006/math" xmlns:v="urn:schemas-microsoft-com:vml" xmlns:wp14="http://schemas.microsoft.com/office/word/2010/wordprocessingDrawing" xmlns:wp="http://schemas.openxmlformats.org/drawingml/2006/wordprocessingDrawing" xmlns:w10="urn:schemas-microsoft-com:office:word" xmlns:w="http://schemas.openxmlformats.org/wordprocessingml/2006/main" xmlns:w14="http://schemas.microsoft.com/office/word/2010/wordml" xmlns:w15="http://schemas.microsoft.com/office/word/2012/wordml" xmlns:wpg="http://schemas.microsoft.com/office/word/2010/wordprocessingGroup" xmlns:wpi="http://schemas.microsoft.com/office/word/2010/wordprocessingInk" xmlns:wne="http://schemas.microsoft.com/office/word/2006/wordml" xmlns:wps="http://schemas.microsoft.com/office/word/2010/wordprocessingShape" mc:Ignorable="w14 w15 wp14">
   <w:p>
     <w:pPr>
       <w:spacing w:after="0" w:line="265" w:lineRule="auto"/>
@@ -6095,7 +6014,7 @@
             </wp:anchor>
           </w:drawing>
         </mc:Choice>
-        <mc:Fallback>
+        <mc:Fallback xmlns:w16se="http://schemas.microsoft.com/office/word/2015/wordml/symex" xmlns:w16sdtdh="http://schemas.microsoft.com/office/word/2020/wordml/sdtdatahash" xmlns:w16="http://schemas.microsoft.com/office/word/2018/wordml" xmlns:w16cid="http://schemas.microsoft.com/office/word/2016/wordml/cid" xmlns:w16cex="http://schemas.microsoft.com/office/word/2018/wordml/cex" xmlns:oel="http://schemas.microsoft.com/office/2019/extlst" xmlns:am3d="http://schemas.microsoft.com/office/drawing/2017/model3d" xmlns:aink="http://schemas.microsoft.com/office/drawing/2016/ink" xmlns:cx8="http://schemas.microsoft.com/office/drawing/2016/5/14/chartex" xmlns:cx7="http://schemas.microsoft.com/office/drawing/2016/5/13/chartex" xmlns:cx6="http://schemas.microsoft.com/office/drawing/2016/5/12/chartex" xmlns:cx5="http://schemas.microsoft.com/office/drawing/2016/5/11/chartex" xmlns:cx4="http://schemas.microsoft.com/office/drawing/2016/5/10/chartex" xmlns:cx3="http://schemas.microsoft.com/office/drawing/2016/5/9/chartex" xmlns:cx2="http://schemas.microsoft.com/office/drawing/2015/10/21/chartex" xmlns:cx1="http://schemas.microsoft.com/office/drawing/2015/9/8/chartex" xmlns:cx="http://schemas.microsoft.com/office/drawing/2014/chartex">
           <w:pict>
             <v:group w14:anchorId="4A7BABB8" id="Group 6042" o:spid="_x0000_s1026" style="position:absolute;margin-left:42.5pt;margin-top:45.75pt;width:510.25pt;height:.75pt;z-index:251657216;mso-position-horizontal-relative:page;mso-position-vertical-relative:page" coordsize="64800,95" o:gfxdata="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">
               <v:shape id="Shape 6498" o:spid="_x0000_s1027" style="position:absolute;width:64800;height:95;visibility:visible;mso-wrap-style:square;v-text-anchor:top" coordsize="6480049,9525" o:gfxdata="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" path="m,l6480049,r,9525l,9525,,e" fillcolor="black" stroked="f" strokeweight="0">
@@ -6127,17 +6046,16 @@
 </file>
 
 <file path=word/header2.xml><?xml version="1.0" encoding="utf-8"?>
-<w:hdr xmlns:wpc="http://schemas.microsoft.com/office/word/2010/wordprocessingCanvas" xmlns:cx="http://schemas.microsoft.com/office/drawing/2014/chartex" xmlns:cx1="http://schemas.microsoft.com/office/drawing/2015/9/8/chartex" xmlns:cx2="http://schemas.microsoft.com/office/drawing/2015/10/21/chartex" xmlns:cx3="http://schemas.microsoft.com/office/drawing/2016/5/9/chartex" xmlns:cx4="http://schemas.microsoft.com/office/drawing/2016/5/10/chartex" xmlns:cx5="http://schemas.microsoft.com/office/drawing/2016/5/11/chartex" xmlns:cx6="http://schemas.microsoft.com/office/drawing/2016/5/12/chartex" xmlns:cx7="http://schemas.microsoft.com/office/drawing/2016/5/13/chartex" xmlns:cx8="http://schemas.microsoft.com/office/drawing/2016/5/14/chartex" xmlns:mc="http://schemas.openxmlformats.org/markup-compatibility/2006" xmlns:aink="http://schemas.microsoft.com/office/drawing/2016/ink" xmlns:am3d="http://schemas.microsoft.com/office/drawing/2017/model3d" xmlns:o="urn:schemas-microsoft-com:office:office" xmlns:oel="http://schemas.microsoft.com/office/2019/extlst" xmlns:r="http://schemas.openxmlformats.org/officeDocument/2006/relationships" xmlns:m="http://schemas.openxmlformats.org/officeDocument/2006/math" xmlns:v="urn:schemas-microsoft-com:vml" xmlns:wp14="http://schemas.microsoft.com/office/word/2010/wordprocessingDrawing" xmlns:wp="http://schemas.openxmlformats.org/drawingml/2006/wordprocessingDrawing" xmlns:w10="urn:schemas-microsoft-com:office:word" xmlns:w="http://schemas.openxmlformats.org/wordprocessingml/2006/main" xmlns:w14="http://schemas.microsoft.com/office/word/2010/wordml" xmlns:w15="http://schemas.microsoft.com/office/word/2012/wordml" xmlns:w16cex="http://schemas.microsoft.com/office/word/2018/wordml/cex" xmlns:w16cid="http://schemas.microsoft.com/office/word/2016/wordml/cid" xmlns:w16="http://schemas.microsoft.com/office/word/2018/wordml" xmlns:w16sdtdh="http://schemas.microsoft.com/office/word/2020/wordml/sdtdatahash" xmlns:w16se="http://schemas.microsoft.com/office/word/2015/wordml/symex" xmlns:wpg="http://schemas.microsoft.com/office/word/2010/wordprocessingGroup" xmlns:wpi="http://schemas.microsoft.com/office/word/2010/wordprocessingInk" xmlns:wne="http://schemas.microsoft.com/office/word/2006/wordml" xmlns:wps="http://schemas.microsoft.com/office/word/2010/wordprocessingShape" mc:Ignorable="w14 w15 w16se w16cid w16 w16cex w16sdtdh wp14">
+<w:hdr xmlns:wpc="http://schemas.microsoft.com/office/word/2010/wordprocessingCanvas" xmlns:mc="http://schemas.openxmlformats.org/markup-compatibility/2006" xmlns:o="urn:schemas-microsoft-com:office:office" xmlns:r="http://schemas.openxmlformats.org/officeDocument/2006/relationships" xmlns:m="http://schemas.openxmlformats.org/officeDocument/2006/math" xmlns:v="urn:schemas-microsoft-com:vml" xmlns:wp14="http://schemas.microsoft.com/office/word/2010/wordprocessingDrawing" xmlns:wp="http://schemas.openxmlformats.org/drawingml/2006/wordprocessingDrawing" xmlns:w10="urn:schemas-microsoft-com:office:word" xmlns:w="http://schemas.openxmlformats.org/wordprocessingml/2006/main" xmlns:w14="http://schemas.microsoft.com/office/word/2010/wordml" xmlns:w15="http://schemas.microsoft.com/office/word/2012/wordml" xmlns:wpg="http://schemas.microsoft.com/office/word/2010/wordprocessingGroup" xmlns:wpi="http://schemas.microsoft.com/office/word/2010/wordprocessingInk" xmlns:wne="http://schemas.microsoft.com/office/word/2006/wordml" xmlns:wps="http://schemas.microsoft.com/office/word/2010/wordprocessingShape" mc:Ignorable="w14 w15 wp14">
   <w:p>
     <w:pPr>
       <w:spacing w:after="0" w:line="265" w:lineRule="auto"/>
       <w:ind w:right="-15"/>
     </w:pPr>
-    <w:bookmarkStart w:id="1" w:name="_Hlk135760056"/>
+    <w:bookmarkStart w:id="2" w:name="_Hlk135760056"/>
     <w:r>
       <w:rPr>
         <w:b/>
-        <w:color w:val="0000FF"/>
         <w:sz w:val="21"/>
       </w:rPr>
       <w:t>{</w:t>
@@ -6145,7 +6063,6 @@
     <w:r>
       <w:rPr>
         <w:b/>
-        <w:color w:val="0000FF"/>
         <w:sz w:val="21"/>
       </w:rPr>
       <w:t>{</w:t>
@@ -6153,15 +6070,6 @@
     <w:r>
       <w:rPr>
         <w:b/>
-        <w:color w:val="0000FF"/>
-        <w:sz w:val="21"/>
-      </w:rPr>
-      <w:t xml:space="preserve"> </w:t>
-    </w:r>
-    <w:r>
-      <w:rPr>
-        <w:b/>
-        <w:color w:val="0000FF"/>
         <w:sz w:val="21"/>
       </w:rPr>
       <w:t>IKTATÓ</w:t>
@@ -6169,15 +6077,6 @@
     <w:r>
       <w:rPr>
         <w:b/>
-        <w:color w:val="0000FF"/>
-        <w:sz w:val="21"/>
-      </w:rPr>
-      <w:t xml:space="preserve"> </w:t>
-    </w:r>
-    <w:r>
-      <w:rPr>
-        <w:b/>
-        <w:color w:val="0000FF"/>
         <w:sz w:val="21"/>
       </w:rPr>
       <w:t>}</w:t>
@@ -6185,7 +6084,6 @@
     <w:r>
       <w:rPr>
         <w:b/>
-        <w:color w:val="0000FF"/>
         <w:sz w:val="21"/>
       </w:rPr>
       <w:t>}</w:t>
@@ -6218,7 +6116,7 @@
       <w:t xml:space="preserve"> MMK: 01-17220</w:t>
     </w:r>
   </w:p>
-  <w:bookmarkEnd w:id="1"/>
+  <w:bookmarkEnd w:id="2"/>
   <w:p>
     <w:pPr>
       <w:spacing w:after="0" w:line="259" w:lineRule="auto"/>
@@ -6317,7 +6215,7 @@
             </wp:anchor>
           </w:drawing>
         </mc:Choice>
-        <mc:Fallback>
+        <mc:Fallback xmlns:w16se="http://schemas.microsoft.com/office/word/2015/wordml/symex" xmlns:w16sdtdh="http://schemas.microsoft.com/office/word/2020/wordml/sdtdatahash" xmlns:w16="http://schemas.microsoft.com/office/word/2018/wordml" xmlns:w16cid="http://schemas.microsoft.com/office/word/2016/wordml/cid" xmlns:w16cex="http://schemas.microsoft.com/office/word/2018/wordml/cex" xmlns:oel="http://schemas.microsoft.com/office/2019/extlst" xmlns:am3d="http://schemas.microsoft.com/office/drawing/2017/model3d" xmlns:aink="http://schemas.microsoft.com/office/drawing/2016/ink" xmlns:cx8="http://schemas.microsoft.com/office/drawing/2016/5/14/chartex" xmlns:cx7="http://schemas.microsoft.com/office/drawing/2016/5/13/chartex" xmlns:cx6="http://schemas.microsoft.com/office/drawing/2016/5/12/chartex" xmlns:cx5="http://schemas.microsoft.com/office/drawing/2016/5/11/chartex" xmlns:cx4="http://schemas.microsoft.com/office/drawing/2016/5/10/chartex" xmlns:cx3="http://schemas.microsoft.com/office/drawing/2016/5/9/chartex" xmlns:cx2="http://schemas.microsoft.com/office/drawing/2015/10/21/chartex" xmlns:cx1="http://schemas.microsoft.com/office/drawing/2015/9/8/chartex" xmlns:cx="http://schemas.microsoft.com/office/drawing/2014/chartex">
           <w:pict>
             <v:group w14:anchorId="7AA97FE8" id="Group 6026" o:spid="_x0000_s1026" style="position:absolute;margin-left:42.5pt;margin-top:45.75pt;width:510.25pt;height:.75pt;z-index:251658240;mso-position-horizontal-relative:page;mso-position-vertical-relative:page" coordsize="64800,95" o:gfxdata="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">
               <v:shape id="Shape 6496" o:spid="_x0000_s1027" style="position:absolute;width:64800;height:95;visibility:visible;mso-wrap-style:square;v-text-anchor:top" coordsize="6480049,9525" o:gfxdata="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" path="m,l6480049,r,9525l,9525,,e" fillcolor="black" stroked="f" strokeweight="0">
@@ -6335,7 +6233,7 @@
 </file>
 
 <file path=word/header3.xml><?xml version="1.0" encoding="utf-8"?>
-<w:hdr xmlns:wpc="http://schemas.microsoft.com/office/word/2010/wordprocessingCanvas" xmlns:cx="http://schemas.microsoft.com/office/drawing/2014/chartex" xmlns:cx1="http://schemas.microsoft.com/office/drawing/2015/9/8/chartex" xmlns:cx2="http://schemas.microsoft.com/office/drawing/2015/10/21/chartex" xmlns:cx3="http://schemas.microsoft.com/office/drawing/2016/5/9/chartex" xmlns:cx4="http://schemas.microsoft.com/office/drawing/2016/5/10/chartex" xmlns:cx5="http://schemas.microsoft.com/office/drawing/2016/5/11/chartex" xmlns:cx6="http://schemas.microsoft.com/office/drawing/2016/5/12/chartex" xmlns:cx7="http://schemas.microsoft.com/office/drawing/2016/5/13/chartex" xmlns:cx8="http://schemas.microsoft.com/office/drawing/2016/5/14/chartex" xmlns:mc="http://schemas.openxmlformats.org/markup-compatibility/2006" xmlns:aink="http://schemas.microsoft.com/office/drawing/2016/ink" xmlns:am3d="http://schemas.microsoft.com/office/drawing/2017/model3d" xmlns:o="urn:schemas-microsoft-com:office:office" xmlns:oel="http://schemas.microsoft.com/office/2019/extlst" xmlns:r="http://schemas.openxmlformats.org/officeDocument/2006/relationships" xmlns:m="http://schemas.openxmlformats.org/officeDocument/2006/math" xmlns:v="urn:schemas-microsoft-com:vml" xmlns:wp14="http://schemas.microsoft.com/office/word/2010/wordprocessingDrawing" xmlns:wp="http://schemas.openxmlformats.org/drawingml/2006/wordprocessingDrawing" xmlns:w10="urn:schemas-microsoft-com:office:word" xmlns:w="http://schemas.openxmlformats.org/wordprocessingml/2006/main" xmlns:w14="http://schemas.microsoft.com/office/word/2010/wordml" xmlns:w15="http://schemas.microsoft.com/office/word/2012/wordml" xmlns:w16cex="http://schemas.microsoft.com/office/word/2018/wordml/cex" xmlns:w16cid="http://schemas.microsoft.com/office/word/2016/wordml/cid" xmlns:w16="http://schemas.microsoft.com/office/word/2018/wordml" xmlns:w16sdtdh="http://schemas.microsoft.com/office/word/2020/wordml/sdtdatahash" xmlns:w16se="http://schemas.microsoft.com/office/word/2015/wordml/symex" xmlns:wpg="http://schemas.microsoft.com/office/word/2010/wordprocessingGroup" xmlns:wpi="http://schemas.microsoft.com/office/word/2010/wordprocessingInk" xmlns:wne="http://schemas.microsoft.com/office/word/2006/wordml" xmlns:wps="http://schemas.microsoft.com/office/word/2010/wordprocessingShape" mc:Ignorable="w14 w15 w16se w16cid w16 w16cex w16sdtdh wp14">
+<w:hdr xmlns:wpc="http://schemas.microsoft.com/office/word/2010/wordprocessingCanvas" xmlns:mc="http://schemas.openxmlformats.org/markup-compatibility/2006" xmlns:o="urn:schemas-microsoft-com:office:office" xmlns:r="http://schemas.openxmlformats.org/officeDocument/2006/relationships" xmlns:m="http://schemas.openxmlformats.org/officeDocument/2006/math" xmlns:v="urn:schemas-microsoft-com:vml" xmlns:wp14="http://schemas.microsoft.com/office/word/2010/wordprocessingDrawing" xmlns:wp="http://schemas.openxmlformats.org/drawingml/2006/wordprocessingDrawing" xmlns:w10="urn:schemas-microsoft-com:office:word" xmlns:w="http://schemas.openxmlformats.org/wordprocessingml/2006/main" xmlns:w14="http://schemas.microsoft.com/office/word/2010/wordml" xmlns:w15="http://schemas.microsoft.com/office/word/2012/wordml" xmlns:wpg="http://schemas.microsoft.com/office/word/2010/wordprocessingGroup" xmlns:wpi="http://schemas.microsoft.com/office/word/2010/wordprocessingInk" xmlns:wne="http://schemas.microsoft.com/office/word/2006/wordml" xmlns:wps="http://schemas.microsoft.com/office/word/2010/wordprocessingShape" mc:Ignorable="w14 w15 wp14">
   <w:p>
     <w:pPr>
       <w:spacing w:after="0" w:line="259" w:lineRule="auto"/>
@@ -6434,7 +6332,7 @@
             </wp:anchor>
           </w:drawing>
         </mc:Choice>
-        <mc:Fallback>
+        <mc:Fallback xmlns:w16se="http://schemas.microsoft.com/office/word/2015/wordml/symex" xmlns:w16sdtdh="http://schemas.microsoft.com/office/word/2020/wordml/sdtdatahash" xmlns:w16="http://schemas.microsoft.com/office/word/2018/wordml" xmlns:w16cid="http://schemas.microsoft.com/office/word/2016/wordml/cid" xmlns:w16cex="http://schemas.microsoft.com/office/word/2018/wordml/cex" xmlns:oel="http://schemas.microsoft.com/office/2019/extlst" xmlns:am3d="http://schemas.microsoft.com/office/drawing/2017/model3d" xmlns:aink="http://schemas.microsoft.com/office/drawing/2016/ink" xmlns:cx8="http://schemas.microsoft.com/office/drawing/2016/5/14/chartex" xmlns:cx7="http://schemas.microsoft.com/office/drawing/2016/5/13/chartex" xmlns:cx6="http://schemas.microsoft.com/office/drawing/2016/5/12/chartex" xmlns:cx5="http://schemas.microsoft.com/office/drawing/2016/5/11/chartex" xmlns:cx4="http://schemas.microsoft.com/office/drawing/2016/5/10/chartex" xmlns:cx3="http://schemas.microsoft.com/office/drawing/2016/5/9/chartex" xmlns:cx2="http://schemas.microsoft.com/office/drawing/2015/10/21/chartex" xmlns:cx1="http://schemas.microsoft.com/office/drawing/2015/9/8/chartex" xmlns:cx="http://schemas.microsoft.com/office/drawing/2014/chartex">
           <w:pict>
             <v:group w14:anchorId="4ACCB64B" id="Group 6012" o:spid="_x0000_s1026" style="position:absolute;margin-left:42.5pt;margin-top:45.75pt;width:510.25pt;height:.75pt;z-index:251659264;mso-position-horizontal-relative:page;mso-position-vertical-relative:page" coordsize="64800,95" o:gfxdata="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">
               <v:shape id="Shape 6494" o:spid="_x0000_s1027" style="position:absolute;width:64800;height:95;visibility:visible;mso-wrap-style:square;v-text-anchor:top" coordsize="6480049,9525" o:gfxdata="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" path="m,l6480049,r,9525l,9525,,e" fillcolor="black" stroked="f" strokeweight="0">
@@ -6452,7 +6350,7 @@
 </file>
 
 <file path=word/header4.xml><?xml version="1.0" encoding="utf-8"?>
-<w:hdr xmlns:wpc="http://schemas.microsoft.com/office/word/2010/wordprocessingCanvas" xmlns:cx="http://schemas.microsoft.com/office/drawing/2014/chartex" xmlns:cx1="http://schemas.microsoft.com/office/drawing/2015/9/8/chartex" xmlns:cx2="http://schemas.microsoft.com/office/drawing/2015/10/21/chartex" xmlns:cx3="http://schemas.microsoft.com/office/drawing/2016/5/9/chartex" xmlns:cx4="http://schemas.microsoft.com/office/drawing/2016/5/10/chartex" xmlns:cx5="http://schemas.microsoft.com/office/drawing/2016/5/11/chartex" xmlns:cx6="http://schemas.microsoft.com/office/drawing/2016/5/12/chartex" xmlns:cx7="http://schemas.microsoft.com/office/drawing/2016/5/13/chartex" xmlns:cx8="http://schemas.microsoft.com/office/drawing/2016/5/14/chartex" xmlns:mc="http://schemas.openxmlformats.org/markup-compatibility/2006" xmlns:aink="http://schemas.microsoft.com/office/drawing/2016/ink" xmlns:am3d="http://schemas.microsoft.com/office/drawing/2017/model3d" xmlns:o="urn:schemas-microsoft-com:office:office" xmlns:oel="http://schemas.microsoft.com/office/2019/extlst" xmlns:r="http://schemas.openxmlformats.org/officeDocument/2006/relationships" xmlns:m="http://schemas.openxmlformats.org/officeDocument/2006/math" xmlns:v="urn:schemas-microsoft-com:vml" xmlns:wp14="http://schemas.microsoft.com/office/word/2010/wordprocessingDrawing" xmlns:wp="http://schemas.openxmlformats.org/drawingml/2006/wordprocessingDrawing" xmlns:w10="urn:schemas-microsoft-com:office:word" xmlns:w="http://schemas.openxmlformats.org/wordprocessingml/2006/main" xmlns:w14="http://schemas.microsoft.com/office/word/2010/wordml" xmlns:w15="http://schemas.microsoft.com/office/word/2012/wordml" xmlns:w16cex="http://schemas.microsoft.com/office/word/2018/wordml/cex" xmlns:w16cid="http://schemas.microsoft.com/office/word/2016/wordml/cid" xmlns:w16="http://schemas.microsoft.com/office/word/2018/wordml" xmlns:w16sdtdh="http://schemas.microsoft.com/office/word/2020/wordml/sdtdatahash" xmlns:w16se="http://schemas.microsoft.com/office/word/2015/wordml/symex" xmlns:wpg="http://schemas.microsoft.com/office/word/2010/wordprocessingGroup" xmlns:wpi="http://schemas.microsoft.com/office/word/2010/wordprocessingInk" xmlns:wne="http://schemas.microsoft.com/office/word/2006/wordml" xmlns:wps="http://schemas.microsoft.com/office/word/2010/wordprocessingShape" mc:Ignorable="w14 w15 w16se w16cid w16 w16cex w16sdtdh wp14">
+<w:hdr xmlns:wpc="http://schemas.microsoft.com/office/word/2010/wordprocessingCanvas" xmlns:mc="http://schemas.openxmlformats.org/markup-compatibility/2006" xmlns:o="urn:schemas-microsoft-com:office:office" xmlns:r="http://schemas.openxmlformats.org/officeDocument/2006/relationships" xmlns:m="http://schemas.openxmlformats.org/officeDocument/2006/math" xmlns:v="urn:schemas-microsoft-com:vml" xmlns:wp14="http://schemas.microsoft.com/office/word/2010/wordprocessingDrawing" xmlns:wp="http://schemas.openxmlformats.org/drawingml/2006/wordprocessingDrawing" xmlns:w10="urn:schemas-microsoft-com:office:word" xmlns:w="http://schemas.openxmlformats.org/wordprocessingml/2006/main" xmlns:w14="http://schemas.microsoft.com/office/word/2010/wordml" xmlns:w15="http://schemas.microsoft.com/office/word/2012/wordml" xmlns:wpg="http://schemas.microsoft.com/office/word/2010/wordprocessingGroup" xmlns:wpi="http://schemas.microsoft.com/office/word/2010/wordprocessingInk" xmlns:wne="http://schemas.microsoft.com/office/word/2006/wordml" xmlns:wps="http://schemas.microsoft.com/office/word/2010/wordprocessingShape" mc:Ignorable="w14 w15 wp14">
   <w:p>
     <w:pPr>
       <w:spacing w:after="0" w:line="259" w:lineRule="auto"/>
@@ -6463,7 +6361,7 @@
 </file>
 
 <file path=word/header5.xml><?xml version="1.0" encoding="utf-8"?>
-<w:hdr xmlns:wpc="http://schemas.microsoft.com/office/word/2010/wordprocessingCanvas" xmlns:cx="http://schemas.microsoft.com/office/drawing/2014/chartex" xmlns:cx1="http://schemas.microsoft.com/office/drawing/2015/9/8/chartex" xmlns:cx2="http://schemas.microsoft.com/office/drawing/2015/10/21/chartex" xmlns:cx3="http://schemas.microsoft.com/office/drawing/2016/5/9/chartex" xmlns:cx4="http://schemas.microsoft.com/office/drawing/2016/5/10/chartex" xmlns:cx5="http://schemas.microsoft.com/office/drawing/2016/5/11/chartex" xmlns:cx6="http://schemas.microsoft.com/office/drawing/2016/5/12/chartex" xmlns:cx7="http://schemas.microsoft.com/office/drawing/2016/5/13/chartex" xmlns:cx8="http://schemas.microsoft.com/office/drawing/2016/5/14/chartex" xmlns:mc="http://schemas.openxmlformats.org/markup-compatibility/2006" xmlns:aink="http://schemas.microsoft.com/office/drawing/2016/ink" xmlns:am3d="http://schemas.microsoft.com/office/drawing/2017/model3d" xmlns:o="urn:schemas-microsoft-com:office:office" xmlns:oel="http://schemas.microsoft.com/office/2019/extlst" xmlns:r="http://schemas.openxmlformats.org/officeDocument/2006/relationships" xmlns:m="http://schemas.openxmlformats.org/officeDocument/2006/math" xmlns:v="urn:schemas-microsoft-com:vml" xmlns:wp14="http://schemas.microsoft.com/office/word/2010/wordprocessingDrawing" xmlns:wp="http://schemas.openxmlformats.org/drawingml/2006/wordprocessingDrawing" xmlns:w10="urn:schemas-microsoft-com:office:word" xmlns:w="http://schemas.openxmlformats.org/wordprocessingml/2006/main" xmlns:w14="http://schemas.microsoft.com/office/word/2010/wordml" xmlns:w15="http://schemas.microsoft.com/office/word/2012/wordml" xmlns:w16cex="http://schemas.microsoft.com/office/word/2018/wordml/cex" xmlns:w16cid="http://schemas.microsoft.com/office/word/2016/wordml/cid" xmlns:w16="http://schemas.microsoft.com/office/word/2018/wordml" xmlns:w16sdtdh="http://schemas.microsoft.com/office/word/2020/wordml/sdtdatahash" xmlns:w16se="http://schemas.microsoft.com/office/word/2015/wordml/symex" xmlns:wpg="http://schemas.microsoft.com/office/word/2010/wordprocessingGroup" xmlns:wpi="http://schemas.microsoft.com/office/word/2010/wordprocessingInk" xmlns:wne="http://schemas.microsoft.com/office/word/2006/wordml" xmlns:wps="http://schemas.microsoft.com/office/word/2010/wordprocessingShape" mc:Ignorable="w14 w15 w16se w16cid w16 w16cex w16sdtdh wp14">
+<w:hdr xmlns:wpc="http://schemas.microsoft.com/office/word/2010/wordprocessingCanvas" xmlns:mc="http://schemas.openxmlformats.org/markup-compatibility/2006" xmlns:o="urn:schemas-microsoft-com:office:office" xmlns:r="http://schemas.openxmlformats.org/officeDocument/2006/relationships" xmlns:m="http://schemas.openxmlformats.org/officeDocument/2006/math" xmlns:v="urn:schemas-microsoft-com:vml" xmlns:wp14="http://schemas.microsoft.com/office/word/2010/wordprocessingDrawing" xmlns:wp="http://schemas.openxmlformats.org/drawingml/2006/wordprocessingDrawing" xmlns:w10="urn:schemas-microsoft-com:office:word" xmlns:w="http://schemas.openxmlformats.org/wordprocessingml/2006/main" xmlns:w14="http://schemas.microsoft.com/office/word/2010/wordml" xmlns:w15="http://schemas.microsoft.com/office/word/2012/wordml" xmlns:wpg="http://schemas.microsoft.com/office/word/2010/wordprocessingGroup" xmlns:wpi="http://schemas.microsoft.com/office/word/2010/wordprocessingInk" xmlns:wne="http://schemas.microsoft.com/office/word/2006/wordml" xmlns:wps="http://schemas.microsoft.com/office/word/2010/wordprocessingShape" mc:Ignorable="w14 w15 wp14">
   <w:p>
     <w:pPr>
       <w:spacing w:after="0" w:line="265" w:lineRule="auto"/>
@@ -6476,7 +6374,6 @@
     <w:r>
       <w:rPr>
         <w:b/>
-        <w:noProof/>
         <w:sz w:val="21"/>
       </w:rPr>
       <mc:AlternateContent>
@@ -6567,7 +6464,7 @@
             </wp:anchor>
           </w:drawing>
         </mc:Choice>
-        <mc:Fallback>
+        <mc:Fallback xmlns:w16se="http://schemas.microsoft.com/office/word/2015/wordml/symex" xmlns:w16sdtdh="http://schemas.microsoft.com/office/word/2020/wordml/sdtdatahash" xmlns:w16="http://schemas.microsoft.com/office/word/2018/wordml" xmlns:w16cid="http://schemas.microsoft.com/office/word/2016/wordml/cid" xmlns:w16cex="http://schemas.microsoft.com/office/word/2018/wordml/cex" xmlns:oel="http://schemas.microsoft.com/office/2019/extlst" xmlns:am3d="http://schemas.microsoft.com/office/drawing/2017/model3d" xmlns:aink="http://schemas.microsoft.com/office/drawing/2016/ink" xmlns:cx8="http://schemas.microsoft.com/office/drawing/2016/5/14/chartex" xmlns:cx7="http://schemas.microsoft.com/office/drawing/2016/5/13/chartex" xmlns:cx6="http://schemas.microsoft.com/office/drawing/2016/5/12/chartex" xmlns:cx5="http://schemas.microsoft.com/office/drawing/2016/5/11/chartex" xmlns:cx4="http://schemas.microsoft.com/office/drawing/2016/5/10/chartex" xmlns:cx3="http://schemas.microsoft.com/office/drawing/2016/5/9/chartex" xmlns:cx2="http://schemas.microsoft.com/office/drawing/2015/10/21/chartex" xmlns:cx1="http://schemas.microsoft.com/office/drawing/2015/9/8/chartex" xmlns:cx="http://schemas.microsoft.com/office/drawing/2014/chartex">
           <w:pict>
             <v:group w14:anchorId="3820CBBB" id="Group 6026" o:spid="_x0000_s1026" style="position:absolute;margin-left:33.5pt;margin-top:45.25pt;width:510.25pt;height:.75pt;z-index:251671552;mso-position-horizontal-relative:page;mso-position-vertical-relative:page" coordsize="64800,95" o:gfxdata="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">
               <v:shape id="Shape 6496" o:spid="_x0000_s1027" style="position:absolute;width:64800;height:95;visibility:visible;mso-wrap-style:square;v-text-anchor:top" coordsize="6480049,9525" o:gfxdata="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" path="m,l6480049,r,9525l,9525,,e" fillcolor="black" stroked="f" strokeweight="0">
@@ -6583,10 +6480,23 @@
     <w:r>
       <w:rPr>
         <w:b/>
-        <w:color w:val="0000FF"/>
         <w:sz w:val="21"/>
       </w:rPr>
-      <w:t>{{ IKTATÓ }}</w:t>
+      <w:t>{{</w:t>
+    </w:r>
+    <w:r>
+      <w:rPr>
+        <w:b/>
+        <w:sz w:val="21"/>
+      </w:rPr>
+      <w:t>IKTATÓ</w:t>
+    </w:r>
+    <w:r>
+      <w:rPr>
+        <w:b/>
+        <w:sz w:val="21"/>
+      </w:rPr>
+      <w:t>}}</w:t>
     </w:r>
     <w:r>
       <w:rPr>
@@ -6625,7 +6535,7 @@
 </file>
 
 <file path=word/header6.xml><?xml version="1.0" encoding="utf-8"?>
-<w:hdr xmlns:wpc="http://schemas.microsoft.com/office/word/2010/wordprocessingCanvas" xmlns:cx="http://schemas.microsoft.com/office/drawing/2014/chartex" xmlns:cx1="http://schemas.microsoft.com/office/drawing/2015/9/8/chartex" xmlns:cx2="http://schemas.microsoft.com/office/drawing/2015/10/21/chartex" xmlns:cx3="http://schemas.microsoft.com/office/drawing/2016/5/9/chartex" xmlns:cx4="http://schemas.microsoft.com/office/drawing/2016/5/10/chartex" xmlns:cx5="http://schemas.microsoft.com/office/drawing/2016/5/11/chartex" xmlns:cx6="http://schemas.microsoft.com/office/drawing/2016/5/12/chartex" xmlns:cx7="http://schemas.microsoft.com/office/drawing/2016/5/13/chartex" xmlns:cx8="http://schemas.microsoft.com/office/drawing/2016/5/14/chartex" xmlns:mc="http://schemas.openxmlformats.org/markup-compatibility/2006" xmlns:aink="http://schemas.microsoft.com/office/drawing/2016/ink" xmlns:am3d="http://schemas.microsoft.com/office/drawing/2017/model3d" xmlns:o="urn:schemas-microsoft-com:office:office" xmlns:oel="http://schemas.microsoft.com/office/2019/extlst" xmlns:r="http://schemas.openxmlformats.org/officeDocument/2006/relationships" xmlns:m="http://schemas.openxmlformats.org/officeDocument/2006/math" xmlns:v="urn:schemas-microsoft-com:vml" xmlns:wp14="http://schemas.microsoft.com/office/word/2010/wordprocessingDrawing" xmlns:wp="http://schemas.openxmlformats.org/drawingml/2006/wordprocessingDrawing" xmlns:w10="urn:schemas-microsoft-com:office:word" xmlns:w="http://schemas.openxmlformats.org/wordprocessingml/2006/main" xmlns:w14="http://schemas.microsoft.com/office/word/2010/wordml" xmlns:w15="http://schemas.microsoft.com/office/word/2012/wordml" xmlns:w16cex="http://schemas.microsoft.com/office/word/2018/wordml/cex" xmlns:w16cid="http://schemas.microsoft.com/office/word/2016/wordml/cid" xmlns:w16="http://schemas.microsoft.com/office/word/2018/wordml" xmlns:w16sdtdh="http://schemas.microsoft.com/office/word/2020/wordml/sdtdatahash" xmlns:w16se="http://schemas.microsoft.com/office/word/2015/wordml/symex" xmlns:wpg="http://schemas.microsoft.com/office/word/2010/wordprocessingGroup" xmlns:wpi="http://schemas.microsoft.com/office/word/2010/wordprocessingInk" xmlns:wne="http://schemas.microsoft.com/office/word/2006/wordml" xmlns:wps="http://schemas.microsoft.com/office/word/2010/wordprocessingShape" mc:Ignorable="w14 w15 w16se w16cid w16 w16cex w16sdtdh wp14">
+<w:hdr xmlns:wpc="http://schemas.microsoft.com/office/word/2010/wordprocessingCanvas" xmlns:mc="http://schemas.openxmlformats.org/markup-compatibility/2006" xmlns:o="urn:schemas-microsoft-com:office:office" xmlns:r="http://schemas.openxmlformats.org/officeDocument/2006/relationships" xmlns:m="http://schemas.openxmlformats.org/officeDocument/2006/math" xmlns:v="urn:schemas-microsoft-com:vml" xmlns:wp14="http://schemas.microsoft.com/office/word/2010/wordprocessingDrawing" xmlns:wp="http://schemas.openxmlformats.org/drawingml/2006/wordprocessingDrawing" xmlns:w10="urn:schemas-microsoft-com:office:word" xmlns:w="http://schemas.openxmlformats.org/wordprocessingml/2006/main" xmlns:w14="http://schemas.microsoft.com/office/word/2010/wordml" xmlns:w15="http://schemas.microsoft.com/office/word/2012/wordml" xmlns:wpg="http://schemas.microsoft.com/office/word/2010/wordprocessingGroup" xmlns:wpi="http://schemas.microsoft.com/office/word/2010/wordprocessingInk" xmlns:wne="http://schemas.microsoft.com/office/word/2006/wordml" xmlns:wps="http://schemas.microsoft.com/office/word/2010/wordprocessingShape" mc:Ignorable="w14 w15 wp14">
   <w:p>
     <w:pPr>
       <w:spacing w:after="0" w:line="259" w:lineRule="auto"/>
@@ -6855,8 +6765,8 @@
         </mc:Choice>
         <mc:Fallback>
           <w:pict>
-            <v:group w14:anchorId="520B58F7" id="Group 6057" o:spid="_x0000_s1026" style="position:absolute;left:0;text-align:left;margin-left:42.5pt;margin-top:15.35pt;width:510.25pt;height:31.15pt;z-index:251666432;mso-position-horizontal-relative:page;mso-position-vertical-relative:page" coordsize="64800,3957" o:gfxdata="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">
-              <v:shape id="Shape 6500" o:spid="_x0000_s1027" style="position:absolute;top:3862;width:64800;height:95;visibility:visible;mso-wrap-style:square;v-text-anchor:top" coordsize="6480049,9525" o:gfxdata="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" path="m,l6480049,r,9525l,9525,,e" fillcolor="black" stroked="f" strokeweight="0">
+            <v:group w14:anchorId="520B58F7" id="Group 6057" o:spid="_x0000_s1026" style="position:absolute;left:0;text-align:left;margin-left:42.5pt;margin-top:15.35pt;width:510.25pt;height:31.15pt;z-index:251666432;mso-position-horizontal-relative:page;mso-position-vertical-relative:page" coordsize="64800,3957" o:gfxdata="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">
+              <v:shape id="Shape 6500" o:spid="_x0000_s1027" style="position:absolute;top:3862;width:64800;height:95;visibility:visible;mso-wrap-style:square;v-text-anchor:top" coordsize="6480049,9525" o:gfxdata="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" path="m,l6480049,r,9525l,9525,,e" fillcolor="black" stroked="f" strokeweight="0">
                 <v:stroke miterlimit="83231f" joinstyle="miter"/>
                 <v:path arrowok="t" textboxrect="0,0,6480049,9525"/>
               </v:shape>
@@ -6879,10 +6789,10 @@
                 <v:path o:extrusionok="f" gradientshapeok="t" o:connecttype="rect"/>
                 <o:lock v:ext="edit" aspectratio="t"/>
               </v:shapetype>
-              <v:shape id="Picture 6059" o:spid="_x0000_s1028" type="#_x0000_t75" style="position:absolute;width:25506;height:3059;visibility:visible;mso-wrap-style:square" o:gfxdata="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">
+              <v:shape id="Picture 6059" o:spid="_x0000_s1028" type="#_x0000_t75" style="position:absolute;width:25506;height:3059;visibility:visible;mso-wrap-style:square" o:gfxdata="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">
                 <v:imagedata r:id="rId2" o:title=""/>
               </v:shape>
-              <v:rect id="Rectangle 6060" o:spid="_x0000_s1029" style="position:absolute;left:43524;top:282;width:8093;height:1807;visibility:visible;mso-wrap-style:square;v-text-anchor:top" o:gfxdata="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" filled="f" stroked="f">
+              <v:rect id="Rectangle 6060" o:spid="_x0000_s1029" style="position:absolute;left:43524;top:282;width:8093;height:1807;visibility:visible;mso-wrap-style:square;v-text-anchor:top" o:gfxdata="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" filled="f" stroked="f">
                 <v:textbox inset="0,0,0,0">
                   <w:txbxContent>
                     <w:p>
@@ -6901,7 +6811,7 @@
                   </w:txbxContent>
                 </v:textbox>
               </v:rect>
-              <v:rect id="Rectangle 6061" o:spid="_x0000_s1030" style="position:absolute;left:49609;top:282;width:20204;height:1807;visibility:visible;mso-wrap-style:square;v-text-anchor:top" o:gfxdata="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" filled="f" stroked="f">
+              <v:rect id="Rectangle 6061" o:spid="_x0000_s1030" style="position:absolute;left:49609;top:282;width:20204;height:1807;visibility:visible;mso-wrap-style:square;v-text-anchor:top" o:gfxdata="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" filled="f" stroked="f">
                 <v:textbox inset="0,0,0,0">
                   <w:txbxContent>
                     <w:p>
@@ -6920,7 +6830,7 @@
                   </w:txbxContent>
                 </v:textbox>
               </v:rect>
-              <v:rect id="Rectangle 6062" o:spid="_x0000_s1031" style="position:absolute;left:43524;top:2073;width:18051;height:1807;visibility:visible;mso-wrap-style:square;v-text-anchor:top" o:gfxdata="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" filled="f" stroked="f">
+              <v:rect id="Rectangle 6062" o:spid="_x0000_s1031" style="position:absolute;left:43524;top:2073;width:18051;height:1807;visibility:visible;mso-wrap-style:square;v-text-anchor:top" o:gfxdata="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" filled="f" stroked="f">
                 <v:textbox inset="0,0,0,0">
                   <w:txbxContent>
                     <w:p>
@@ -6950,7 +6860,7 @@
 </file>
 
 <file path=word/numbering.xml><?xml version="1.0" encoding="utf-8"?>
-<w:numbering xmlns:wpc="http://schemas.microsoft.com/office/word/2010/wordprocessingCanvas" xmlns:cx="http://schemas.microsoft.com/office/drawing/2014/chartex" xmlns:cx1="http://schemas.microsoft.com/office/drawing/2015/9/8/chartex" xmlns:cx2="http://schemas.microsoft.com/office/drawing/2015/10/21/chartex" xmlns:cx3="http://schemas.microsoft.com/office/drawing/2016/5/9/chartex" xmlns:cx4="http://schemas.microsoft.com/office/drawing/2016/5/10/chartex" xmlns:cx5="http://schemas.microsoft.com/office/drawing/2016/5/11/chartex" xmlns:cx6="http://schemas.microsoft.com/office/drawing/2016/5/12/chartex" xmlns:cx7="http://schemas.microsoft.com/office/drawing/2016/5/13/chartex" xmlns:cx8="http://schemas.microsoft.com/office/drawing/2016/5/14/chartex" xmlns:mc="http://schemas.openxmlformats.org/markup-compatibility/2006" xmlns:aink="http://schemas.microsoft.com/office/drawing/2016/ink" xmlns:am3d="http://schemas.microsoft.com/office/drawing/2017/model3d" xmlns:o="urn:schemas-microsoft-com:office:office" xmlns:oel="http://schemas.microsoft.com/office/2019/extlst" xmlns:r="http://schemas.openxmlformats.org/officeDocument/2006/relationships" xmlns:m="http://schemas.openxmlformats.org/officeDocument/2006/math" xmlns:v="urn:schemas-microsoft-com:vml" xmlns:wp14="http://schemas.microsoft.com/office/word/2010/wordprocessingDrawing" xmlns:wp="http://schemas.openxmlformats.org/drawingml/2006/wordprocessingDrawing" xmlns:w10="urn:schemas-microsoft-com:office:word" xmlns:w="http://schemas.openxmlformats.org/wordprocessingml/2006/main" xmlns:w14="http://schemas.microsoft.com/office/word/2010/wordml" xmlns:w15="http://schemas.microsoft.com/office/word/2012/wordml" xmlns:w16cex="http://schemas.microsoft.com/office/word/2018/wordml/cex" xmlns:w16cid="http://schemas.microsoft.com/office/word/2016/wordml/cid" xmlns:w16="http://schemas.microsoft.com/office/word/2018/wordml" xmlns:w16sdtdh="http://schemas.microsoft.com/office/word/2020/wordml/sdtdatahash" xmlns:w16se="http://schemas.microsoft.com/office/word/2015/wordml/symex" xmlns:wpg="http://schemas.microsoft.com/office/word/2010/wordprocessingGroup" xmlns:wpi="http://schemas.microsoft.com/office/word/2010/wordprocessingInk" xmlns:wne="http://schemas.microsoft.com/office/word/2006/wordml" xmlns:wps="http://schemas.microsoft.com/office/word/2010/wordprocessingShape" mc:Ignorable="w14 w15 w16se w16cid w16 w16cex w16sdtdh wp14">
+<w:numbering xmlns:wpc="http://schemas.microsoft.com/office/word/2010/wordprocessingCanvas" xmlns:mc="http://schemas.openxmlformats.org/markup-compatibility/2006" xmlns:o="urn:schemas-microsoft-com:office:office" xmlns:r="http://schemas.openxmlformats.org/officeDocument/2006/relationships" xmlns:m="http://schemas.openxmlformats.org/officeDocument/2006/math" xmlns:v="urn:schemas-microsoft-com:vml" xmlns:wp14="http://schemas.microsoft.com/office/word/2010/wordprocessingDrawing" xmlns:wp="http://schemas.openxmlformats.org/drawingml/2006/wordprocessingDrawing" xmlns:w10="urn:schemas-microsoft-com:office:word" xmlns:w="http://schemas.openxmlformats.org/wordprocessingml/2006/main" xmlns:w14="http://schemas.microsoft.com/office/word/2010/wordml" xmlns:w15="http://schemas.microsoft.com/office/word/2012/wordml" xmlns:wpg="http://schemas.microsoft.com/office/word/2010/wordprocessingGroup" xmlns:wpi="http://schemas.microsoft.com/office/word/2010/wordprocessingInk" xmlns:wne="http://schemas.microsoft.com/office/word/2006/wordml" xmlns:wps="http://schemas.microsoft.com/office/word/2010/wordprocessingShape" mc:Ignorable="w14 w15 wp14">
   <w:abstractNum w:abstractNumId="0" w15:restartNumberingAfterBreak="0">
     <w:nsid w:val="23DE4396"/>
     <w:multiLevelType w:val="hybridMultilevel"/>
@@ -7172,14 +7082,14 @@
       </w:rPr>
     </w:lvl>
   </w:abstractNum>
-  <w:num w:numId="1" w16cid:durableId="1338968307">
+  <w:num w:numId="1">
     <w:abstractNumId w:val="0"/>
   </w:num>
 </w:numbering>
 </file>
 
 <file path=word/styles.xml><?xml version="1.0" encoding="utf-8"?>
-<w:styles xmlns:mc="http://schemas.openxmlformats.org/markup-compatibility/2006" xmlns:r="http://schemas.openxmlformats.org/officeDocument/2006/relationships" xmlns:w="http://schemas.openxmlformats.org/wordprocessingml/2006/main" xmlns:w14="http://schemas.microsoft.com/office/word/2010/wordml" xmlns:w15="http://schemas.microsoft.com/office/word/2012/wordml" xmlns:w16cex="http://schemas.microsoft.com/office/word/2018/wordml/cex" xmlns:w16cid="http://schemas.microsoft.com/office/word/2016/wordml/cid" xmlns:w16="http://schemas.microsoft.com/office/word/2018/wordml" xmlns:w16sdtdh="http://schemas.microsoft.com/office/word/2020/wordml/sdtdatahash" xmlns:w16se="http://schemas.microsoft.com/office/word/2015/wordml/symex" mc:Ignorable="w14 w15 w16se w16cid w16 w16cex w16sdtdh">
+<w:styles xmlns:mc="http://schemas.openxmlformats.org/markup-compatibility/2006" xmlns:r="http://schemas.openxmlformats.org/officeDocument/2006/relationships" xmlns:w="http://schemas.openxmlformats.org/wordprocessingml/2006/main" xmlns:w14="http://schemas.microsoft.com/office/word/2010/wordml" xmlns:w15="http://schemas.microsoft.com/office/word/2012/wordml" mc:Ignorable="w14 w15">
   <w:docDefaults>
     <w:rPrDefault>
       <w:rPr>
@@ -7195,7 +7105,7 @@
       </w:pPr>
     </w:pPrDefault>
   </w:docDefaults>
-  <w:latentStyles w:defLockedState="0" w:defUIPriority="99" w:defSemiHidden="0" w:defUnhideWhenUsed="0" w:defQFormat="0" w:count="376">
+  <w:latentStyles w:defLockedState="0" w:defUIPriority="99" w:defSemiHidden="0" w:defUnhideWhenUsed="0" w:defQFormat="0" w:count="371">
     <w:lsdException w:name="Normal" w:uiPriority="0" w:qFormat="1"/>
     <w:lsdException w:name="heading 1" w:uiPriority="9" w:qFormat="1"/>
     <w:lsdException w:name="heading 2" w:semiHidden="1" w:uiPriority="9" w:unhideWhenUsed="1" w:qFormat="1"/>
@@ -7567,13 +7477,8 @@
     <w:lsdException w:name="List Table 5 Dark Accent 6" w:uiPriority="50"/>
     <w:lsdException w:name="List Table 6 Colorful Accent 6" w:uiPriority="51"/>
     <w:lsdException w:name="List Table 7 Colorful Accent 6" w:uiPriority="52"/>
-    <w:lsdException w:name="Mention" w:semiHidden="1" w:unhideWhenUsed="1"/>
-    <w:lsdException w:name="Smart Hyperlink" w:semiHidden="1" w:unhideWhenUsed="1"/>
-    <w:lsdException w:name="Hashtag" w:semiHidden="1" w:unhideWhenUsed="1"/>
-    <w:lsdException w:name="Unresolved Mention" w:semiHidden="1" w:unhideWhenUsed="1"/>
-    <w:lsdException w:name="Smart Link" w:semiHidden="1" w:unhideWhenUsed="1"/>
   </w:latentStyles>
-  <w:style w:type="paragraph" w:default="1" w:styleId="Normal">
+  <w:style w:type="paragraph" w:default="1" w:styleId="Norml">
     <w:name w:val="Normal"/>
     <w:qFormat/>
     <w:rsid w:val="00CF59AE"/>
@@ -7586,10 +7491,10 @@
       <w:color w:val="000000"/>
     </w:rPr>
   </w:style>
-  <w:style w:type="paragraph" w:styleId="Heading1">
+  <w:style w:type="paragraph" w:styleId="Cmsor1">
     <w:name w:val="heading 1"/>
-    <w:next w:val="Normal"/>
-    <w:link w:val="Heading1Char"/>
+    <w:next w:val="Norml"/>
+    <w:link w:val="Cmsor1Char"/>
     <w:uiPriority w:val="9"/>
     <w:qFormat/>
     <w:pPr>
@@ -7607,10 +7512,10 @@
       <w:sz w:val="45"/>
     </w:rPr>
   </w:style>
-  <w:style w:type="paragraph" w:styleId="Heading2">
+  <w:style w:type="paragraph" w:styleId="Cmsor2">
     <w:name w:val="heading 2"/>
-    <w:next w:val="Normal"/>
-    <w:link w:val="Heading2Char"/>
+    <w:next w:val="Norml"/>
+    <w:link w:val="Cmsor2Char"/>
     <w:uiPriority w:val="9"/>
     <w:unhideWhenUsed/>
     <w:qFormat/>
@@ -7627,10 +7532,10 @@
       <w:sz w:val="36"/>
     </w:rPr>
   </w:style>
-  <w:style w:type="paragraph" w:styleId="Heading3">
+  <w:style w:type="paragraph" w:styleId="Cmsor3">
     <w:name w:val="heading 3"/>
-    <w:next w:val="Normal"/>
-    <w:link w:val="Heading3Char"/>
+    <w:next w:val="Norml"/>
+    <w:link w:val="Cmsor3Char"/>
     <w:uiPriority w:val="9"/>
     <w:unhideWhenUsed/>
     <w:qFormat/>
@@ -7647,13 +7552,13 @@
       <w:sz w:val="36"/>
     </w:rPr>
   </w:style>
-  <w:style w:type="character" w:default="1" w:styleId="DefaultParagraphFont">
+  <w:style w:type="character" w:default="1" w:styleId="Bekezdsalapbettpusa">
     <w:name w:val="Default Paragraph Font"/>
     <w:uiPriority w:val="1"/>
     <w:semiHidden/>
     <w:unhideWhenUsed/>
   </w:style>
-  <w:style w:type="table" w:default="1" w:styleId="TableNormal">
+  <w:style w:type="table" w:default="1" w:styleId="Normltblzat">
     <w:name w:val="Normal Table"/>
     <w:uiPriority w:val="99"/>
     <w:semiHidden/>
@@ -7668,15 +7573,15 @@
       </w:tblCellMar>
     </w:tblPr>
   </w:style>
-  <w:style w:type="numbering" w:default="1" w:styleId="NoList">
+  <w:style w:type="numbering" w:default="1" w:styleId="Nemlista">
     <w:name w:val="No List"/>
     <w:uiPriority w:val="99"/>
     <w:semiHidden/>
     <w:unhideWhenUsed/>
   </w:style>
-  <w:style w:type="character" w:customStyle="1" w:styleId="Heading1Char">
-    <w:name w:val="Heading 1 Char"/>
-    <w:link w:val="Heading1"/>
+  <w:style w:type="character" w:customStyle="1" w:styleId="Cmsor1Char">
+    <w:name w:val="Címsor 1 Char"/>
+    <w:link w:val="Cmsor1"/>
     <w:rPr>
       <w:rFonts w:ascii="Calibri" w:eastAsia="Calibri" w:hAnsi="Calibri" w:cs="Calibri"/>
       <w:b/>
@@ -7684,18 +7589,18 @@
       <w:sz w:val="45"/>
     </w:rPr>
   </w:style>
-  <w:style w:type="character" w:customStyle="1" w:styleId="Heading2Char">
-    <w:name w:val="Heading 2 Char"/>
-    <w:link w:val="Heading2"/>
+  <w:style w:type="character" w:customStyle="1" w:styleId="Cmsor2Char">
+    <w:name w:val="Címsor 2 Char"/>
+    <w:link w:val="Cmsor2"/>
     <w:rPr>
       <w:rFonts w:ascii="Calibri" w:eastAsia="Calibri" w:hAnsi="Calibri" w:cs="Calibri"/>
       <w:color w:val="000000"/>
       <w:sz w:val="36"/>
     </w:rPr>
   </w:style>
-  <w:style w:type="character" w:customStyle="1" w:styleId="Heading3Char">
-    <w:name w:val="Heading 3 Char"/>
-    <w:link w:val="Heading3"/>
+  <w:style w:type="character" w:customStyle="1" w:styleId="Cmsor3Char">
+    <w:name w:val="Címsor 3 Char"/>
+    <w:link w:val="Cmsor3"/>
     <w:rPr>
       <w:rFonts w:ascii="Calibri" w:eastAsia="Calibri" w:hAnsi="Calibri" w:cs="Calibri"/>
       <w:color w:val="000000"/>
@@ -7716,10 +7621,10 @@
       </w:tblCellMar>
     </w:tblPr>
   </w:style>
-  <w:style w:type="paragraph" w:styleId="Header">
+  <w:style w:type="paragraph" w:styleId="lfej">
     <w:name w:val="header"/>
-    <w:basedOn w:val="Normal"/>
-    <w:link w:val="HeaderChar"/>
+    <w:basedOn w:val="Norml"/>
+    <w:link w:val="lfejChar"/>
     <w:uiPriority w:val="99"/>
     <w:unhideWhenUsed/>
     <w:rsid w:val="00E96F82"/>
@@ -7731,10 +7636,10 @@
       <w:spacing w:after="0" w:line="240" w:lineRule="auto"/>
     </w:pPr>
   </w:style>
-  <w:style w:type="character" w:customStyle="1" w:styleId="HeaderChar">
-    <w:name w:val="Header Char"/>
-    <w:basedOn w:val="DefaultParagraphFont"/>
-    <w:link w:val="Header"/>
+  <w:style w:type="character" w:customStyle="1" w:styleId="lfejChar">
+    <w:name w:val="Élőfej Char"/>
+    <w:basedOn w:val="Bekezdsalapbettpusa"/>
+    <w:link w:val="lfej"/>
     <w:uiPriority w:val="99"/>
     <w:rsid w:val="00E96F82"/>
     <w:rPr>

</xml_diff>